<commit_message>
Started working on the documentation doc
</commit_message>
<xml_diff>
--- a/Documentation.docx
+++ b/Documentation.docx
@@ -1,6 +1,6 @@
 
 <file path=word/document.xml><?xml version="1.0" encoding="utf-8"?>
-<w:document xmlns:wpc="http://schemas.microsoft.com/office/word/2010/wordprocessingCanvas" xmlns:cx="http://schemas.microsoft.com/office/drawing/2014/chartex" xmlns:cx1="http://schemas.microsoft.com/office/drawing/2015/9/8/chartex" xmlns:mc="http://schemas.openxmlformats.org/markup-compatibility/2006" xmlns:o="urn:schemas-microsoft-com:office:office" xmlns:r="http://schemas.openxmlformats.org/officeDocument/2006/relationships" xmlns:m="http://schemas.openxmlformats.org/officeDocument/2006/math" xmlns:v="urn:schemas-microsoft-com:vml" xmlns:wp14="http://schemas.microsoft.com/office/word/2010/wordprocessingDrawing" xmlns:wp="http://schemas.openxmlformats.org/drawingml/2006/wordprocessingDrawing" xmlns:w10="urn:schemas-microsoft-com:office:word" xmlns:w="http://schemas.openxmlformats.org/wordprocessingml/2006/main" xmlns:w14="http://schemas.microsoft.com/office/word/2010/wordml" xmlns:w15="http://schemas.microsoft.com/office/word/2012/wordml" xmlns:w16se="http://schemas.microsoft.com/office/word/2015/wordml/symex" xmlns:wpg="http://schemas.microsoft.com/office/word/2010/wordprocessingGroup" xmlns:wpi="http://schemas.microsoft.com/office/word/2010/wordprocessingInk" xmlns:wne="http://schemas.microsoft.com/office/word/2006/wordml" xmlns:wps="http://schemas.microsoft.com/office/word/2010/wordprocessingShape" mc:Ignorable="w14 w15 w16se wp14">
+<w:document xmlns:wpc="http://schemas.microsoft.com/office/word/2010/wordprocessingCanvas" xmlns:cx="http://schemas.microsoft.com/office/drawing/2014/chartex" xmlns:cx1="http://schemas.microsoft.com/office/drawing/2015/9/8/chartex" xmlns:cx2="http://schemas.microsoft.com/office/drawing/2015/10/21/chartex" xmlns:cx3="http://schemas.microsoft.com/office/drawing/2016/5/9/chartex" xmlns:cx4="http://schemas.microsoft.com/office/drawing/2016/5/10/chartex" xmlns:cx5="http://schemas.microsoft.com/office/drawing/2016/5/11/chartex" xmlns:cx6="http://schemas.microsoft.com/office/drawing/2016/5/12/chartex" xmlns:cx7="http://schemas.microsoft.com/office/drawing/2016/5/13/chartex" xmlns:cx8="http://schemas.microsoft.com/office/drawing/2016/5/14/chartex" xmlns:mc="http://schemas.openxmlformats.org/markup-compatibility/2006" xmlns:aink="http://schemas.microsoft.com/office/drawing/2016/ink" xmlns:am3d="http://schemas.microsoft.com/office/drawing/2017/model3d" xmlns:o="urn:schemas-microsoft-com:office:office" xmlns:r="http://schemas.openxmlformats.org/officeDocument/2006/relationships" xmlns:m="http://schemas.openxmlformats.org/officeDocument/2006/math" xmlns:v="urn:schemas-microsoft-com:vml" xmlns:wp14="http://schemas.microsoft.com/office/word/2010/wordprocessingDrawing" xmlns:wp="http://schemas.openxmlformats.org/drawingml/2006/wordprocessingDrawing" xmlns:w10="urn:schemas-microsoft-com:office:word" xmlns:w="http://schemas.openxmlformats.org/wordprocessingml/2006/main" xmlns:w14="http://schemas.microsoft.com/office/word/2010/wordml" xmlns:w15="http://schemas.microsoft.com/office/word/2012/wordml" xmlns:w16cid="http://schemas.microsoft.com/office/word/2016/wordml/cid" xmlns:w16se="http://schemas.microsoft.com/office/word/2015/wordml/symex" xmlns:wpg="http://schemas.microsoft.com/office/word/2010/wordprocessingGroup" xmlns:wpi="http://schemas.microsoft.com/office/word/2010/wordprocessingInk" xmlns:wne="http://schemas.microsoft.com/office/word/2006/wordml" xmlns:wps="http://schemas.microsoft.com/office/word/2010/wordprocessingShape" mc:Ignorable="w14 w15 w16se w16cid wp14">
   <w:body>
     <w:p>
       <w:pPr>
@@ -75,57 +75,23 @@
           <w:b/>
           <w:sz w:val="32"/>
         </w:rPr>
-        <w:t xml:space="preserve">Jorge </w:t>
-      </w:r>
-      <w:proofErr w:type="spellStart"/>
-      <w:r>
-        <w:rPr>
-          <w:b/>
-          <w:sz w:val="32"/>
-        </w:rPr>
-        <w:t>Marcano</w:t>
-      </w:r>
-      <w:proofErr w:type="spellEnd"/>
+        <w:t>Jorge Marcano</w:t>
+      </w:r>
       <w:r>
         <w:rPr>
           <w:b/>
           <w:sz w:val="32"/>
         </w:rPr>
         <w:br/>
-        <w:t xml:space="preserve">          Ariel </w:t>
-      </w:r>
-      <w:proofErr w:type="spellStart"/>
-      <w:r>
-        <w:rPr>
-          <w:b/>
-          <w:sz w:val="32"/>
-        </w:rPr>
-        <w:t>Volovik</w:t>
-      </w:r>
-      <w:proofErr w:type="spellEnd"/>
+        <w:t xml:space="preserve">          Ariel Volovik</w:t>
+      </w:r>
       <w:r>
         <w:rPr>
           <w:b/>
           <w:sz w:val="32"/>
         </w:rPr>
         <w:br/>
-        <w:t xml:space="preserve">           </w:t>
-      </w:r>
-      <w:proofErr w:type="spellStart"/>
-      <w:r>
-        <w:rPr>
-          <w:b/>
-          <w:sz w:val="32"/>
-        </w:rPr>
-        <w:t>Samy</w:t>
-      </w:r>
-      <w:proofErr w:type="spellEnd"/>
-      <w:r>
-        <w:rPr>
-          <w:b/>
-          <w:sz w:val="32"/>
-        </w:rPr>
-        <w:t xml:space="preserve"> Arab</w:t>
+        <w:t xml:space="preserve">           Samy Arab</w:t>
       </w:r>
     </w:p>
     <w:p>
@@ -3937,7 +3903,25 @@
         <w:ind w:firstLine="576"/>
       </w:pPr>
       <w:r>
-        <w:t>The purpose of this document is to allow the user to fully understand every feature of the application how to effectively make use of them.</w:t>
+        <w:t xml:space="preserve">The purpose of this document is to allow the user to fully understand </w:t>
+      </w:r>
+      <w:r>
+        <w:t xml:space="preserve">all the </w:t>
+      </w:r>
+      <w:r>
+        <w:t>feature</w:t>
+      </w:r>
+      <w:r>
+        <w:t>s</w:t>
+      </w:r>
+      <w:r>
+        <w:t xml:space="preserve"> of the application </w:t>
+      </w:r>
+      <w:r>
+        <w:t xml:space="preserve">and </w:t>
+      </w:r>
+      <w:r>
+        <w:t>how to effectively make use of them.</w:t>
       </w:r>
     </w:p>
     <w:p>
@@ -4057,31 +4041,45 @@
       </w:pPr>
       <w:bookmarkStart w:id="10" w:name="_Toc34307599"/>
       <w:r>
-        <w:lastRenderedPageBreak/>
         <w:t>Periodic Table</w:t>
       </w:r>
-      <w:bookmarkStart w:id="11" w:name="_GoBack"/>
       <w:bookmarkEnd w:id="10"/>
+    </w:p>
+    <w:p>
+      <w:pPr>
+        <w:pStyle w:val="Heading3"/>
+      </w:pPr>
+      <w:bookmarkStart w:id="11" w:name="_Toc34307600"/>
+      <w:r>
+        <w:t>Summary</w:t>
+      </w:r>
       <w:bookmarkEnd w:id="11"/>
     </w:p>
     <w:p>
       <w:pPr>
-        <w:pStyle w:val="Heading3"/>
-      </w:pPr>
-      <w:bookmarkStart w:id="12" w:name="_Toc34307600"/>
-      <w:r>
-        <w:t>Summary</w:t>
-      </w:r>
-      <w:bookmarkEnd w:id="12"/>
+        <w:ind w:left="720"/>
+      </w:pPr>
+      <w:r>
+        <w:t>The Periodic Table is available as a form of reference, and a</w:t>
+      </w:r>
+      <w:r>
+        <w:t>s a</w:t>
+      </w:r>
+      <w:r>
+        <w:t xml:space="preserve"> form of input for the user. </w:t>
+      </w:r>
     </w:p>
     <w:p>
       <w:pPr>
         <w:pStyle w:val="Heading3"/>
       </w:pPr>
-      <w:bookmarkStart w:id="13" w:name="_Toc34307601"/>
-      <w:r>
+      <w:bookmarkStart w:id="12" w:name="_Toc34307601"/>
+      <w:r>
+        <w:lastRenderedPageBreak/>
         <w:t>How to use</w:t>
       </w:r>
+      <w:bookmarkStart w:id="13" w:name="_GoBack"/>
+      <w:bookmarkEnd w:id="12"/>
       <w:bookmarkEnd w:id="13"/>
     </w:p>
     <w:p>
@@ -4310,7 +4308,13 @@
       </w:pPr>
       <w:bookmarkStart w:id="36" w:name="_Toc34307624"/>
       <w:r>
-        <w:t>3 Dimensional Display</w:t>
+        <w:t>Three</w:t>
+      </w:r>
+      <w:r>
+        <w:t>-</w:t>
+      </w:r>
+      <w:r>
+        <w:t>Dimensional Display</w:t>
       </w:r>
       <w:bookmarkEnd w:id="36"/>
     </w:p>
@@ -4320,13 +4324,49 @@
       </w:pPr>
       <w:bookmarkStart w:id="37" w:name="_Toc34307625"/>
       <w:r>
-        <w:lastRenderedPageBreak/>
         <w:t>Summary</w:t>
       </w:r>
       <w:bookmarkEnd w:id="37"/>
     </w:p>
     <w:p>
       <w:pPr>
+        <w:ind w:left="720"/>
+      </w:pPr>
+      <w:r>
+        <w:lastRenderedPageBreak/>
+        <w:t xml:space="preserve">The </w:t>
+      </w:r>
+      <w:r>
+        <w:t>Three</w:t>
+      </w:r>
+      <w:r>
+        <w:t xml:space="preserve">-Dimensional Display is </w:t>
+      </w:r>
+      <w:r>
+        <w:t>a 3D representation</w:t>
+      </w:r>
+      <w:r>
+        <w:t xml:space="preserve"> of the chemical compound</w:t>
+      </w:r>
+      <w:r>
+        <w:t xml:space="preserve"> (the </w:t>
+      </w:r>
+      <w:r>
+        <w:rPr>
+          <w:i/>
+          <w:iCs/>
+        </w:rPr>
+        <w:t>group</w:t>
+      </w:r>
+      <w:r>
+        <w:t>).</w:t>
+      </w:r>
+      <w:r>
+        <w:t xml:space="preserve"> </w:t>
+      </w:r>
+    </w:p>
+    <w:p>
+      <w:pPr>
         <w:pStyle w:val="Heading3"/>
       </w:pPr>
       <w:bookmarkStart w:id="38" w:name="_Toc34307626"/>
@@ -4334,6 +4374,112 @@
         <w:t>How to use</w:t>
       </w:r>
       <w:bookmarkEnd w:id="38"/>
+    </w:p>
+    <w:p>
+      <w:pPr>
+        <w:ind w:left="720"/>
+      </w:pPr>
+      <w:r>
+        <w:t xml:space="preserve">The </w:t>
+      </w:r>
+      <w:r>
+        <w:rPr>
+          <w:i/>
+          <w:iCs/>
+        </w:rPr>
+        <w:t>group</w:t>
+      </w:r>
+      <w:r>
+        <w:t xml:space="preserve"> </w:t>
+      </w:r>
+      <w:r>
+        <w:t xml:space="preserve">can be </w:t>
+      </w:r>
+      <w:r>
+        <w:rPr>
+          <w:b/>
+          <w:bCs/>
+        </w:rPr>
+        <w:t>rotated</w:t>
+      </w:r>
+      <w:r>
+        <w:t xml:space="preserve"> by pressing down the primary mouse button and moving the curso</w:t>
+      </w:r>
+      <w:r>
+        <w:t>r</w:t>
+      </w:r>
+      <w:r>
+        <w:t xml:space="preserve">. </w:t>
+      </w:r>
+    </w:p>
+    <w:p>
+      <w:pPr>
+        <w:ind w:left="720"/>
+      </w:pPr>
+      <w:r>
+        <w:t xml:space="preserve">The </w:t>
+      </w:r>
+      <w:r>
+        <w:rPr>
+          <w:i/>
+          <w:iCs/>
+        </w:rPr>
+        <w:t>group</w:t>
+      </w:r>
+      <w:r>
+        <w:t xml:space="preserve"> can be</w:t>
+      </w:r>
+      <w:r>
+        <w:t xml:space="preserve"> </w:t>
+      </w:r>
+      <w:r>
+        <w:rPr>
+          <w:b/>
+          <w:bCs/>
+        </w:rPr>
+        <w:t>translated</w:t>
+      </w:r>
+      <w:r>
+        <w:t>/</w:t>
+      </w:r>
+      <w:r>
+        <w:rPr>
+          <w:b/>
+          <w:bCs/>
+        </w:rPr>
+        <w:t>moved</w:t>
+      </w:r>
+      <w:r>
+        <w:t xml:space="preserve"> by pressing down the secondary mouse button (usually the right) and moving the cursor to where you want the group to be.</w:t>
+      </w:r>
+    </w:p>
+    <w:p>
+      <w:pPr>
+        <w:ind w:left="720"/>
+      </w:pPr>
+      <w:r>
+        <w:t xml:space="preserve">The </w:t>
+      </w:r>
+      <w:r>
+        <w:rPr>
+          <w:i/>
+          <w:iCs/>
+        </w:rPr>
+        <w:t>group</w:t>
+      </w:r>
+      <w:r>
+        <w:t xml:space="preserve"> can be </w:t>
+      </w:r>
+      <w:r>
+        <w:rPr>
+          <w:b/>
+          <w:bCs/>
+        </w:rPr>
+        <w:t>scaled</w:t>
+      </w:r>
+      <w:r>
+        <w:t xml:space="preserve"> by using the scroll wheel.</w:t>
+      </w:r>
     </w:p>
     <w:p>
       <w:pPr>
@@ -4421,17 +4567,8 @@
 </w:document>
 </file>
 
-<file path=word/commentsIds.xml><?xml version="1.0" encoding="utf-8"?>
-<w16cid:commentsIds xmlns:wpc="http://schemas.microsoft.com/office/word/2010/wordprocessingCanvas" xmlns:cx="http://schemas.microsoft.com/office/drawing/2014/chartex" xmlns:cx1="http://schemas.microsoft.com/office/drawing/2015/9/8/chartex" xmlns:cx2="http://schemas.microsoft.com/office/drawing/2015/10/21/chartex" xmlns:cx3="http://schemas.microsoft.com/office/drawing/2016/5/9/chartex" xmlns:cx4="http://schemas.microsoft.com/office/drawing/2016/5/10/chartex" xmlns:cx5="http://schemas.microsoft.com/office/drawing/2016/5/11/chartex" xmlns:cx6="http://schemas.microsoft.com/office/drawing/2016/5/12/chartex" xmlns:cx7="http://schemas.microsoft.com/office/drawing/2016/5/13/chartex" xmlns:cx8="http://schemas.microsoft.com/office/drawing/2016/5/14/chartex" xmlns:mc="http://schemas.openxmlformats.org/markup-compatibility/2006" xmlns:aink="http://schemas.microsoft.com/office/drawing/2016/ink" xmlns:am3d="http://schemas.microsoft.com/office/drawing/2017/model3d" xmlns:o="urn:schemas-microsoft-com:office:office" xmlns:r="http://schemas.openxmlformats.org/officeDocument/2006/relationships" xmlns:m="http://schemas.openxmlformats.org/officeDocument/2006/math" xmlns:v="urn:schemas-microsoft-com:vml" xmlns:wp14="http://schemas.microsoft.com/office/word/2010/wordprocessingDrawing" xmlns:wp="http://schemas.openxmlformats.org/drawingml/2006/wordprocessingDrawing" xmlns:w10="urn:schemas-microsoft-com:office:word" xmlns:w="http://schemas.openxmlformats.org/wordprocessingml/2006/main" xmlns:w14="http://schemas.microsoft.com/office/word/2010/wordml" xmlns:w15="http://schemas.microsoft.com/office/word/2012/wordml" xmlns:w16cid="http://schemas.microsoft.com/office/word/2016/wordml/cid" xmlns:w16se="http://schemas.microsoft.com/office/word/2015/wordml/symex" xmlns:wpg="http://schemas.microsoft.com/office/word/2010/wordprocessingGroup" xmlns:wpi="http://schemas.microsoft.com/office/word/2010/wordprocessingInk" xmlns:wne="http://schemas.microsoft.com/office/word/2006/wordml" xmlns:wps="http://schemas.microsoft.com/office/word/2010/wordprocessingShape" mc:Ignorable="w14 w15 w16se w16cid wp14">
-  <w16cid:commentId w16cid:paraId="397D5BFA" w16cid:durableId="21EF0084"/>
-  <w16cid:commentId w16cid:paraId="546ABCFA" w16cid:durableId="21EF01FC"/>
-  <w16cid:commentId w16cid:paraId="5778DF0C" w16cid:durableId="21EF0277"/>
-  <w16cid:commentId w16cid:paraId="3C5BF581" w16cid:durableId="21EF0669"/>
-</w16cid:commentsIds>
-</file>
-
 <file path=word/endnotes.xml><?xml version="1.0" encoding="utf-8"?>
-<w:endnotes xmlns:wpc="http://schemas.microsoft.com/office/word/2010/wordprocessingCanvas" xmlns:cx="http://schemas.microsoft.com/office/drawing/2014/chartex" xmlns:cx1="http://schemas.microsoft.com/office/drawing/2015/9/8/chartex" xmlns:mc="http://schemas.openxmlformats.org/markup-compatibility/2006" xmlns:o="urn:schemas-microsoft-com:office:office" xmlns:r="http://schemas.openxmlformats.org/officeDocument/2006/relationships" xmlns:m="http://schemas.openxmlformats.org/officeDocument/2006/math" xmlns:v="urn:schemas-microsoft-com:vml" xmlns:wp14="http://schemas.microsoft.com/office/word/2010/wordprocessingDrawing" xmlns:wp="http://schemas.openxmlformats.org/drawingml/2006/wordprocessingDrawing" xmlns:w10="urn:schemas-microsoft-com:office:word" xmlns:w="http://schemas.openxmlformats.org/wordprocessingml/2006/main" xmlns:w14="http://schemas.microsoft.com/office/word/2010/wordml" xmlns:w15="http://schemas.microsoft.com/office/word/2012/wordml" xmlns:w16se="http://schemas.microsoft.com/office/word/2015/wordml/symex" xmlns:wpg="http://schemas.microsoft.com/office/word/2010/wordprocessingGroup" xmlns:wpi="http://schemas.microsoft.com/office/word/2010/wordprocessingInk" xmlns:wne="http://schemas.microsoft.com/office/word/2006/wordml" xmlns:wps="http://schemas.microsoft.com/office/word/2010/wordprocessingShape" mc:Ignorable="w14 w15 w16se wp14">
+<w:endnotes xmlns:wpc="http://schemas.microsoft.com/office/word/2010/wordprocessingCanvas" xmlns:cx="http://schemas.microsoft.com/office/drawing/2014/chartex" xmlns:cx1="http://schemas.microsoft.com/office/drawing/2015/9/8/chartex" xmlns:cx2="http://schemas.microsoft.com/office/drawing/2015/10/21/chartex" xmlns:cx3="http://schemas.microsoft.com/office/drawing/2016/5/9/chartex" xmlns:cx4="http://schemas.microsoft.com/office/drawing/2016/5/10/chartex" xmlns:cx5="http://schemas.microsoft.com/office/drawing/2016/5/11/chartex" xmlns:cx6="http://schemas.microsoft.com/office/drawing/2016/5/12/chartex" xmlns:cx7="http://schemas.microsoft.com/office/drawing/2016/5/13/chartex" xmlns:cx8="http://schemas.microsoft.com/office/drawing/2016/5/14/chartex" xmlns:mc="http://schemas.openxmlformats.org/markup-compatibility/2006" xmlns:aink="http://schemas.microsoft.com/office/drawing/2016/ink" xmlns:am3d="http://schemas.microsoft.com/office/drawing/2017/model3d" xmlns:o="urn:schemas-microsoft-com:office:office" xmlns:r="http://schemas.openxmlformats.org/officeDocument/2006/relationships" xmlns:m="http://schemas.openxmlformats.org/officeDocument/2006/math" xmlns:v="urn:schemas-microsoft-com:vml" xmlns:wp14="http://schemas.microsoft.com/office/word/2010/wordprocessingDrawing" xmlns:wp="http://schemas.openxmlformats.org/drawingml/2006/wordprocessingDrawing" xmlns:w10="urn:schemas-microsoft-com:office:word" xmlns:w="http://schemas.openxmlformats.org/wordprocessingml/2006/main" xmlns:w14="http://schemas.microsoft.com/office/word/2010/wordml" xmlns:w15="http://schemas.microsoft.com/office/word/2012/wordml" xmlns:w16cid="http://schemas.microsoft.com/office/word/2016/wordml/cid" xmlns:w16se="http://schemas.microsoft.com/office/word/2015/wordml/symex" xmlns:wpg="http://schemas.microsoft.com/office/word/2010/wordprocessingGroup" xmlns:wpi="http://schemas.microsoft.com/office/word/2010/wordprocessingInk" xmlns:wne="http://schemas.microsoft.com/office/word/2006/wordml" xmlns:wps="http://schemas.microsoft.com/office/word/2010/wordprocessingShape" mc:Ignorable="w14 w15 w16se w16cid wp14">
   <w:endnote w:type="separator" w:id="-1">
     <w:p>
       <w:pPr>
@@ -4456,7 +4593,7 @@
 </file>
 
 <file path=word/footnotes.xml><?xml version="1.0" encoding="utf-8"?>
-<w:footnotes xmlns:wpc="http://schemas.microsoft.com/office/word/2010/wordprocessingCanvas" xmlns:cx="http://schemas.microsoft.com/office/drawing/2014/chartex" xmlns:cx1="http://schemas.microsoft.com/office/drawing/2015/9/8/chartex" xmlns:mc="http://schemas.openxmlformats.org/markup-compatibility/2006" xmlns:o="urn:schemas-microsoft-com:office:office" xmlns:r="http://schemas.openxmlformats.org/officeDocument/2006/relationships" xmlns:m="http://schemas.openxmlformats.org/officeDocument/2006/math" xmlns:v="urn:schemas-microsoft-com:vml" xmlns:wp14="http://schemas.microsoft.com/office/word/2010/wordprocessingDrawing" xmlns:wp="http://schemas.openxmlformats.org/drawingml/2006/wordprocessingDrawing" xmlns:w10="urn:schemas-microsoft-com:office:word" xmlns:w="http://schemas.openxmlformats.org/wordprocessingml/2006/main" xmlns:w14="http://schemas.microsoft.com/office/word/2010/wordml" xmlns:w15="http://schemas.microsoft.com/office/word/2012/wordml" xmlns:w16se="http://schemas.microsoft.com/office/word/2015/wordml/symex" xmlns:wpg="http://schemas.microsoft.com/office/word/2010/wordprocessingGroup" xmlns:wpi="http://schemas.microsoft.com/office/word/2010/wordprocessingInk" xmlns:wne="http://schemas.microsoft.com/office/word/2006/wordml" xmlns:wps="http://schemas.microsoft.com/office/word/2010/wordprocessingShape" mc:Ignorable="w14 w15 w16se wp14">
+<w:footnotes xmlns:wpc="http://schemas.microsoft.com/office/word/2010/wordprocessingCanvas" xmlns:cx="http://schemas.microsoft.com/office/drawing/2014/chartex" xmlns:cx1="http://schemas.microsoft.com/office/drawing/2015/9/8/chartex" xmlns:cx2="http://schemas.microsoft.com/office/drawing/2015/10/21/chartex" xmlns:cx3="http://schemas.microsoft.com/office/drawing/2016/5/9/chartex" xmlns:cx4="http://schemas.microsoft.com/office/drawing/2016/5/10/chartex" xmlns:cx5="http://schemas.microsoft.com/office/drawing/2016/5/11/chartex" xmlns:cx6="http://schemas.microsoft.com/office/drawing/2016/5/12/chartex" xmlns:cx7="http://schemas.microsoft.com/office/drawing/2016/5/13/chartex" xmlns:cx8="http://schemas.microsoft.com/office/drawing/2016/5/14/chartex" xmlns:mc="http://schemas.openxmlformats.org/markup-compatibility/2006" xmlns:aink="http://schemas.microsoft.com/office/drawing/2016/ink" xmlns:am3d="http://schemas.microsoft.com/office/drawing/2017/model3d" xmlns:o="urn:schemas-microsoft-com:office:office" xmlns:r="http://schemas.openxmlformats.org/officeDocument/2006/relationships" xmlns:m="http://schemas.openxmlformats.org/officeDocument/2006/math" xmlns:v="urn:schemas-microsoft-com:vml" xmlns:wp14="http://schemas.microsoft.com/office/word/2010/wordprocessingDrawing" xmlns:wp="http://schemas.openxmlformats.org/drawingml/2006/wordprocessingDrawing" xmlns:w10="urn:schemas-microsoft-com:office:word" xmlns:w="http://schemas.openxmlformats.org/wordprocessingml/2006/main" xmlns:w14="http://schemas.microsoft.com/office/word/2010/wordml" xmlns:w15="http://schemas.microsoft.com/office/word/2012/wordml" xmlns:w16cid="http://schemas.microsoft.com/office/word/2016/wordml/cid" xmlns:w16se="http://schemas.microsoft.com/office/word/2015/wordml/symex" xmlns:wpg="http://schemas.microsoft.com/office/word/2010/wordprocessingGroup" xmlns:wpi="http://schemas.microsoft.com/office/word/2010/wordprocessingInk" xmlns:wne="http://schemas.microsoft.com/office/word/2006/wordml" xmlns:wps="http://schemas.microsoft.com/office/word/2010/wordprocessingShape" mc:Ignorable="w14 w15 w16se w16cid wp14">
   <w:footnote w:type="separator" w:id="-1">
     <w:p>
       <w:pPr>
@@ -4481,7 +4618,7 @@
 </file>
 
 <file path=word/header1.xml><?xml version="1.0" encoding="utf-8"?>
-<w:hdr xmlns:wpc="http://schemas.microsoft.com/office/word/2010/wordprocessingCanvas" xmlns:cx="http://schemas.microsoft.com/office/drawing/2014/chartex" xmlns:cx1="http://schemas.microsoft.com/office/drawing/2015/9/8/chartex" xmlns:mc="http://schemas.openxmlformats.org/markup-compatibility/2006" xmlns:o="urn:schemas-microsoft-com:office:office" xmlns:r="http://schemas.openxmlformats.org/officeDocument/2006/relationships" xmlns:m="http://schemas.openxmlformats.org/officeDocument/2006/math" xmlns:v="urn:schemas-microsoft-com:vml" xmlns:wp14="http://schemas.microsoft.com/office/word/2010/wordprocessingDrawing" xmlns:wp="http://schemas.openxmlformats.org/drawingml/2006/wordprocessingDrawing" xmlns:w10="urn:schemas-microsoft-com:office:word" xmlns:w="http://schemas.openxmlformats.org/wordprocessingml/2006/main" xmlns:w14="http://schemas.microsoft.com/office/word/2010/wordml" xmlns:w15="http://schemas.microsoft.com/office/word/2012/wordml" xmlns:w16se="http://schemas.microsoft.com/office/word/2015/wordml/symex" xmlns:wpg="http://schemas.microsoft.com/office/word/2010/wordprocessingGroup" xmlns:wpi="http://schemas.microsoft.com/office/word/2010/wordprocessingInk" xmlns:wne="http://schemas.microsoft.com/office/word/2006/wordml" xmlns:wps="http://schemas.microsoft.com/office/word/2010/wordprocessingShape" mc:Ignorable="w14 w15 w16se wp14">
+<w:hdr xmlns:wpc="http://schemas.microsoft.com/office/word/2010/wordprocessingCanvas" xmlns:cx="http://schemas.microsoft.com/office/drawing/2014/chartex" xmlns:cx1="http://schemas.microsoft.com/office/drawing/2015/9/8/chartex" xmlns:cx2="http://schemas.microsoft.com/office/drawing/2015/10/21/chartex" xmlns:cx3="http://schemas.microsoft.com/office/drawing/2016/5/9/chartex" xmlns:cx4="http://schemas.microsoft.com/office/drawing/2016/5/10/chartex" xmlns:cx5="http://schemas.microsoft.com/office/drawing/2016/5/11/chartex" xmlns:cx6="http://schemas.microsoft.com/office/drawing/2016/5/12/chartex" xmlns:cx7="http://schemas.microsoft.com/office/drawing/2016/5/13/chartex" xmlns:cx8="http://schemas.microsoft.com/office/drawing/2016/5/14/chartex" xmlns:mc="http://schemas.openxmlformats.org/markup-compatibility/2006" xmlns:aink="http://schemas.microsoft.com/office/drawing/2016/ink" xmlns:am3d="http://schemas.microsoft.com/office/drawing/2017/model3d" xmlns:o="urn:schemas-microsoft-com:office:office" xmlns:r="http://schemas.openxmlformats.org/officeDocument/2006/relationships" xmlns:m="http://schemas.openxmlformats.org/officeDocument/2006/math" xmlns:v="urn:schemas-microsoft-com:vml" xmlns:wp14="http://schemas.microsoft.com/office/word/2010/wordprocessingDrawing" xmlns:wp="http://schemas.openxmlformats.org/drawingml/2006/wordprocessingDrawing" xmlns:w10="urn:schemas-microsoft-com:office:word" xmlns:w="http://schemas.openxmlformats.org/wordprocessingml/2006/main" xmlns:w14="http://schemas.microsoft.com/office/word/2010/wordml" xmlns:w15="http://schemas.microsoft.com/office/word/2012/wordml" xmlns:w16cid="http://schemas.microsoft.com/office/word/2016/wordml/cid" xmlns:w16se="http://schemas.microsoft.com/office/word/2015/wordml/symex" xmlns:wpg="http://schemas.microsoft.com/office/word/2010/wordprocessingGroup" xmlns:wpi="http://schemas.microsoft.com/office/word/2010/wordprocessingInk" xmlns:wne="http://schemas.microsoft.com/office/word/2006/wordml" xmlns:wps="http://schemas.microsoft.com/office/word/2010/wordprocessingShape" mc:Ignorable="w14 w15 w16se w16cid wp14">
   <w:sdt>
     <w:sdtPr>
       <w:rPr>
@@ -4563,7 +4700,7 @@
 </file>
 
 <file path=word/header2.xml><?xml version="1.0" encoding="utf-8"?>
-<w:hdr xmlns:wpc="http://schemas.microsoft.com/office/word/2010/wordprocessingCanvas" xmlns:cx="http://schemas.microsoft.com/office/drawing/2014/chartex" xmlns:cx1="http://schemas.microsoft.com/office/drawing/2015/9/8/chartex" xmlns:mc="http://schemas.openxmlformats.org/markup-compatibility/2006" xmlns:o="urn:schemas-microsoft-com:office:office" xmlns:r="http://schemas.openxmlformats.org/officeDocument/2006/relationships" xmlns:m="http://schemas.openxmlformats.org/officeDocument/2006/math" xmlns:v="urn:schemas-microsoft-com:vml" xmlns:wp14="http://schemas.microsoft.com/office/word/2010/wordprocessingDrawing" xmlns:wp="http://schemas.openxmlformats.org/drawingml/2006/wordprocessingDrawing" xmlns:w10="urn:schemas-microsoft-com:office:word" xmlns:w="http://schemas.openxmlformats.org/wordprocessingml/2006/main" xmlns:w14="http://schemas.microsoft.com/office/word/2010/wordml" xmlns:w15="http://schemas.microsoft.com/office/word/2012/wordml" xmlns:w16se="http://schemas.microsoft.com/office/word/2015/wordml/symex" xmlns:wpg="http://schemas.microsoft.com/office/word/2010/wordprocessingGroup" xmlns:wpi="http://schemas.microsoft.com/office/word/2010/wordprocessingInk" xmlns:wne="http://schemas.microsoft.com/office/word/2006/wordml" xmlns:wps="http://schemas.microsoft.com/office/word/2010/wordprocessingShape" mc:Ignorable="w14 w15 w16se wp14">
+<w:hdr xmlns:wpc="http://schemas.microsoft.com/office/word/2010/wordprocessingCanvas" xmlns:cx="http://schemas.microsoft.com/office/drawing/2014/chartex" xmlns:cx1="http://schemas.microsoft.com/office/drawing/2015/9/8/chartex" xmlns:cx2="http://schemas.microsoft.com/office/drawing/2015/10/21/chartex" xmlns:cx3="http://schemas.microsoft.com/office/drawing/2016/5/9/chartex" xmlns:cx4="http://schemas.microsoft.com/office/drawing/2016/5/10/chartex" xmlns:cx5="http://schemas.microsoft.com/office/drawing/2016/5/11/chartex" xmlns:cx6="http://schemas.microsoft.com/office/drawing/2016/5/12/chartex" xmlns:cx7="http://schemas.microsoft.com/office/drawing/2016/5/13/chartex" xmlns:cx8="http://schemas.microsoft.com/office/drawing/2016/5/14/chartex" xmlns:mc="http://schemas.openxmlformats.org/markup-compatibility/2006" xmlns:aink="http://schemas.microsoft.com/office/drawing/2016/ink" xmlns:am3d="http://schemas.microsoft.com/office/drawing/2017/model3d" xmlns:o="urn:schemas-microsoft-com:office:office" xmlns:r="http://schemas.openxmlformats.org/officeDocument/2006/relationships" xmlns:m="http://schemas.openxmlformats.org/officeDocument/2006/math" xmlns:v="urn:schemas-microsoft-com:vml" xmlns:wp14="http://schemas.microsoft.com/office/word/2010/wordprocessingDrawing" xmlns:wp="http://schemas.openxmlformats.org/drawingml/2006/wordprocessingDrawing" xmlns:w10="urn:schemas-microsoft-com:office:word" xmlns:w="http://schemas.openxmlformats.org/wordprocessingml/2006/main" xmlns:w14="http://schemas.microsoft.com/office/word/2010/wordml" xmlns:w15="http://schemas.microsoft.com/office/word/2012/wordml" xmlns:w16cid="http://schemas.microsoft.com/office/word/2016/wordml/cid" xmlns:w16se="http://schemas.microsoft.com/office/word/2015/wordml/symex" xmlns:wpg="http://schemas.microsoft.com/office/word/2010/wordprocessingGroup" xmlns:wpi="http://schemas.microsoft.com/office/word/2010/wordprocessingInk" xmlns:wne="http://schemas.microsoft.com/office/word/2006/wordml" xmlns:wps="http://schemas.microsoft.com/office/word/2010/wordprocessingShape" mc:Ignorable="w14 w15 w16se w16cid wp14">
   <w:sdt>
     <w:sdtPr>
       <w:rPr>
@@ -4645,7 +4782,7 @@
 </file>
 
 <file path=word/numbering.xml><?xml version="1.0" encoding="utf-8"?>
-<w:numbering xmlns:wpc="http://schemas.microsoft.com/office/word/2010/wordprocessingCanvas" xmlns:cx="http://schemas.microsoft.com/office/drawing/2014/chartex" xmlns:cx1="http://schemas.microsoft.com/office/drawing/2015/9/8/chartex" xmlns:mc="http://schemas.openxmlformats.org/markup-compatibility/2006" xmlns:o="urn:schemas-microsoft-com:office:office" xmlns:r="http://schemas.openxmlformats.org/officeDocument/2006/relationships" xmlns:m="http://schemas.openxmlformats.org/officeDocument/2006/math" xmlns:v="urn:schemas-microsoft-com:vml" xmlns:wp14="http://schemas.microsoft.com/office/word/2010/wordprocessingDrawing" xmlns:wp="http://schemas.openxmlformats.org/drawingml/2006/wordprocessingDrawing" xmlns:w10="urn:schemas-microsoft-com:office:word" xmlns:w="http://schemas.openxmlformats.org/wordprocessingml/2006/main" xmlns:w14="http://schemas.microsoft.com/office/word/2010/wordml" xmlns:w15="http://schemas.microsoft.com/office/word/2012/wordml" xmlns:w16se="http://schemas.microsoft.com/office/word/2015/wordml/symex" xmlns:wpg="http://schemas.microsoft.com/office/word/2010/wordprocessingGroup" xmlns:wpi="http://schemas.microsoft.com/office/word/2010/wordprocessingInk" xmlns:wne="http://schemas.microsoft.com/office/word/2006/wordml" xmlns:wps="http://schemas.microsoft.com/office/word/2010/wordprocessingShape" mc:Ignorable="w14 w15 w16se wp14">
+<w:numbering xmlns:wpc="http://schemas.microsoft.com/office/word/2010/wordprocessingCanvas" xmlns:cx="http://schemas.microsoft.com/office/drawing/2014/chartex" xmlns:cx1="http://schemas.microsoft.com/office/drawing/2015/9/8/chartex" xmlns:cx2="http://schemas.microsoft.com/office/drawing/2015/10/21/chartex" xmlns:cx3="http://schemas.microsoft.com/office/drawing/2016/5/9/chartex" xmlns:cx4="http://schemas.microsoft.com/office/drawing/2016/5/10/chartex" xmlns:cx5="http://schemas.microsoft.com/office/drawing/2016/5/11/chartex" xmlns:cx6="http://schemas.microsoft.com/office/drawing/2016/5/12/chartex" xmlns:cx7="http://schemas.microsoft.com/office/drawing/2016/5/13/chartex" xmlns:cx8="http://schemas.microsoft.com/office/drawing/2016/5/14/chartex" xmlns:mc="http://schemas.openxmlformats.org/markup-compatibility/2006" xmlns:aink="http://schemas.microsoft.com/office/drawing/2016/ink" xmlns:am3d="http://schemas.microsoft.com/office/drawing/2017/model3d" xmlns:o="urn:schemas-microsoft-com:office:office" xmlns:r="http://schemas.openxmlformats.org/officeDocument/2006/relationships" xmlns:m="http://schemas.openxmlformats.org/officeDocument/2006/math" xmlns:v="urn:schemas-microsoft-com:vml" xmlns:wp14="http://schemas.microsoft.com/office/word/2010/wordprocessingDrawing" xmlns:wp="http://schemas.openxmlformats.org/drawingml/2006/wordprocessingDrawing" xmlns:w10="urn:schemas-microsoft-com:office:word" xmlns:w="http://schemas.openxmlformats.org/wordprocessingml/2006/main" xmlns:w14="http://schemas.microsoft.com/office/word/2010/wordml" xmlns:w15="http://schemas.microsoft.com/office/word/2012/wordml" xmlns:w16cid="http://schemas.microsoft.com/office/word/2016/wordml/cid" xmlns:w16se="http://schemas.microsoft.com/office/word/2015/wordml/symex" xmlns:wpg="http://schemas.microsoft.com/office/word/2010/wordprocessingGroup" xmlns:wpi="http://schemas.microsoft.com/office/word/2010/wordprocessingInk" xmlns:wne="http://schemas.microsoft.com/office/word/2006/wordml" xmlns:wps="http://schemas.microsoft.com/office/word/2010/wordprocessingShape" mc:Ignorable="w14 w15 w16se w16cid wp14">
   <w:abstractNum w:abstractNumId="0" w15:restartNumberingAfterBreak="0">
     <w:nsid w:val="31607C31"/>
     <w:multiLevelType w:val="hybridMultilevel"/>
@@ -5068,7 +5205,7 @@
 </file>
 
 <file path=word/styles.xml><?xml version="1.0" encoding="utf-8"?>
-<w:styles xmlns:mc="http://schemas.openxmlformats.org/markup-compatibility/2006" xmlns:r="http://schemas.openxmlformats.org/officeDocument/2006/relationships" xmlns:w="http://schemas.openxmlformats.org/wordprocessingml/2006/main" xmlns:w14="http://schemas.microsoft.com/office/word/2010/wordml" xmlns:w15="http://schemas.microsoft.com/office/word/2012/wordml" xmlns:w16se="http://schemas.microsoft.com/office/word/2015/wordml/symex" mc:Ignorable="w14 w15 w16se">
+<w:styles xmlns:mc="http://schemas.openxmlformats.org/markup-compatibility/2006" xmlns:r="http://schemas.openxmlformats.org/officeDocument/2006/relationships" xmlns:w="http://schemas.openxmlformats.org/wordprocessingml/2006/main" xmlns:w14="http://schemas.microsoft.com/office/word/2010/wordml" xmlns:w15="http://schemas.microsoft.com/office/word/2012/wordml" xmlns:w16cid="http://schemas.microsoft.com/office/word/2016/wordml/cid" xmlns:w16se="http://schemas.microsoft.com/office/word/2015/wordml/symex" mc:Ignorable="w14 w15 w16se w16cid">
   <w:docDefaults>
     <w:rPrDefault>
       <w:rPr>
@@ -5084,7 +5221,7 @@
       </w:pPr>
     </w:pPrDefault>
   </w:docDefaults>
-  <w:latentStyles w:defLockedState="0" w:defUIPriority="99" w:defSemiHidden="0" w:defUnhideWhenUsed="0" w:defQFormat="0" w:count="371">
+  <w:latentStyles w:defLockedState="0" w:defUIPriority="99" w:defSemiHidden="0" w:defUnhideWhenUsed="0" w:defQFormat="0" w:count="377">
     <w:lsdException w:name="Normal" w:uiPriority="0" w:qFormat="1"/>
     <w:lsdException w:name="heading 1" w:uiPriority="9" w:qFormat="1"/>
     <w:lsdException w:name="heading 2" w:semiHidden="1" w:uiPriority="9" w:unhideWhenUsed="1" w:qFormat="1"/>
@@ -5456,6 +5593,12 @@
     <w:lsdException w:name="List Table 5 Dark Accent 6" w:uiPriority="50"/>
     <w:lsdException w:name="List Table 6 Colorful Accent 6" w:uiPriority="51"/>
     <w:lsdException w:name="List Table 7 Colorful Accent 6" w:uiPriority="52"/>
+    <w:lsdException w:name="Mention" w:semiHidden="1" w:unhideWhenUsed="1"/>
+    <w:lsdException w:name="Smart Hyperlink" w:semiHidden="1" w:unhideWhenUsed="1"/>
+    <w:lsdException w:name="Hashtag" w:semiHidden="1" w:unhideWhenUsed="1"/>
+    <w:lsdException w:name="Unresolved Mention" w:semiHidden="1" w:unhideWhenUsed="1"/>
+    <w:lsdException w:name="Smart Link" w:semiHidden="1" w:unhideWhenUsed="1"/>
+    <w:lsdException w:name="Smart Link Error" w:semiHidden="1" w:unhideWhenUsed="1"/>
   </w:latentStyles>
   <w:style w:type="paragraph" w:default="1" w:styleId="Normal">
     <w:name w:val="Normal"/>
@@ -5707,7 +5850,6 @@
   <w:style w:type="character" w:default="1" w:styleId="DefaultParagraphFont">
     <w:name w:val="Default Paragraph Font"/>
     <w:uiPriority w:val="1"/>
-    <w:semiHidden/>
     <w:unhideWhenUsed/>
   </w:style>
   <w:style w:type="table" w:default="1" w:styleId="TableNormal">
@@ -6551,7 +6693,7 @@
 </file>
 
 <file path=customXml/itemProps1.xml><?xml version="1.0" encoding="utf-8"?>
-<ds:datastoreItem xmlns:ds="http://schemas.openxmlformats.org/officeDocument/2006/customXml" ds:itemID="{7E757438-169E-4A07-8EF6-55DC1AB8FE4A}">
+<ds:datastoreItem xmlns:ds="http://schemas.openxmlformats.org/officeDocument/2006/customXml" ds:itemID="{EE474E47-7C44-4C0A-A330-69EBBED75646}">
   <ds:schemaRefs>
     <ds:schemaRef ds:uri="http://schemas.openxmlformats.org/officeDocument/2006/bibliography"/>
   </ds:schemaRefs>

</xml_diff>

<commit_message>
Added basic on-hover effect for nodes to dispaly what atom they are
</commit_message>
<xml_diff>
--- a/Documentation.docx
+++ b/Documentation.docx
@@ -4066,7 +4066,10 @@
         <w:t>s a</w:t>
       </w:r>
       <w:r>
-        <w:t xml:space="preserve"> form of input for the user. </w:t>
+        <w:t xml:space="preserve"> form </w:t>
+      </w:r>
+      <w:r>
+        <w:t xml:space="preserve">of input for the user. </w:t>
       </w:r>
     </w:p>
     <w:p>
@@ -4078,37 +4081,45 @@
         <w:lastRenderedPageBreak/>
         <w:t>How to use</w:t>
       </w:r>
-      <w:bookmarkStart w:id="13" w:name="_GoBack"/>
       <w:bookmarkEnd w:id="12"/>
+    </w:p>
+    <w:p>
+      <w:pPr>
+        <w:pStyle w:val="Heading3"/>
+      </w:pPr>
+      <w:bookmarkStart w:id="13" w:name="_Toc34307602"/>
+      <w:r>
+        <w:t>What to expect</w:t>
+      </w:r>
       <w:bookmarkEnd w:id="13"/>
     </w:p>
     <w:p>
       <w:pPr>
         <w:pStyle w:val="Heading3"/>
       </w:pPr>
-      <w:bookmarkStart w:id="14" w:name="_Toc34307602"/>
-      <w:r>
-        <w:t>What to expect</w:t>
+      <w:bookmarkStart w:id="14" w:name="_Toc34307603"/>
+      <w:r>
+        <w:t>Technical Description</w:t>
       </w:r>
       <w:bookmarkEnd w:id="14"/>
     </w:p>
     <w:p>
       <w:pPr>
-        <w:pStyle w:val="Heading3"/>
-      </w:pPr>
-      <w:bookmarkStart w:id="15" w:name="_Toc34307603"/>
-      <w:r>
-        <w:t>Technical Description</w:t>
+        <w:pStyle w:val="Heading2"/>
+      </w:pPr>
+      <w:bookmarkStart w:id="15" w:name="_Toc34307604"/>
+      <w:r>
+        <w:t>Text Input</w:t>
       </w:r>
       <w:bookmarkEnd w:id="15"/>
     </w:p>
     <w:p>
       <w:pPr>
-        <w:pStyle w:val="Heading2"/>
-      </w:pPr>
-      <w:bookmarkStart w:id="16" w:name="_Toc34307604"/>
-      <w:r>
-        <w:t>Text Input</w:t>
+        <w:pStyle w:val="Heading3"/>
+      </w:pPr>
+      <w:bookmarkStart w:id="16" w:name="_Toc34307605"/>
+      <w:r>
+        <w:t>Summary</w:t>
       </w:r>
       <w:bookmarkEnd w:id="16"/>
     </w:p>
@@ -4116,9 +4127,9 @@
       <w:pPr>
         <w:pStyle w:val="Heading3"/>
       </w:pPr>
-      <w:bookmarkStart w:id="17" w:name="_Toc34307605"/>
-      <w:r>
-        <w:t>Summary</w:t>
+      <w:bookmarkStart w:id="17" w:name="_Toc34307606"/>
+      <w:r>
+        <w:t>How to use</w:t>
       </w:r>
       <w:bookmarkEnd w:id="17"/>
     </w:p>
@@ -4126,9 +4137,9 @@
       <w:pPr>
         <w:pStyle w:val="Heading3"/>
       </w:pPr>
-      <w:bookmarkStart w:id="18" w:name="_Toc34307606"/>
-      <w:r>
-        <w:t>How to use</w:t>
+      <w:bookmarkStart w:id="18" w:name="_Toc34307607"/>
+      <w:r>
+        <w:t>What to expect</w:t>
       </w:r>
       <w:bookmarkEnd w:id="18"/>
     </w:p>
@@ -4136,29 +4147,29 @@
       <w:pPr>
         <w:pStyle w:val="Heading3"/>
       </w:pPr>
-      <w:bookmarkStart w:id="19" w:name="_Toc34307607"/>
-      <w:r>
-        <w:t>What to expect</w:t>
+      <w:bookmarkStart w:id="19" w:name="_Toc34307608"/>
+      <w:r>
+        <w:t>Technical Description</w:t>
       </w:r>
       <w:bookmarkEnd w:id="19"/>
     </w:p>
     <w:p>
       <w:pPr>
-        <w:pStyle w:val="Heading3"/>
-      </w:pPr>
-      <w:bookmarkStart w:id="20" w:name="_Toc34307608"/>
-      <w:r>
-        <w:t>Technical Description</w:t>
+        <w:pStyle w:val="Heading2"/>
+      </w:pPr>
+      <w:bookmarkStart w:id="20" w:name="_Toc34307609"/>
+      <w:r>
+        <w:t>Loading Screen</w:t>
       </w:r>
       <w:bookmarkEnd w:id="20"/>
     </w:p>
     <w:p>
       <w:pPr>
-        <w:pStyle w:val="Heading2"/>
-      </w:pPr>
-      <w:bookmarkStart w:id="21" w:name="_Toc34307609"/>
-      <w:r>
-        <w:t>Loading Screen</w:t>
+        <w:pStyle w:val="Heading3"/>
+      </w:pPr>
+      <w:bookmarkStart w:id="21" w:name="_Toc34307610"/>
+      <w:r>
+        <w:t>Summary</w:t>
       </w:r>
       <w:bookmarkEnd w:id="21"/>
     </w:p>
@@ -4166,9 +4177,9 @@
       <w:pPr>
         <w:pStyle w:val="Heading3"/>
       </w:pPr>
-      <w:bookmarkStart w:id="22" w:name="_Toc34307610"/>
-      <w:r>
-        <w:t>Summary</w:t>
+      <w:bookmarkStart w:id="22" w:name="_Toc34307611"/>
+      <w:r>
+        <w:t>How to use</w:t>
       </w:r>
       <w:bookmarkEnd w:id="22"/>
     </w:p>
@@ -4176,9 +4187,9 @@
       <w:pPr>
         <w:pStyle w:val="Heading3"/>
       </w:pPr>
-      <w:bookmarkStart w:id="23" w:name="_Toc34307611"/>
-      <w:r>
-        <w:t>How to use</w:t>
+      <w:bookmarkStart w:id="23" w:name="_Toc34307612"/>
+      <w:r>
+        <w:t>What to expect</w:t>
       </w:r>
       <w:bookmarkEnd w:id="23"/>
     </w:p>
@@ -4186,29 +4197,29 @@
       <w:pPr>
         <w:pStyle w:val="Heading3"/>
       </w:pPr>
-      <w:bookmarkStart w:id="24" w:name="_Toc34307612"/>
-      <w:r>
-        <w:t>What to expect</w:t>
+      <w:bookmarkStart w:id="24" w:name="_Toc34307613"/>
+      <w:r>
+        <w:t>Technical Description</w:t>
       </w:r>
       <w:bookmarkEnd w:id="24"/>
     </w:p>
     <w:p>
       <w:pPr>
-        <w:pStyle w:val="Heading3"/>
-      </w:pPr>
-      <w:bookmarkStart w:id="25" w:name="_Toc34307613"/>
-      <w:r>
-        <w:t>Technical Description</w:t>
+        <w:pStyle w:val="Heading2"/>
+      </w:pPr>
+      <w:bookmarkStart w:id="25" w:name="_Toc34307614"/>
+      <w:r>
+        <w:t>Tabs</w:t>
       </w:r>
       <w:bookmarkEnd w:id="25"/>
     </w:p>
     <w:p>
       <w:pPr>
-        <w:pStyle w:val="Heading2"/>
-      </w:pPr>
-      <w:bookmarkStart w:id="26" w:name="_Toc34307614"/>
-      <w:r>
-        <w:t>Tabs</w:t>
+        <w:pStyle w:val="Heading3"/>
+      </w:pPr>
+      <w:bookmarkStart w:id="26" w:name="_Toc34307615"/>
+      <w:r>
+        <w:t>Summary</w:t>
       </w:r>
       <w:bookmarkEnd w:id="26"/>
     </w:p>
@@ -4216,9 +4227,9 @@
       <w:pPr>
         <w:pStyle w:val="Heading3"/>
       </w:pPr>
-      <w:bookmarkStart w:id="27" w:name="_Toc34307615"/>
-      <w:r>
-        <w:t>Summary</w:t>
+      <w:bookmarkStart w:id="27" w:name="_Toc34307616"/>
+      <w:r>
+        <w:t>How to use</w:t>
       </w:r>
       <w:bookmarkEnd w:id="27"/>
     </w:p>
@@ -4226,9 +4237,9 @@
       <w:pPr>
         <w:pStyle w:val="Heading3"/>
       </w:pPr>
-      <w:bookmarkStart w:id="28" w:name="_Toc34307616"/>
-      <w:r>
-        <w:t>How to use</w:t>
+      <w:bookmarkStart w:id="28" w:name="_Toc34307617"/>
+      <w:r>
+        <w:t>What to expect</w:t>
       </w:r>
       <w:bookmarkEnd w:id="28"/>
     </w:p>
@@ -4236,29 +4247,29 @@
       <w:pPr>
         <w:pStyle w:val="Heading3"/>
       </w:pPr>
-      <w:bookmarkStart w:id="29" w:name="_Toc34307617"/>
-      <w:r>
-        <w:t>What to expect</w:t>
+      <w:bookmarkStart w:id="29" w:name="_Toc34307618"/>
+      <w:r>
+        <w:t>Technical Description</w:t>
       </w:r>
       <w:bookmarkEnd w:id="29"/>
     </w:p>
     <w:p>
       <w:pPr>
-        <w:pStyle w:val="Heading3"/>
-      </w:pPr>
-      <w:bookmarkStart w:id="30" w:name="_Toc34307618"/>
-      <w:r>
-        <w:t>Technical Description</w:t>
+        <w:pStyle w:val="Heading2"/>
+      </w:pPr>
+      <w:bookmarkStart w:id="30" w:name="_Toc34307619"/>
+      <w:r>
+        <w:t>Lewis Structure</w:t>
       </w:r>
       <w:bookmarkEnd w:id="30"/>
     </w:p>
     <w:p>
       <w:pPr>
-        <w:pStyle w:val="Heading2"/>
-      </w:pPr>
-      <w:bookmarkStart w:id="31" w:name="_Toc34307619"/>
-      <w:r>
-        <w:t>Lewis Structure</w:t>
+        <w:pStyle w:val="Heading3"/>
+      </w:pPr>
+      <w:bookmarkStart w:id="31" w:name="_Toc34307620"/>
+      <w:r>
+        <w:t>Summary</w:t>
       </w:r>
       <w:bookmarkEnd w:id="31"/>
     </w:p>
@@ -4266,9 +4277,9 @@
       <w:pPr>
         <w:pStyle w:val="Heading3"/>
       </w:pPr>
-      <w:bookmarkStart w:id="32" w:name="_Toc34307620"/>
-      <w:r>
-        <w:t>Summary</w:t>
+      <w:bookmarkStart w:id="32" w:name="_Toc34307621"/>
+      <w:r>
+        <w:t>How to use</w:t>
       </w:r>
       <w:bookmarkEnd w:id="32"/>
     </w:p>
@@ -4276,9 +4287,9 @@
       <w:pPr>
         <w:pStyle w:val="Heading3"/>
       </w:pPr>
-      <w:bookmarkStart w:id="33" w:name="_Toc34307621"/>
-      <w:r>
-        <w:t>How to use</w:t>
+      <w:bookmarkStart w:id="33" w:name="_Toc34307622"/>
+      <w:r>
+        <w:t>What to expect</w:t>
       </w:r>
       <w:bookmarkEnd w:id="33"/>
     </w:p>
@@ -4286,47 +4297,37 @@
       <w:pPr>
         <w:pStyle w:val="Heading3"/>
       </w:pPr>
-      <w:bookmarkStart w:id="34" w:name="_Toc34307622"/>
-      <w:r>
-        <w:t>What to expect</w:t>
+      <w:bookmarkStart w:id="34" w:name="_Toc34307623"/>
+      <w:r>
+        <w:t>Technical Description</w:t>
       </w:r>
       <w:bookmarkEnd w:id="34"/>
     </w:p>
     <w:p>
       <w:pPr>
-        <w:pStyle w:val="Heading3"/>
-      </w:pPr>
-      <w:bookmarkStart w:id="35" w:name="_Toc34307623"/>
-      <w:r>
-        <w:t>Technical Description</w:t>
+        <w:pStyle w:val="Heading2"/>
+      </w:pPr>
+      <w:bookmarkStart w:id="35" w:name="_Toc34307624"/>
+      <w:r>
+        <w:t>Three</w:t>
+      </w:r>
+      <w:r>
+        <w:t>-</w:t>
+      </w:r>
+      <w:r>
+        <w:t>Dimensional Display</w:t>
       </w:r>
       <w:bookmarkEnd w:id="35"/>
     </w:p>
     <w:p>
       <w:pPr>
-        <w:pStyle w:val="Heading2"/>
-      </w:pPr>
-      <w:bookmarkStart w:id="36" w:name="_Toc34307624"/>
-      <w:r>
-        <w:t>Three</w:t>
-      </w:r>
-      <w:r>
-        <w:t>-</w:t>
-      </w:r>
-      <w:r>
-        <w:t>Dimensional Display</w:t>
+        <w:pStyle w:val="Heading3"/>
+      </w:pPr>
+      <w:bookmarkStart w:id="36" w:name="_Toc34307625"/>
+      <w:r>
+        <w:t>Summary</w:t>
       </w:r>
       <w:bookmarkEnd w:id="36"/>
-    </w:p>
-    <w:p>
-      <w:pPr>
-        <w:pStyle w:val="Heading3"/>
-      </w:pPr>
-      <w:bookmarkStart w:id="37" w:name="_Toc34307625"/>
-      <w:r>
-        <w:t>Summary</w:t>
-      </w:r>
-      <w:bookmarkEnd w:id="37"/>
     </w:p>
     <w:p>
       <w:pPr>
@@ -4369,11 +4370,11 @@
       <w:pPr>
         <w:pStyle w:val="Heading3"/>
       </w:pPr>
-      <w:bookmarkStart w:id="38" w:name="_Toc34307626"/>
+      <w:bookmarkStart w:id="37" w:name="_Toc34307626"/>
       <w:r>
         <w:t>How to use</w:t>
       </w:r>
-      <w:bookmarkEnd w:id="38"/>
+      <w:bookmarkEnd w:id="37"/>
     </w:p>
     <w:p>
       <w:pPr>
@@ -4475,7 +4476,14 @@
           <w:b/>
           <w:bCs/>
         </w:rPr>
-        <w:t>scaled</w:t>
+        <w:t>zoomed</w:t>
+      </w:r>
+      <w:r>
+        <w:rPr>
+          <w:b/>
+          <w:bCs/>
+        </w:rPr>
+        <w:t xml:space="preserve"> in and out</w:t>
       </w:r>
       <w:r>
         <w:t xml:space="preserve"> by using the scroll wheel.</w:t>
@@ -4483,12 +4491,144 @@
     </w:p>
     <w:p>
       <w:pPr>
+        <w:ind w:left="720"/>
+      </w:pPr>
+      <w:r>
+        <w:t xml:space="preserve">A </w:t>
+      </w:r>
+      <w:r>
+        <w:rPr>
+          <w:i/>
+          <w:iCs/>
+        </w:rPr>
+        <w:t>group’s</w:t>
+      </w:r>
+      <w:r>
+        <w:t xml:space="preserve"> atom can be hovered over and its </w:t>
+      </w:r>
+      <w:r>
+        <w:rPr>
+          <w:b/>
+          <w:bCs/>
+        </w:rPr>
+        <w:t>symbol</w:t>
+      </w:r>
+      <w:r>
+        <w:t xml:space="preserve"> will be </w:t>
+      </w:r>
+      <w:r>
+        <w:rPr>
+          <w:b/>
+          <w:bCs/>
+        </w:rPr>
+        <w:t>displayed</w:t>
+      </w:r>
+      <w:r>
+        <w:t xml:space="preserve"> at the bottom of the screen.</w:t>
+      </w:r>
+    </w:p>
+    <w:p>
+      <w:pPr>
         <w:pStyle w:val="Heading3"/>
       </w:pPr>
-      <w:bookmarkStart w:id="39" w:name="_Toc34307627"/>
+      <w:bookmarkStart w:id="38" w:name="_Toc34307627"/>
       <w:r>
         <w:t>What to expect</w:t>
       </w:r>
+      <w:bookmarkEnd w:id="38"/>
+    </w:p>
+    <w:p>
+      <w:pPr>
+        <w:ind w:left="720"/>
+      </w:pPr>
+      <w:r>
+        <w:t xml:space="preserve">The </w:t>
+      </w:r>
+      <w:r>
+        <w:t xml:space="preserve">user can </w:t>
+      </w:r>
+      <w:r>
+        <w:t xml:space="preserve">expect </w:t>
+      </w:r>
+      <w:r>
+        <w:t xml:space="preserve">the angles between atoms </w:t>
+      </w:r>
+      <w:r>
+        <w:t xml:space="preserve">to be close to what </w:t>
+      </w:r>
+      <w:r>
+        <w:t xml:space="preserve">they are theoretically. </w:t>
+      </w:r>
+    </w:p>
+    <w:p>
+      <w:pPr>
+        <w:ind w:left="720"/>
+      </w:pPr>
+      <w:r>
+        <w:t>The user can expect to see the proper bond counts for each solution</w:t>
+      </w:r>
+      <w:r>
+        <w:t>.</w:t>
+      </w:r>
+    </w:p>
+    <w:p>
+      <w:pPr>
+        <w:ind w:left="720"/>
+      </w:pPr>
+      <w:r>
+        <w:t>The user can expect to see the formal charge on each atom if it is not neutral.</w:t>
+      </w:r>
+    </w:p>
+    <w:p>
+      <w:pPr>
+        <w:ind w:left="720"/>
+      </w:pPr>
+      <w:r>
+        <w:t xml:space="preserve">The </w:t>
+      </w:r>
+      <w:r>
+        <w:t xml:space="preserve">atoms are distinguishable one from the other, for instance </w:t>
+      </w:r>
+      <w:r>
+        <w:t xml:space="preserve">hydrogen atoms </w:t>
+      </w:r>
+      <w:r>
+        <w:t xml:space="preserve">as seen in the </w:t>
+      </w:r>
+      <w:r>
+        <w:t>group</w:t>
+      </w:r>
+      <w:r>
+        <w:t xml:space="preserve"> </w:t>
+      </w:r>
+      <w:r>
+        <w:t>are</w:t>
+      </w:r>
+      <w:r>
+        <w:t xml:space="preserve"> of a light</w:t>
+      </w:r>
+      <w:r>
+        <w:t xml:space="preserve">er </w:t>
+      </w:r>
+      <w:r>
+        <w:t>colour</w:t>
+      </w:r>
+      <w:r>
+        <w:t xml:space="preserve"> and of a smaller size.</w:t>
+      </w:r>
+      <w:r>
+        <w:t xml:space="preserve"> </w:t>
+      </w:r>
+      <w:r>
+        <w:t xml:space="preserve">The user </w:t>
+      </w:r>
+      <w:r>
+        <w:t xml:space="preserve">can also </w:t>
+      </w:r>
+      <w:r>
+        <w:t>display its symbol by hovering over it.</w:t>
+      </w:r>
+      <w:bookmarkStart w:id="39" w:name="_GoBack"/>
       <w:bookmarkEnd w:id="39"/>
     </w:p>
     <w:p>
@@ -6693,7 +6833,7 @@
 </file>
 
 <file path=customXml/itemProps1.xml><?xml version="1.0" encoding="utf-8"?>
-<ds:datastoreItem xmlns:ds="http://schemas.openxmlformats.org/officeDocument/2006/customXml" ds:itemID="{EE474E47-7C44-4C0A-A330-69EBBED75646}">
+<ds:datastoreItem xmlns:ds="http://schemas.openxmlformats.org/officeDocument/2006/customXml" ds:itemID="{F6CA2FAA-96E9-4AD5-80C6-361D521EE5FD}">
   <ds:schemaRefs>
     <ds:schemaRef ds:uri="http://schemas.openxmlformats.org/officeDocument/2006/bibliography"/>
   </ds:schemaRefs>

</xml_diff>

<commit_message>
Some more work done on the doc
</commit_message>
<xml_diff>
--- a/Documentation.docx
+++ b/Documentation.docx
@@ -91,7 +91,23 @@
           <w:sz w:val="32"/>
         </w:rPr>
         <w:br/>
-        <w:t xml:space="preserve">           Samy Arab</w:t>
+        <w:t xml:space="preserve">           </w:t>
+      </w:r>
+      <w:proofErr w:type="spellStart"/>
+      <w:r>
+        <w:rPr>
+          <w:b/>
+          <w:sz w:val="32"/>
+        </w:rPr>
+        <w:t>Samy</w:t>
+      </w:r>
+      <w:proofErr w:type="spellEnd"/>
+      <w:r>
+        <w:rPr>
+          <w:b/>
+          <w:sz w:val="32"/>
+        </w:rPr>
+        <w:t xml:space="preserve"> Arab</w:t>
       </w:r>
     </w:p>
     <w:p>
@@ -4057,7 +4073,7 @@
     </w:p>
     <w:p>
       <w:pPr>
-        <w:ind w:left="720"/>
+        <w:ind w:left="720" w:firstLine="0"/>
       </w:pPr>
       <w:r>
         <w:t>The Periodic Table is available as a form of reference, and a</w:t>
@@ -4085,6 +4101,20 @@
     </w:p>
     <w:p>
       <w:pPr>
+        <w:ind w:left="720" w:firstLine="0"/>
+      </w:pPr>
+      <w:r>
+        <w:t xml:space="preserve">The user can drag and drop individual atoms into the top portion of the screen, this will add it to the list of atoms that will be considered for the algorithm. </w:t>
+      </w:r>
+      <w:r>
+        <w:t>The user can also</w:t>
+      </w:r>
+      <w:r>
+        <w:t xml:space="preserve"> right click to remove them, or alternatively drag and drop them back into the periodic table. The user can also delete individual atoms by pressing backspace after having added it.</w:t>
+      </w:r>
+    </w:p>
+    <w:p>
+      <w:pPr>
         <w:pStyle w:val="Heading3"/>
       </w:pPr>
       <w:bookmarkStart w:id="13" w:name="_Toc34307602"/>
@@ -4095,6 +4125,52 @@
     </w:p>
     <w:p>
       <w:pPr>
+        <w:ind w:left="720" w:firstLine="0"/>
+      </w:pPr>
+      <w:r>
+        <w:t>The user can expect intuitive controls for the addition and removal of atoms</w:t>
+      </w:r>
+      <w:r>
+        <w:t>.</w:t>
+      </w:r>
+      <w:r>
+        <w:t xml:space="preserve"> The user can also expect to have a periodic table which looks familiar to the one they’re used to, that is to say: it is ordered in the standard form</w:t>
+      </w:r>
+      <w:r>
+        <w:t xml:space="preserve"> so that the user knows what column the atom is situated in</w:t>
+      </w:r>
+      <w:r>
+        <w:t xml:space="preserve">, it </w:t>
+      </w:r>
+      <w:r>
+        <w:t xml:space="preserve">is </w:t>
+      </w:r>
+      <w:proofErr w:type="spellStart"/>
+      <w:r>
+        <w:t>colour</w:t>
+      </w:r>
+      <w:proofErr w:type="spellEnd"/>
+      <w:r>
+        <w:t xml:space="preserve"> coded</w:t>
+      </w:r>
+      <w:r>
+        <w:t xml:space="preserve"> to facilitate finding metals and non-metals and other subgroups</w:t>
+      </w:r>
+      <w:r>
+        <w:t>, it shows the atom’s atomic number.</w:t>
+      </w:r>
+      <w:r>
+        <w:t xml:space="preserve"> </w:t>
+      </w:r>
+      <w:r>
+        <w:rPr>
+          <w:highlight w:val="yellow"/>
+        </w:rPr>
+        <w:t>[POSSIBLY ADD MORE INFO LIKE ATOMIC MASS WHEN IT MATTERS IN ALGORITHM]</w:t>
+      </w:r>
+    </w:p>
+    <w:p>
+      <w:pPr>
         <w:pStyle w:val="Heading3"/>
       </w:pPr>
       <w:bookmarkStart w:id="14" w:name="_Toc34307603"/>
@@ -4125,189 +4201,198 @@
     </w:p>
     <w:p>
       <w:pPr>
+        <w:ind w:left="720" w:firstLine="0"/>
+      </w:pPr>
+      <w:bookmarkStart w:id="17" w:name="_GoBack"/>
+      <w:bookmarkEnd w:id="17"/>
+    </w:p>
+    <w:p>
+      <w:pPr>
         <w:pStyle w:val="Heading3"/>
       </w:pPr>
-      <w:bookmarkStart w:id="17" w:name="_Toc34307606"/>
+      <w:bookmarkStart w:id="18" w:name="_Toc34307606"/>
       <w:r>
         <w:t>How to use</w:t>
       </w:r>
-      <w:bookmarkEnd w:id="17"/>
+      <w:bookmarkEnd w:id="18"/>
     </w:p>
     <w:p>
       <w:pPr>
         <w:pStyle w:val="Heading3"/>
       </w:pPr>
-      <w:bookmarkStart w:id="18" w:name="_Toc34307607"/>
+      <w:bookmarkStart w:id="19" w:name="_Toc34307607"/>
       <w:r>
         <w:t>What to expect</w:t>
       </w:r>
-      <w:bookmarkEnd w:id="18"/>
+      <w:bookmarkEnd w:id="19"/>
     </w:p>
     <w:p>
       <w:pPr>
         <w:pStyle w:val="Heading3"/>
       </w:pPr>
-      <w:bookmarkStart w:id="19" w:name="_Toc34307608"/>
+      <w:bookmarkStart w:id="20" w:name="_Toc34307608"/>
       <w:r>
         <w:t>Technical Description</w:t>
       </w:r>
-      <w:bookmarkEnd w:id="19"/>
-    </w:p>
+      <w:bookmarkEnd w:id="20"/>
+    </w:p>
+    <w:p/>
     <w:p>
       <w:pPr>
         <w:pStyle w:val="Heading2"/>
       </w:pPr>
-      <w:bookmarkStart w:id="20" w:name="_Toc34307609"/>
-      <w:r>
+      <w:bookmarkStart w:id="21" w:name="_Toc34307609"/>
+      <w:r>
+        <w:lastRenderedPageBreak/>
         <w:t>Loading Screen</w:t>
       </w:r>
-      <w:bookmarkEnd w:id="20"/>
+      <w:bookmarkEnd w:id="21"/>
     </w:p>
     <w:p>
       <w:pPr>
         <w:pStyle w:val="Heading3"/>
       </w:pPr>
-      <w:bookmarkStart w:id="21" w:name="_Toc34307610"/>
+      <w:bookmarkStart w:id="22" w:name="_Toc34307610"/>
       <w:r>
         <w:t>Summary</w:t>
       </w:r>
-      <w:bookmarkEnd w:id="21"/>
+      <w:bookmarkEnd w:id="22"/>
     </w:p>
     <w:p>
       <w:pPr>
         <w:pStyle w:val="Heading3"/>
       </w:pPr>
-      <w:bookmarkStart w:id="22" w:name="_Toc34307611"/>
+      <w:bookmarkStart w:id="23" w:name="_Toc34307611"/>
       <w:r>
         <w:t>How to use</w:t>
       </w:r>
-      <w:bookmarkEnd w:id="22"/>
+      <w:bookmarkEnd w:id="23"/>
     </w:p>
     <w:p>
       <w:pPr>
         <w:pStyle w:val="Heading3"/>
       </w:pPr>
-      <w:bookmarkStart w:id="23" w:name="_Toc34307612"/>
+      <w:bookmarkStart w:id="24" w:name="_Toc34307612"/>
       <w:r>
         <w:t>What to expect</w:t>
       </w:r>
-      <w:bookmarkEnd w:id="23"/>
+      <w:bookmarkEnd w:id="24"/>
     </w:p>
     <w:p>
       <w:pPr>
         <w:pStyle w:val="Heading3"/>
       </w:pPr>
-      <w:bookmarkStart w:id="24" w:name="_Toc34307613"/>
+      <w:bookmarkStart w:id="25" w:name="_Toc34307613"/>
       <w:r>
         <w:t>Technical Description</w:t>
       </w:r>
-      <w:bookmarkEnd w:id="24"/>
+      <w:bookmarkEnd w:id="25"/>
     </w:p>
     <w:p>
       <w:pPr>
         <w:pStyle w:val="Heading2"/>
       </w:pPr>
-      <w:bookmarkStart w:id="25" w:name="_Toc34307614"/>
+      <w:bookmarkStart w:id="26" w:name="_Toc34307614"/>
       <w:r>
         <w:t>Tabs</w:t>
       </w:r>
-      <w:bookmarkEnd w:id="25"/>
+      <w:bookmarkEnd w:id="26"/>
     </w:p>
     <w:p>
       <w:pPr>
         <w:pStyle w:val="Heading3"/>
       </w:pPr>
-      <w:bookmarkStart w:id="26" w:name="_Toc34307615"/>
+      <w:bookmarkStart w:id="27" w:name="_Toc34307615"/>
       <w:r>
         <w:t>Summary</w:t>
       </w:r>
-      <w:bookmarkEnd w:id="26"/>
+      <w:bookmarkEnd w:id="27"/>
     </w:p>
     <w:p>
       <w:pPr>
         <w:pStyle w:val="Heading3"/>
       </w:pPr>
-      <w:bookmarkStart w:id="27" w:name="_Toc34307616"/>
+      <w:bookmarkStart w:id="28" w:name="_Toc34307616"/>
       <w:r>
         <w:t>How to use</w:t>
       </w:r>
-      <w:bookmarkEnd w:id="27"/>
+      <w:bookmarkEnd w:id="28"/>
     </w:p>
     <w:p>
       <w:pPr>
         <w:pStyle w:val="Heading3"/>
       </w:pPr>
-      <w:bookmarkStart w:id="28" w:name="_Toc34307617"/>
+      <w:bookmarkStart w:id="29" w:name="_Toc34307617"/>
       <w:r>
         <w:t>What to expect</w:t>
       </w:r>
-      <w:bookmarkEnd w:id="28"/>
+      <w:bookmarkEnd w:id="29"/>
     </w:p>
     <w:p>
       <w:pPr>
         <w:pStyle w:val="Heading3"/>
       </w:pPr>
-      <w:bookmarkStart w:id="29" w:name="_Toc34307618"/>
+      <w:bookmarkStart w:id="30" w:name="_Toc34307618"/>
       <w:r>
         <w:t>Technical Description</w:t>
       </w:r>
-      <w:bookmarkEnd w:id="29"/>
+      <w:bookmarkEnd w:id="30"/>
     </w:p>
     <w:p>
       <w:pPr>
         <w:pStyle w:val="Heading2"/>
       </w:pPr>
-      <w:bookmarkStart w:id="30" w:name="_Toc34307619"/>
+      <w:bookmarkStart w:id="31" w:name="_Toc34307619"/>
       <w:r>
         <w:t>Lewis Structure</w:t>
       </w:r>
-      <w:bookmarkEnd w:id="30"/>
+      <w:bookmarkEnd w:id="31"/>
     </w:p>
     <w:p>
       <w:pPr>
         <w:pStyle w:val="Heading3"/>
       </w:pPr>
-      <w:bookmarkStart w:id="31" w:name="_Toc34307620"/>
+      <w:bookmarkStart w:id="32" w:name="_Toc34307620"/>
       <w:r>
         <w:t>Summary</w:t>
       </w:r>
-      <w:bookmarkEnd w:id="31"/>
+      <w:bookmarkEnd w:id="32"/>
     </w:p>
     <w:p>
       <w:pPr>
         <w:pStyle w:val="Heading3"/>
       </w:pPr>
-      <w:bookmarkStart w:id="32" w:name="_Toc34307621"/>
+      <w:bookmarkStart w:id="33" w:name="_Toc34307621"/>
       <w:r>
         <w:t>How to use</w:t>
       </w:r>
-      <w:bookmarkEnd w:id="32"/>
+      <w:bookmarkEnd w:id="33"/>
     </w:p>
     <w:p>
       <w:pPr>
         <w:pStyle w:val="Heading3"/>
       </w:pPr>
-      <w:bookmarkStart w:id="33" w:name="_Toc34307622"/>
+      <w:bookmarkStart w:id="34" w:name="_Toc34307622"/>
       <w:r>
         <w:t>What to expect</w:t>
       </w:r>
-      <w:bookmarkEnd w:id="33"/>
+      <w:bookmarkEnd w:id="34"/>
     </w:p>
     <w:p>
       <w:pPr>
         <w:pStyle w:val="Heading3"/>
       </w:pPr>
-      <w:bookmarkStart w:id="34" w:name="_Toc34307623"/>
+      <w:bookmarkStart w:id="35" w:name="_Toc34307623"/>
       <w:r>
         <w:t>Technical Description</w:t>
       </w:r>
-      <w:bookmarkEnd w:id="34"/>
+      <w:bookmarkEnd w:id="35"/>
     </w:p>
     <w:p>
       <w:pPr>
         <w:pStyle w:val="Heading2"/>
       </w:pPr>
-      <w:bookmarkStart w:id="35" w:name="_Toc34307624"/>
+      <w:bookmarkStart w:id="36" w:name="_Toc34307624"/>
       <w:r>
         <w:t>Three</w:t>
       </w:r>
@@ -4317,24 +4402,23 @@
       <w:r>
         <w:t>Dimensional Display</w:t>
       </w:r>
-      <w:bookmarkEnd w:id="35"/>
+      <w:bookmarkEnd w:id="36"/>
     </w:p>
     <w:p>
       <w:pPr>
         <w:pStyle w:val="Heading3"/>
       </w:pPr>
-      <w:bookmarkStart w:id="36" w:name="_Toc34307625"/>
+      <w:bookmarkStart w:id="37" w:name="_Toc34307625"/>
       <w:r>
         <w:t>Summary</w:t>
       </w:r>
-      <w:bookmarkEnd w:id="36"/>
-    </w:p>
-    <w:p>
-      <w:pPr>
-        <w:ind w:left="720"/>
-      </w:pPr>
-      <w:r>
-        <w:lastRenderedPageBreak/>
+      <w:bookmarkEnd w:id="37"/>
+    </w:p>
+    <w:p>
+      <w:pPr>
+        <w:ind w:left="720" w:firstLine="0"/>
+      </w:pPr>
+      <w:r>
         <w:t xml:space="preserve">The </w:t>
       </w:r>
       <w:r>
@@ -4370,15 +4454,15 @@
       <w:pPr>
         <w:pStyle w:val="Heading3"/>
       </w:pPr>
-      <w:bookmarkStart w:id="37" w:name="_Toc34307626"/>
+      <w:bookmarkStart w:id="38" w:name="_Toc34307626"/>
       <w:r>
         <w:t>How to use</w:t>
       </w:r>
-      <w:bookmarkEnd w:id="37"/>
-    </w:p>
-    <w:p>
-      <w:pPr>
-        <w:ind w:left="720"/>
+      <w:bookmarkEnd w:id="38"/>
+    </w:p>
+    <w:p>
+      <w:pPr>
+        <w:ind w:left="720" w:firstLine="0"/>
       </w:pPr>
       <w:r>
         <w:t xml:space="preserve">The </w:t>
@@ -4415,7 +4499,7 @@
     </w:p>
     <w:p>
       <w:pPr>
-        <w:ind w:left="720"/>
+        <w:ind w:left="720" w:firstLine="0"/>
       </w:pPr>
       <w:r>
         <w:t xml:space="preserve">The </w:t>
@@ -4456,10 +4540,10 @@
     </w:p>
     <w:p>
       <w:pPr>
-        <w:ind w:left="720"/>
-      </w:pPr>
-      <w:r>
-        <w:t xml:space="preserve">The </w:t>
+        <w:ind w:left="720" w:firstLine="0"/>
+      </w:pPr>
+      <w:r>
+        <w:t xml:space="preserve"> </w:t>
       </w:r>
       <w:r>
         <w:rPr>
@@ -4491,7 +4575,7 @@
     </w:p>
     <w:p>
       <w:pPr>
-        <w:ind w:left="720"/>
+        <w:ind w:left="720" w:firstLine="0"/>
       </w:pPr>
       <w:r>
         <w:t xml:space="preserve">A </w:t>
@@ -4531,16 +4615,13 @@
       <w:pPr>
         <w:pStyle w:val="Heading3"/>
       </w:pPr>
-      <w:bookmarkStart w:id="38" w:name="_Toc34307627"/>
+      <w:bookmarkStart w:id="39" w:name="_Toc34307627"/>
       <w:r>
         <w:t>What to expect</w:t>
       </w:r>
-      <w:bookmarkEnd w:id="38"/>
-    </w:p>
-    <w:p>
-      <w:pPr>
-        <w:ind w:left="720"/>
-      </w:pPr>
+      <w:bookmarkEnd w:id="39"/>
+    </w:p>
+    <w:p>
       <w:r>
         <w:t xml:space="preserve">The </w:t>
       </w:r>
@@ -4561,9 +4642,6 @@
       </w:r>
     </w:p>
     <w:p>
-      <w:pPr>
-        <w:ind w:left="720"/>
-      </w:pPr>
       <w:r>
         <w:t>The user can expect to see the proper bond counts for each solution</w:t>
       </w:r>
@@ -4572,16 +4650,14 @@
       </w:r>
     </w:p>
     <w:p>
-      <w:pPr>
-        <w:ind w:left="720"/>
-      </w:pPr>
-      <w:r>
+      <w:r>
+        <w:lastRenderedPageBreak/>
         <w:t>The user can expect to see the formal charge on each atom if it is not neutral.</w:t>
       </w:r>
     </w:p>
     <w:p>
       <w:pPr>
-        <w:ind w:left="720"/>
+        <w:ind w:left="720" w:firstLine="0"/>
       </w:pPr>
       <w:r>
         <w:t xml:space="preserve">The </w:t>
@@ -4610,9 +4686,11 @@
       <w:r>
         <w:t xml:space="preserve">er </w:t>
       </w:r>
+      <w:proofErr w:type="spellStart"/>
       <w:r>
         <w:t>colour</w:t>
       </w:r>
+      <w:proofErr w:type="spellEnd"/>
       <w:r>
         <w:t xml:space="preserve"> and of a smaller size.</w:t>
       </w:r>
@@ -4628,8 +4706,6 @@
       <w:r>
         <w:t>display its symbol by hovering over it.</w:t>
       </w:r>
-      <w:bookmarkStart w:id="39" w:name="_GoBack"/>
-      <w:bookmarkEnd w:id="39"/>
     </w:p>
     <w:p>
       <w:pPr>
@@ -5990,6 +6066,7 @@
   <w:style w:type="character" w:default="1" w:styleId="DefaultParagraphFont">
     <w:name w:val="Default Paragraph Font"/>
     <w:uiPriority w:val="1"/>
+    <w:semiHidden/>
     <w:unhideWhenUsed/>
   </w:style>
   <w:style w:type="table" w:default="1" w:styleId="TableNormal">
@@ -6833,7 +6910,7 @@
 </file>
 
 <file path=customXml/itemProps1.xml><?xml version="1.0" encoding="utf-8"?>
-<ds:datastoreItem xmlns:ds="http://schemas.openxmlformats.org/officeDocument/2006/customXml" ds:itemID="{F6CA2FAA-96E9-4AD5-80C6-361D521EE5FD}">
+<ds:datastoreItem xmlns:ds="http://schemas.openxmlformats.org/officeDocument/2006/customXml" ds:itemID="{3A4F043C-0FCE-4E6C-9FED-13E6330C9F7E}">
   <ds:schemaRefs>
     <ds:schemaRef ds:uri="http://schemas.openxmlformats.org/officeDocument/2006/bibliography"/>
   </ds:schemaRefs>

</xml_diff>

<commit_message>
Did some more documentation and added notifications when algorithm has finished
</commit_message>
<xml_diff>
--- a/Documentation.docx
+++ b/Documentation.docx
@@ -91,23 +91,7 @@
           <w:sz w:val="32"/>
         </w:rPr>
         <w:br/>
-        <w:t xml:space="preserve">           </w:t>
-      </w:r>
-      <w:proofErr w:type="spellStart"/>
-      <w:r>
-        <w:rPr>
-          <w:b/>
-          <w:sz w:val="32"/>
-        </w:rPr>
-        <w:t>Samy</w:t>
-      </w:r>
-      <w:proofErr w:type="spellEnd"/>
-      <w:r>
-        <w:rPr>
-          <w:b/>
-          <w:sz w:val="32"/>
-        </w:rPr>
-        <w:t xml:space="preserve"> Arab</w:t>
+        <w:t xml:space="preserve">           Samy Arab</w:t>
       </w:r>
     </w:p>
     <w:p>
@@ -4143,15 +4127,7 @@
         <w:t xml:space="preserve">, it </w:t>
       </w:r>
       <w:r>
-        <w:t xml:space="preserve">is </w:t>
-      </w:r>
-      <w:proofErr w:type="spellStart"/>
-      <w:r>
-        <w:t>colour</w:t>
-      </w:r>
-      <w:proofErr w:type="spellEnd"/>
-      <w:r>
-        <w:t xml:space="preserve"> coded</w:t>
+        <w:t>is colour coded</w:t>
       </w:r>
       <w:r>
         <w:t xml:space="preserve"> to facilitate finding metals and non-metals and other subgroups</w:t>
@@ -4203,79 +4179,350 @@
       <w:pPr>
         <w:ind w:left="720" w:firstLine="0"/>
       </w:pPr>
-      <w:bookmarkStart w:id="17" w:name="_GoBack"/>
+      <w:r>
+        <w:t xml:space="preserve">The text input is a way for the user </w:t>
+      </w:r>
+      <w:r>
+        <w:t xml:space="preserve">to input the </w:t>
+      </w:r>
+      <w:r>
+        <w:t xml:space="preserve">set of </w:t>
+      </w:r>
+      <w:r>
+        <w:t xml:space="preserve">atoms </w:t>
+      </w:r>
+      <w:r>
+        <w:t xml:space="preserve">for which the solutions will be </w:t>
+      </w:r>
+      <w:r>
+        <w:t>computed</w:t>
+      </w:r>
+      <w:r>
+        <w:t>.</w:t>
+      </w:r>
+      <w:r>
+        <w:t xml:space="preserve"> If the user intends to write an equation with many of the same atom, it bypasses the monotony of manually placing the same atom over and over by dragging and dropping from the periodic table.</w:t>
+      </w:r>
+    </w:p>
+    <w:p>
+      <w:pPr>
+        <w:pStyle w:val="Heading3"/>
+      </w:pPr>
+      <w:bookmarkStart w:id="17" w:name="_Toc34307606"/>
+      <w:r>
+        <w:t>How to use</w:t>
+      </w:r>
       <w:bookmarkEnd w:id="17"/>
     </w:p>
     <w:p>
       <w:pPr>
+        <w:ind w:left="720" w:firstLine="0"/>
+      </w:pPr>
+      <w:r>
+        <w:t xml:space="preserve">The user can simply </w:t>
+      </w:r>
+      <w:r>
+        <w:t xml:space="preserve">start </w:t>
+      </w:r>
+      <w:r>
+        <w:t>typ</w:t>
+      </w:r>
+      <w:r>
+        <w:t xml:space="preserve">ing </w:t>
+      </w:r>
+      <w:r>
+        <w:t xml:space="preserve">the chemical compound’s equation and </w:t>
+      </w:r>
+      <w:r>
+        <w:t xml:space="preserve">a </w:t>
+      </w:r>
+      <w:r>
+        <w:t>text field will pop up</w:t>
+      </w:r>
+      <w:r>
+        <w:t xml:space="preserve">, allowing the user to </w:t>
+      </w:r>
+      <w:r>
+        <w:t>keep track of what has been written</w:t>
+      </w:r>
+      <w:r>
+        <w:t xml:space="preserve">. </w:t>
+      </w:r>
+      <w:r>
+        <w:t xml:space="preserve">The user can at any time press </w:t>
+      </w:r>
+      <w:r>
+        <w:t>backspace,</w:t>
+      </w:r>
+      <w:r>
+        <w:t xml:space="preserve"> and </w:t>
+      </w:r>
+      <w:r>
+        <w:t xml:space="preserve">an </w:t>
+      </w:r>
+      <w:r>
+        <w:t xml:space="preserve">atom </w:t>
+      </w:r>
+      <w:r>
+        <w:t xml:space="preserve">will be </w:t>
+      </w:r>
+      <w:r>
+        <w:t>removed from the list</w:t>
+      </w:r>
+      <w:r>
+        <w:t>.</w:t>
+      </w:r>
+      <w:r>
+        <w:t xml:space="preserve"> </w:t>
+      </w:r>
+      <w:r>
+        <w:t xml:space="preserve">The user </w:t>
+      </w:r>
+      <w:r>
+        <w:t xml:space="preserve">has </w:t>
+      </w:r>
+      <w:r>
+        <w:rPr>
+          <w:b/>
+          <w:bCs/>
+        </w:rPr>
+        <w:t xml:space="preserve">two main ways to </w:t>
+      </w:r>
+      <w:r>
+        <w:rPr>
+          <w:b/>
+          <w:bCs/>
+        </w:rPr>
+        <w:t xml:space="preserve">input </w:t>
+      </w:r>
+      <w:r>
+        <w:rPr>
+          <w:b/>
+          <w:bCs/>
+        </w:rPr>
+        <w:t>the equation</w:t>
+      </w:r>
+      <w:r>
+        <w:t>.</w:t>
+      </w:r>
+      <w:r>
+        <w:t xml:space="preserve"> The user </w:t>
+      </w:r>
+      <w:r>
+        <w:t xml:space="preserve">can </w:t>
+      </w:r>
+      <w:r>
+        <w:t xml:space="preserve">type </w:t>
+      </w:r>
+      <w:r>
+        <w:t>an atom at a time</w:t>
+      </w:r>
+      <w:r>
+        <w:t xml:space="preserve">, </w:t>
+      </w:r>
+      <w:r>
+        <w:rPr>
+          <w:b/>
+          <w:bCs/>
+        </w:rPr>
+        <w:t>HOH</w:t>
+      </w:r>
+      <w:r>
+        <w:t xml:space="preserve">, </w:t>
+      </w:r>
+      <w:r>
+        <w:t>or</w:t>
+      </w:r>
+      <w:r>
+        <w:t xml:space="preserve"> they can </w:t>
+      </w:r>
+      <w:r>
+        <w:t xml:space="preserve">type </w:t>
+      </w:r>
+      <w:r>
+        <w:rPr>
+          <w:b/>
+          <w:bCs/>
+        </w:rPr>
+        <w:t>H2O</w:t>
+      </w:r>
+      <w:r>
+        <w:t xml:space="preserve">, </w:t>
+      </w:r>
+      <w:r>
+        <w:t xml:space="preserve">both will be properly interpreted. The input is </w:t>
+      </w:r>
+      <w:r>
+        <w:rPr>
+          <w:b/>
+          <w:bCs/>
+        </w:rPr>
+        <w:t>case sensitive</w:t>
+      </w:r>
+      <w:r>
+        <w:t>, this is to avoid bizarre</w:t>
+      </w:r>
+      <w:r>
+        <w:t xml:space="preserve"> cases such as inputting</w:t>
+      </w:r>
+      <w:r>
+        <w:t xml:space="preserve">, CO </w:t>
+      </w:r>
+      <w:r>
+        <w:t>instead of Co (Carbon Monoxide vs Cobalt)</w:t>
+      </w:r>
+      <w:r>
+        <w:t>.</w:t>
+      </w:r>
+    </w:p>
+    <w:p>
+      <w:pPr>
         <w:pStyle w:val="Heading3"/>
       </w:pPr>
-      <w:bookmarkStart w:id="18" w:name="_Toc34307606"/>
-      <w:r>
-        <w:t>How to use</w:t>
+      <w:bookmarkStart w:id="18" w:name="_Toc34307607"/>
+      <w:r>
+        <w:t>What to expect</w:t>
       </w:r>
       <w:bookmarkEnd w:id="18"/>
     </w:p>
     <w:p>
       <w:pPr>
+        <w:ind w:left="720" w:firstLine="0"/>
+      </w:pPr>
+      <w:r>
+        <w:t>The user can expect</w:t>
+      </w:r>
+      <w:r>
+        <w:t xml:space="preserve"> the input to be rather intuitive</w:t>
+      </w:r>
+      <w:r>
+        <w:t xml:space="preserve"> and responsive.</w:t>
+      </w:r>
+      <w:r>
+        <w:t xml:space="preserve"> </w:t>
+      </w:r>
+      <w:r>
+        <w:t>The user can expect to have a seamless transition between using the periodic table to add elements and the text input, for instance, if the user wants to add several carbons, the user can drag and drop a single carbon and then using their keyboard, write</w:t>
+      </w:r>
+      <w:r>
+        <w:t xml:space="preserve"> how many carbons they want</w:t>
+      </w:r>
+      <w:r>
+        <w:t>.</w:t>
+      </w:r>
+    </w:p>
+    <w:p>
+      <w:pPr>
         <w:pStyle w:val="Heading3"/>
       </w:pPr>
-      <w:bookmarkStart w:id="19" w:name="_Toc34307607"/>
-      <w:r>
-        <w:t>What to expect</w:t>
+      <w:bookmarkStart w:id="19" w:name="_Toc34307608"/>
+      <w:r>
+        <w:t>Technical Description</w:t>
       </w:r>
       <w:bookmarkEnd w:id="19"/>
     </w:p>
-    <w:p>
-      <w:pPr>
-        <w:pStyle w:val="Heading3"/>
-      </w:pPr>
-      <w:bookmarkStart w:id="20" w:name="_Toc34307608"/>
-      <w:r>
-        <w:t>Technical Description</w:t>
-      </w:r>
-      <w:bookmarkEnd w:id="20"/>
-    </w:p>
     <w:p/>
     <w:p>
       <w:pPr>
         <w:pStyle w:val="Heading2"/>
       </w:pPr>
-      <w:bookmarkStart w:id="21" w:name="_Toc34307609"/>
+      <w:bookmarkStart w:id="20" w:name="_Toc34307609"/>
       <w:r>
         <w:lastRenderedPageBreak/>
         <w:t>Loading Screen</w:t>
       </w:r>
+      <w:bookmarkEnd w:id="20"/>
+    </w:p>
+    <w:p>
+      <w:pPr>
+        <w:pStyle w:val="Heading3"/>
+      </w:pPr>
+      <w:bookmarkStart w:id="21" w:name="_Toc34307610"/>
+      <w:r>
+        <w:t>Summary</w:t>
+      </w:r>
       <w:bookmarkEnd w:id="21"/>
     </w:p>
     <w:p>
       <w:pPr>
+        <w:ind w:left="720" w:firstLine="0"/>
+      </w:pPr>
+      <w:r>
+        <w:t>The loading screen is visible whilst the algorithm is calculating the solutions</w:t>
+      </w:r>
+      <w:r>
+        <w:t xml:space="preserve"> </w:t>
+      </w:r>
+      <w:r>
+        <w:t xml:space="preserve">which is </w:t>
+      </w:r>
+      <w:r>
+        <w:t>after</w:t>
+      </w:r>
+      <w:r>
+        <w:t xml:space="preserve"> the user has pressed enter and is ready to see their results, but before the results have been </w:t>
+      </w:r>
+      <w:r>
+        <w:t>finalized</w:t>
+      </w:r>
+      <w:r>
+        <w:t>.</w:t>
+      </w:r>
+    </w:p>
+    <w:p>
+      <w:pPr>
         <w:pStyle w:val="Heading3"/>
       </w:pPr>
-      <w:bookmarkStart w:id="22" w:name="_Toc34307610"/>
-      <w:r>
-        <w:t>Summary</w:t>
+      <w:bookmarkStart w:id="22" w:name="_Toc34307611"/>
+      <w:r>
+        <w:t>How to use</w:t>
       </w:r>
       <w:bookmarkEnd w:id="22"/>
     </w:p>
     <w:p>
       <w:pPr>
+        <w:ind w:left="720" w:firstLine="0"/>
+      </w:pPr>
+      <w:r>
+        <w:t>The user can ALT+TAB whilst the algorithm is doing its job, the user will receive a notification once the algorithm has finished.</w:t>
+      </w:r>
+    </w:p>
+    <w:p>
+      <w:pPr>
         <w:pStyle w:val="Heading3"/>
       </w:pPr>
-      <w:bookmarkStart w:id="23" w:name="_Toc34307611"/>
-      <w:r>
-        <w:t>How to use</w:t>
+      <w:bookmarkStart w:id="23" w:name="_Toc34307612"/>
+      <w:r>
+        <w:t>What to expect</w:t>
       </w:r>
       <w:bookmarkEnd w:id="23"/>
     </w:p>
     <w:p>
       <w:pPr>
-        <w:pStyle w:val="Heading3"/>
-      </w:pPr>
-      <w:bookmarkStart w:id="24" w:name="_Toc34307612"/>
-      <w:r>
-        <w:t>What to expect</w:t>
-      </w:r>
+        <w:ind w:left="720" w:firstLine="0"/>
+      </w:pPr>
+      <w:r>
+        <w:t>I</w:t>
+      </w:r>
+      <w:r>
+        <w:t>f</w:t>
+      </w:r>
+      <w:r>
+        <w:t xml:space="preserve"> the user wishes to look at the loading screen</w:t>
+      </w:r>
+      <w:r>
+        <w:t xml:space="preserve">, </w:t>
+      </w:r>
+      <w:r>
+        <w:t xml:space="preserve">they will see </w:t>
+      </w:r>
+      <w:r>
+        <w:t>molecules swirling around</w:t>
+      </w:r>
+      <w:r>
+        <w:t>.</w:t>
+      </w:r>
+      <w:bookmarkStart w:id="24" w:name="_GoBack"/>
       <w:bookmarkEnd w:id="24"/>
     </w:p>
     <w:p>
@@ -4578,6 +4825,7 @@
         <w:ind w:left="720" w:firstLine="0"/>
       </w:pPr>
       <w:r>
+        <w:lastRenderedPageBreak/>
         <w:t xml:space="preserve">A </w:t>
       </w:r>
       <w:r>
@@ -4651,7 +4899,6 @@
     </w:p>
     <w:p>
       <w:r>
-        <w:lastRenderedPageBreak/>
         <w:t>The user can expect to see the formal charge on each atom if it is not neutral.</w:t>
       </w:r>
     </w:p>
@@ -4686,11 +4933,9 @@
       <w:r>
         <w:t xml:space="preserve">er </w:t>
       </w:r>
-      <w:proofErr w:type="spellStart"/>
       <w:r>
         <w:t>colour</w:t>
       </w:r>
-      <w:proofErr w:type="spellEnd"/>
       <w:r>
         <w:t xml:space="preserve"> and of a smaller size.</w:t>
       </w:r>
@@ -6910,7 +7155,7 @@
 </file>
 
 <file path=customXml/itemProps1.xml><?xml version="1.0" encoding="utf-8"?>
-<ds:datastoreItem xmlns:ds="http://schemas.openxmlformats.org/officeDocument/2006/customXml" ds:itemID="{3A4F043C-0FCE-4E6C-9FED-13E6330C9F7E}">
+<ds:datastoreItem xmlns:ds="http://schemas.openxmlformats.org/officeDocument/2006/customXml" ds:itemID="{C40C5AA4-3B53-424B-8B1C-083EB6FE959E}">
   <ds:schemaRefs>
     <ds:schemaRef ds:uri="http://schemas.openxmlformats.org/officeDocument/2006/bibliography"/>
   </ds:schemaRefs>

</xml_diff>

<commit_message>
Finished up most of the documentation, tabpane now automatically focuses as well
</commit_message>
<xml_diff>
--- a/Documentation.docx
+++ b/Documentation.docx
@@ -4451,10 +4451,16 @@
         <w:t>The loading screen is visible whilst the algorithm is calculating the solutions</w:t>
       </w:r>
       <w:r>
+        <w:t>.</w:t>
+      </w:r>
+      <w:r>
         <w:t xml:space="preserve"> </w:t>
       </w:r>
       <w:r>
-        <w:t xml:space="preserve">which is </w:t>
+        <w:t xml:space="preserve">This </w:t>
+      </w:r>
+      <w:r>
+        <w:t xml:space="preserve">is </w:t>
       </w:r>
       <w:r>
         <w:t>after</w:t>
@@ -4484,7 +4490,19 @@
         <w:ind w:left="720" w:firstLine="0"/>
       </w:pPr>
       <w:r>
-        <w:t>The user can ALT+TAB whilst the algorithm is doing its job, the user will receive a notification once the algorithm has finished.</w:t>
+        <w:t>The user can</w:t>
+      </w:r>
+      <w:r>
+        <w:t xml:space="preserve"> leave the application</w:t>
+      </w:r>
+      <w:r>
+        <w:t xml:space="preserve"> whilst the algorithm is doing its job, the user will receive a notification </w:t>
+      </w:r>
+      <w:r>
+        <w:t xml:space="preserve">in the bottom right of their screen </w:t>
+      </w:r>
+      <w:r>
+        <w:t>once the algorithm has finished.</w:t>
       </w:r>
     </w:p>
     <w:p>
@@ -4522,53 +4540,87 @@
       <w:r>
         <w:t>.</w:t>
       </w:r>
-      <w:bookmarkStart w:id="24" w:name="_GoBack"/>
+    </w:p>
+    <w:p>
+      <w:pPr>
+        <w:pStyle w:val="Heading3"/>
+      </w:pPr>
+      <w:bookmarkStart w:id="24" w:name="_Toc34307613"/>
+      <w:r>
+        <w:t>Technical Description</w:t>
+      </w:r>
       <w:bookmarkEnd w:id="24"/>
     </w:p>
     <w:p>
       <w:pPr>
+        <w:pStyle w:val="Heading2"/>
+      </w:pPr>
+      <w:bookmarkStart w:id="25" w:name="_Toc34307614"/>
+      <w:r>
+        <w:t>Tabs</w:t>
+      </w:r>
+      <w:bookmarkEnd w:id="25"/>
+    </w:p>
+    <w:p>
+      <w:pPr>
         <w:pStyle w:val="Heading3"/>
       </w:pPr>
-      <w:bookmarkStart w:id="25" w:name="_Toc34307613"/>
-      <w:r>
-        <w:t>Technical Description</w:t>
-      </w:r>
-      <w:bookmarkEnd w:id="25"/>
-    </w:p>
-    <w:p>
-      <w:pPr>
-        <w:pStyle w:val="Heading2"/>
-      </w:pPr>
-      <w:bookmarkStart w:id="26" w:name="_Toc34307614"/>
-      <w:r>
-        <w:t>Tabs</w:t>
+      <w:bookmarkStart w:id="26" w:name="_Toc34307615"/>
+      <w:r>
+        <w:t>Summary</w:t>
       </w:r>
       <w:bookmarkEnd w:id="26"/>
     </w:p>
     <w:p>
       <w:pPr>
+        <w:ind w:left="720" w:firstLine="0"/>
+      </w:pPr>
+      <w:r>
+        <w:t>The tabs are what the Lewis Structure and the Three-Dimensional Display are contained in.</w:t>
+      </w:r>
+      <w:r>
+        <w:t xml:space="preserve"> The user can choose which tab they want selected by clicking the numbered tabs at the top of the screen.</w:t>
+      </w:r>
+    </w:p>
+    <w:p>
+      <w:pPr>
         <w:pStyle w:val="Heading3"/>
       </w:pPr>
-      <w:bookmarkStart w:id="27" w:name="_Toc34307615"/>
-      <w:r>
-        <w:t>Summary</w:t>
+      <w:bookmarkStart w:id="27" w:name="_Toc34307616"/>
+      <w:r>
+        <w:t>How to use</w:t>
       </w:r>
       <w:bookmarkEnd w:id="27"/>
     </w:p>
     <w:p>
       <w:pPr>
+        <w:ind w:left="720" w:firstLine="0"/>
+      </w:pPr>
+      <w:r>
+        <w:t>The user</w:t>
+      </w:r>
+      <w:r>
+        <w:t xml:space="preserve"> can play around with the Lewis Structure</w:t>
+      </w:r>
+      <w:r>
+        <w:t xml:space="preserve"> and Three-Dimensional Display in one tab, and then go to the next. The user can, easily navigate between tabs by tapping the left and right arrow key</w:t>
+      </w:r>
+      <w:r>
+        <w:t>s</w:t>
+      </w:r>
+      <w:bookmarkStart w:id="28" w:name="_GoBack"/>
+      <w:bookmarkEnd w:id="28"/>
+      <w:r>
+        <w:t>.</w:t>
+      </w:r>
+      <w:r>
+        <w:t xml:space="preserve"> </w:t>
+      </w:r>
+    </w:p>
+    <w:p>
+      <w:pPr>
         <w:pStyle w:val="Heading3"/>
       </w:pPr>
-      <w:bookmarkStart w:id="28" w:name="_Toc34307616"/>
-      <w:r>
-        <w:t>How to use</w:t>
-      </w:r>
-      <w:bookmarkEnd w:id="28"/>
-    </w:p>
-    <w:p>
-      <w:pPr>
-        <w:pStyle w:val="Heading3"/>
-      </w:pPr>
       <w:bookmarkStart w:id="29" w:name="_Toc34307617"/>
       <w:r>
         <w:t>What to expect</w:t>
@@ -4577,111 +4629,50 @@
     </w:p>
     <w:p>
       <w:pPr>
-        <w:pStyle w:val="Heading3"/>
-      </w:pPr>
-      <w:bookmarkStart w:id="30" w:name="_Toc34307618"/>
-      <w:r>
-        <w:t>Technical Description</w:t>
-      </w:r>
-      <w:bookmarkEnd w:id="30"/>
-    </w:p>
-    <w:p>
-      <w:pPr>
-        <w:pStyle w:val="Heading2"/>
-      </w:pPr>
-      <w:bookmarkStart w:id="31" w:name="_Toc34307619"/>
-      <w:r>
-        <w:t>Lewis Structure</w:t>
-      </w:r>
-      <w:bookmarkEnd w:id="31"/>
-    </w:p>
-    <w:p>
-      <w:pPr>
-        <w:pStyle w:val="Heading3"/>
-      </w:pPr>
-      <w:bookmarkStart w:id="32" w:name="_Toc34307620"/>
-      <w:r>
-        <w:t>Summary</w:t>
-      </w:r>
-      <w:bookmarkEnd w:id="32"/>
-    </w:p>
-    <w:p>
-      <w:pPr>
-        <w:pStyle w:val="Heading3"/>
-      </w:pPr>
-      <w:bookmarkStart w:id="33" w:name="_Toc34307621"/>
-      <w:r>
-        <w:t>How to use</w:t>
-      </w:r>
-      <w:bookmarkEnd w:id="33"/>
-    </w:p>
-    <w:p>
-      <w:pPr>
-        <w:pStyle w:val="Heading3"/>
-      </w:pPr>
-      <w:bookmarkStart w:id="34" w:name="_Toc34307622"/>
-      <w:r>
-        <w:t>What to expect</w:t>
-      </w:r>
-      <w:bookmarkEnd w:id="34"/>
-    </w:p>
-    <w:p>
-      <w:pPr>
-        <w:pStyle w:val="Heading3"/>
-      </w:pPr>
-      <w:bookmarkStart w:id="35" w:name="_Toc34307623"/>
-      <w:r>
-        <w:t>Technical Description</w:t>
-      </w:r>
-      <w:bookmarkEnd w:id="35"/>
-    </w:p>
-    <w:p>
-      <w:pPr>
-        <w:pStyle w:val="Heading2"/>
-      </w:pPr>
-      <w:bookmarkStart w:id="36" w:name="_Toc34307624"/>
-      <w:r>
-        <w:t>Three</w:t>
-      </w:r>
-      <w:r>
-        <w:t>-</w:t>
-      </w:r>
-      <w:r>
-        <w:t>Dimensional Display</w:t>
-      </w:r>
-      <w:bookmarkEnd w:id="36"/>
-    </w:p>
-    <w:p>
-      <w:pPr>
-        <w:pStyle w:val="Heading3"/>
-      </w:pPr>
-      <w:bookmarkStart w:id="37" w:name="_Toc34307625"/>
-      <w:r>
-        <w:t>Summary</w:t>
-      </w:r>
-      <w:bookmarkEnd w:id="37"/>
-    </w:p>
-    <w:p>
-      <w:pPr>
         <w:ind w:left="720" w:firstLine="0"/>
       </w:pPr>
       <w:r>
-        <w:t xml:space="preserve">The </w:t>
-      </w:r>
-      <w:r>
-        <w:t>Three</w:t>
-      </w:r>
-      <w:r>
-        <w:t xml:space="preserve">-Dimensional Display is </w:t>
-      </w:r>
-      <w:r>
-        <w:t>a 3D representation</w:t>
-      </w:r>
-      <w:r>
-        <w:t xml:space="preserve"> of the chemical compound</w:t>
-      </w:r>
-      <w:r>
-        <w:t xml:space="preserve"> (the </w:t>
+        <w:t xml:space="preserve">The tabs are generally </w:t>
+      </w:r>
+      <w:r>
+        <w:rPr>
+          <w:b/>
+          <w:bCs/>
+        </w:rPr>
+        <w:t>ordered in terms of likeliness</w:t>
+      </w:r>
+      <w:r>
+        <w:t xml:space="preserve"> to appear, which is calculated by the algorithm</w:t>
+      </w:r>
+      <w:r>
+        <w:t xml:space="preserve">, so </w:t>
+      </w:r>
+      <w:r>
+        <w:t xml:space="preserve">the solution in tab </w:t>
+      </w:r>
+      <w:r>
+        <w:t xml:space="preserve">1 is generally more likely </w:t>
+      </w:r>
+      <w:r>
+        <w:t xml:space="preserve">to appear </w:t>
+      </w:r>
+      <w:r>
+        <w:t xml:space="preserve">than </w:t>
+      </w:r>
+      <w:r>
+        <w:t xml:space="preserve">in tab </w:t>
+      </w:r>
+      <w:r>
+        <w:t>10</w:t>
+      </w:r>
+      <w:r>
+        <w:t>. Do note that this isn’t entirely accurate because there are many things to consider.</w:t>
+      </w:r>
+      <w:r>
+        <w:t xml:space="preserve"> Once </w:t>
+      </w:r>
+      <w:r>
+        <w:t xml:space="preserve">the user has rotated or moved the </w:t>
       </w:r>
       <w:r>
         <w:rPr>
@@ -4691,21 +4682,107 @@
         <w:t>group</w:t>
       </w:r>
       <w:r>
-        <w:t>).</w:t>
+        <w:t xml:space="preserve">, </w:t>
+      </w:r>
+      <w:r>
+        <w:t>it</w:t>
       </w:r>
       <w:r>
         <w:t xml:space="preserve"> </w:t>
       </w:r>
+      <w:r>
+        <w:t>remains</w:t>
+      </w:r>
+      <w:r>
+        <w:t xml:space="preserve"> in that position, so the user can compare their angles and such by jumping between tabs.</w:t>
+      </w:r>
     </w:p>
     <w:p>
       <w:pPr>
         <w:pStyle w:val="Heading3"/>
       </w:pPr>
-      <w:bookmarkStart w:id="38" w:name="_Toc34307626"/>
+      <w:bookmarkStart w:id="30" w:name="_Toc34307618"/>
+      <w:r>
+        <w:lastRenderedPageBreak/>
+        <w:t>Technical Description</w:t>
+      </w:r>
+      <w:bookmarkEnd w:id="30"/>
+    </w:p>
+    <w:p>
+      <w:pPr>
+        <w:pStyle w:val="Heading2"/>
+      </w:pPr>
+      <w:bookmarkStart w:id="31" w:name="_Toc34307619"/>
+      <w:r>
+        <w:t>Lewis Structure</w:t>
+      </w:r>
+      <w:bookmarkEnd w:id="31"/>
+    </w:p>
+    <w:p>
+      <w:pPr>
+        <w:pStyle w:val="Heading3"/>
+      </w:pPr>
+      <w:bookmarkStart w:id="32" w:name="_Toc34307620"/>
+      <w:r>
+        <w:t>Summary</w:t>
+      </w:r>
+      <w:bookmarkEnd w:id="32"/>
+    </w:p>
+    <w:p>
+      <w:pPr>
+        <w:pStyle w:val="Heading3"/>
+      </w:pPr>
+      <w:bookmarkStart w:id="33" w:name="_Toc34307621"/>
       <w:r>
         <w:t>How to use</w:t>
       </w:r>
-      <w:bookmarkEnd w:id="38"/>
+      <w:bookmarkEnd w:id="33"/>
+    </w:p>
+    <w:p>
+      <w:pPr>
+        <w:pStyle w:val="Heading3"/>
+      </w:pPr>
+      <w:bookmarkStart w:id="34" w:name="_Toc34307622"/>
+      <w:r>
+        <w:t>What to expect</w:t>
+      </w:r>
+      <w:bookmarkEnd w:id="34"/>
+    </w:p>
+    <w:p>
+      <w:pPr>
+        <w:pStyle w:val="Heading3"/>
+      </w:pPr>
+      <w:bookmarkStart w:id="35" w:name="_Toc34307623"/>
+      <w:r>
+        <w:t>Technical Description</w:t>
+      </w:r>
+      <w:bookmarkEnd w:id="35"/>
+    </w:p>
+    <w:p>
+      <w:pPr>
+        <w:pStyle w:val="Heading2"/>
+      </w:pPr>
+      <w:bookmarkStart w:id="36" w:name="_Toc34307624"/>
+      <w:r>
+        <w:t>Three</w:t>
+      </w:r>
+      <w:r>
+        <w:t>-</w:t>
+      </w:r>
+      <w:r>
+        <w:t>Dimensional Display</w:t>
+      </w:r>
+      <w:bookmarkEnd w:id="36"/>
+    </w:p>
+    <w:p>
+      <w:pPr>
+        <w:pStyle w:val="Heading3"/>
+      </w:pPr>
+      <w:bookmarkStart w:id="37" w:name="_Toc34307625"/>
+      <w:r>
+        <w:t>Summary</w:t>
+      </w:r>
+      <w:bookmarkEnd w:id="37"/>
     </w:p>
     <w:p>
       <w:pPr>
@@ -4713,6 +4790,21 @@
       </w:pPr>
       <w:r>
         <w:t xml:space="preserve">The </w:t>
+      </w:r>
+      <w:r>
+        <w:t>Three</w:t>
+      </w:r>
+      <w:r>
+        <w:t xml:space="preserve">-Dimensional Display is </w:t>
+      </w:r>
+      <w:r>
+        <w:t>a 3D representation</w:t>
+      </w:r>
+      <w:r>
+        <w:t xml:space="preserve"> of the chemical compound</w:t>
+      </w:r>
+      <w:r>
+        <w:t xml:space="preserve"> (the </w:t>
       </w:r>
       <w:r>
         <w:rPr>
@@ -4722,6 +4814,37 @@
         <w:t>group</w:t>
       </w:r>
       <w:r>
+        <w:t>).</w:t>
+      </w:r>
+      <w:r>
+        <w:t xml:space="preserve"> </w:t>
+      </w:r>
+    </w:p>
+    <w:p>
+      <w:pPr>
+        <w:pStyle w:val="Heading3"/>
+      </w:pPr>
+      <w:bookmarkStart w:id="38" w:name="_Toc34307626"/>
+      <w:r>
+        <w:t>How to use</w:t>
+      </w:r>
+      <w:bookmarkEnd w:id="38"/>
+    </w:p>
+    <w:p>
+      <w:pPr>
+        <w:ind w:left="720" w:firstLine="0"/>
+      </w:pPr>
+      <w:r>
+        <w:t xml:space="preserve">The </w:t>
+      </w:r>
+      <w:r>
+        <w:rPr>
+          <w:i/>
+          <w:iCs/>
+        </w:rPr>
+        <w:t>group</w:t>
+      </w:r>
+      <w:r>
         <w:t xml:space="preserve"> </w:t>
       </w:r>
       <w:r>
@@ -4825,7 +4948,6 @@
         <w:ind w:left="720" w:firstLine="0"/>
       </w:pPr>
       <w:r>
-        <w:lastRenderedPageBreak/>
         <w:t xml:space="preserve">A </w:t>
       </w:r>
       <w:r>
@@ -6311,7 +6433,6 @@
   <w:style w:type="character" w:default="1" w:styleId="DefaultParagraphFont">
     <w:name w:val="Default Paragraph Font"/>
     <w:uiPriority w:val="1"/>
-    <w:semiHidden/>
     <w:unhideWhenUsed/>
   </w:style>
   <w:style w:type="table" w:default="1" w:styleId="TableNormal">
@@ -7155,7 +7276,7 @@
 </file>
 
 <file path=customXml/itemProps1.xml><?xml version="1.0" encoding="utf-8"?>
-<ds:datastoreItem xmlns:ds="http://schemas.openxmlformats.org/officeDocument/2006/customXml" ds:itemID="{C40C5AA4-3B53-424B-8B1C-083EB6FE959E}">
+<ds:datastoreItem xmlns:ds="http://schemas.openxmlformats.org/officeDocument/2006/customXml" ds:itemID="{61EF1943-1D69-430B-9397-5D6F38319648}">
   <ds:schemaRefs>
     <ds:schemaRef ds:uri="http://schemas.openxmlformats.org/officeDocument/2006/bibliography"/>
   </ds:schemaRefs>

</xml_diff>

<commit_message>
Fixed a bunch of input-related bugs/exceptions, added alerts. Also started working on the tecnical parts of the documentation
</commit_message>
<xml_diff>
--- a/Documentation.docx
+++ b/Documentation.docx
@@ -91,7 +91,23 @@
           <w:sz w:val="32"/>
         </w:rPr>
         <w:br/>
-        <w:t xml:space="preserve">           Samy Arab</w:t>
+        <w:t xml:space="preserve">           </w:t>
+      </w:r>
+      <w:proofErr w:type="spellStart"/>
+      <w:r>
+        <w:rPr>
+          <w:b/>
+          <w:sz w:val="32"/>
+        </w:rPr>
+        <w:t>Samy</w:t>
+      </w:r>
+      <w:proofErr w:type="spellEnd"/>
+      <w:r>
+        <w:rPr>
+          <w:b/>
+          <w:sz w:val="32"/>
+        </w:rPr>
+        <w:t xml:space="preserve"> Arab</w:t>
       </w:r>
     </w:p>
     <w:p>
@@ -4127,7 +4143,15 @@
         <w:t xml:space="preserve">, it </w:t>
       </w:r>
       <w:r>
-        <w:t>is colour coded</w:t>
+        <w:t xml:space="preserve">is </w:t>
+      </w:r>
+      <w:proofErr w:type="spellStart"/>
+      <w:r>
+        <w:t>colour</w:t>
+      </w:r>
+      <w:proofErr w:type="spellEnd"/>
+      <w:r>
+        <w:t xml:space="preserve"> coded</w:t>
       </w:r>
       <w:r>
         <w:t xml:space="preserve"> to facilitate finding metals and non-metals and other subgroups</w:t>
@@ -4154,6 +4178,89 @@
         <w:t>Technical Description</w:t>
       </w:r>
       <w:bookmarkEnd w:id="14"/>
+    </w:p>
+    <w:p>
+      <w:pPr>
+        <w:ind w:left="720" w:firstLine="0"/>
+      </w:pPr>
+      <w:r>
+        <w:t>The periodic table</w:t>
+      </w:r>
+      <w:r>
+        <w:t xml:space="preserve"> is composed of</w:t>
+      </w:r>
+      <w:r>
+        <w:t xml:space="preserve"> a set of draggable objects, each object is associated with a</w:t>
+      </w:r>
+      <w:r>
+        <w:t xml:space="preserve"> single</w:t>
+      </w:r>
+      <w:r>
+        <w:t xml:space="preserve"> element. The information </w:t>
+      </w:r>
+      <w:r>
+        <w:t xml:space="preserve">visible to the user </w:t>
+      </w:r>
+      <w:r>
+        <w:t>on an elemen</w:t>
+      </w:r>
+      <w:r>
+        <w:t>t</w:t>
+      </w:r>
+      <w:r>
+        <w:t xml:space="preserve">, such as its mass, is part of what's used for the algorithm to calculate the possible solutions. </w:t>
+      </w:r>
+      <w:r>
+        <w:t xml:space="preserve">There is more information associated </w:t>
+      </w:r>
+      <w:r>
+        <w:t>with each</w:t>
+      </w:r>
+      <w:r>
+        <w:t xml:space="preserve"> element in the CSV file which we’ve created</w:t>
+      </w:r>
+      <w:r>
+        <w:t>, which include electronegativity and more</w:t>
+      </w:r>
+      <w:r>
+        <w:t xml:space="preserve">. </w:t>
+      </w:r>
+      <w:r>
+        <w:t xml:space="preserve">When the user adds a single </w:t>
+      </w:r>
+      <w:r>
+        <w:t xml:space="preserve">element </w:t>
+      </w:r>
+      <w:r>
+        <w:t>to the top of the screen, it is added to a list of atoms that will have their solutions calculated by an algorithm</w:t>
+      </w:r>
+      <w:r>
+        <w:t xml:space="preserve">. </w:t>
+      </w:r>
+      <w:r>
+        <w:t xml:space="preserve">If the user presses backspace, right clicks </w:t>
+      </w:r>
+      <w:r>
+        <w:t xml:space="preserve">an </w:t>
+      </w:r>
+      <w:r>
+        <w:t>object on the top portion of the screen</w:t>
+      </w:r>
+      <w:r>
+        <w:t xml:space="preserve"> or drags it back into the bottom part of the screen,</w:t>
+      </w:r>
+      <w:r>
+        <w:t xml:space="preserve"> it is </w:t>
+      </w:r>
+      <w:r>
+        <w:t xml:space="preserve">then </w:t>
+      </w:r>
+      <w:r>
+        <w:t>removed</w:t>
+      </w:r>
+      <w:r>
+        <w:t xml:space="preserve"> from the list of atoms for which the algorithm with calculate the solutions.</w:t>
+      </w:r>
     </w:p>
     <w:p>
       <w:pPr>
@@ -4402,7 +4509,11 @@
         <w:t xml:space="preserve"> </w:t>
       </w:r>
       <w:r>
-        <w:t>The user can expect to have a seamless transition between using the periodic table to add elements and the text input, for instance, if the user wants to add several carbons, the user can drag and drop a single carbon and then using their keyboard, write</w:t>
+        <w:t xml:space="preserve">The user can expect to have a seamless transition between using the periodic table to add elements and the text input, for </w:t>
+      </w:r>
+      <w:r>
+        <w:lastRenderedPageBreak/>
+        <w:t>instance, if the user wants to add several carbons, the user can drag and drop a single carbon and then using their keyboard, write</w:t>
       </w:r>
       <w:r>
         <w:t xml:space="preserve"> how many carbons they want</w:t>
@@ -4421,208 +4532,304 @@
       </w:r>
       <w:bookmarkEnd w:id="19"/>
     </w:p>
-    <w:p/>
+    <w:p>
+      <w:pPr>
+        <w:ind w:left="720" w:firstLine="0"/>
+      </w:pPr>
+      <w:r>
+        <w:t>The user can add atoms either by dragging and dropping atoms to the top part of the screen, and then removing them by right clicking them or dragging them back down. The user can also add atoms by simply typing them in, for instance, H2O, C2H4, and so on.</w:t>
+      </w:r>
+      <w:r>
+        <w:t xml:space="preserve"> Each way has a slightly different system for parsing. </w:t>
+      </w:r>
+    </w:p>
+    <w:p>
+      <w:pPr>
+        <w:ind w:firstLine="576"/>
+      </w:pPr>
+      <w:r>
+        <w:t xml:space="preserve">  </w:t>
+      </w:r>
+      <w:r>
+        <w:t xml:space="preserve"> </w:t>
+      </w:r>
+      <w:r>
+        <w:t xml:space="preserve">a) </w:t>
+      </w:r>
+      <w:r>
+        <w:t xml:space="preserve">If the user </w:t>
+      </w:r>
+      <w:r>
+        <w:t xml:space="preserve">adds </w:t>
+      </w:r>
+      <w:r>
+        <w:t>elements</w:t>
+      </w:r>
+      <w:r>
+        <w:t xml:space="preserve"> </w:t>
+      </w:r>
+      <w:r>
+        <w:t>by using the keyboard:</w:t>
+      </w:r>
+    </w:p>
+    <w:p>
+      <w:pPr>
+        <w:ind w:firstLine="576"/>
+      </w:pPr>
+      <w:r>
+        <w:tab/>
+      </w:r>
+      <w:r>
+        <w:tab/>
+        <w:t xml:space="preserve">1) </w:t>
+      </w:r>
+      <w:bookmarkStart w:id="20" w:name="_GoBack"/>
+      <w:bookmarkEnd w:id="20"/>
+    </w:p>
+    <w:p>
+      <w:pPr>
+        <w:ind w:firstLine="0"/>
+      </w:pPr>
+      <w:r>
+        <w:t xml:space="preserve"> </w:t>
+      </w:r>
+      <w:r>
+        <w:tab/>
+      </w:r>
+      <w:r>
+        <w:t xml:space="preserve">b) </w:t>
+      </w:r>
+      <w:r>
+        <w:t>If the user presses backspace:</w:t>
+      </w:r>
+    </w:p>
+    <w:p>
+      <w:pPr>
+        <w:ind w:firstLine="0"/>
+      </w:pPr>
+      <w:r>
+        <w:tab/>
+      </w:r>
+      <w:r>
+        <w:t xml:space="preserve">c) </w:t>
+      </w:r>
+      <w:r>
+        <w:t>If the user adds an element from the periodic table:</w:t>
+      </w:r>
+    </w:p>
+    <w:p>
+      <w:pPr>
+        <w:ind w:firstLine="0"/>
+      </w:pPr>
+      <w:r>
+        <w:tab/>
+      </w:r>
+      <w:r>
+        <w:t xml:space="preserve">d) </w:t>
+      </w:r>
+      <w:r>
+        <w:t>If the user removes an element previously added from the periodic table:</w:t>
+      </w:r>
+    </w:p>
     <w:p>
       <w:pPr>
         <w:pStyle w:val="Heading2"/>
       </w:pPr>
-      <w:bookmarkStart w:id="20" w:name="_Toc34307609"/>
+      <w:bookmarkStart w:id="21" w:name="_Toc34307609"/>
+      <w:r>
+        <w:t>Loading Screen</w:t>
+      </w:r>
+      <w:bookmarkEnd w:id="21"/>
+    </w:p>
+    <w:p>
+      <w:pPr>
+        <w:pStyle w:val="Heading3"/>
+      </w:pPr>
+      <w:bookmarkStart w:id="22" w:name="_Toc34307610"/>
+      <w:r>
+        <w:t>Summary</w:t>
+      </w:r>
+      <w:bookmarkEnd w:id="22"/>
+    </w:p>
+    <w:p>
+      <w:pPr>
+        <w:ind w:left="720" w:firstLine="0"/>
+      </w:pPr>
+      <w:r>
+        <w:t>The loading screen is visible whilst the algorithm is calculating the solutions</w:t>
+      </w:r>
+      <w:r>
+        <w:t>.</w:t>
+      </w:r>
+      <w:r>
+        <w:t xml:space="preserve"> </w:t>
+      </w:r>
+      <w:r>
+        <w:t xml:space="preserve">This </w:t>
+      </w:r>
+      <w:r>
+        <w:t xml:space="preserve">is </w:t>
+      </w:r>
+      <w:r>
+        <w:t>after</w:t>
+      </w:r>
+      <w:r>
+        <w:t xml:space="preserve"> the user has pressed enter and is ready to see their results, but before the results have been </w:t>
+      </w:r>
+      <w:r>
+        <w:t>finalized</w:t>
+      </w:r>
+      <w:r>
+        <w:t>.</w:t>
+      </w:r>
+    </w:p>
+    <w:p>
+      <w:pPr>
+        <w:pStyle w:val="Heading3"/>
+      </w:pPr>
+      <w:bookmarkStart w:id="23" w:name="_Toc34307611"/>
+      <w:r>
+        <w:t>How to use</w:t>
+      </w:r>
+      <w:bookmarkEnd w:id="23"/>
+    </w:p>
+    <w:p>
+      <w:pPr>
+        <w:ind w:left="720" w:firstLine="0"/>
+      </w:pPr>
+      <w:r>
+        <w:t>The user can</w:t>
+      </w:r>
+      <w:r>
+        <w:t xml:space="preserve"> leave the application</w:t>
+      </w:r>
+      <w:r>
+        <w:t xml:space="preserve"> whilst the algorithm is doing its job, the user will receive a notification </w:t>
+      </w:r>
+      <w:r>
+        <w:t xml:space="preserve">in the bottom right of their screen </w:t>
+      </w:r>
+      <w:r>
+        <w:t>once the algorithm has finished.</w:t>
+      </w:r>
+    </w:p>
+    <w:p>
+      <w:pPr>
+        <w:pStyle w:val="Heading3"/>
+      </w:pPr>
+      <w:bookmarkStart w:id="24" w:name="_Toc34307612"/>
+      <w:r>
+        <w:t>What to expect</w:t>
+      </w:r>
+      <w:bookmarkEnd w:id="24"/>
+    </w:p>
+    <w:p>
+      <w:pPr>
+        <w:ind w:left="720" w:firstLine="0"/>
+      </w:pPr>
+      <w:r>
+        <w:t>I</w:t>
+      </w:r>
+      <w:r>
+        <w:t>f</w:t>
+      </w:r>
+      <w:r>
+        <w:t xml:space="preserve"> the user wishes to look at the loading screen</w:t>
+      </w:r>
+      <w:r>
+        <w:t xml:space="preserve">, </w:t>
+      </w:r>
+      <w:r>
+        <w:t xml:space="preserve">they will see </w:t>
+      </w:r>
+      <w:r>
+        <w:t>molecules swirling around</w:t>
+      </w:r>
+      <w:r>
+        <w:t>.</w:t>
+      </w:r>
+    </w:p>
+    <w:p>
+      <w:pPr>
+        <w:pStyle w:val="Heading3"/>
+      </w:pPr>
+      <w:bookmarkStart w:id="25" w:name="_Toc34307613"/>
+      <w:r>
+        <w:t>Technical Description</w:t>
+      </w:r>
+      <w:bookmarkEnd w:id="25"/>
+    </w:p>
+    <w:p>
+      <w:pPr>
+        <w:pStyle w:val="Heading2"/>
+      </w:pPr>
+      <w:bookmarkStart w:id="26" w:name="_Toc34307614"/>
+      <w:r>
+        <w:t>Tabs</w:t>
+      </w:r>
+      <w:bookmarkEnd w:id="26"/>
+    </w:p>
+    <w:p>
+      <w:pPr>
+        <w:pStyle w:val="Heading3"/>
+      </w:pPr>
+      <w:bookmarkStart w:id="27" w:name="_Toc34307615"/>
+      <w:r>
+        <w:t>Summary</w:t>
+      </w:r>
+      <w:bookmarkEnd w:id="27"/>
+    </w:p>
+    <w:p>
+      <w:pPr>
+        <w:ind w:left="720" w:firstLine="0"/>
+      </w:pPr>
+      <w:r>
+        <w:t>The tabs are what the Lewis Structure and the Three-Dimensional Display are contained in.</w:t>
+      </w:r>
+      <w:r>
+        <w:t xml:space="preserve"> The user can choose which tab they want selected by clicking the numbered tabs at the top of the screen.</w:t>
+      </w:r>
+    </w:p>
+    <w:p>
+      <w:pPr>
+        <w:pStyle w:val="Heading3"/>
+      </w:pPr>
+      <w:bookmarkStart w:id="28" w:name="_Toc34307616"/>
+      <w:r>
+        <w:t>How to use</w:t>
+      </w:r>
+      <w:bookmarkEnd w:id="28"/>
+    </w:p>
+    <w:p>
+      <w:pPr>
+        <w:ind w:left="720" w:firstLine="0"/>
+      </w:pPr>
+      <w:r>
+        <w:t>The user</w:t>
+      </w:r>
+      <w:r>
+        <w:t xml:space="preserve"> can play around with the Lewis Structure</w:t>
+      </w:r>
+      <w:r>
+        <w:t xml:space="preserve"> and Three-Dimensional Display in one tab, and then go to the next. The user can, easily navigate between tabs by tapping the left and right arrow key</w:t>
+      </w:r>
+      <w:r>
+        <w:t>s</w:t>
+      </w:r>
+      <w:r>
+        <w:t>.</w:t>
+      </w:r>
+      <w:r>
+        <w:t xml:space="preserve"> </w:t>
+      </w:r>
+    </w:p>
+    <w:p>
+      <w:pPr>
+        <w:pStyle w:val="Heading3"/>
+      </w:pPr>
+      <w:bookmarkStart w:id="29" w:name="_Toc34307617"/>
       <w:r>
         <w:lastRenderedPageBreak/>
-        <w:t>Loading Screen</w:t>
-      </w:r>
-      <w:bookmarkEnd w:id="20"/>
-    </w:p>
-    <w:p>
-      <w:pPr>
-        <w:pStyle w:val="Heading3"/>
-      </w:pPr>
-      <w:bookmarkStart w:id="21" w:name="_Toc34307610"/>
-      <w:r>
-        <w:t>Summary</w:t>
-      </w:r>
-      <w:bookmarkEnd w:id="21"/>
-    </w:p>
-    <w:p>
-      <w:pPr>
-        <w:ind w:left="720" w:firstLine="0"/>
-      </w:pPr>
-      <w:r>
-        <w:t>The loading screen is visible whilst the algorithm is calculating the solutions</w:t>
-      </w:r>
-      <w:r>
-        <w:t>.</w:t>
-      </w:r>
-      <w:r>
-        <w:t xml:space="preserve"> </w:t>
-      </w:r>
-      <w:r>
-        <w:t xml:space="preserve">This </w:t>
-      </w:r>
-      <w:r>
-        <w:t xml:space="preserve">is </w:t>
-      </w:r>
-      <w:r>
-        <w:t>after</w:t>
-      </w:r>
-      <w:r>
-        <w:t xml:space="preserve"> the user has pressed enter and is ready to see their results, but before the results have been </w:t>
-      </w:r>
-      <w:r>
-        <w:t>finalized</w:t>
-      </w:r>
-      <w:r>
-        <w:t>.</w:t>
-      </w:r>
-    </w:p>
-    <w:p>
-      <w:pPr>
-        <w:pStyle w:val="Heading3"/>
-      </w:pPr>
-      <w:bookmarkStart w:id="22" w:name="_Toc34307611"/>
-      <w:r>
-        <w:t>How to use</w:t>
-      </w:r>
-      <w:bookmarkEnd w:id="22"/>
-    </w:p>
-    <w:p>
-      <w:pPr>
-        <w:ind w:left="720" w:firstLine="0"/>
-      </w:pPr>
-      <w:r>
-        <w:t>The user can</w:t>
-      </w:r>
-      <w:r>
-        <w:t xml:space="preserve"> leave the application</w:t>
-      </w:r>
-      <w:r>
-        <w:t xml:space="preserve"> whilst the algorithm is doing its job, the user will receive a notification </w:t>
-      </w:r>
-      <w:r>
-        <w:t xml:space="preserve">in the bottom right of their screen </w:t>
-      </w:r>
-      <w:r>
-        <w:t>once the algorithm has finished.</w:t>
-      </w:r>
-    </w:p>
-    <w:p>
-      <w:pPr>
-        <w:pStyle w:val="Heading3"/>
-      </w:pPr>
-      <w:bookmarkStart w:id="23" w:name="_Toc34307612"/>
-      <w:r>
-        <w:t>What to expect</w:t>
-      </w:r>
-      <w:bookmarkEnd w:id="23"/>
-    </w:p>
-    <w:p>
-      <w:pPr>
-        <w:ind w:left="720" w:firstLine="0"/>
-      </w:pPr>
-      <w:r>
-        <w:t>I</w:t>
-      </w:r>
-      <w:r>
-        <w:t>f</w:t>
-      </w:r>
-      <w:r>
-        <w:t xml:space="preserve"> the user wishes to look at the loading screen</w:t>
-      </w:r>
-      <w:r>
-        <w:t xml:space="preserve">, </w:t>
-      </w:r>
-      <w:r>
-        <w:t xml:space="preserve">they will see </w:t>
-      </w:r>
-      <w:r>
-        <w:t>molecules swirling around</w:t>
-      </w:r>
-      <w:r>
-        <w:t>.</w:t>
-      </w:r>
-    </w:p>
-    <w:p>
-      <w:pPr>
-        <w:pStyle w:val="Heading3"/>
-      </w:pPr>
-      <w:bookmarkStart w:id="24" w:name="_Toc34307613"/>
-      <w:r>
-        <w:t>Technical Description</w:t>
-      </w:r>
-      <w:bookmarkEnd w:id="24"/>
-    </w:p>
-    <w:p>
-      <w:pPr>
-        <w:pStyle w:val="Heading2"/>
-      </w:pPr>
-      <w:bookmarkStart w:id="25" w:name="_Toc34307614"/>
-      <w:r>
-        <w:t>Tabs</w:t>
-      </w:r>
-      <w:bookmarkEnd w:id="25"/>
-    </w:p>
-    <w:p>
-      <w:pPr>
-        <w:pStyle w:val="Heading3"/>
-      </w:pPr>
-      <w:bookmarkStart w:id="26" w:name="_Toc34307615"/>
-      <w:r>
-        <w:t>Summary</w:t>
-      </w:r>
-      <w:bookmarkEnd w:id="26"/>
-    </w:p>
-    <w:p>
-      <w:pPr>
-        <w:ind w:left="720" w:firstLine="0"/>
-      </w:pPr>
-      <w:r>
-        <w:t>The tabs are what the Lewis Structure and the Three-Dimensional Display are contained in.</w:t>
-      </w:r>
-      <w:r>
-        <w:t xml:space="preserve"> The user can choose which tab they want selected by clicking the numbered tabs at the top of the screen.</w:t>
-      </w:r>
-    </w:p>
-    <w:p>
-      <w:pPr>
-        <w:pStyle w:val="Heading3"/>
-      </w:pPr>
-      <w:bookmarkStart w:id="27" w:name="_Toc34307616"/>
-      <w:r>
-        <w:t>How to use</w:t>
-      </w:r>
-      <w:bookmarkEnd w:id="27"/>
-    </w:p>
-    <w:p>
-      <w:pPr>
-        <w:ind w:left="720" w:firstLine="0"/>
-      </w:pPr>
-      <w:r>
-        <w:t>The user</w:t>
-      </w:r>
-      <w:r>
-        <w:t xml:space="preserve"> can play around with the Lewis Structure</w:t>
-      </w:r>
-      <w:r>
-        <w:t xml:space="preserve"> and Three-Dimensional Display in one tab, and then go to the next. The user can, easily navigate between tabs by tapping the left and right arrow key</w:t>
-      </w:r>
-      <w:r>
-        <w:t>s</w:t>
-      </w:r>
-      <w:bookmarkStart w:id="28" w:name="_GoBack"/>
-      <w:bookmarkEnd w:id="28"/>
-      <w:r>
-        <w:t>.</w:t>
-      </w:r>
-      <w:r>
-        <w:t xml:space="preserve"> </w:t>
-      </w:r>
-    </w:p>
-    <w:p>
-      <w:pPr>
-        <w:pStyle w:val="Heading3"/>
-      </w:pPr>
-      <w:bookmarkStart w:id="29" w:name="_Toc34307617"/>
-      <w:r>
         <w:t>What to expect</w:t>
       </w:r>
       <w:bookmarkEnd w:id="29"/>
@@ -4703,7 +4910,6 @@
       </w:pPr>
       <w:bookmarkStart w:id="30" w:name="_Toc34307618"/>
       <w:r>
-        <w:lastRenderedPageBreak/>
         <w:t>Technical Description</w:t>
       </w:r>
       <w:bookmarkEnd w:id="30"/>
@@ -5055,9 +5261,11 @@
       <w:r>
         <w:t xml:space="preserve">er </w:t>
       </w:r>
+      <w:proofErr w:type="spellStart"/>
       <w:r>
         <w:t>colour</w:t>
       </w:r>
+      <w:proofErr w:type="spellEnd"/>
       <w:r>
         <w:t xml:space="preserve"> and of a smaller size.</w:t>
       </w:r>
@@ -5080,6 +5288,7 @@
       </w:pPr>
       <w:bookmarkStart w:id="40" w:name="_Toc34307628"/>
       <w:r>
+        <w:lastRenderedPageBreak/>
         <w:t>Technical Description</w:t>
       </w:r>
       <w:bookmarkEnd w:id="40"/>
@@ -6433,6 +6642,7 @@
   <w:style w:type="character" w:default="1" w:styleId="DefaultParagraphFont">
     <w:name w:val="Default Paragraph Font"/>
     <w:uiPriority w:val="1"/>
+    <w:semiHidden/>
     <w:unhideWhenUsed/>
   </w:style>
   <w:style w:type="table" w:default="1" w:styleId="TableNormal">
@@ -7276,7 +7486,7 @@
 </file>
 
 <file path=customXml/itemProps1.xml><?xml version="1.0" encoding="utf-8"?>
-<ds:datastoreItem xmlns:ds="http://schemas.openxmlformats.org/officeDocument/2006/customXml" ds:itemID="{61EF1943-1D69-430B-9397-5D6F38319648}">
+<ds:datastoreItem xmlns:ds="http://schemas.openxmlformats.org/officeDocument/2006/customXml" ds:itemID="{38B474FE-2833-440B-915D-2E01478F7C07}">
   <ds:schemaRefs>
     <ds:schemaRef ds:uri="http://schemas.openxmlformats.org/officeDocument/2006/bibliography"/>
   </ds:schemaRefs>

</xml_diff>

<commit_message>
Did some work on technical descriptions for the documentation
</commit_message>
<xml_diff>
--- a/Documentation.docx
+++ b/Documentation.docx
@@ -91,23 +91,7 @@
           <w:sz w:val="32"/>
         </w:rPr>
         <w:br/>
-        <w:t xml:space="preserve">           </w:t>
-      </w:r>
-      <w:proofErr w:type="spellStart"/>
-      <w:r>
-        <w:rPr>
-          <w:b/>
-          <w:sz w:val="32"/>
-        </w:rPr>
-        <w:t>Samy</w:t>
-      </w:r>
-      <w:proofErr w:type="spellEnd"/>
-      <w:r>
-        <w:rPr>
-          <w:b/>
-          <w:sz w:val="32"/>
-        </w:rPr>
-        <w:t xml:space="preserve"> Arab</w:t>
+        <w:t xml:space="preserve">           Samy Arab</w:t>
       </w:r>
     </w:p>
     <w:p>
@@ -4143,15 +4127,7 @@
         <w:t xml:space="preserve">, it </w:t>
       </w:r>
       <w:r>
-        <w:t xml:space="preserve">is </w:t>
-      </w:r>
-      <w:proofErr w:type="spellStart"/>
-      <w:r>
-        <w:t>colour</w:t>
-      </w:r>
-      <w:proofErr w:type="spellEnd"/>
-      <w:r>
-        <w:t xml:space="preserve"> coded</w:t>
+        <w:t>is colour coded</w:t>
       </w:r>
       <w:r>
         <w:t xml:space="preserve"> to facilitate finding metals and non-metals and other subgroups</w:t>
@@ -4569,291 +4545,336 @@
         <w:t xml:space="preserve"> </w:t>
       </w:r>
       <w:r>
-        <w:t>by using the ke</w:t>
-      </w:r>
-      <w:bookmarkStart w:id="20" w:name="_GoBack"/>
+        <w:t>by using the keyboard:</w:t>
+      </w:r>
+    </w:p>
+    <w:p>
+      <w:pPr>
+        <w:ind w:left="1440" w:firstLine="0"/>
+      </w:pPr>
+      <w:r>
+        <w:t>1)</w:t>
+      </w:r>
+      <w:r>
+        <w:t xml:space="preserve"> </w:t>
+      </w:r>
+      <w:r>
+        <w:t xml:space="preserve"> </w:t>
+      </w:r>
+      <w:r>
+        <w:t xml:space="preserve">If an element is followed by another, like OH, then it will be interpreted as one O that </w:t>
+      </w:r>
+      <w:r>
+        <w:t xml:space="preserve">  </w:t>
+      </w:r>
+      <w:r>
+        <w:t>will be added to the list of atoms used for calculations.</w:t>
+      </w:r>
+      <w:r>
+        <w:t xml:space="preserve"> </w:t>
+      </w:r>
+    </w:p>
+    <w:p>
+      <w:pPr>
+        <w:ind w:left="1446" w:firstLine="0"/>
+      </w:pPr>
+      <w:r>
+        <w:t>2)</w:t>
+      </w:r>
+      <w:r>
+        <w:t xml:space="preserve"> If an element is follow</w:t>
+      </w:r>
+      <w:r>
+        <w:t>ed</w:t>
+      </w:r>
+      <w:r>
+        <w:t xml:space="preserve"> by a number, then that is the amount of the previous element that will be added to the list of atoms used for calculations</w:t>
+      </w:r>
+      <w:r>
+        <w:t>, like H2O will add 2 H’s.</w:t>
+      </w:r>
+    </w:p>
+    <w:p>
+      <w:pPr>
+        <w:ind w:firstLine="0"/>
+      </w:pPr>
+      <w:r>
+        <w:t xml:space="preserve"> </w:t>
+      </w:r>
+      <w:r>
+        <w:tab/>
+      </w:r>
+      <w:r>
+        <w:t xml:space="preserve">b) </w:t>
+      </w:r>
+      <w:r>
+        <w:t>If the user presses backspace:</w:t>
+      </w:r>
+    </w:p>
+    <w:p>
+      <w:pPr>
+        <w:ind w:left="1440" w:firstLine="0"/>
+      </w:pPr>
+      <w:r>
+        <w:t>If there are elements present on the portion of the screen, and the user presses backspace on one of these elements, then one copy of that element will be removed from the top portion of the screen. For instance, if the user added two H’s and typed in an O, there are only two H’s in the top portion of the screen, and in the textfield, it’s written H2O, if you press backspace once, the O will get removed from the textfield, if you backspace again, it’ll turn from H2 to H in the textfield, and it will remove copy of the element from the top portion of the screen.</w:t>
+      </w:r>
+    </w:p>
+    <w:p>
+      <w:pPr>
+        <w:ind w:firstLine="0"/>
+      </w:pPr>
+      <w:r>
+        <w:tab/>
+      </w:r>
+      <w:r>
+        <w:t xml:space="preserve">c) </w:t>
+      </w:r>
+      <w:r>
+        <w:t>If the user adds an element from the periodic table:</w:t>
+      </w:r>
+      <w:r>
+        <w:tab/>
+      </w:r>
+    </w:p>
+    <w:p>
+      <w:pPr>
+        <w:ind w:firstLine="0"/>
+      </w:pPr>
+      <w:r>
+        <w:tab/>
+      </w:r>
+      <w:r>
+        <w:tab/>
+      </w:r>
+      <w:r>
+        <w:t>The element added will simply be added to the list</w:t>
+      </w:r>
+      <w:r>
+        <w:t xml:space="preserve"> which is seen in the textfield.</w:t>
+      </w:r>
+      <w:r>
+        <w:tab/>
+      </w:r>
+      <w:r>
+        <w:tab/>
+      </w:r>
+    </w:p>
+    <w:p>
+      <w:pPr>
+        <w:pStyle w:val="Heading2"/>
+      </w:pPr>
+      <w:bookmarkStart w:id="20" w:name="_Toc34307609"/>
+      <w:r>
+        <w:t>Loading Screen</w:t>
+      </w:r>
       <w:bookmarkEnd w:id="20"/>
-      <w:r>
-        <w:t>yboard:</w:t>
-      </w:r>
-    </w:p>
-    <w:p>
-      <w:pPr>
-        <w:ind w:firstLine="576"/>
-      </w:pPr>
-      <w:r>
-        <w:tab/>
-      </w:r>
-      <w:r>
-        <w:tab/>
-        <w:t>1)</w:t>
+    </w:p>
+    <w:p>
+      <w:pPr>
+        <w:pStyle w:val="Heading3"/>
+      </w:pPr>
+      <w:bookmarkStart w:id="21" w:name="_Toc34307610"/>
+      <w:r>
+        <w:t>Summary</w:t>
+      </w:r>
+      <w:bookmarkEnd w:id="21"/>
+    </w:p>
+    <w:p>
+      <w:pPr>
+        <w:ind w:left="720" w:firstLine="0"/>
+      </w:pPr>
+      <w:r>
+        <w:t>The loading screen is visible whilst the algorithm is calculating the solutions</w:t>
+      </w:r>
+      <w:r>
+        <w:t>.</w:t>
       </w:r>
       <w:r>
         <w:t xml:space="preserve"> </w:t>
       </w:r>
       <w:r>
+        <w:t xml:space="preserve">This </w:t>
+      </w:r>
+      <w:r>
+        <w:t xml:space="preserve">is </w:t>
+      </w:r>
+      <w:r>
+        <w:t>after</w:t>
+      </w:r>
+      <w:r>
+        <w:t xml:space="preserve"> the user has pressed enter and is ready to see their results, but before the results have been </w:t>
+      </w:r>
+      <w:r>
+        <w:t>finalized</w:t>
+      </w:r>
+      <w:r>
+        <w:t>.</w:t>
+      </w:r>
+    </w:p>
+    <w:p>
+      <w:pPr>
+        <w:pStyle w:val="Heading3"/>
+      </w:pPr>
+      <w:bookmarkStart w:id="22" w:name="_Toc34307611"/>
+      <w:r>
+        <w:t>How to use</w:t>
+      </w:r>
+      <w:bookmarkEnd w:id="22"/>
+    </w:p>
+    <w:p>
+      <w:pPr>
+        <w:ind w:left="720" w:firstLine="0"/>
+      </w:pPr>
+      <w:r>
+        <w:t>The user can</w:t>
+      </w:r>
+      <w:r>
+        <w:t xml:space="preserve"> leave the application</w:t>
+      </w:r>
+      <w:r>
+        <w:t xml:space="preserve"> whilst the algorithm is doing its job, the user will receive a notification </w:t>
+      </w:r>
+      <w:r>
+        <w:t xml:space="preserve">in the bottom right of their screen </w:t>
+      </w:r>
+      <w:r>
+        <w:t>once the algorithm has finished.</w:t>
+      </w:r>
+    </w:p>
+    <w:p>
+      <w:pPr>
+        <w:pStyle w:val="Heading3"/>
+      </w:pPr>
+      <w:bookmarkStart w:id="23" w:name="_Toc34307612"/>
+      <w:r>
+        <w:t>What to expect</w:t>
+      </w:r>
+      <w:bookmarkEnd w:id="23"/>
+    </w:p>
+    <w:p>
+      <w:pPr>
+        <w:ind w:left="720" w:firstLine="0"/>
+      </w:pPr>
+      <w:r>
+        <w:t>I</w:t>
+      </w:r>
+      <w:r>
+        <w:t>f</w:t>
+      </w:r>
+      <w:r>
+        <w:t xml:space="preserve"> the user wishes to look at the loading screen</w:t>
+      </w:r>
+      <w:r>
+        <w:t xml:space="preserve">, </w:t>
+      </w:r>
+      <w:r>
+        <w:t xml:space="preserve">they will see </w:t>
+      </w:r>
+      <w:r>
+        <w:t>molecules swirling around</w:t>
+      </w:r>
+      <w:r>
+        <w:t>.</w:t>
+      </w:r>
+    </w:p>
+    <w:p>
+      <w:pPr>
+        <w:pStyle w:val="Heading3"/>
+      </w:pPr>
+      <w:bookmarkStart w:id="24" w:name="_Toc34307613"/>
+      <w:r>
+        <w:lastRenderedPageBreak/>
+        <w:t>Technical Description</w:t>
+      </w:r>
+      <w:bookmarkEnd w:id="24"/>
+    </w:p>
+    <w:p>
+      <w:pPr>
+        <w:ind w:left="720" w:firstLine="0"/>
+      </w:pPr>
+      <w:r>
+        <w:t xml:space="preserve">The loading screen is a loop that runs while there’s been no solution received. It’s H2O’s </w:t>
+      </w:r>
+      <w:r>
+        <w:t>molecular representation</w:t>
+      </w:r>
+      <w:r>
+        <w:t xml:space="preserve"> spinning around an axis.</w:t>
+      </w:r>
+    </w:p>
+    <w:p>
+      <w:pPr>
+        <w:pStyle w:val="Heading2"/>
+      </w:pPr>
+      <w:bookmarkStart w:id="25" w:name="_Toc34307614"/>
+      <w:r>
+        <w:t>Tabs</w:t>
+      </w:r>
+      <w:bookmarkEnd w:id="25"/>
+    </w:p>
+    <w:p>
+      <w:pPr>
+        <w:pStyle w:val="Heading3"/>
+      </w:pPr>
+      <w:bookmarkStart w:id="26" w:name="_Toc34307615"/>
+      <w:r>
+        <w:t>Summary</w:t>
+      </w:r>
+      <w:bookmarkEnd w:id="26"/>
+    </w:p>
+    <w:p>
+      <w:pPr>
+        <w:ind w:left="720" w:firstLine="0"/>
+      </w:pPr>
+      <w:r>
+        <w:t>The tabs are what the Lewis Structure and the Three-Dimensional Display are contained in.</w:t>
+      </w:r>
+      <w:r>
+        <w:t xml:space="preserve"> The user can choose which tab they want selected by clicking the numbered tabs at the top of the screen.</w:t>
+      </w:r>
+    </w:p>
+    <w:p>
+      <w:pPr>
+        <w:pStyle w:val="Heading3"/>
+      </w:pPr>
+      <w:bookmarkStart w:id="27" w:name="_Toc34307616"/>
+      <w:r>
+        <w:t>How to use</w:t>
+      </w:r>
+      <w:bookmarkEnd w:id="27"/>
+    </w:p>
+    <w:p>
+      <w:pPr>
+        <w:ind w:left="720" w:firstLine="0"/>
+      </w:pPr>
+      <w:r>
+        <w:t>The user</w:t>
+      </w:r>
+      <w:r>
+        <w:t xml:space="preserve"> can play around with the Lewis Structure</w:t>
+      </w:r>
+      <w:r>
+        <w:t xml:space="preserve"> and Three-Dimensional Display in one tab, and then go to the next. The user can, easily navigate between tabs by tapping the left and right arrow key</w:t>
+      </w:r>
+      <w:r>
+        <w:t>s</w:t>
+      </w:r>
+      <w:r>
+        <w:t>.</w:t>
+      </w:r>
+      <w:r>
         <w:t xml:space="preserve"> </w:t>
       </w:r>
     </w:p>
     <w:p>
       <w:pPr>
-        <w:ind w:firstLine="576"/>
-      </w:pPr>
-      <w:r>
-        <w:tab/>
-      </w:r>
-      <w:r>
-        <w:tab/>
-        <w:t>2)</w:t>
-      </w:r>
-    </w:p>
-    <w:p>
-      <w:pPr>
-        <w:ind w:firstLine="0"/>
-      </w:pPr>
-      <w:r>
-        <w:t xml:space="preserve"> </w:t>
-      </w:r>
-      <w:r>
-        <w:tab/>
-      </w:r>
-      <w:r>
-        <w:t xml:space="preserve">b) </w:t>
-      </w:r>
-      <w:r>
-        <w:t>If the user presses backspace:</w:t>
-      </w:r>
-    </w:p>
-    <w:p>
-      <w:pPr>
-        <w:ind w:firstLine="0"/>
-      </w:pPr>
-      <w:r>
-        <w:tab/>
-      </w:r>
-      <w:r>
-        <w:t xml:space="preserve">c) </w:t>
-      </w:r>
-      <w:r>
-        <w:t>If the user adds an element from the periodic table:</w:t>
-      </w:r>
-    </w:p>
-    <w:p>
-      <w:pPr>
-        <w:ind w:firstLine="0"/>
-      </w:pPr>
-      <w:r>
-        <w:tab/>
-      </w:r>
-      <w:r>
-        <w:t xml:space="preserve">d) </w:t>
-      </w:r>
-      <w:r>
-        <w:t>If the user removes an element previously added from the periodic table:</w:t>
-      </w:r>
-    </w:p>
-    <w:p>
-      <w:pPr>
-        <w:pStyle w:val="Heading2"/>
-      </w:pPr>
-      <w:bookmarkStart w:id="21" w:name="_Toc34307609"/>
-      <w:r>
-        <w:t>Loading Screen</w:t>
-      </w:r>
-      <w:bookmarkEnd w:id="21"/>
-    </w:p>
-    <w:p>
-      <w:pPr>
         <w:pStyle w:val="Heading3"/>
       </w:pPr>
-      <w:bookmarkStart w:id="22" w:name="_Toc34307610"/>
-      <w:r>
-        <w:t>Summary</w:t>
-      </w:r>
-      <w:bookmarkEnd w:id="22"/>
-    </w:p>
-    <w:p>
-      <w:pPr>
-        <w:ind w:left="720" w:firstLine="0"/>
-      </w:pPr>
-      <w:r>
-        <w:t>The loading screen is visible whilst the algorithm is calculating the solutions</w:t>
-      </w:r>
-      <w:r>
-        <w:t>.</w:t>
-      </w:r>
-      <w:r>
-        <w:t xml:space="preserve"> </w:t>
-      </w:r>
-      <w:r>
-        <w:t xml:space="preserve">This </w:t>
-      </w:r>
-      <w:r>
-        <w:t xml:space="preserve">is </w:t>
-      </w:r>
-      <w:r>
-        <w:t>after</w:t>
-      </w:r>
-      <w:r>
-        <w:t xml:space="preserve"> the user has pressed enter and is ready to see their results, but before the results have been </w:t>
-      </w:r>
-      <w:r>
-        <w:t>finalized</w:t>
-      </w:r>
-      <w:r>
-        <w:t>.</w:t>
-      </w:r>
-    </w:p>
-    <w:p>
-      <w:pPr>
-        <w:pStyle w:val="Heading3"/>
-      </w:pPr>
-      <w:bookmarkStart w:id="23" w:name="_Toc34307611"/>
-      <w:r>
-        <w:t>How to use</w:t>
-      </w:r>
-      <w:bookmarkEnd w:id="23"/>
-    </w:p>
-    <w:p>
-      <w:pPr>
-        <w:ind w:left="720" w:firstLine="0"/>
-      </w:pPr>
-      <w:r>
-        <w:t>The user can</w:t>
-      </w:r>
-      <w:r>
-        <w:t xml:space="preserve"> leave the application</w:t>
-      </w:r>
-      <w:r>
-        <w:t xml:space="preserve"> whilst the algorithm is doing its job, the user will receive a notification </w:t>
-      </w:r>
-      <w:r>
-        <w:t xml:space="preserve">in the bottom right of their screen </w:t>
-      </w:r>
-      <w:r>
-        <w:t>once the algorithm has finished.</w:t>
-      </w:r>
-    </w:p>
-    <w:p>
-      <w:pPr>
-        <w:pStyle w:val="Heading3"/>
-      </w:pPr>
-      <w:bookmarkStart w:id="24" w:name="_Toc34307612"/>
+      <w:bookmarkStart w:id="28" w:name="_Toc34307617"/>
       <w:r>
         <w:t>What to expect</w:t>
       </w:r>
-      <w:bookmarkEnd w:id="24"/>
-    </w:p>
-    <w:p>
-      <w:pPr>
-        <w:ind w:left="720" w:firstLine="0"/>
-      </w:pPr>
-      <w:r>
-        <w:t>I</w:t>
-      </w:r>
-      <w:r>
-        <w:t>f</w:t>
-      </w:r>
-      <w:r>
-        <w:t xml:space="preserve"> the user wishes to look at the loading screen</w:t>
-      </w:r>
-      <w:r>
-        <w:t xml:space="preserve">, </w:t>
-      </w:r>
-      <w:r>
-        <w:t xml:space="preserve">they will see </w:t>
-      </w:r>
-      <w:r>
-        <w:t>molecules swirling around</w:t>
-      </w:r>
-      <w:r>
-        <w:t>.</w:t>
-      </w:r>
-    </w:p>
-    <w:p>
-      <w:pPr>
-        <w:pStyle w:val="Heading3"/>
-      </w:pPr>
-      <w:bookmarkStart w:id="25" w:name="_Toc34307613"/>
-      <w:r>
-        <w:t>Technical Description</w:t>
-      </w:r>
-      <w:bookmarkEnd w:id="25"/>
-    </w:p>
-    <w:p>
-      <w:pPr>
-        <w:pStyle w:val="Heading2"/>
-      </w:pPr>
-      <w:bookmarkStart w:id="26" w:name="_Toc34307614"/>
-      <w:r>
-        <w:t>Tabs</w:t>
-      </w:r>
-      <w:bookmarkEnd w:id="26"/>
-    </w:p>
-    <w:p>
-      <w:pPr>
-        <w:pStyle w:val="Heading3"/>
-      </w:pPr>
-      <w:bookmarkStart w:id="27" w:name="_Toc34307615"/>
-      <w:r>
-        <w:t>Summary</w:t>
-      </w:r>
-      <w:bookmarkEnd w:id="27"/>
-    </w:p>
-    <w:p>
-      <w:pPr>
-        <w:ind w:left="720" w:firstLine="0"/>
-      </w:pPr>
-      <w:r>
-        <w:t>The tabs are what the Lewis Structure and the Three-Dimensional Display are contained in.</w:t>
-      </w:r>
-      <w:r>
-        <w:t xml:space="preserve"> The user can choose which tab they want selected by clicking the numbered tabs at the top of the screen.</w:t>
-      </w:r>
-    </w:p>
-    <w:p>
-      <w:pPr>
-        <w:pStyle w:val="Heading3"/>
-      </w:pPr>
-      <w:bookmarkStart w:id="28" w:name="_Toc34307616"/>
-      <w:r>
-        <w:lastRenderedPageBreak/>
-        <w:t>How to use</w:t>
-      </w:r>
       <w:bookmarkEnd w:id="28"/>
-    </w:p>
-    <w:p>
-      <w:pPr>
-        <w:ind w:left="720" w:firstLine="0"/>
-      </w:pPr>
-      <w:r>
-        <w:t>The user</w:t>
-      </w:r>
-      <w:r>
-        <w:t xml:space="preserve"> can play around with the Lewis Structure</w:t>
-      </w:r>
-      <w:r>
-        <w:t xml:space="preserve"> and Three-Dimensional Display in one tab, and then go to the next. The user can, easily navigate between tabs by tapping the left and right arrow key</w:t>
-      </w:r>
-      <w:r>
-        <w:t>s</w:t>
-      </w:r>
-      <w:r>
-        <w:t>.</w:t>
-      </w:r>
-      <w:r>
-        <w:t xml:space="preserve"> </w:t>
-      </w:r>
-    </w:p>
-    <w:p>
-      <w:pPr>
-        <w:pStyle w:val="Heading3"/>
-      </w:pPr>
-      <w:bookmarkStart w:id="29" w:name="_Toc34307617"/>
-      <w:r>
-        <w:t>What to expect</w:t>
-      </w:r>
-      <w:bookmarkEnd w:id="29"/>
     </w:p>
     <w:p>
       <w:pPr>
@@ -4929,58 +4950,121 @@
       <w:pPr>
         <w:pStyle w:val="Heading3"/>
       </w:pPr>
-      <w:bookmarkStart w:id="30" w:name="_Toc34307618"/>
+      <w:bookmarkStart w:id="29" w:name="_Toc34307618"/>
       <w:r>
         <w:t>Technical Description</w:t>
       </w:r>
+      <w:bookmarkEnd w:id="29"/>
+    </w:p>
+    <w:p>
+      <w:pPr>
+        <w:pStyle w:val="Heading2"/>
+      </w:pPr>
+      <w:bookmarkStart w:id="30" w:name="_Toc34307619"/>
+      <w:r>
+        <w:t>Lewis Structure</w:t>
+      </w:r>
       <w:bookmarkEnd w:id="30"/>
     </w:p>
     <w:p>
       <w:pPr>
-        <w:pStyle w:val="Heading2"/>
-      </w:pPr>
-      <w:bookmarkStart w:id="31" w:name="_Toc34307619"/>
-      <w:r>
-        <w:t>Lewis Structure</w:t>
+        <w:pStyle w:val="Heading3"/>
+      </w:pPr>
+      <w:bookmarkStart w:id="31" w:name="_Toc34307620"/>
+      <w:r>
+        <w:t>Summary</w:t>
       </w:r>
       <w:bookmarkEnd w:id="31"/>
     </w:p>
     <w:p>
+      <w:r>
+        <w:t xml:space="preserve">The Lewis Structure is </w:t>
+      </w:r>
+      <w:r>
+        <w:t>the 2D representation of the molecular compound.</w:t>
+      </w:r>
+    </w:p>
+    <w:p>
       <w:pPr>
         <w:pStyle w:val="Heading3"/>
       </w:pPr>
-      <w:bookmarkStart w:id="32" w:name="_Toc34307620"/>
-      <w:r>
-        <w:t>Summary</w:t>
+      <w:bookmarkStart w:id="32" w:name="_Toc34307621"/>
+      <w:r>
+        <w:t>How to use</w:t>
       </w:r>
       <w:bookmarkEnd w:id="32"/>
     </w:p>
     <w:p>
       <w:pPr>
+        <w:ind w:left="720" w:firstLine="0"/>
+      </w:pPr>
+      <w:r>
+        <w:t xml:space="preserve">The user can click and drag to </w:t>
+      </w:r>
+      <w:r>
+        <w:rPr>
+          <w:b/>
+          <w:bCs/>
+        </w:rPr>
+        <w:t>translate</w:t>
+      </w:r>
+      <w:r>
+        <w:t>/</w:t>
+      </w:r>
+      <w:r>
+        <w:rPr>
+          <w:b/>
+          <w:bCs/>
+        </w:rPr>
+        <w:t>move</w:t>
+      </w:r>
+      <w:bookmarkStart w:id="33" w:name="_GoBack"/>
+      <w:bookmarkEnd w:id="33"/>
+      <w:r>
+        <w:t xml:space="preserve"> the Lewis Structure around, the user can also </w:t>
+      </w:r>
+      <w:r>
+        <w:rPr>
+          <w:b/>
+          <w:bCs/>
+        </w:rPr>
+        <w:t>zoom</w:t>
+      </w:r>
+      <w:r>
+        <w:t xml:space="preserve"> in and out </w:t>
+      </w:r>
+      <w:r>
+        <w:t xml:space="preserve">with the scroll wheel </w:t>
+      </w:r>
+      <w:r>
+        <w:t>if the Lewis Structure is either too big or small to fit on the screen.</w:t>
+      </w:r>
+    </w:p>
+    <w:p>
+      <w:pPr>
         <w:pStyle w:val="Heading3"/>
       </w:pPr>
-      <w:bookmarkStart w:id="33" w:name="_Toc34307621"/>
-      <w:r>
-        <w:t>How to use</w:t>
-      </w:r>
-      <w:bookmarkEnd w:id="33"/>
+      <w:bookmarkStart w:id="34" w:name="_Toc34307622"/>
+      <w:r>
+        <w:t>What to expect</w:t>
+      </w:r>
+      <w:bookmarkEnd w:id="34"/>
+    </w:p>
+    <w:p>
+      <w:pPr>
+        <w:ind w:left="720" w:firstLine="0"/>
+      </w:pPr>
+      <w:r>
+        <w:t>The user can expect a simple to understand Lewis Structure. This is not a perfect Lewis Structure, it does not show lone pairs, but it provides enough information as to how the specific solution looks.</w:t>
+      </w:r>
     </w:p>
     <w:p>
       <w:pPr>
         <w:pStyle w:val="Heading3"/>
       </w:pPr>
-      <w:bookmarkStart w:id="34" w:name="_Toc34307622"/>
-      <w:r>
-        <w:t>What to expect</w:t>
-      </w:r>
-      <w:bookmarkEnd w:id="34"/>
-    </w:p>
-    <w:p>
-      <w:pPr>
-        <w:pStyle w:val="Heading3"/>
-      </w:pPr>
       <w:bookmarkStart w:id="35" w:name="_Toc34307623"/>
       <w:r>
+        <w:lastRenderedPageBreak/>
         <w:t>Technical Description</w:t>
       </w:r>
       <w:bookmarkEnd w:id="35"/>
@@ -5256,75 +5340,159 @@
         <w:ind w:left="720" w:firstLine="0"/>
       </w:pPr>
       <w:r>
+        <w:t xml:space="preserve">The </w:t>
+      </w:r>
+      <w:r>
+        <w:t xml:space="preserve">atoms are distinguishable one from the other, for instance </w:t>
+      </w:r>
+      <w:r>
+        <w:t xml:space="preserve">hydrogen atoms </w:t>
+      </w:r>
+      <w:r>
+        <w:t xml:space="preserve">as seen in the </w:t>
+      </w:r>
+      <w:r>
+        <w:t>group</w:t>
+      </w:r>
+      <w:r>
+        <w:t xml:space="preserve"> </w:t>
+      </w:r>
+      <w:r>
+        <w:t>are</w:t>
+      </w:r>
+      <w:r>
+        <w:t xml:space="preserve"> of a light</w:t>
+      </w:r>
+      <w:r>
+        <w:t xml:space="preserve">er </w:t>
+      </w:r>
+      <w:r>
+        <w:t>colour</w:t>
+      </w:r>
+      <w:r>
+        <w:t xml:space="preserve"> and of a smaller size.</w:t>
+      </w:r>
+      <w:r>
+        <w:t xml:space="preserve"> </w:t>
+      </w:r>
+      <w:r>
+        <w:t xml:space="preserve">The user </w:t>
+      </w:r>
+      <w:r>
+        <w:t xml:space="preserve">can also </w:t>
+      </w:r>
+      <w:r>
+        <w:t>display its symbol by hovering over it.</w:t>
+      </w:r>
+    </w:p>
+    <w:p>
+      <w:pPr>
+        <w:pStyle w:val="Heading3"/>
+      </w:pPr>
+      <w:bookmarkStart w:id="40" w:name="_Toc34307628"/>
+      <w:r>
+        <w:t>Technical Description</w:t>
+      </w:r>
+      <w:bookmarkEnd w:id="40"/>
+    </w:p>
+    <w:p>
+      <w:pPr>
+        <w:ind w:left="720" w:firstLine="0"/>
+      </w:pPr>
+      <w:r>
+        <w:t>The molecular representation of the compound is created with a set of spheres to represent the atoms, and cylinders to represent the bonds.</w:t>
+      </w:r>
+    </w:p>
+    <w:p>
+      <w:pPr>
+        <w:ind w:left="720" w:firstLine="0"/>
+      </w:pPr>
+      <w:r>
+        <w:t>The adjacency matrix (solution matrix) received from the algorithm is what’s used to create the 3D</w:t>
+      </w:r>
+      <w:r>
+        <w:t xml:space="preserve"> representation. The way it’s done is that it starts at the first row of the matrix, and then recursively calls all the atoms to which it’s connected to, and those recursively call the ones connected to them, but never calling ones that have already been called. Whenever a specific atom’s row gets called, it gets added to the 3D representation, and its steric number gets calculated, this determines the angles.</w:t>
+      </w:r>
+      <w:r>
+        <w:t xml:space="preserve"> The cylinder is then placed at that angle, and the sphere is placed at the end of the cylinder, and this goes on for all cases. In the case that there’s a loop, separate calculations are done for the loop, and then the recursive called is ran for each member of the loop.</w:t>
+      </w:r>
+    </w:p>
+    <w:p>
+      <w:pPr>
+        <w:ind w:left="720" w:firstLine="0"/>
+      </w:pPr>
+      <w:r>
+        <w:t>The user can rotate the 3D compound, this is done by rotating the axis itself on which the whole compound is reliant.</w:t>
+      </w:r>
+    </w:p>
+    <w:p>
+      <w:pPr>
+        <w:ind w:left="720" w:firstLine="0"/>
+      </w:pPr>
+      <w:r>
+        <w:t>Translating simply changes the coordinates of the group of spheres and cylinders.</w:t>
+      </w:r>
+    </w:p>
+    <w:p>
+      <w:pPr>
+        <w:ind w:left="720" w:firstLine="0"/>
+      </w:pPr>
+      <w:r>
+        <w:t>Zooming in and out simply scales the size of the group of atoms.</w:t>
+      </w:r>
+      <w:r>
+        <w:t xml:space="preserve"> </w:t>
+      </w:r>
+    </w:p>
+    <w:p>
+      <w:pPr>
+        <w:pStyle w:val="Heading1"/>
+      </w:pPr>
+      <w:bookmarkStart w:id="41" w:name="_Toc34307629"/>
+      <w:r>
         <w:lastRenderedPageBreak/>
-        <w:t xml:space="preserve">The </w:t>
-      </w:r>
-      <w:r>
-        <w:t xml:space="preserve">atoms are distinguishable one from the other, for instance </w:t>
-      </w:r>
-      <w:r>
-        <w:t xml:space="preserve">hydrogen atoms </w:t>
-      </w:r>
-      <w:r>
-        <w:t xml:space="preserve">as seen in the </w:t>
-      </w:r>
-      <w:r>
-        <w:t>group</w:t>
+        <w:t>Shortcuts</w:t>
+      </w:r>
+      <w:bookmarkEnd w:id="41"/>
+    </w:p>
+    <w:p>
+      <w:pPr>
+        <w:ind w:left="432" w:firstLine="0"/>
+      </w:pPr>
+      <w:r>
+        <w:t>F1 – Help</w:t>
+      </w:r>
+    </w:p>
+    <w:p>
+      <w:pPr>
+        <w:ind w:left="432" w:firstLine="0"/>
+      </w:pPr>
+      <w:r>
+        <w:t>ESC – Close the window</w:t>
+      </w:r>
+    </w:p>
+    <w:p>
+      <w:pPr>
+        <w:ind w:left="432" w:firstLine="0"/>
+      </w:pPr>
+      <w:r>
+        <w:t xml:space="preserve">ENTER </w:t>
+      </w:r>
+      <w:r>
+        <w:t>–</w:t>
       </w:r>
       <w:r>
         <w:t xml:space="preserve"> </w:t>
       </w:r>
       <w:r>
-        <w:t>are</w:t>
-      </w:r>
-      <w:r>
-        <w:t xml:space="preserve"> of a light</w:t>
-      </w:r>
-      <w:r>
-        <w:t xml:space="preserve">er </w:t>
-      </w:r>
-      <w:proofErr w:type="spellStart"/>
-      <w:r>
-        <w:t>colour</w:t>
-      </w:r>
-      <w:proofErr w:type="spellEnd"/>
-      <w:r>
-        <w:t xml:space="preserve"> and of a smaller size.</w:t>
-      </w:r>
-      <w:r>
-        <w:t xml:space="preserve"> </w:t>
-      </w:r>
-      <w:r>
-        <w:t xml:space="preserve">The user </w:t>
-      </w:r>
-      <w:r>
-        <w:t xml:space="preserve">can also </w:t>
-      </w:r>
-      <w:r>
-        <w:t>display its symbol by hovering over it.</w:t>
-      </w:r>
-    </w:p>
-    <w:p>
-      <w:pPr>
-        <w:pStyle w:val="Heading3"/>
-      </w:pPr>
-      <w:bookmarkStart w:id="40" w:name="_Toc34307628"/>
-      <w:r>
-        <w:t>Technical Description</w:t>
-      </w:r>
-      <w:bookmarkEnd w:id="40"/>
-    </w:p>
-    <w:p>
-      <w:pPr>
-        <w:pStyle w:val="Heading1"/>
-      </w:pPr>
-      <w:bookmarkStart w:id="41" w:name="_Toc34307629"/>
-      <w:r>
-        <w:t>Shortcuts</w:t>
-      </w:r>
-      <w:bookmarkEnd w:id="41"/>
-    </w:p>
-    <w:p/>
+        <w:t>Submits the entered list of atoms</w:t>
+      </w:r>
+    </w:p>
+    <w:p>
+      <w:pPr>
+        <w:ind w:left="432" w:firstLine="0"/>
+      </w:pPr>
+    </w:p>
     <w:p>
       <w:pPr>
         <w:ind w:firstLine="0"/>
@@ -5367,6 +5535,23 @@
         <w:t>Sorting</w:t>
       </w:r>
       <w:bookmarkEnd w:id="44"/>
+    </w:p>
+    <w:p>
+      <w:pPr>
+        <w:ind w:left="576" w:firstLine="0"/>
+      </w:pPr>
+      <w:r>
+        <w:t xml:space="preserve">The sorting is done using a bubble sort algorithm, but to use it, we need to have values for each of the atomic elements. Luckily, each of them </w:t>
+      </w:r>
+      <w:r>
+        <w:t>has</w:t>
+      </w:r>
+      <w:r>
+        <w:t xml:space="preserve"> an atomic number, which is basically the way they’re ordered from lowest, to highest atomic mass.</w:t>
+      </w:r>
+      <w:r>
+        <w:t xml:space="preserve"> To use the bubble sorting algorithm, first we convert them to their corresponding atomic numbers by accessing our CSV data, sort them, and turn them back into their symbolic representation. </w:t>
+      </w:r>
     </w:p>
     <w:sectPr>
       <w:headerReference w:type="default" r:id="rId10"/>
@@ -7507,7 +7692,7 @@
 </file>
 
 <file path=customXml/itemProps1.xml><?xml version="1.0" encoding="utf-8"?>
-<ds:datastoreItem xmlns:ds="http://schemas.openxmlformats.org/officeDocument/2006/customXml" ds:itemID="{48A4B9B9-C54E-4817-B50F-3075E4746552}">
+<ds:datastoreItem xmlns:ds="http://schemas.openxmlformats.org/officeDocument/2006/customXml" ds:itemID="{0BD66FEA-2B59-48BA-AB58-DB3C2FDEE6D8}">
   <ds:schemaRefs>
     <ds:schemaRef ds:uri="http://schemas.openxmlformats.org/officeDocument/2006/bibliography"/>
   </ds:schemaRefs>

</xml_diff>

<commit_message>
Added the "Clear all" button, added it into the documentation as well
</commit_message>
<xml_diff>
--- a/Documentation.docx
+++ b/Documentation.docx
@@ -4099,13 +4099,23 @@
     </w:p>
     <w:p>
       <w:pPr>
+        <w:ind w:left="720" w:firstLine="0"/>
+      </w:pPr>
+      <w:r>
+        <w:t>The user can also clear all of the elements on the top portion of the screen, and all the elements previously added to the list of atoms that are going to be used to calculate the solutions, by pressing the “Clear All” button in the top left.</w:t>
+      </w:r>
+      <w:bookmarkStart w:id="13" w:name="_GoBack"/>
+      <w:bookmarkEnd w:id="13"/>
+    </w:p>
+    <w:p>
+      <w:pPr>
         <w:pStyle w:val="Heading3"/>
       </w:pPr>
-      <w:bookmarkStart w:id="13" w:name="_Toc34307602"/>
+      <w:bookmarkStart w:id="14" w:name="_Toc34307602"/>
       <w:r>
         <w:t>What to expect</w:t>
       </w:r>
-      <w:bookmarkEnd w:id="13"/>
+      <w:bookmarkEnd w:id="14"/>
     </w:p>
     <w:p>
       <w:pPr>
@@ -4149,11 +4159,11 @@
       <w:pPr>
         <w:pStyle w:val="Heading3"/>
       </w:pPr>
-      <w:bookmarkStart w:id="14" w:name="_Toc34307603"/>
+      <w:bookmarkStart w:id="15" w:name="_Toc34307603"/>
       <w:r>
         <w:t>Technical Description</w:t>
       </w:r>
-      <w:bookmarkEnd w:id="14"/>
+      <w:bookmarkEnd w:id="15"/>
     </w:p>
     <w:p>
       <w:pPr>
@@ -4242,21 +4252,21 @@
       <w:pPr>
         <w:pStyle w:val="Heading2"/>
       </w:pPr>
-      <w:bookmarkStart w:id="15" w:name="_Toc34307604"/>
+      <w:bookmarkStart w:id="16" w:name="_Toc34307604"/>
       <w:r>
         <w:t>Text Input</w:t>
       </w:r>
-      <w:bookmarkEnd w:id="15"/>
+      <w:bookmarkEnd w:id="16"/>
     </w:p>
     <w:p>
       <w:pPr>
         <w:pStyle w:val="Heading3"/>
       </w:pPr>
-      <w:bookmarkStart w:id="16" w:name="_Toc34307605"/>
+      <w:bookmarkStart w:id="17" w:name="_Toc34307605"/>
       <w:r>
         <w:t>Summary</w:t>
       </w:r>
-      <w:bookmarkEnd w:id="16"/>
+      <w:bookmarkEnd w:id="17"/>
     </w:p>
     <w:p>
       <w:pPr>
@@ -4291,11 +4301,11 @@
       <w:pPr>
         <w:pStyle w:val="Heading3"/>
       </w:pPr>
-      <w:bookmarkStart w:id="17" w:name="_Toc34307606"/>
+      <w:bookmarkStart w:id="18" w:name="_Toc34307606"/>
       <w:r>
         <w:t>How to use</w:t>
       </w:r>
-      <w:bookmarkEnd w:id="17"/>
+      <w:bookmarkEnd w:id="18"/>
     </w:p>
     <w:p>
       <w:pPr>
@@ -4462,11 +4472,12 @@
       <w:pPr>
         <w:pStyle w:val="Heading3"/>
       </w:pPr>
-      <w:bookmarkStart w:id="18" w:name="_Toc34307607"/>
-      <w:r>
+      <w:bookmarkStart w:id="19" w:name="_Toc34307607"/>
+      <w:r>
+        <w:lastRenderedPageBreak/>
         <w:t>What to expect</w:t>
       </w:r>
-      <w:bookmarkEnd w:id="18"/>
+      <w:bookmarkEnd w:id="19"/>
     </w:p>
     <w:p>
       <w:pPr>
@@ -4485,11 +4496,7 @@
         <w:t xml:space="preserve"> </w:t>
       </w:r>
       <w:r>
-        <w:t xml:space="preserve">The user can expect to have a seamless transition between using the periodic table to add elements and the text input, for </w:t>
-      </w:r>
-      <w:r>
-        <w:lastRenderedPageBreak/>
-        <w:t>instance, if the user wants to add several carbons, the user can drag and drop a single carbon and then using their keyboard, write</w:t>
+        <w:t>The user can expect to have a seamless transition between using the periodic table to add elements and the text input, for instance, if the user wants to add several carbons, the user can drag and drop a single carbon and then using their keyboard, write</w:t>
       </w:r>
       <w:r>
         <w:t xml:space="preserve"> how many carbons they want</w:t>
@@ -4502,11 +4509,11 @@
       <w:pPr>
         <w:pStyle w:val="Heading3"/>
       </w:pPr>
-      <w:bookmarkStart w:id="19" w:name="_Toc34307608"/>
+      <w:bookmarkStart w:id="20" w:name="_Toc34307608"/>
       <w:r>
         <w:t>Technical Description</w:t>
       </w:r>
-      <w:bookmarkEnd w:id="19"/>
+      <w:bookmarkEnd w:id="20"/>
     </w:p>
     <w:p>
       <w:pPr>
@@ -4663,21 +4670,21 @@
       <w:pPr>
         <w:pStyle w:val="Heading2"/>
       </w:pPr>
-      <w:bookmarkStart w:id="20" w:name="_Toc34307609"/>
+      <w:bookmarkStart w:id="21" w:name="_Toc34307609"/>
       <w:r>
         <w:t>Loading Screen</w:t>
       </w:r>
-      <w:bookmarkEnd w:id="20"/>
+      <w:bookmarkEnd w:id="21"/>
     </w:p>
     <w:p>
       <w:pPr>
         <w:pStyle w:val="Heading3"/>
       </w:pPr>
-      <w:bookmarkStart w:id="21" w:name="_Toc34307610"/>
+      <w:bookmarkStart w:id="22" w:name="_Toc34307610"/>
       <w:r>
         <w:t>Summary</w:t>
       </w:r>
-      <w:bookmarkEnd w:id="21"/>
+      <w:bookmarkEnd w:id="22"/>
     </w:p>
     <w:p>
       <w:pPr>
@@ -4715,11 +4722,11 @@
       <w:pPr>
         <w:pStyle w:val="Heading3"/>
       </w:pPr>
-      <w:bookmarkStart w:id="22" w:name="_Toc34307611"/>
+      <w:bookmarkStart w:id="23" w:name="_Toc34307611"/>
       <w:r>
         <w:t>How to use</w:t>
       </w:r>
-      <w:bookmarkEnd w:id="22"/>
+      <w:bookmarkEnd w:id="23"/>
     </w:p>
     <w:p>
       <w:pPr>
@@ -4745,11 +4752,11 @@
       <w:pPr>
         <w:pStyle w:val="Heading3"/>
       </w:pPr>
-      <w:bookmarkStart w:id="23" w:name="_Toc34307612"/>
+      <w:bookmarkStart w:id="24" w:name="_Toc34307612"/>
       <w:r>
         <w:t>What to expect</w:t>
       </w:r>
-      <w:bookmarkEnd w:id="23"/>
+      <w:bookmarkEnd w:id="24"/>
     </w:p>
     <w:p>
       <w:pPr>
@@ -4781,12 +4788,12 @@
       <w:pPr>
         <w:pStyle w:val="Heading3"/>
       </w:pPr>
-      <w:bookmarkStart w:id="24" w:name="_Toc34307613"/>
+      <w:bookmarkStart w:id="25" w:name="_Toc34307613"/>
       <w:r>
         <w:lastRenderedPageBreak/>
         <w:t>Technical Description</w:t>
       </w:r>
-      <w:bookmarkEnd w:id="24"/>
+      <w:bookmarkEnd w:id="25"/>
     </w:p>
     <w:p>
       <w:pPr>
@@ -4806,21 +4813,21 @@
       <w:pPr>
         <w:pStyle w:val="Heading2"/>
       </w:pPr>
-      <w:bookmarkStart w:id="25" w:name="_Toc34307614"/>
+      <w:bookmarkStart w:id="26" w:name="_Toc34307614"/>
       <w:r>
         <w:t>Tabs</w:t>
       </w:r>
-      <w:bookmarkEnd w:id="25"/>
+      <w:bookmarkEnd w:id="26"/>
     </w:p>
     <w:p>
       <w:pPr>
         <w:pStyle w:val="Heading3"/>
       </w:pPr>
-      <w:bookmarkStart w:id="26" w:name="_Toc34307615"/>
+      <w:bookmarkStart w:id="27" w:name="_Toc34307615"/>
       <w:r>
         <w:t>Summary</w:t>
       </w:r>
-      <w:bookmarkEnd w:id="26"/>
+      <w:bookmarkEnd w:id="27"/>
     </w:p>
     <w:p>
       <w:pPr>
@@ -4837,11 +4844,11 @@
       <w:pPr>
         <w:pStyle w:val="Heading3"/>
       </w:pPr>
-      <w:bookmarkStart w:id="27" w:name="_Toc34307616"/>
+      <w:bookmarkStart w:id="28" w:name="_Toc34307616"/>
       <w:r>
         <w:t>How to use</w:t>
       </w:r>
-      <w:bookmarkEnd w:id="27"/>
+      <w:bookmarkEnd w:id="28"/>
     </w:p>
     <w:p>
       <w:pPr>
@@ -4870,11 +4877,11 @@
       <w:pPr>
         <w:pStyle w:val="Heading3"/>
       </w:pPr>
-      <w:bookmarkStart w:id="28" w:name="_Toc34307617"/>
+      <w:bookmarkStart w:id="29" w:name="_Toc34307617"/>
       <w:r>
         <w:t>What to expect</w:t>
       </w:r>
-      <w:bookmarkEnd w:id="28"/>
+      <w:bookmarkEnd w:id="29"/>
     </w:p>
     <w:p>
       <w:pPr>
@@ -4950,31 +4957,31 @@
       <w:pPr>
         <w:pStyle w:val="Heading3"/>
       </w:pPr>
-      <w:bookmarkStart w:id="29" w:name="_Toc34307618"/>
+      <w:bookmarkStart w:id="30" w:name="_Toc34307618"/>
       <w:r>
         <w:t>Technical Description</w:t>
       </w:r>
-      <w:bookmarkEnd w:id="29"/>
+      <w:bookmarkEnd w:id="30"/>
     </w:p>
     <w:p>
       <w:pPr>
         <w:pStyle w:val="Heading2"/>
       </w:pPr>
-      <w:bookmarkStart w:id="30" w:name="_Toc34307619"/>
+      <w:bookmarkStart w:id="31" w:name="_Toc34307619"/>
       <w:r>
         <w:t>Lewis Structure</w:t>
       </w:r>
-      <w:bookmarkEnd w:id="30"/>
+      <w:bookmarkEnd w:id="31"/>
     </w:p>
     <w:p>
       <w:pPr>
         <w:pStyle w:val="Heading3"/>
       </w:pPr>
-      <w:bookmarkStart w:id="31" w:name="_Toc34307620"/>
+      <w:bookmarkStart w:id="32" w:name="_Toc34307620"/>
       <w:r>
         <w:t>Summary</w:t>
       </w:r>
-      <w:bookmarkEnd w:id="31"/>
+      <w:bookmarkEnd w:id="32"/>
     </w:p>
     <w:p>
       <w:r>
@@ -4988,11 +4995,11 @@
       <w:pPr>
         <w:pStyle w:val="Heading3"/>
       </w:pPr>
-      <w:bookmarkStart w:id="32" w:name="_Toc34307621"/>
+      <w:bookmarkStart w:id="33" w:name="_Toc34307621"/>
       <w:r>
         <w:t>How to use</w:t>
       </w:r>
-      <w:bookmarkEnd w:id="32"/>
+      <w:bookmarkEnd w:id="33"/>
     </w:p>
     <w:p>
       <w:pPr>
@@ -5018,8 +5025,6 @@
         </w:rPr>
         <w:t>move</w:t>
       </w:r>
-      <w:bookmarkStart w:id="33" w:name="_GoBack"/>
-      <w:bookmarkEnd w:id="33"/>
       <w:r>
         <w:t xml:space="preserve"> the Lewis Structure around, the user can also </w:t>
       </w:r>
@@ -7692,7 +7697,7 @@
 </file>
 
 <file path=customXml/itemProps1.xml><?xml version="1.0" encoding="utf-8"?>
-<ds:datastoreItem xmlns:ds="http://schemas.openxmlformats.org/officeDocument/2006/customXml" ds:itemID="{0BD66FEA-2B59-48BA-AB58-DB3C2FDEE6D8}">
+<ds:datastoreItem xmlns:ds="http://schemas.openxmlformats.org/officeDocument/2006/customXml" ds:itemID="{042604CD-4525-4493-9EEF-B8958F89D582}">
   <ds:schemaRefs>
     <ds:schemaRef ds:uri="http://schemas.openxmlformats.org/officeDocument/2006/bibliography"/>
   </ds:schemaRefs>

</xml_diff>

<commit_message>
more updates on the documentation
</commit_message>
<xml_diff>
--- a/Documentation.docx
+++ b/Documentation.docx
@@ -124,7 +124,7 @@
         <w:t>, 2020</w:t>
       </w:r>
     </w:p>
-    <w:bookmarkStart w:id="0" w:name="_Toc38005321" w:displacedByCustomXml="next"/>
+    <w:bookmarkStart w:id="0" w:name="_Toc38007516" w:displacedByCustomXml="next"/>
     <w:sdt>
       <w:sdtPr>
         <w:rPr>
@@ -157,12 +157,7 @@
             <w:ind w:left="432"/>
           </w:pPr>
           <w:r>
-            <w:t>Table of C</w:t>
-          </w:r>
-          <w:bookmarkStart w:id="1" w:name="_GoBack"/>
-          <w:bookmarkEnd w:id="1"/>
-          <w:r>
-            <w:t>ontents</w:t>
+            <w:t>Table of Contents</w:t>
           </w:r>
           <w:bookmarkEnd w:id="0"/>
         </w:p>
@@ -187,7 +182,7 @@
           <w:r>
             <w:fldChar w:fldCharType="separate"/>
           </w:r>
-          <w:hyperlink w:anchor="_Toc38005321" w:history="1">
+          <w:hyperlink w:anchor="_Toc38007516" w:history="1">
             <w:r>
               <w:rPr>
                 <w:rStyle w:val="Hyperlink"/>
@@ -214,7 +209,7 @@
                 <w:noProof/>
                 <w:webHidden/>
               </w:rPr>
-              <w:instrText xml:space="preserve"> PAGEREF _Toc38005321 \h </w:instrText>
+              <w:instrText xml:space="preserve"> PAGEREF _Toc38007516 \h </w:instrText>
             </w:r>
             <w:r>
               <w:rPr>
@@ -258,7 +253,7 @@
               <w:lang w:val="en-CA" w:eastAsia="zh-CN"/>
             </w:rPr>
           </w:pPr>
-          <w:hyperlink w:anchor="_Toc38005322" w:history="1">
+          <w:hyperlink w:anchor="_Toc38007517" w:history="1">
             <w:r>
               <w:rPr>
                 <w:rStyle w:val="Hyperlink"/>
@@ -300,7 +295,7 @@
                 <w:noProof/>
                 <w:webHidden/>
               </w:rPr>
-              <w:instrText xml:space="preserve"> PAGEREF _Toc38005322 \h </w:instrText>
+              <w:instrText xml:space="preserve"> PAGEREF _Toc38007517 \h </w:instrText>
             </w:r>
             <w:r>
               <w:rPr>
@@ -344,7 +339,7 @@
               <w:lang w:val="en-CA" w:eastAsia="zh-CN"/>
             </w:rPr>
           </w:pPr>
-          <w:hyperlink w:anchor="_Toc38005323" w:history="1">
+          <w:hyperlink w:anchor="_Toc38007518" w:history="1">
             <w:r>
               <w:rPr>
                 <w:rStyle w:val="Hyperlink"/>
@@ -386,7 +381,7 @@
                 <w:noProof/>
                 <w:webHidden/>
               </w:rPr>
-              <w:instrText xml:space="preserve"> PAGEREF _Toc38005323 \h </w:instrText>
+              <w:instrText xml:space="preserve"> PAGEREF _Toc38007518 \h </w:instrText>
             </w:r>
             <w:r>
               <w:rPr>
@@ -430,7 +425,7 @@
               <w:lang w:val="en-CA" w:eastAsia="zh-CN"/>
             </w:rPr>
           </w:pPr>
-          <w:hyperlink w:anchor="_Toc38005324" w:history="1">
+          <w:hyperlink w:anchor="_Toc38007519" w:history="1">
             <w:r>
               <w:rPr>
                 <w:rStyle w:val="Hyperlink"/>
@@ -472,7 +467,7 @@
                 <w:noProof/>
                 <w:webHidden/>
               </w:rPr>
-              <w:instrText xml:space="preserve"> PAGEREF _Toc38005324 \h </w:instrText>
+              <w:instrText xml:space="preserve"> PAGEREF _Toc38007519 \h </w:instrText>
             </w:r>
             <w:r>
               <w:rPr>
@@ -516,7 +511,7 @@
               <w:lang w:val="en-CA" w:eastAsia="zh-CN"/>
             </w:rPr>
           </w:pPr>
-          <w:hyperlink w:anchor="_Toc38005325" w:history="1">
+          <w:hyperlink w:anchor="_Toc38007520" w:history="1">
             <w:r>
               <w:rPr>
                 <w:rStyle w:val="Hyperlink"/>
@@ -558,7 +553,7 @@
                 <w:noProof/>
                 <w:webHidden/>
               </w:rPr>
-              <w:instrText xml:space="preserve"> PAGEREF _Toc38005325 \h </w:instrText>
+              <w:instrText xml:space="preserve"> PAGEREF _Toc38007520 \h </w:instrText>
             </w:r>
             <w:r>
               <w:rPr>
@@ -602,7 +597,7 @@
               <w:lang w:val="en-CA" w:eastAsia="zh-CN"/>
             </w:rPr>
           </w:pPr>
-          <w:hyperlink w:anchor="_Toc38005326" w:history="1">
+          <w:hyperlink w:anchor="_Toc38007521" w:history="1">
             <w:r>
               <w:rPr>
                 <w:rStyle w:val="Hyperlink"/>
@@ -644,7 +639,7 @@
                 <w:noProof/>
                 <w:webHidden/>
               </w:rPr>
-              <w:instrText xml:space="preserve"> PAGEREF _Toc38005326 \h </w:instrText>
+              <w:instrText xml:space="preserve"> PAGEREF _Toc38007521 \h </w:instrText>
             </w:r>
             <w:r>
               <w:rPr>
@@ -688,7 +683,7 @@
               <w:lang w:val="en-CA" w:eastAsia="zh-CN"/>
             </w:rPr>
           </w:pPr>
-          <w:hyperlink w:anchor="_Toc38005327" w:history="1">
+          <w:hyperlink w:anchor="_Toc38007522" w:history="1">
             <w:r>
               <w:rPr>
                 <w:rStyle w:val="Hyperlink"/>
@@ -730,7 +725,7 @@
                 <w:noProof/>
                 <w:webHidden/>
               </w:rPr>
-              <w:instrText xml:space="preserve"> PAGEREF _Toc38005327 \h </w:instrText>
+              <w:instrText xml:space="preserve"> PAGEREF _Toc38007522 \h </w:instrText>
             </w:r>
             <w:r>
               <w:rPr>
@@ -774,7 +769,7 @@
               <w:lang w:val="en-CA" w:eastAsia="zh-CN"/>
             </w:rPr>
           </w:pPr>
-          <w:hyperlink w:anchor="_Toc38005328" w:history="1">
+          <w:hyperlink w:anchor="_Toc38007523" w:history="1">
             <w:r>
               <w:rPr>
                 <w:rStyle w:val="Hyperlink"/>
@@ -816,7 +811,7 @@
                 <w:noProof/>
                 <w:webHidden/>
               </w:rPr>
-              <w:instrText xml:space="preserve"> PAGEREF _Toc38005328 \h </w:instrText>
+              <w:instrText xml:space="preserve"> PAGEREF _Toc38007523 \h </w:instrText>
             </w:r>
             <w:r>
               <w:rPr>
@@ -860,7 +855,7 @@
               <w:lang w:val="en-CA" w:eastAsia="zh-CN"/>
             </w:rPr>
           </w:pPr>
-          <w:hyperlink w:anchor="_Toc38005329" w:history="1">
+          <w:hyperlink w:anchor="_Toc38007524" w:history="1">
             <w:r>
               <w:rPr>
                 <w:rStyle w:val="Hyperlink"/>
@@ -902,7 +897,7 @@
                 <w:noProof/>
                 <w:webHidden/>
               </w:rPr>
-              <w:instrText xml:space="preserve"> PAGEREF _Toc38005329 \h </w:instrText>
+              <w:instrText xml:space="preserve"> PAGEREF _Toc38007524 \h </w:instrText>
             </w:r>
             <w:r>
               <w:rPr>
@@ -946,12 +941,11 @@
               <w:lang w:val="en-CA" w:eastAsia="zh-CN"/>
             </w:rPr>
           </w:pPr>
-          <w:hyperlink w:anchor="_Toc38005330" w:history="1">
-            <w:r>
-              <w:rPr>
-                <w:rStyle w:val="Hyperlink"/>
-                <w:noProof/>
-                <w:highlight w:val="yellow"/>
+          <w:hyperlink w:anchor="_Toc38007525" w:history="1">
+            <w:r>
+              <w:rPr>
+                <w:rStyle w:val="Hyperlink"/>
+                <w:noProof/>
               </w:rPr>
               <w:t>3</w:t>
             </w:r>
@@ -967,7 +961,6 @@
               <w:rPr>
                 <w:rStyle w:val="Hyperlink"/>
                 <w:noProof/>
-                <w:highlight w:val="yellow"/>
               </w:rPr>
               <w:t>Purposes</w:t>
             </w:r>
@@ -990,7 +983,7 @@
                 <w:noProof/>
                 <w:webHidden/>
               </w:rPr>
-              <w:instrText xml:space="preserve"> PAGEREF _Toc38005330 \h </w:instrText>
+              <w:instrText xml:space="preserve"> PAGEREF _Toc38007525 \h </w:instrText>
             </w:r>
             <w:r>
               <w:rPr>
@@ -1011,6 +1004,178 @@
                 <w:webHidden/>
               </w:rPr>
               <w:t>1</w:t>
+            </w:r>
+            <w:r>
+              <w:rPr>
+                <w:noProof/>
+                <w:webHidden/>
+              </w:rPr>
+              <w:fldChar w:fldCharType="end"/>
+            </w:r>
+          </w:hyperlink>
+        </w:p>
+        <w:p>
+          <w:pPr>
+            <w:pStyle w:val="TOC2"/>
+            <w:tabs>
+              <w:tab w:val="left" w:pos="1540"/>
+              <w:tab w:val="right" w:leader="dot" w:pos="9350"/>
+            </w:tabs>
+            <w:rPr>
+              <w:rFonts w:eastAsiaTheme="minorEastAsia"/>
+              <w:noProof/>
+              <w:lang w:val="en-CA" w:eastAsia="zh-CN"/>
+            </w:rPr>
+          </w:pPr>
+          <w:hyperlink w:anchor="_Toc38007526" w:history="1">
+            <w:r>
+              <w:rPr>
+                <w:rStyle w:val="Hyperlink"/>
+                <w:noProof/>
+              </w:rPr>
+              <w:t>3.1</w:t>
+            </w:r>
+            <w:r>
+              <w:rPr>
+                <w:rFonts w:eastAsiaTheme="minorEastAsia"/>
+                <w:noProof/>
+                <w:lang w:val="en-CA" w:eastAsia="zh-CN"/>
+              </w:rPr>
+              <w:tab/>
+            </w:r>
+            <w:r>
+              <w:rPr>
+                <w:rStyle w:val="Hyperlink"/>
+                <w:noProof/>
+              </w:rPr>
+              <w:t>Teaching Aid</w:t>
+            </w:r>
+            <w:r>
+              <w:rPr>
+                <w:noProof/>
+                <w:webHidden/>
+              </w:rPr>
+              <w:tab/>
+            </w:r>
+            <w:r>
+              <w:rPr>
+                <w:noProof/>
+                <w:webHidden/>
+              </w:rPr>
+              <w:fldChar w:fldCharType="begin"/>
+            </w:r>
+            <w:r>
+              <w:rPr>
+                <w:noProof/>
+                <w:webHidden/>
+              </w:rPr>
+              <w:instrText xml:space="preserve"> PAGEREF _Toc38007526 \h </w:instrText>
+            </w:r>
+            <w:r>
+              <w:rPr>
+                <w:noProof/>
+                <w:webHidden/>
+              </w:rPr>
+            </w:r>
+            <w:r>
+              <w:rPr>
+                <w:noProof/>
+                <w:webHidden/>
+              </w:rPr>
+              <w:fldChar w:fldCharType="separate"/>
+            </w:r>
+            <w:r>
+              <w:rPr>
+                <w:noProof/>
+                <w:webHidden/>
+              </w:rPr>
+              <w:t>1</w:t>
+            </w:r>
+            <w:r>
+              <w:rPr>
+                <w:noProof/>
+                <w:webHidden/>
+              </w:rPr>
+              <w:fldChar w:fldCharType="end"/>
+            </w:r>
+          </w:hyperlink>
+        </w:p>
+        <w:p>
+          <w:pPr>
+            <w:pStyle w:val="TOC2"/>
+            <w:tabs>
+              <w:tab w:val="left" w:pos="1540"/>
+              <w:tab w:val="right" w:leader="dot" w:pos="9350"/>
+            </w:tabs>
+            <w:rPr>
+              <w:rFonts w:eastAsiaTheme="minorEastAsia"/>
+              <w:noProof/>
+              <w:lang w:val="en-CA" w:eastAsia="zh-CN"/>
+            </w:rPr>
+          </w:pPr>
+          <w:hyperlink w:anchor="_Toc38007527" w:history="1">
+            <w:r>
+              <w:rPr>
+                <w:rStyle w:val="Hyperlink"/>
+                <w:noProof/>
+              </w:rPr>
+              <w:t>3.2</w:t>
+            </w:r>
+            <w:r>
+              <w:rPr>
+                <w:rFonts w:eastAsiaTheme="minorEastAsia"/>
+                <w:noProof/>
+                <w:lang w:val="en-CA" w:eastAsia="zh-CN"/>
+              </w:rPr>
+              <w:tab/>
+            </w:r>
+            <w:r>
+              <w:rPr>
+                <w:rStyle w:val="Hyperlink"/>
+                <w:noProof/>
+              </w:rPr>
+              <w:t>Research Aid</w:t>
+            </w:r>
+            <w:r>
+              <w:rPr>
+                <w:noProof/>
+                <w:webHidden/>
+              </w:rPr>
+              <w:tab/>
+            </w:r>
+            <w:r>
+              <w:rPr>
+                <w:noProof/>
+                <w:webHidden/>
+              </w:rPr>
+              <w:fldChar w:fldCharType="begin"/>
+            </w:r>
+            <w:r>
+              <w:rPr>
+                <w:noProof/>
+                <w:webHidden/>
+              </w:rPr>
+              <w:instrText xml:space="preserve"> PAGEREF _Toc38007527 \h </w:instrText>
+            </w:r>
+            <w:r>
+              <w:rPr>
+                <w:noProof/>
+                <w:webHidden/>
+              </w:rPr>
+            </w:r>
+            <w:r>
+              <w:rPr>
+                <w:noProof/>
+                <w:webHidden/>
+              </w:rPr>
+              <w:fldChar w:fldCharType="separate"/>
+            </w:r>
+            <w:r>
+              <w:rPr>
+                <w:noProof/>
+                <w:webHidden/>
+              </w:rPr>
+              <w:t>2</w:t>
             </w:r>
             <w:r>
               <w:rPr>
@@ -1034,7 +1199,7 @@
               <w:lang w:val="en-CA" w:eastAsia="zh-CN"/>
             </w:rPr>
           </w:pPr>
-          <w:hyperlink w:anchor="_Toc38005331" w:history="1">
+          <w:hyperlink w:anchor="_Toc38007528" w:history="1">
             <w:r>
               <w:rPr>
                 <w:rStyle w:val="Hyperlink"/>
@@ -1076,7 +1241,7 @@
                 <w:noProof/>
                 <w:webHidden/>
               </w:rPr>
-              <w:instrText xml:space="preserve"> PAGEREF _Toc38005331 \h </w:instrText>
+              <w:instrText xml:space="preserve"> PAGEREF _Toc38007528 \h </w:instrText>
             </w:r>
             <w:r>
               <w:rPr>
@@ -1096,7 +1261,7 @@
                 <w:noProof/>
                 <w:webHidden/>
               </w:rPr>
-              <w:t>1</w:t>
+              <w:t>2</w:t>
             </w:r>
             <w:r>
               <w:rPr>
@@ -1120,7 +1285,7 @@
               <w:lang w:val="en-CA" w:eastAsia="zh-CN"/>
             </w:rPr>
           </w:pPr>
-          <w:hyperlink w:anchor="_Toc38005332" w:history="1">
+          <w:hyperlink w:anchor="_Toc38007529" w:history="1">
             <w:r>
               <w:rPr>
                 <w:rStyle w:val="Hyperlink"/>
@@ -1162,7 +1327,7 @@
                 <w:noProof/>
                 <w:webHidden/>
               </w:rPr>
-              <w:instrText xml:space="preserve"> PAGEREF _Toc38005332 \h </w:instrText>
+              <w:instrText xml:space="preserve"> PAGEREF _Toc38007529 \h </w:instrText>
             </w:r>
             <w:r>
               <w:rPr>
@@ -1206,7 +1371,7 @@
               <w:lang w:val="en-CA" w:eastAsia="zh-CN"/>
             </w:rPr>
           </w:pPr>
-          <w:hyperlink w:anchor="_Toc38005333" w:history="1">
+          <w:hyperlink w:anchor="_Toc38007530" w:history="1">
             <w:r>
               <w:rPr>
                 <w:rStyle w:val="Hyperlink"/>
@@ -1248,7 +1413,7 @@
                 <w:noProof/>
                 <w:webHidden/>
               </w:rPr>
-              <w:instrText xml:space="preserve"> PAGEREF _Toc38005333 \h </w:instrText>
+              <w:instrText xml:space="preserve"> PAGEREF _Toc38007530 \h </w:instrText>
             </w:r>
             <w:r>
               <w:rPr>
@@ -1292,7 +1457,7 @@
               <w:lang w:val="en-CA" w:eastAsia="zh-CN"/>
             </w:rPr>
           </w:pPr>
-          <w:hyperlink w:anchor="_Toc38005334" w:history="1">
+          <w:hyperlink w:anchor="_Toc38007531" w:history="1">
             <w:r>
               <w:rPr>
                 <w:rStyle w:val="Hyperlink"/>
@@ -1334,7 +1499,7 @@
                 <w:noProof/>
                 <w:webHidden/>
               </w:rPr>
-              <w:instrText xml:space="preserve"> PAGEREF _Toc38005334 \h </w:instrText>
+              <w:instrText xml:space="preserve"> PAGEREF _Toc38007531 \h </w:instrText>
             </w:r>
             <w:r>
               <w:rPr>
@@ -1378,7 +1543,7 @@
               <w:lang w:val="en-CA" w:eastAsia="zh-CN"/>
             </w:rPr>
           </w:pPr>
-          <w:hyperlink w:anchor="_Toc38005335" w:history="1">
+          <w:hyperlink w:anchor="_Toc38007532" w:history="1">
             <w:r>
               <w:rPr>
                 <w:rStyle w:val="Hyperlink"/>
@@ -1420,7 +1585,7 @@
                 <w:noProof/>
                 <w:webHidden/>
               </w:rPr>
-              <w:instrText xml:space="preserve"> PAGEREF _Toc38005335 \h </w:instrText>
+              <w:instrText xml:space="preserve"> PAGEREF _Toc38007532 \h </w:instrText>
             </w:r>
             <w:r>
               <w:rPr>
@@ -1464,7 +1629,7 @@
               <w:lang w:val="en-CA" w:eastAsia="zh-CN"/>
             </w:rPr>
           </w:pPr>
-          <w:hyperlink w:anchor="_Toc38005336" w:history="1">
+          <w:hyperlink w:anchor="_Toc38007533" w:history="1">
             <w:r>
               <w:rPr>
                 <w:rStyle w:val="Hyperlink"/>
@@ -1506,7 +1671,7 @@
                 <w:noProof/>
                 <w:webHidden/>
               </w:rPr>
-              <w:instrText xml:space="preserve"> PAGEREF _Toc38005336 \h </w:instrText>
+              <w:instrText xml:space="preserve"> PAGEREF _Toc38007533 \h </w:instrText>
             </w:r>
             <w:r>
               <w:rPr>
@@ -1526,7 +1691,7 @@
                 <w:noProof/>
                 <w:webHidden/>
               </w:rPr>
-              <w:t>2</w:t>
+              <w:t>3</w:t>
             </w:r>
             <w:r>
               <w:rPr>
@@ -1550,7 +1715,7 @@
               <w:lang w:val="en-CA" w:eastAsia="zh-CN"/>
             </w:rPr>
           </w:pPr>
-          <w:hyperlink w:anchor="_Toc38005337" w:history="1">
+          <w:hyperlink w:anchor="_Toc38007534" w:history="1">
             <w:r>
               <w:rPr>
                 <w:rStyle w:val="Hyperlink"/>
@@ -1592,7 +1757,7 @@
                 <w:noProof/>
                 <w:webHidden/>
               </w:rPr>
-              <w:instrText xml:space="preserve"> PAGEREF _Toc38005337 \h </w:instrText>
+              <w:instrText xml:space="preserve"> PAGEREF _Toc38007534 \h </w:instrText>
             </w:r>
             <w:r>
               <w:rPr>
@@ -1612,7 +1777,7 @@
                 <w:noProof/>
                 <w:webHidden/>
               </w:rPr>
-              <w:t>2</w:t>
+              <w:t>3</w:t>
             </w:r>
             <w:r>
               <w:rPr>
@@ -1636,7 +1801,7 @@
               <w:lang w:val="en-CA" w:eastAsia="zh-CN"/>
             </w:rPr>
           </w:pPr>
-          <w:hyperlink w:anchor="_Toc38005338" w:history="1">
+          <w:hyperlink w:anchor="_Toc38007535" w:history="1">
             <w:r>
               <w:rPr>
                 <w:rStyle w:val="Hyperlink"/>
@@ -1678,7 +1843,7 @@
                 <w:noProof/>
                 <w:webHidden/>
               </w:rPr>
-              <w:instrText xml:space="preserve"> PAGEREF _Toc38005338 \h </w:instrText>
+              <w:instrText xml:space="preserve"> PAGEREF _Toc38007535 \h </w:instrText>
             </w:r>
             <w:r>
               <w:rPr>
@@ -1698,7 +1863,7 @@
                 <w:noProof/>
                 <w:webHidden/>
               </w:rPr>
-              <w:t>2</w:t>
+              <w:t>3</w:t>
             </w:r>
             <w:r>
               <w:rPr>
@@ -1722,7 +1887,7 @@
               <w:lang w:val="en-CA" w:eastAsia="zh-CN"/>
             </w:rPr>
           </w:pPr>
-          <w:hyperlink w:anchor="_Toc38005339" w:history="1">
+          <w:hyperlink w:anchor="_Toc38007536" w:history="1">
             <w:r>
               <w:rPr>
                 <w:rStyle w:val="Hyperlink"/>
@@ -1764,7 +1929,7 @@
                 <w:noProof/>
                 <w:webHidden/>
               </w:rPr>
-              <w:instrText xml:space="preserve"> PAGEREF _Toc38005339 \h </w:instrText>
+              <w:instrText xml:space="preserve"> PAGEREF _Toc38007536 \h </w:instrText>
             </w:r>
             <w:r>
               <w:rPr>
@@ -1784,7 +1949,7 @@
                 <w:noProof/>
                 <w:webHidden/>
               </w:rPr>
-              <w:t>2</w:t>
+              <w:t>3</w:t>
             </w:r>
             <w:r>
               <w:rPr>
@@ -1808,7 +1973,7 @@
               <w:lang w:val="en-CA" w:eastAsia="zh-CN"/>
             </w:rPr>
           </w:pPr>
-          <w:hyperlink w:anchor="_Toc38005340" w:history="1">
+          <w:hyperlink w:anchor="_Toc38007537" w:history="1">
             <w:r>
               <w:rPr>
                 <w:rStyle w:val="Hyperlink"/>
@@ -1850,7 +2015,7 @@
                 <w:noProof/>
                 <w:webHidden/>
               </w:rPr>
-              <w:instrText xml:space="preserve"> PAGEREF _Toc38005340 \h </w:instrText>
+              <w:instrText xml:space="preserve"> PAGEREF _Toc38007537 \h </w:instrText>
             </w:r>
             <w:r>
               <w:rPr>
@@ -1894,7 +2059,7 @@
               <w:lang w:val="en-CA" w:eastAsia="zh-CN"/>
             </w:rPr>
           </w:pPr>
-          <w:hyperlink w:anchor="_Toc38005341" w:history="1">
+          <w:hyperlink w:anchor="_Toc38007538" w:history="1">
             <w:r>
               <w:rPr>
                 <w:rStyle w:val="Hyperlink"/>
@@ -1936,7 +2101,7 @@
                 <w:noProof/>
                 <w:webHidden/>
               </w:rPr>
-              <w:instrText xml:space="preserve"> PAGEREF _Toc38005341 \h </w:instrText>
+              <w:instrText xml:space="preserve"> PAGEREF _Toc38007538 \h </w:instrText>
             </w:r>
             <w:r>
               <w:rPr>
@@ -1980,7 +2145,7 @@
               <w:lang w:val="en-CA" w:eastAsia="zh-CN"/>
             </w:rPr>
           </w:pPr>
-          <w:hyperlink w:anchor="_Toc38005342" w:history="1">
+          <w:hyperlink w:anchor="_Toc38007539" w:history="1">
             <w:r>
               <w:rPr>
                 <w:rStyle w:val="Hyperlink"/>
@@ -2022,7 +2187,7 @@
                 <w:noProof/>
                 <w:webHidden/>
               </w:rPr>
-              <w:instrText xml:space="preserve"> PAGEREF _Toc38005342 \h </w:instrText>
+              <w:instrText xml:space="preserve"> PAGEREF _Toc38007539 \h </w:instrText>
             </w:r>
             <w:r>
               <w:rPr>
@@ -2042,7 +2207,7 @@
                 <w:noProof/>
                 <w:webHidden/>
               </w:rPr>
-              <w:t>3</w:t>
+              <w:t>4</w:t>
             </w:r>
             <w:r>
               <w:rPr>
@@ -2066,7 +2231,7 @@
               <w:lang w:val="en-CA" w:eastAsia="zh-CN"/>
             </w:rPr>
           </w:pPr>
-          <w:hyperlink w:anchor="_Toc38005343" w:history="1">
+          <w:hyperlink w:anchor="_Toc38007540" w:history="1">
             <w:r>
               <w:rPr>
                 <w:rStyle w:val="Hyperlink"/>
@@ -2108,7 +2273,7 @@
                 <w:noProof/>
                 <w:webHidden/>
               </w:rPr>
-              <w:instrText xml:space="preserve"> PAGEREF _Toc38005343 \h </w:instrText>
+              <w:instrText xml:space="preserve"> PAGEREF _Toc38007540 \h </w:instrText>
             </w:r>
             <w:r>
               <w:rPr>
@@ -2128,7 +2293,7 @@
                 <w:noProof/>
                 <w:webHidden/>
               </w:rPr>
-              <w:t>3</w:t>
+              <w:t>4</w:t>
             </w:r>
             <w:r>
               <w:rPr>
@@ -2152,7 +2317,7 @@
               <w:lang w:val="en-CA" w:eastAsia="zh-CN"/>
             </w:rPr>
           </w:pPr>
-          <w:hyperlink w:anchor="_Toc38005344" w:history="1">
+          <w:hyperlink w:anchor="_Toc38007541" w:history="1">
             <w:r>
               <w:rPr>
                 <w:rStyle w:val="Hyperlink"/>
@@ -2194,7 +2359,7 @@
                 <w:noProof/>
                 <w:webHidden/>
               </w:rPr>
-              <w:instrText xml:space="preserve"> PAGEREF _Toc38005344 \h </w:instrText>
+              <w:instrText xml:space="preserve"> PAGEREF _Toc38007541 \h </w:instrText>
             </w:r>
             <w:r>
               <w:rPr>
@@ -2238,7 +2403,7 @@
               <w:lang w:val="en-CA" w:eastAsia="zh-CN"/>
             </w:rPr>
           </w:pPr>
-          <w:hyperlink w:anchor="_Toc38005345" w:history="1">
+          <w:hyperlink w:anchor="_Toc38007542" w:history="1">
             <w:r>
               <w:rPr>
                 <w:rStyle w:val="Hyperlink"/>
@@ -2280,7 +2445,7 @@
                 <w:noProof/>
                 <w:webHidden/>
               </w:rPr>
-              <w:instrText xml:space="preserve"> PAGEREF _Toc38005345 \h </w:instrText>
+              <w:instrText xml:space="preserve"> PAGEREF _Toc38007542 \h </w:instrText>
             </w:r>
             <w:r>
               <w:rPr>
@@ -2324,7 +2489,7 @@
               <w:lang w:val="en-CA" w:eastAsia="zh-CN"/>
             </w:rPr>
           </w:pPr>
-          <w:hyperlink w:anchor="_Toc38005346" w:history="1">
+          <w:hyperlink w:anchor="_Toc38007543" w:history="1">
             <w:r>
               <w:rPr>
                 <w:rStyle w:val="Hyperlink"/>
@@ -2366,7 +2531,7 @@
                 <w:noProof/>
                 <w:webHidden/>
               </w:rPr>
-              <w:instrText xml:space="preserve"> PAGEREF _Toc38005346 \h </w:instrText>
+              <w:instrText xml:space="preserve"> PAGEREF _Toc38007543 \h </w:instrText>
             </w:r>
             <w:r>
               <w:rPr>
@@ -2410,7 +2575,7 @@
               <w:lang w:val="en-CA" w:eastAsia="zh-CN"/>
             </w:rPr>
           </w:pPr>
-          <w:hyperlink w:anchor="_Toc38005347" w:history="1">
+          <w:hyperlink w:anchor="_Toc38007544" w:history="1">
             <w:r>
               <w:rPr>
                 <w:rStyle w:val="Hyperlink"/>
@@ -2452,7 +2617,7 @@
                 <w:noProof/>
                 <w:webHidden/>
               </w:rPr>
-              <w:instrText xml:space="preserve"> PAGEREF _Toc38005347 \h </w:instrText>
+              <w:instrText xml:space="preserve"> PAGEREF _Toc38007544 \h </w:instrText>
             </w:r>
             <w:r>
               <w:rPr>
@@ -2496,7 +2661,7 @@
               <w:lang w:val="en-CA" w:eastAsia="zh-CN"/>
             </w:rPr>
           </w:pPr>
-          <w:hyperlink w:anchor="_Toc38005348" w:history="1">
+          <w:hyperlink w:anchor="_Toc38007545" w:history="1">
             <w:r>
               <w:rPr>
                 <w:rStyle w:val="Hyperlink"/>
@@ -2538,7 +2703,7 @@
                 <w:noProof/>
                 <w:webHidden/>
               </w:rPr>
-              <w:instrText xml:space="preserve"> PAGEREF _Toc38005348 \h </w:instrText>
+              <w:instrText xml:space="preserve"> PAGEREF _Toc38007545 \h </w:instrText>
             </w:r>
             <w:r>
               <w:rPr>
@@ -2582,7 +2747,7 @@
               <w:lang w:val="en-CA" w:eastAsia="zh-CN"/>
             </w:rPr>
           </w:pPr>
-          <w:hyperlink w:anchor="_Toc38005349" w:history="1">
+          <w:hyperlink w:anchor="_Toc38007546" w:history="1">
             <w:r>
               <w:rPr>
                 <w:rStyle w:val="Hyperlink"/>
@@ -2624,7 +2789,7 @@
                 <w:noProof/>
                 <w:webHidden/>
               </w:rPr>
-              <w:instrText xml:space="preserve"> PAGEREF _Toc38005349 \h </w:instrText>
+              <w:instrText xml:space="preserve"> PAGEREF _Toc38007546 \h </w:instrText>
             </w:r>
             <w:r>
               <w:rPr>
@@ -2644,7 +2809,7 @@
                 <w:noProof/>
                 <w:webHidden/>
               </w:rPr>
-              <w:t>4</w:t>
+              <w:t>5</w:t>
             </w:r>
             <w:r>
               <w:rPr>
@@ -2668,7 +2833,7 @@
               <w:lang w:val="en-CA" w:eastAsia="zh-CN"/>
             </w:rPr>
           </w:pPr>
-          <w:hyperlink w:anchor="_Toc38005350" w:history="1">
+          <w:hyperlink w:anchor="_Toc38007547" w:history="1">
             <w:r>
               <w:rPr>
                 <w:rStyle w:val="Hyperlink"/>
@@ -2710,7 +2875,7 @@
                 <w:noProof/>
                 <w:webHidden/>
               </w:rPr>
-              <w:instrText xml:space="preserve"> PAGEREF _Toc38005350 \h </w:instrText>
+              <w:instrText xml:space="preserve"> PAGEREF _Toc38007547 \h </w:instrText>
             </w:r>
             <w:r>
               <w:rPr>
@@ -2730,7 +2895,7 @@
                 <w:noProof/>
                 <w:webHidden/>
               </w:rPr>
-              <w:t>4</w:t>
+              <w:t>5</w:t>
             </w:r>
             <w:r>
               <w:rPr>
@@ -2754,7 +2919,7 @@
               <w:lang w:val="en-CA" w:eastAsia="zh-CN"/>
             </w:rPr>
           </w:pPr>
-          <w:hyperlink w:anchor="_Toc38005351" w:history="1">
+          <w:hyperlink w:anchor="_Toc38007548" w:history="1">
             <w:r>
               <w:rPr>
                 <w:rStyle w:val="Hyperlink"/>
@@ -2796,7 +2961,7 @@
                 <w:noProof/>
                 <w:webHidden/>
               </w:rPr>
-              <w:instrText xml:space="preserve"> PAGEREF _Toc38005351 \h </w:instrText>
+              <w:instrText xml:space="preserve"> PAGEREF _Toc38007548 \h </w:instrText>
             </w:r>
             <w:r>
               <w:rPr>
@@ -2816,7 +2981,7 @@
                 <w:noProof/>
                 <w:webHidden/>
               </w:rPr>
-              <w:t>4</w:t>
+              <w:t>5</w:t>
             </w:r>
             <w:r>
               <w:rPr>
@@ -2840,7 +3005,7 @@
               <w:lang w:val="en-CA" w:eastAsia="zh-CN"/>
             </w:rPr>
           </w:pPr>
-          <w:hyperlink w:anchor="_Toc38005352" w:history="1">
+          <w:hyperlink w:anchor="_Toc38007549" w:history="1">
             <w:r>
               <w:rPr>
                 <w:rStyle w:val="Hyperlink"/>
@@ -2882,7 +3047,7 @@
                 <w:noProof/>
                 <w:webHidden/>
               </w:rPr>
-              <w:instrText xml:space="preserve"> PAGEREF _Toc38005352 \h </w:instrText>
+              <w:instrText xml:space="preserve"> PAGEREF _Toc38007549 \h </w:instrText>
             </w:r>
             <w:r>
               <w:rPr>
@@ -2926,7 +3091,7 @@
               <w:lang w:val="en-CA" w:eastAsia="zh-CN"/>
             </w:rPr>
           </w:pPr>
-          <w:hyperlink w:anchor="_Toc38005353" w:history="1">
+          <w:hyperlink w:anchor="_Toc38007550" w:history="1">
             <w:r>
               <w:rPr>
                 <w:rStyle w:val="Hyperlink"/>
@@ -2968,7 +3133,7 @@
                 <w:noProof/>
                 <w:webHidden/>
               </w:rPr>
-              <w:instrText xml:space="preserve"> PAGEREF _Toc38005353 \h </w:instrText>
+              <w:instrText xml:space="preserve"> PAGEREF _Toc38007550 \h </w:instrText>
             </w:r>
             <w:r>
               <w:rPr>
@@ -3012,7 +3177,7 @@
               <w:lang w:val="en-CA" w:eastAsia="zh-CN"/>
             </w:rPr>
           </w:pPr>
-          <w:hyperlink w:anchor="_Toc38005354" w:history="1">
+          <w:hyperlink w:anchor="_Toc38007551" w:history="1">
             <w:r>
               <w:rPr>
                 <w:rStyle w:val="Hyperlink"/>
@@ -3054,7 +3219,7 @@
                 <w:noProof/>
                 <w:webHidden/>
               </w:rPr>
-              <w:instrText xml:space="preserve"> PAGEREF _Toc38005354 \h </w:instrText>
+              <w:instrText xml:space="preserve"> PAGEREF _Toc38007551 \h </w:instrText>
             </w:r>
             <w:r>
               <w:rPr>
@@ -3098,7 +3263,7 @@
               <w:lang w:val="en-CA" w:eastAsia="zh-CN"/>
             </w:rPr>
           </w:pPr>
-          <w:hyperlink w:anchor="_Toc38005355" w:history="1">
+          <w:hyperlink w:anchor="_Toc38007552" w:history="1">
             <w:r>
               <w:rPr>
                 <w:rStyle w:val="Hyperlink"/>
@@ -3140,7 +3305,7 @@
                 <w:noProof/>
                 <w:webHidden/>
               </w:rPr>
-              <w:instrText xml:space="preserve"> PAGEREF _Toc38005355 \h </w:instrText>
+              <w:instrText xml:space="preserve"> PAGEREF _Toc38007552 \h </w:instrText>
             </w:r>
             <w:r>
               <w:rPr>
@@ -3184,7 +3349,7 @@
               <w:lang w:val="en-CA" w:eastAsia="zh-CN"/>
             </w:rPr>
           </w:pPr>
-          <w:hyperlink w:anchor="_Toc38005356" w:history="1">
+          <w:hyperlink w:anchor="_Toc38007553" w:history="1">
             <w:r>
               <w:rPr>
                 <w:rStyle w:val="Hyperlink"/>
@@ -3226,7 +3391,7 @@
                 <w:noProof/>
                 <w:webHidden/>
               </w:rPr>
-              <w:instrText xml:space="preserve"> PAGEREF _Toc38005356 \h </w:instrText>
+              <w:instrText xml:space="preserve"> PAGEREF _Toc38007553 \h </w:instrText>
             </w:r>
             <w:r>
               <w:rPr>
@@ -3270,7 +3435,7 @@
               <w:lang w:val="en-CA" w:eastAsia="zh-CN"/>
             </w:rPr>
           </w:pPr>
-          <w:hyperlink w:anchor="_Toc38005357" w:history="1">
+          <w:hyperlink w:anchor="_Toc38007554" w:history="1">
             <w:r>
               <w:rPr>
                 <w:rStyle w:val="Hyperlink"/>
@@ -3312,7 +3477,7 @@
                 <w:noProof/>
                 <w:webHidden/>
               </w:rPr>
-              <w:instrText xml:space="preserve"> PAGEREF _Toc38005357 \h </w:instrText>
+              <w:instrText xml:space="preserve"> PAGEREF _Toc38007554 \h </w:instrText>
             </w:r>
             <w:r>
               <w:rPr>
@@ -3332,7 +3497,7 @@
                 <w:noProof/>
                 <w:webHidden/>
               </w:rPr>
-              <w:t>5</w:t>
+              <w:t>6</w:t>
             </w:r>
             <w:r>
               <w:rPr>
@@ -3356,7 +3521,7 @@
               <w:lang w:val="en-CA" w:eastAsia="zh-CN"/>
             </w:rPr>
           </w:pPr>
-          <w:hyperlink w:anchor="_Toc38005358" w:history="1">
+          <w:hyperlink w:anchor="_Toc38007555" w:history="1">
             <w:r>
               <w:rPr>
                 <w:rStyle w:val="Hyperlink"/>
@@ -3398,7 +3563,7 @@
                 <w:noProof/>
                 <w:webHidden/>
               </w:rPr>
-              <w:instrText xml:space="preserve"> PAGEREF _Toc38005358 \h </w:instrText>
+              <w:instrText xml:space="preserve"> PAGEREF _Toc38007555 \h </w:instrText>
             </w:r>
             <w:r>
               <w:rPr>
@@ -3418,7 +3583,7 @@
                 <w:noProof/>
                 <w:webHidden/>
               </w:rPr>
-              <w:t>5</w:t>
+              <w:t>6</w:t>
             </w:r>
             <w:r>
               <w:rPr>
@@ -3442,7 +3607,7 @@
               <w:lang w:val="en-CA" w:eastAsia="zh-CN"/>
             </w:rPr>
           </w:pPr>
-          <w:hyperlink w:anchor="_Toc38005359" w:history="1">
+          <w:hyperlink w:anchor="_Toc38007556" w:history="1">
             <w:r>
               <w:rPr>
                 <w:rStyle w:val="Hyperlink"/>
@@ -3484,7 +3649,7 @@
                 <w:noProof/>
                 <w:webHidden/>
               </w:rPr>
-              <w:instrText xml:space="preserve"> PAGEREF _Toc38005359 \h </w:instrText>
+              <w:instrText xml:space="preserve"> PAGEREF _Toc38007556 \h </w:instrText>
             </w:r>
             <w:r>
               <w:rPr>
@@ -3504,7 +3669,7 @@
                 <w:noProof/>
                 <w:webHidden/>
               </w:rPr>
-              <w:t>5</w:t>
+              <w:t>6</w:t>
             </w:r>
             <w:r>
               <w:rPr>
@@ -3528,7 +3693,7 @@
               <w:lang w:val="en-CA" w:eastAsia="zh-CN"/>
             </w:rPr>
           </w:pPr>
-          <w:hyperlink w:anchor="_Toc38005360" w:history="1">
+          <w:hyperlink w:anchor="_Toc38007557" w:history="1">
             <w:r>
               <w:rPr>
                 <w:rStyle w:val="Hyperlink"/>
@@ -3570,7 +3735,7 @@
                 <w:noProof/>
                 <w:webHidden/>
               </w:rPr>
-              <w:instrText xml:space="preserve"> PAGEREF _Toc38005360 \h </w:instrText>
+              <w:instrText xml:space="preserve"> PAGEREF _Toc38007557 \h </w:instrText>
             </w:r>
             <w:r>
               <w:rPr>
@@ -3614,7 +3779,7 @@
               <w:lang w:val="en-CA" w:eastAsia="zh-CN"/>
             </w:rPr>
           </w:pPr>
-          <w:hyperlink w:anchor="_Toc38005361" w:history="1">
+          <w:hyperlink w:anchor="_Toc38007558" w:history="1">
             <w:r>
               <w:rPr>
                 <w:rStyle w:val="Hyperlink"/>
@@ -3656,7 +3821,7 @@
                 <w:noProof/>
                 <w:webHidden/>
               </w:rPr>
-              <w:instrText xml:space="preserve"> PAGEREF _Toc38005361 \h </w:instrText>
+              <w:instrText xml:space="preserve"> PAGEREF _Toc38007558 \h </w:instrText>
             </w:r>
             <w:r>
               <w:rPr>
@@ -3700,12 +3865,11 @@
               <w:lang w:val="en-CA" w:eastAsia="zh-CN"/>
             </w:rPr>
           </w:pPr>
-          <w:hyperlink w:anchor="_Toc38005362" w:history="1">
-            <w:r>
-              <w:rPr>
-                <w:rStyle w:val="Hyperlink"/>
-                <w:noProof/>
-                <w:highlight w:val="yellow"/>
+          <w:hyperlink w:anchor="_Toc38007559" w:history="1">
+            <w:r>
+              <w:rPr>
+                <w:rStyle w:val="Hyperlink"/>
+                <w:noProof/>
               </w:rPr>
               <w:t>4.7</w:t>
             </w:r>
@@ -3721,7 +3885,6 @@
               <w:rPr>
                 <w:rStyle w:val="Hyperlink"/>
                 <w:noProof/>
-                <w:highlight w:val="yellow"/>
               </w:rPr>
               <w:t>Screenshots</w:t>
             </w:r>
@@ -3744,7 +3907,7 @@
                 <w:noProof/>
                 <w:webHidden/>
               </w:rPr>
-              <w:instrText xml:space="preserve"> PAGEREF _Toc38005362 \h </w:instrText>
+              <w:instrText xml:space="preserve"> PAGEREF _Toc38007559 \h </w:instrText>
             </w:r>
             <w:r>
               <w:rPr>
@@ -3764,7 +3927,7 @@
                 <w:noProof/>
                 <w:webHidden/>
               </w:rPr>
-              <w:t>7</w:t>
+              <w:t>6</w:t>
             </w:r>
             <w:r>
               <w:rPr>
@@ -3788,12 +3951,11 @@
               <w:lang w:val="en-CA" w:eastAsia="zh-CN"/>
             </w:rPr>
           </w:pPr>
-          <w:hyperlink w:anchor="_Toc38005363" w:history="1">
-            <w:r>
-              <w:rPr>
-                <w:rStyle w:val="Hyperlink"/>
-                <w:noProof/>
-                <w:highlight w:val="yellow"/>
+          <w:hyperlink w:anchor="_Toc38007560" w:history="1">
+            <w:r>
+              <w:rPr>
+                <w:rStyle w:val="Hyperlink"/>
+                <w:noProof/>
               </w:rPr>
               <w:t>4.7.1</w:t>
             </w:r>
@@ -3809,7 +3971,6 @@
               <w:rPr>
                 <w:rStyle w:val="Hyperlink"/>
                 <w:noProof/>
-                <w:highlight w:val="yellow"/>
               </w:rPr>
               <w:t>Summary</w:t>
             </w:r>
@@ -3832,7 +3993,7 @@
                 <w:noProof/>
                 <w:webHidden/>
               </w:rPr>
-              <w:instrText xml:space="preserve"> PAGEREF _Toc38005363 \h </w:instrText>
+              <w:instrText xml:space="preserve"> PAGEREF _Toc38007560 \h </w:instrText>
             </w:r>
             <w:r>
               <w:rPr>
@@ -3852,7 +4013,7 @@
                 <w:noProof/>
                 <w:webHidden/>
               </w:rPr>
-              <w:t>7</w:t>
+              <w:t>6</w:t>
             </w:r>
             <w:r>
               <w:rPr>
@@ -3876,12 +4037,11 @@
               <w:lang w:val="en-CA" w:eastAsia="zh-CN"/>
             </w:rPr>
           </w:pPr>
-          <w:hyperlink w:anchor="_Toc38005364" w:history="1">
-            <w:r>
-              <w:rPr>
-                <w:rStyle w:val="Hyperlink"/>
-                <w:noProof/>
-                <w:highlight w:val="yellow"/>
+          <w:hyperlink w:anchor="_Toc38007561" w:history="1">
+            <w:r>
+              <w:rPr>
+                <w:rStyle w:val="Hyperlink"/>
+                <w:noProof/>
               </w:rPr>
               <w:t>4.7.2</w:t>
             </w:r>
@@ -3897,7 +4057,6 @@
               <w:rPr>
                 <w:rStyle w:val="Hyperlink"/>
                 <w:noProof/>
-                <w:highlight w:val="yellow"/>
               </w:rPr>
               <w:t>How to use</w:t>
             </w:r>
@@ -3920,7 +4079,7 @@
                 <w:noProof/>
                 <w:webHidden/>
               </w:rPr>
-              <w:instrText xml:space="preserve"> PAGEREF _Toc38005364 \h </w:instrText>
+              <w:instrText xml:space="preserve"> PAGEREF _Toc38007561 \h </w:instrText>
             </w:r>
             <w:r>
               <w:rPr>
@@ -3940,7 +4099,7 @@
                 <w:noProof/>
                 <w:webHidden/>
               </w:rPr>
-              <w:t>7</w:t>
+              <w:t>6</w:t>
             </w:r>
             <w:r>
               <w:rPr>
@@ -3964,12 +4123,11 @@
               <w:lang w:val="en-CA" w:eastAsia="zh-CN"/>
             </w:rPr>
           </w:pPr>
-          <w:hyperlink w:anchor="_Toc38005365" w:history="1">
-            <w:r>
-              <w:rPr>
-                <w:rStyle w:val="Hyperlink"/>
-                <w:noProof/>
-                <w:highlight w:val="yellow"/>
+          <w:hyperlink w:anchor="_Toc38007562" w:history="1">
+            <w:r>
+              <w:rPr>
+                <w:rStyle w:val="Hyperlink"/>
+                <w:noProof/>
               </w:rPr>
               <w:t>4.7.3</w:t>
             </w:r>
@@ -3985,7 +4143,6 @@
               <w:rPr>
                 <w:rStyle w:val="Hyperlink"/>
                 <w:noProof/>
-                <w:highlight w:val="yellow"/>
               </w:rPr>
               <w:t>What to expect</w:t>
             </w:r>
@@ -4008,7 +4165,7 @@
                 <w:noProof/>
                 <w:webHidden/>
               </w:rPr>
-              <w:instrText xml:space="preserve"> PAGEREF _Toc38005365 \h </w:instrText>
+              <w:instrText xml:space="preserve"> PAGEREF _Toc38007562 \h </w:instrText>
             </w:r>
             <w:r>
               <w:rPr>
@@ -4052,12 +4209,11 @@
               <w:lang w:val="en-CA" w:eastAsia="zh-CN"/>
             </w:rPr>
           </w:pPr>
-          <w:hyperlink w:anchor="_Toc38005366" w:history="1">
-            <w:r>
-              <w:rPr>
-                <w:rStyle w:val="Hyperlink"/>
-                <w:noProof/>
-                <w:highlight w:val="yellow"/>
+          <w:hyperlink w:anchor="_Toc38007563" w:history="1">
+            <w:r>
+              <w:rPr>
+                <w:rStyle w:val="Hyperlink"/>
+                <w:noProof/>
               </w:rPr>
               <w:t>4.7.4</w:t>
             </w:r>
@@ -4073,7 +4229,6 @@
               <w:rPr>
                 <w:rStyle w:val="Hyperlink"/>
                 <w:noProof/>
-                <w:highlight w:val="yellow"/>
               </w:rPr>
               <w:t>Technical Description</w:t>
             </w:r>
@@ -4096,7 +4251,7 @@
                 <w:noProof/>
                 <w:webHidden/>
               </w:rPr>
-              <w:instrText xml:space="preserve"> PAGEREF _Toc38005366 \h </w:instrText>
+              <w:instrText xml:space="preserve"> PAGEREF _Toc38007563 \h </w:instrText>
             </w:r>
             <w:r>
               <w:rPr>
@@ -4140,12 +4295,11 @@
               <w:lang w:val="en-CA" w:eastAsia="zh-CN"/>
             </w:rPr>
           </w:pPr>
-          <w:hyperlink w:anchor="_Toc38005367" w:history="1">
-            <w:r>
-              <w:rPr>
-                <w:rStyle w:val="Hyperlink"/>
-                <w:noProof/>
-                <w:highlight w:val="yellow"/>
+          <w:hyperlink w:anchor="_Toc38007564" w:history="1">
+            <w:r>
+              <w:rPr>
+                <w:rStyle w:val="Hyperlink"/>
+                <w:noProof/>
               </w:rPr>
               <w:t>4.8</w:t>
             </w:r>
@@ -4161,9 +4315,8 @@
               <w:rPr>
                 <w:rStyle w:val="Hyperlink"/>
                 <w:noProof/>
-                <w:highlight w:val="yellow"/>
-              </w:rPr>
-              <w:t>Saving Molecules</w:t>
+              </w:rPr>
+              <w:t>Saving/Loading Molecules</w:t>
             </w:r>
             <w:r>
               <w:rPr>
@@ -4184,7 +4337,7 @@
                 <w:noProof/>
                 <w:webHidden/>
               </w:rPr>
-              <w:instrText xml:space="preserve"> PAGEREF _Toc38005367 \h </w:instrText>
+              <w:instrText xml:space="preserve"> PAGEREF _Toc38007564 \h </w:instrText>
             </w:r>
             <w:r>
               <w:rPr>
@@ -4228,12 +4381,11 @@
               <w:lang w:val="en-CA" w:eastAsia="zh-CN"/>
             </w:rPr>
           </w:pPr>
-          <w:hyperlink w:anchor="_Toc38005368" w:history="1">
-            <w:r>
-              <w:rPr>
-                <w:rStyle w:val="Hyperlink"/>
-                <w:noProof/>
-                <w:highlight w:val="yellow"/>
+          <w:hyperlink w:anchor="_Toc38007565" w:history="1">
+            <w:r>
+              <w:rPr>
+                <w:rStyle w:val="Hyperlink"/>
+                <w:noProof/>
               </w:rPr>
               <w:t>4.8.1</w:t>
             </w:r>
@@ -4249,7 +4401,6 @@
               <w:rPr>
                 <w:rStyle w:val="Hyperlink"/>
                 <w:noProof/>
-                <w:highlight w:val="yellow"/>
               </w:rPr>
               <w:t>Summary</w:t>
             </w:r>
@@ -4272,7 +4423,7 @@
                 <w:noProof/>
                 <w:webHidden/>
               </w:rPr>
-              <w:instrText xml:space="preserve"> PAGEREF _Toc38005368 \h </w:instrText>
+              <w:instrText xml:space="preserve"> PAGEREF _Toc38007565 \h </w:instrText>
             </w:r>
             <w:r>
               <w:rPr>
@@ -4316,12 +4467,11 @@
               <w:lang w:val="en-CA" w:eastAsia="zh-CN"/>
             </w:rPr>
           </w:pPr>
-          <w:hyperlink w:anchor="_Toc38005369" w:history="1">
-            <w:r>
-              <w:rPr>
-                <w:rStyle w:val="Hyperlink"/>
-                <w:noProof/>
-                <w:highlight w:val="yellow"/>
+          <w:hyperlink w:anchor="_Toc38007566" w:history="1">
+            <w:r>
+              <w:rPr>
+                <w:rStyle w:val="Hyperlink"/>
+                <w:noProof/>
               </w:rPr>
               <w:t>4.8.2</w:t>
             </w:r>
@@ -4337,7 +4487,6 @@
               <w:rPr>
                 <w:rStyle w:val="Hyperlink"/>
                 <w:noProof/>
-                <w:highlight w:val="yellow"/>
               </w:rPr>
               <w:t>How to use</w:t>
             </w:r>
@@ -4360,7 +4509,7 @@
                 <w:noProof/>
                 <w:webHidden/>
               </w:rPr>
-              <w:instrText xml:space="preserve"> PAGEREF _Toc38005369 \h </w:instrText>
+              <w:instrText xml:space="preserve"> PAGEREF _Toc38007566 \h </w:instrText>
             </w:r>
             <w:r>
               <w:rPr>
@@ -4404,12 +4553,11 @@
               <w:lang w:val="en-CA" w:eastAsia="zh-CN"/>
             </w:rPr>
           </w:pPr>
-          <w:hyperlink w:anchor="_Toc38005370" w:history="1">
-            <w:r>
-              <w:rPr>
-                <w:rStyle w:val="Hyperlink"/>
-                <w:noProof/>
-                <w:highlight w:val="yellow"/>
+          <w:hyperlink w:anchor="_Toc38007567" w:history="1">
+            <w:r>
+              <w:rPr>
+                <w:rStyle w:val="Hyperlink"/>
+                <w:noProof/>
               </w:rPr>
               <w:t>4.8.3</w:t>
             </w:r>
@@ -4425,7 +4573,6 @@
               <w:rPr>
                 <w:rStyle w:val="Hyperlink"/>
                 <w:noProof/>
-                <w:highlight w:val="yellow"/>
               </w:rPr>
               <w:t>What to expect</w:t>
             </w:r>
@@ -4448,7 +4595,7 @@
                 <w:noProof/>
                 <w:webHidden/>
               </w:rPr>
-              <w:instrText xml:space="preserve"> PAGEREF _Toc38005370 \h </w:instrText>
+              <w:instrText xml:space="preserve"> PAGEREF _Toc38007567 \h </w:instrText>
             </w:r>
             <w:r>
               <w:rPr>
@@ -4492,12 +4639,11 @@
               <w:lang w:val="en-CA" w:eastAsia="zh-CN"/>
             </w:rPr>
           </w:pPr>
-          <w:hyperlink w:anchor="_Toc38005371" w:history="1">
-            <w:r>
-              <w:rPr>
-                <w:rStyle w:val="Hyperlink"/>
-                <w:noProof/>
-                <w:highlight w:val="yellow"/>
+          <w:hyperlink w:anchor="_Toc38007568" w:history="1">
+            <w:r>
+              <w:rPr>
+                <w:rStyle w:val="Hyperlink"/>
+                <w:noProof/>
               </w:rPr>
               <w:t>4.8.4</w:t>
             </w:r>
@@ -4513,7 +4659,6 @@
               <w:rPr>
                 <w:rStyle w:val="Hyperlink"/>
                 <w:noProof/>
-                <w:highlight w:val="yellow"/>
               </w:rPr>
               <w:t>Technical Description</w:t>
             </w:r>
@@ -4536,7 +4681,7 @@
                 <w:noProof/>
                 <w:webHidden/>
               </w:rPr>
-              <w:instrText xml:space="preserve"> PAGEREF _Toc38005371 \h </w:instrText>
+              <w:instrText xml:space="preserve"> PAGEREF _Toc38007568 \h </w:instrText>
             </w:r>
             <w:r>
               <w:rPr>
@@ -4580,7 +4725,7 @@
               <w:lang w:val="en-CA" w:eastAsia="zh-CN"/>
             </w:rPr>
           </w:pPr>
-          <w:hyperlink w:anchor="_Toc38005372" w:history="1">
+          <w:hyperlink w:anchor="_Toc38007569" w:history="1">
             <w:r>
               <w:rPr>
                 <w:rStyle w:val="Hyperlink"/>
@@ -4624,7 +4769,7 @@
                 <w:noProof/>
                 <w:webHidden/>
               </w:rPr>
-              <w:instrText xml:space="preserve"> PAGEREF _Toc38005372 \h </w:instrText>
+              <w:instrText xml:space="preserve"> PAGEREF _Toc38007569 \h </w:instrText>
             </w:r>
             <w:r>
               <w:rPr>
@@ -4644,7 +4789,7 @@
                 <w:noProof/>
                 <w:webHidden/>
               </w:rPr>
-              <w:t>7</w:t>
+              <w:t>8</w:t>
             </w:r>
             <w:r>
               <w:rPr>
@@ -4668,7 +4813,7 @@
               <w:lang w:val="en-CA" w:eastAsia="zh-CN"/>
             </w:rPr>
           </w:pPr>
-          <w:hyperlink w:anchor="_Toc38005373" w:history="1">
+          <w:hyperlink w:anchor="_Toc38007570" w:history="1">
             <w:r>
               <w:rPr>
                 <w:rStyle w:val="Hyperlink"/>
@@ -4712,7 +4857,7 @@
                 <w:noProof/>
                 <w:webHidden/>
               </w:rPr>
-              <w:instrText xml:space="preserve"> PAGEREF _Toc38005373 \h </w:instrText>
+              <w:instrText xml:space="preserve"> PAGEREF _Toc38007570 \h </w:instrText>
             </w:r>
             <w:r>
               <w:rPr>
@@ -4732,7 +4877,7 @@
                 <w:noProof/>
                 <w:webHidden/>
               </w:rPr>
-              <w:t>7</w:t>
+              <w:t>8</w:t>
             </w:r>
             <w:r>
               <w:rPr>
@@ -4756,7 +4901,7 @@
               <w:lang w:val="en-CA" w:eastAsia="zh-CN"/>
             </w:rPr>
           </w:pPr>
-          <w:hyperlink w:anchor="_Toc38005374" w:history="1">
+          <w:hyperlink w:anchor="_Toc38007571" w:history="1">
             <w:r>
               <w:rPr>
                 <w:rStyle w:val="Hyperlink"/>
@@ -4800,7 +4945,7 @@
                 <w:noProof/>
                 <w:webHidden/>
               </w:rPr>
-              <w:instrText xml:space="preserve"> PAGEREF _Toc38005374 \h </w:instrText>
+              <w:instrText xml:space="preserve"> PAGEREF _Toc38007571 \h </w:instrText>
             </w:r>
             <w:r>
               <w:rPr>
@@ -4820,7 +4965,7 @@
                 <w:noProof/>
                 <w:webHidden/>
               </w:rPr>
-              <w:t>7</w:t>
+              <w:t>8</w:t>
             </w:r>
             <w:r>
               <w:rPr>
@@ -4844,7 +4989,7 @@
               <w:lang w:val="en-CA" w:eastAsia="zh-CN"/>
             </w:rPr>
           </w:pPr>
-          <w:hyperlink w:anchor="_Toc38005375" w:history="1">
+          <w:hyperlink w:anchor="_Toc38007572" w:history="1">
             <w:r>
               <w:rPr>
                 <w:rStyle w:val="Hyperlink"/>
@@ -4888,7 +5033,7 @@
                 <w:noProof/>
                 <w:webHidden/>
               </w:rPr>
-              <w:instrText xml:space="preserve"> PAGEREF _Toc38005375 \h </w:instrText>
+              <w:instrText xml:space="preserve"> PAGEREF _Toc38007572 \h </w:instrText>
             </w:r>
             <w:r>
               <w:rPr>
@@ -4908,7 +5053,7 @@
                 <w:noProof/>
                 <w:webHidden/>
               </w:rPr>
-              <w:t>7</w:t>
+              <w:t>8</w:t>
             </w:r>
             <w:r>
               <w:rPr>
@@ -4932,7 +5077,7 @@
               <w:lang w:val="en-CA" w:eastAsia="zh-CN"/>
             </w:rPr>
           </w:pPr>
-          <w:hyperlink w:anchor="_Toc38005376" w:history="1">
+          <w:hyperlink w:anchor="_Toc38007573" w:history="1">
             <w:r>
               <w:rPr>
                 <w:rStyle w:val="Hyperlink"/>
@@ -4976,7 +5121,7 @@
                 <w:noProof/>
                 <w:webHidden/>
               </w:rPr>
-              <w:instrText xml:space="preserve"> PAGEREF _Toc38005376 \h </w:instrText>
+              <w:instrText xml:space="preserve"> PAGEREF _Toc38007573 \h </w:instrText>
             </w:r>
             <w:r>
               <w:rPr>
@@ -4996,7 +5141,447 @@
                 <w:noProof/>
                 <w:webHidden/>
               </w:rPr>
-              <w:t>7</w:t>
+              <w:t>8</w:t>
+            </w:r>
+            <w:r>
+              <w:rPr>
+                <w:noProof/>
+                <w:webHidden/>
+              </w:rPr>
+              <w:fldChar w:fldCharType="end"/>
+            </w:r>
+          </w:hyperlink>
+        </w:p>
+        <w:p>
+          <w:pPr>
+            <w:pStyle w:val="TOC2"/>
+            <w:tabs>
+              <w:tab w:val="left" w:pos="1760"/>
+              <w:tab w:val="right" w:leader="dot" w:pos="9350"/>
+            </w:tabs>
+            <w:rPr>
+              <w:rFonts w:eastAsiaTheme="minorEastAsia"/>
+              <w:noProof/>
+              <w:lang w:val="en-CA" w:eastAsia="zh-CN"/>
+            </w:rPr>
+          </w:pPr>
+          <w:hyperlink w:anchor="_Toc38007574" w:history="1">
+            <w:r>
+              <w:rPr>
+                <w:rStyle w:val="Hyperlink"/>
+                <w:noProof/>
+                <w:highlight w:val="yellow"/>
+              </w:rPr>
+              <w:t>4.10</w:t>
+            </w:r>
+            <w:r>
+              <w:rPr>
+                <w:rFonts w:eastAsiaTheme="minorEastAsia"/>
+                <w:noProof/>
+                <w:lang w:val="en-CA" w:eastAsia="zh-CN"/>
+              </w:rPr>
+              <w:tab/>
+            </w:r>
+            <w:r>
+              <w:rPr>
+                <w:rStyle w:val="Hyperlink"/>
+                <w:noProof/>
+                <w:highlight w:val="yellow"/>
+              </w:rPr>
+              <w:t>Manual Mode</w:t>
+            </w:r>
+            <w:r>
+              <w:rPr>
+                <w:noProof/>
+                <w:webHidden/>
+              </w:rPr>
+              <w:tab/>
+            </w:r>
+            <w:r>
+              <w:rPr>
+                <w:noProof/>
+                <w:webHidden/>
+              </w:rPr>
+              <w:fldChar w:fldCharType="begin"/>
+            </w:r>
+            <w:r>
+              <w:rPr>
+                <w:noProof/>
+                <w:webHidden/>
+              </w:rPr>
+              <w:instrText xml:space="preserve"> PAGEREF _Toc38007574 \h </w:instrText>
+            </w:r>
+            <w:r>
+              <w:rPr>
+                <w:noProof/>
+                <w:webHidden/>
+              </w:rPr>
+            </w:r>
+            <w:r>
+              <w:rPr>
+                <w:noProof/>
+                <w:webHidden/>
+              </w:rPr>
+              <w:fldChar w:fldCharType="separate"/>
+            </w:r>
+            <w:r>
+              <w:rPr>
+                <w:noProof/>
+                <w:webHidden/>
+              </w:rPr>
+              <w:t>8</w:t>
+            </w:r>
+            <w:r>
+              <w:rPr>
+                <w:noProof/>
+                <w:webHidden/>
+              </w:rPr>
+              <w:fldChar w:fldCharType="end"/>
+            </w:r>
+          </w:hyperlink>
+        </w:p>
+        <w:p>
+          <w:pPr>
+            <w:pStyle w:val="TOC3"/>
+            <w:tabs>
+              <w:tab w:val="left" w:pos="1937"/>
+              <w:tab w:val="right" w:leader="dot" w:pos="9350"/>
+            </w:tabs>
+            <w:rPr>
+              <w:rFonts w:eastAsiaTheme="minorEastAsia"/>
+              <w:noProof/>
+              <w:lang w:val="en-CA" w:eastAsia="zh-CN"/>
+            </w:rPr>
+          </w:pPr>
+          <w:hyperlink w:anchor="_Toc38007575" w:history="1">
+            <w:r>
+              <w:rPr>
+                <w:rStyle w:val="Hyperlink"/>
+                <w:noProof/>
+                <w:highlight w:val="yellow"/>
+              </w:rPr>
+              <w:t>4.10.1</w:t>
+            </w:r>
+            <w:r>
+              <w:rPr>
+                <w:rFonts w:eastAsiaTheme="minorEastAsia"/>
+                <w:noProof/>
+                <w:lang w:val="en-CA" w:eastAsia="zh-CN"/>
+              </w:rPr>
+              <w:tab/>
+            </w:r>
+            <w:r>
+              <w:rPr>
+                <w:rStyle w:val="Hyperlink"/>
+                <w:noProof/>
+                <w:highlight w:val="yellow"/>
+              </w:rPr>
+              <w:t>Summary</w:t>
+            </w:r>
+            <w:r>
+              <w:rPr>
+                <w:noProof/>
+                <w:webHidden/>
+              </w:rPr>
+              <w:tab/>
+            </w:r>
+            <w:r>
+              <w:rPr>
+                <w:noProof/>
+                <w:webHidden/>
+              </w:rPr>
+              <w:fldChar w:fldCharType="begin"/>
+            </w:r>
+            <w:r>
+              <w:rPr>
+                <w:noProof/>
+                <w:webHidden/>
+              </w:rPr>
+              <w:instrText xml:space="preserve"> PAGEREF _Toc38007575 \h </w:instrText>
+            </w:r>
+            <w:r>
+              <w:rPr>
+                <w:noProof/>
+                <w:webHidden/>
+              </w:rPr>
+            </w:r>
+            <w:r>
+              <w:rPr>
+                <w:noProof/>
+                <w:webHidden/>
+              </w:rPr>
+              <w:fldChar w:fldCharType="separate"/>
+            </w:r>
+            <w:r>
+              <w:rPr>
+                <w:noProof/>
+                <w:webHidden/>
+              </w:rPr>
+              <w:t>8</w:t>
+            </w:r>
+            <w:r>
+              <w:rPr>
+                <w:noProof/>
+                <w:webHidden/>
+              </w:rPr>
+              <w:fldChar w:fldCharType="end"/>
+            </w:r>
+          </w:hyperlink>
+        </w:p>
+        <w:p>
+          <w:pPr>
+            <w:pStyle w:val="TOC3"/>
+            <w:tabs>
+              <w:tab w:val="left" w:pos="1937"/>
+              <w:tab w:val="right" w:leader="dot" w:pos="9350"/>
+            </w:tabs>
+            <w:rPr>
+              <w:rFonts w:eastAsiaTheme="minorEastAsia"/>
+              <w:noProof/>
+              <w:lang w:val="en-CA" w:eastAsia="zh-CN"/>
+            </w:rPr>
+          </w:pPr>
+          <w:hyperlink w:anchor="_Toc38007576" w:history="1">
+            <w:r>
+              <w:rPr>
+                <w:rStyle w:val="Hyperlink"/>
+                <w:noProof/>
+                <w:highlight w:val="yellow"/>
+              </w:rPr>
+              <w:t>4.10.2</w:t>
+            </w:r>
+            <w:r>
+              <w:rPr>
+                <w:rFonts w:eastAsiaTheme="minorEastAsia"/>
+                <w:noProof/>
+                <w:lang w:val="en-CA" w:eastAsia="zh-CN"/>
+              </w:rPr>
+              <w:tab/>
+            </w:r>
+            <w:r>
+              <w:rPr>
+                <w:rStyle w:val="Hyperlink"/>
+                <w:noProof/>
+                <w:highlight w:val="yellow"/>
+              </w:rPr>
+              <w:t>How to use</w:t>
+            </w:r>
+            <w:r>
+              <w:rPr>
+                <w:noProof/>
+                <w:webHidden/>
+              </w:rPr>
+              <w:tab/>
+            </w:r>
+            <w:r>
+              <w:rPr>
+                <w:noProof/>
+                <w:webHidden/>
+              </w:rPr>
+              <w:fldChar w:fldCharType="begin"/>
+            </w:r>
+            <w:r>
+              <w:rPr>
+                <w:noProof/>
+                <w:webHidden/>
+              </w:rPr>
+              <w:instrText xml:space="preserve"> PAGEREF _Toc38007576 \h </w:instrText>
+            </w:r>
+            <w:r>
+              <w:rPr>
+                <w:noProof/>
+                <w:webHidden/>
+              </w:rPr>
+            </w:r>
+            <w:r>
+              <w:rPr>
+                <w:noProof/>
+                <w:webHidden/>
+              </w:rPr>
+              <w:fldChar w:fldCharType="separate"/>
+            </w:r>
+            <w:r>
+              <w:rPr>
+                <w:noProof/>
+                <w:webHidden/>
+              </w:rPr>
+              <w:t>8</w:t>
+            </w:r>
+            <w:r>
+              <w:rPr>
+                <w:noProof/>
+                <w:webHidden/>
+              </w:rPr>
+              <w:fldChar w:fldCharType="end"/>
+            </w:r>
+          </w:hyperlink>
+        </w:p>
+        <w:p>
+          <w:pPr>
+            <w:pStyle w:val="TOC3"/>
+            <w:tabs>
+              <w:tab w:val="left" w:pos="1937"/>
+              <w:tab w:val="right" w:leader="dot" w:pos="9350"/>
+            </w:tabs>
+            <w:rPr>
+              <w:rFonts w:eastAsiaTheme="minorEastAsia"/>
+              <w:noProof/>
+              <w:lang w:val="en-CA" w:eastAsia="zh-CN"/>
+            </w:rPr>
+          </w:pPr>
+          <w:hyperlink w:anchor="_Toc38007577" w:history="1">
+            <w:r>
+              <w:rPr>
+                <w:rStyle w:val="Hyperlink"/>
+                <w:noProof/>
+                <w:highlight w:val="yellow"/>
+              </w:rPr>
+              <w:t>4.10.3</w:t>
+            </w:r>
+            <w:r>
+              <w:rPr>
+                <w:rFonts w:eastAsiaTheme="minorEastAsia"/>
+                <w:noProof/>
+                <w:lang w:val="en-CA" w:eastAsia="zh-CN"/>
+              </w:rPr>
+              <w:tab/>
+            </w:r>
+            <w:r>
+              <w:rPr>
+                <w:rStyle w:val="Hyperlink"/>
+                <w:noProof/>
+                <w:highlight w:val="yellow"/>
+              </w:rPr>
+              <w:t>What to expect</w:t>
+            </w:r>
+            <w:r>
+              <w:rPr>
+                <w:noProof/>
+                <w:webHidden/>
+              </w:rPr>
+              <w:tab/>
+            </w:r>
+            <w:r>
+              <w:rPr>
+                <w:noProof/>
+                <w:webHidden/>
+              </w:rPr>
+              <w:fldChar w:fldCharType="begin"/>
+            </w:r>
+            <w:r>
+              <w:rPr>
+                <w:noProof/>
+                <w:webHidden/>
+              </w:rPr>
+              <w:instrText xml:space="preserve"> PAGEREF _Toc38007577 \h </w:instrText>
+            </w:r>
+            <w:r>
+              <w:rPr>
+                <w:noProof/>
+                <w:webHidden/>
+              </w:rPr>
+            </w:r>
+            <w:r>
+              <w:rPr>
+                <w:noProof/>
+                <w:webHidden/>
+              </w:rPr>
+              <w:fldChar w:fldCharType="separate"/>
+            </w:r>
+            <w:r>
+              <w:rPr>
+                <w:noProof/>
+                <w:webHidden/>
+              </w:rPr>
+              <w:t>8</w:t>
+            </w:r>
+            <w:r>
+              <w:rPr>
+                <w:noProof/>
+                <w:webHidden/>
+              </w:rPr>
+              <w:fldChar w:fldCharType="end"/>
+            </w:r>
+          </w:hyperlink>
+        </w:p>
+        <w:p>
+          <w:pPr>
+            <w:pStyle w:val="TOC3"/>
+            <w:tabs>
+              <w:tab w:val="left" w:pos="1937"/>
+              <w:tab w:val="right" w:leader="dot" w:pos="9350"/>
+            </w:tabs>
+            <w:rPr>
+              <w:rFonts w:eastAsiaTheme="minorEastAsia"/>
+              <w:noProof/>
+              <w:lang w:val="en-CA" w:eastAsia="zh-CN"/>
+            </w:rPr>
+          </w:pPr>
+          <w:hyperlink w:anchor="_Toc38007578" w:history="1">
+            <w:r>
+              <w:rPr>
+                <w:rStyle w:val="Hyperlink"/>
+                <w:noProof/>
+                <w:highlight w:val="yellow"/>
+              </w:rPr>
+              <w:t>4.10.4</w:t>
+            </w:r>
+            <w:r>
+              <w:rPr>
+                <w:rFonts w:eastAsiaTheme="minorEastAsia"/>
+                <w:noProof/>
+                <w:lang w:val="en-CA" w:eastAsia="zh-CN"/>
+              </w:rPr>
+              <w:tab/>
+            </w:r>
+            <w:r>
+              <w:rPr>
+                <w:rStyle w:val="Hyperlink"/>
+                <w:noProof/>
+                <w:highlight w:val="yellow"/>
+              </w:rPr>
+              <w:t>Technical Description</w:t>
+            </w:r>
+            <w:r>
+              <w:rPr>
+                <w:noProof/>
+                <w:webHidden/>
+              </w:rPr>
+              <w:tab/>
+            </w:r>
+            <w:r>
+              <w:rPr>
+                <w:noProof/>
+                <w:webHidden/>
+              </w:rPr>
+              <w:fldChar w:fldCharType="begin"/>
+            </w:r>
+            <w:r>
+              <w:rPr>
+                <w:noProof/>
+                <w:webHidden/>
+              </w:rPr>
+              <w:instrText xml:space="preserve"> PAGEREF _Toc38007578 \h </w:instrText>
+            </w:r>
+            <w:r>
+              <w:rPr>
+                <w:noProof/>
+                <w:webHidden/>
+              </w:rPr>
+            </w:r>
+            <w:r>
+              <w:rPr>
+                <w:noProof/>
+                <w:webHidden/>
+              </w:rPr>
+              <w:fldChar w:fldCharType="separate"/>
+            </w:r>
+            <w:r>
+              <w:rPr>
+                <w:noProof/>
+                <w:webHidden/>
+              </w:rPr>
+              <w:t>8</w:t>
             </w:r>
             <w:r>
               <w:rPr>
@@ -5020,7 +5605,7 @@
               <w:lang w:val="en-CA" w:eastAsia="zh-CN"/>
             </w:rPr>
           </w:pPr>
-          <w:hyperlink w:anchor="_Toc38005377" w:history="1">
+          <w:hyperlink w:anchor="_Toc38007579" w:history="1">
             <w:r>
               <w:rPr>
                 <w:rStyle w:val="Hyperlink"/>
@@ -5062,7 +5647,7 @@
                 <w:noProof/>
                 <w:webHidden/>
               </w:rPr>
-              <w:instrText xml:space="preserve"> PAGEREF _Toc38005377 \h </w:instrText>
+              <w:instrText xml:space="preserve"> PAGEREF _Toc38007579 \h </w:instrText>
             </w:r>
             <w:r>
               <w:rPr>
@@ -5082,7 +5667,7 @@
                 <w:noProof/>
                 <w:webHidden/>
               </w:rPr>
-              <w:t>7</w:t>
+              <w:t>8</w:t>
             </w:r>
             <w:r>
               <w:rPr>
@@ -5106,7 +5691,7 @@
               <w:lang w:val="en-CA" w:eastAsia="zh-CN"/>
             </w:rPr>
           </w:pPr>
-          <w:hyperlink w:anchor="_Toc38005378" w:history="1">
+          <w:hyperlink w:anchor="_Toc38007580" w:history="1">
             <w:r>
               <w:rPr>
                 <w:rStyle w:val="Hyperlink"/>
@@ -5148,7 +5733,7 @@
                 <w:noProof/>
                 <w:webHidden/>
               </w:rPr>
-              <w:instrText xml:space="preserve"> PAGEREF _Toc38005378 \h </w:instrText>
+              <w:instrText xml:space="preserve"> PAGEREF _Toc38007580 \h </w:instrText>
             </w:r>
             <w:r>
               <w:rPr>
@@ -5168,7 +5753,7 @@
                 <w:noProof/>
                 <w:webHidden/>
               </w:rPr>
-              <w:t>8</w:t>
+              <w:t>9</w:t>
             </w:r>
             <w:r>
               <w:rPr>
@@ -5192,7 +5777,7 @@
               <w:lang w:val="en-CA" w:eastAsia="zh-CN"/>
             </w:rPr>
           </w:pPr>
-          <w:hyperlink w:anchor="_Toc38005379" w:history="1">
+          <w:hyperlink w:anchor="_Toc38007581" w:history="1">
             <w:r>
               <w:rPr>
                 <w:rStyle w:val="Hyperlink"/>
@@ -5234,7 +5819,7 @@
                 <w:noProof/>
                 <w:webHidden/>
               </w:rPr>
-              <w:instrText xml:space="preserve"> PAGEREF _Toc38005379 \h </w:instrText>
+              <w:instrText xml:space="preserve"> PAGEREF _Toc38007581 \h </w:instrText>
             </w:r>
             <w:r>
               <w:rPr>
@@ -5254,7 +5839,7 @@
                 <w:noProof/>
                 <w:webHidden/>
               </w:rPr>
-              <w:t>8</w:t>
+              <w:t>9</w:t>
             </w:r>
             <w:r>
               <w:rPr>
@@ -5278,7 +5863,7 @@
               <w:lang w:val="en-CA" w:eastAsia="zh-CN"/>
             </w:rPr>
           </w:pPr>
-          <w:hyperlink w:anchor="_Toc38005380" w:history="1">
+          <w:hyperlink w:anchor="_Toc38007582" w:history="1">
             <w:r>
               <w:rPr>
                 <w:rStyle w:val="Hyperlink"/>
@@ -5320,7 +5905,7 @@
                 <w:noProof/>
                 <w:webHidden/>
               </w:rPr>
-              <w:instrText xml:space="preserve"> PAGEREF _Toc38005380 \h </w:instrText>
+              <w:instrText xml:space="preserve"> PAGEREF _Toc38007582 \h </w:instrText>
             </w:r>
             <w:r>
               <w:rPr>
@@ -5340,7 +5925,7 @@
                 <w:noProof/>
                 <w:webHidden/>
               </w:rPr>
-              <w:t>8</w:t>
+              <w:t>9</w:t>
             </w:r>
             <w:r>
               <w:rPr>
@@ -5378,99 +5963,108 @@
       <w:pPr>
         <w:pStyle w:val="Heading1"/>
       </w:pPr>
-      <w:bookmarkStart w:id="2" w:name="_Toc38005322"/>
+      <w:bookmarkStart w:id="1" w:name="_Toc38007517"/>
       <w:r>
         <w:lastRenderedPageBreak/>
         <w:t>Introduction</w:t>
       </w:r>
+      <w:bookmarkEnd w:id="1"/>
+    </w:p>
+    <w:p>
+      <w:pPr>
+        <w:pStyle w:val="Heading2"/>
+      </w:pPr>
+      <w:bookmarkStart w:id="2" w:name="_Toc38007518"/>
+      <w:r>
+        <w:t xml:space="preserve">Purpose of </w:t>
+      </w:r>
+      <w:r>
+        <w:t>the documentation</w:t>
+      </w:r>
       <w:bookmarkEnd w:id="2"/>
     </w:p>
     <w:p>
       <w:pPr>
+        <w:ind w:left="576" w:firstLine="576"/>
+      </w:pPr>
+      <w:r>
+        <w:t xml:space="preserve">The purpose of this document is to allow the user to fully understand </w:t>
+      </w:r>
+      <w:r>
+        <w:t xml:space="preserve">all the </w:t>
+      </w:r>
+      <w:r>
+        <w:t>feature</w:t>
+      </w:r>
+      <w:r>
+        <w:t>s</w:t>
+      </w:r>
+      <w:r>
+        <w:t xml:space="preserve"> of the application </w:t>
+      </w:r>
+      <w:r>
+        <w:t xml:space="preserve">and </w:t>
+      </w:r>
+      <w:r>
+        <w:t>how to effectively make use of them.</w:t>
+      </w:r>
+    </w:p>
+    <w:p>
+      <w:pPr>
         <w:pStyle w:val="Heading2"/>
       </w:pPr>
-      <w:bookmarkStart w:id="3" w:name="_Toc38005323"/>
-      <w:r>
-        <w:t xml:space="preserve">Purpose of </w:t>
-      </w:r>
-      <w:r>
-        <w:t>the documentation</w:t>
+      <w:bookmarkStart w:id="3" w:name="_Toc38007519"/>
+      <w:r>
+        <w:t>How to use this document</w:t>
       </w:r>
       <w:bookmarkEnd w:id="3"/>
     </w:p>
     <w:p>
       <w:pPr>
-        <w:ind w:firstLine="576"/>
-      </w:pPr>
-      <w:r>
-        <w:t xml:space="preserve">The purpose of this document is to allow the user to fully understand </w:t>
-      </w:r>
-      <w:r>
-        <w:t xml:space="preserve">all the </w:t>
-      </w:r>
-      <w:r>
-        <w:t>feature</w:t>
-      </w:r>
-      <w:r>
-        <w:t>s</w:t>
-      </w:r>
-      <w:r>
-        <w:t xml:space="preserve"> of the application </w:t>
-      </w:r>
-      <w:r>
-        <w:t xml:space="preserve">and </w:t>
-      </w:r>
-      <w:r>
-        <w:t>how to effectively make use of them.</w:t>
-      </w:r>
+        <w:ind w:left="576"/>
+      </w:pPr>
+      <w:r>
+        <w:t>The documentation is split into different sections. Each section will contain a single feature. Each section will be further divided into multiple subsections: general summary of the feature, how to use it, what to expect from it, and a more technical description of the feature.</w:t>
+      </w:r>
+      <w:r>
+        <w:t xml:space="preserve"> At the end of this document, there will be a list of shortcuts that can be used in the application to speed up some tasks.</w:t>
+      </w:r>
+      <w:r>
+        <w:t xml:space="preserve"> In the appendix, there will be the features of the algorithms.</w:t>
+      </w:r>
+    </w:p>
+    <w:p>
+      <w:pPr>
+        <w:pStyle w:val="Heading1"/>
+      </w:pPr>
+      <w:bookmarkStart w:id="4" w:name="_Toc38007520"/>
+      <w:r>
+        <w:t>Prerequisites</w:t>
+      </w:r>
+      <w:bookmarkEnd w:id="4"/>
     </w:p>
     <w:p>
       <w:pPr>
         <w:pStyle w:val="Heading2"/>
       </w:pPr>
-      <w:bookmarkStart w:id="4" w:name="_Toc38005324"/>
-      <w:r>
-        <w:t>How to use this document</w:t>
-      </w:r>
-      <w:bookmarkEnd w:id="4"/>
-    </w:p>
-    <w:p>
-      <w:r>
-        <w:t>The documentation is split into different sections. Each section will contain a single feature. Each section will be further divided into multiple subsections: general summary of the feature, how to use it, what to expect from it, and a more technical description of the feature.</w:t>
-      </w:r>
-      <w:r>
-        <w:t xml:space="preserve"> At the end of this document, there will be a list of shortcuts that can be used in the application to speed up some tasks.</w:t>
-      </w:r>
-      <w:r>
-        <w:t xml:space="preserve"> In the appendix, there will be the features of the algorithms.</w:t>
-      </w:r>
-    </w:p>
-    <w:p>
-      <w:pPr>
-        <w:pStyle w:val="Heading1"/>
-      </w:pPr>
-      <w:bookmarkStart w:id="5" w:name="_Toc38005325"/>
-      <w:r>
-        <w:t>Prerequisites</w:t>
+      <w:bookmarkStart w:id="5" w:name="_Toc38007521"/>
+      <w:r>
+        <w:t>Getting this application</w:t>
       </w:r>
       <w:bookmarkEnd w:id="5"/>
     </w:p>
     <w:p>
       <w:pPr>
-        <w:pStyle w:val="Heading2"/>
-      </w:pPr>
-      <w:bookmarkStart w:id="6" w:name="_Toc38005326"/>
-      <w:r>
-        <w:t>Getting this application</w:t>
-      </w:r>
-      <w:bookmarkEnd w:id="6"/>
-    </w:p>
-    <w:p>
+        <w:ind w:left="576"/>
+      </w:pPr>
       <w:r>
         <w:t>The entirety of this application, along with the optional source code, is available on GitHub. To install the executable and/or the source code, please visit and clone:</w:t>
       </w:r>
     </w:p>
     <w:p>
+      <w:pPr>
+        <w:ind w:left="576"/>
+      </w:pPr>
       <w:hyperlink r:id="rId9" w:history="1">
         <w:r>
           <w:rPr>
@@ -5484,388 +6078,454 @@
       <w:pPr>
         <w:pStyle w:val="Heading2"/>
       </w:pPr>
-      <w:bookmarkStart w:id="7" w:name="_Toc38005327"/>
+      <w:bookmarkStart w:id="6" w:name="_Toc38007522"/>
       <w:r>
         <w:t>Dependencies</w:t>
       </w:r>
+      <w:bookmarkEnd w:id="6"/>
+    </w:p>
+    <w:p>
+      <w:pPr>
+        <w:pStyle w:val="Heading3"/>
+      </w:pPr>
+      <w:bookmarkStart w:id="7" w:name="_Toc38007523"/>
+      <w:r>
+        <w:t>Java</w:t>
+      </w:r>
       <w:bookmarkEnd w:id="7"/>
     </w:p>
     <w:p>
       <w:pPr>
+        <w:ind w:left="576"/>
+      </w:pPr>
+      <w:r>
+        <w:t>To run this application,</w:t>
+      </w:r>
+      <w:r>
+        <w:t xml:space="preserve"> the computer running this application must also have JRE (Java Runtime Environment) installed.</w:t>
+      </w:r>
+    </w:p>
+    <w:p>
+      <w:pPr>
+        <w:pStyle w:val="Heading2"/>
+      </w:pPr>
+      <w:bookmarkStart w:id="8" w:name="_Toc38007524"/>
+      <w:r>
+        <w:t>Specifications</w:t>
+      </w:r>
+      <w:bookmarkEnd w:id="8"/>
+    </w:p>
+    <w:p>
+      <w:pPr>
+        <w:ind w:left="576"/>
+      </w:pPr>
+      <w:r>
+        <w:t>Since the algorithm this application is based on is a very broad and thus very computationally expensive, it is highly recommended to have at least 2GB of memory available on the device.</w:t>
+      </w:r>
+    </w:p>
+    <w:p>
+      <w:pPr>
+        <w:pStyle w:val="Heading1"/>
+      </w:pPr>
+      <w:bookmarkStart w:id="9" w:name="_Toc38007525"/>
+      <w:r>
+        <w:t>Purposes</w:t>
+      </w:r>
+      <w:bookmarkEnd w:id="9"/>
+    </w:p>
+    <w:p>
+      <w:pPr>
+        <w:pStyle w:val="Heading2"/>
+      </w:pPr>
+      <w:bookmarkStart w:id="10" w:name="_Toc38007526"/>
+      <w:r>
+        <w:t>Teaching Aid</w:t>
+      </w:r>
+      <w:bookmarkEnd w:id="10"/>
+    </w:p>
+    <w:p>
+      <w:pPr>
+        <w:ind w:left="576"/>
+      </w:pPr>
+      <w:r>
+        <w:t xml:space="preserve">The main purpose of this application would be to help </w:t>
+      </w:r>
+      <w:r>
+        <w:t>teachers in the classroom when teaching about Three-Dimensional VSEPR modelling. It allows for a much clearer way of visualizing than hand-drawn Three-Dimensional models and is interactive, allowing both the teacher and the students alike to interactive with the molecules.</w:t>
+      </w:r>
+    </w:p>
+    <w:p>
+      <w:pPr>
+        <w:ind w:left="720"/>
+      </w:pPr>
+      <w:r>
+        <w:lastRenderedPageBreak/>
+        <w:t>In addition, it allows for the teaching of likelihood of different molecules in real life, although the algorithm is not as complex as reality due to all the nuances, the teacher can clarify some points and show, out of all the possibilities, which is most likely and why.</w:t>
+      </w:r>
+    </w:p>
+    <w:p>
+      <w:pPr>
+        <w:ind w:left="720"/>
+      </w:pPr>
+      <w:r>
+        <w:t>If the teacher has a specific model they want to show the class a subsequent day, but do not want to wait for the algorithm to exhaust all the possibilities, both the screenshots and the possibility to save the molecule to load up later can come in handy.</w:t>
+      </w:r>
+    </w:p>
+    <w:p>
+      <w:pPr>
+        <w:pStyle w:val="Heading2"/>
+      </w:pPr>
+      <w:bookmarkStart w:id="11" w:name="_Toc38007527"/>
+      <w:r>
+        <w:t>Research Aid</w:t>
+      </w:r>
+      <w:bookmarkEnd w:id="11"/>
+    </w:p>
+    <w:p>
+      <w:pPr>
+        <w:ind w:left="720"/>
+      </w:pPr>
+      <w:r>
+        <w:t>A secondary use of this application could be in labs and in research in general, although rudimentary, the algorithm can exhaust the possibilities of molecules, thus if the researchers now the composition but want to see what molecules might form and in what shapes, this application can help.</w:t>
+      </w:r>
+    </w:p>
+    <w:p>
+      <w:pPr>
+        <w:ind w:left="720"/>
+      </w:pPr>
+      <w:r>
+        <w:t>If the researcher needs to save the molecule for later use, they may easily do so. Similarly, if they need a picture of the molecule for a paper of an article, they can save a screenshot of the rendered Three-Dimensional model as a professional model.</w:t>
+      </w:r>
+    </w:p>
+    <w:p>
+      <w:pPr>
+        <w:pStyle w:val="Heading1"/>
+      </w:pPr>
+      <w:bookmarkStart w:id="12" w:name="_Toc38007528"/>
+      <w:r>
+        <w:t>Features</w:t>
+      </w:r>
+      <w:bookmarkEnd w:id="12"/>
+    </w:p>
+    <w:p>
+      <w:pPr>
+        <w:ind w:left="720" w:firstLine="576"/>
+      </w:pPr>
+      <w:r>
+        <w:t>The features that follow are all features that affect the user directly, sparing the overly technical descriptions of the algorithms, which are accessible in the appendix.</w:t>
+      </w:r>
+    </w:p>
+    <w:p>
+      <w:pPr>
+        <w:pStyle w:val="Heading2"/>
+      </w:pPr>
+      <w:bookmarkStart w:id="13" w:name="_Toc38007529"/>
+      <w:r>
+        <w:t>Periodic Table</w:t>
+      </w:r>
+      <w:bookmarkEnd w:id="13"/>
+    </w:p>
+    <w:p>
+      <w:pPr>
         <w:pStyle w:val="Heading3"/>
       </w:pPr>
-      <w:bookmarkStart w:id="8" w:name="_Toc38005328"/>
-      <w:r>
-        <w:t>Java</w:t>
-      </w:r>
-      <w:bookmarkEnd w:id="8"/>
-    </w:p>
-    <w:p>
-      <w:r>
-        <w:t>To run this application,</w:t>
-      </w:r>
-      <w:r>
-        <w:t xml:space="preserve"> the computer running this application must also have JRE (Java Runtime Environment) installed.</w:t>
+      <w:bookmarkStart w:id="14" w:name="_Toc38007530"/>
+      <w:r>
+        <w:t>Summary</w:t>
+      </w:r>
+      <w:bookmarkEnd w:id="14"/>
+    </w:p>
+    <w:p>
+      <w:pPr>
+        <w:ind w:left="720" w:firstLine="0"/>
+      </w:pPr>
+      <w:r>
+        <w:t>The Periodic Table is available as a form of reference, and a</w:t>
+      </w:r>
+      <w:r>
+        <w:t>s a</w:t>
+      </w:r>
+      <w:r>
+        <w:t xml:space="preserve"> form </w:t>
+      </w:r>
+      <w:r>
+        <w:t xml:space="preserve">of input for the user. </w:t>
+      </w:r>
+    </w:p>
+    <w:p>
+      <w:pPr>
+        <w:pStyle w:val="Heading3"/>
+      </w:pPr>
+      <w:bookmarkStart w:id="15" w:name="_Toc38007531"/>
+      <w:r>
+        <w:t>How to use</w:t>
+      </w:r>
+      <w:bookmarkEnd w:id="15"/>
+    </w:p>
+    <w:p>
+      <w:pPr>
+        <w:ind w:left="720"/>
+      </w:pPr>
+      <w:r>
+        <w:t xml:space="preserve">The user can drag and drop individual atoms into the top portion of the screen, this will add it to the list of atoms that will be considered for the algorithm. </w:t>
+      </w:r>
+      <w:r>
+        <w:t>The user can also</w:t>
+      </w:r>
+      <w:r>
+        <w:t xml:space="preserve"> right click to remove them, or alternatively drag and drop them back into the periodic table. The user can also delete individual atoms by pressing backspace after having added it.</w:t>
+      </w:r>
+    </w:p>
+    <w:p>
+      <w:pPr>
+        <w:ind w:left="720"/>
+      </w:pPr>
+      <w:r>
+        <w:t>The user can also clear all of the elements on the top portion of the screen, and all the elements previously added to the list of atoms that are going to be used to calculate the solutions, by pressing the “Clear All” button in the top left.</w:t>
+      </w:r>
+    </w:p>
+    <w:p>
+      <w:pPr>
+        <w:pStyle w:val="Heading3"/>
+      </w:pPr>
+      <w:bookmarkStart w:id="16" w:name="_Toc38007532"/>
+      <w:r>
+        <w:t>What to expect</w:t>
+      </w:r>
+      <w:bookmarkEnd w:id="16"/>
+    </w:p>
+    <w:p>
+      <w:pPr>
+        <w:ind w:left="720"/>
+      </w:pPr>
+      <w:r>
+        <w:t>The user can expect intuitive controls for the addition and removal of atoms</w:t>
+      </w:r>
+      <w:r>
+        <w:t>.</w:t>
+      </w:r>
+      <w:r>
+        <w:t xml:space="preserve"> The user can also expect to have a periodic table which looks familiar to the one they’re used to, that is to say: it is ordered in the standard form</w:t>
+      </w:r>
+      <w:r>
+        <w:t xml:space="preserve"> so that the user knows what column the atom is situated in</w:t>
+      </w:r>
+      <w:r>
+        <w:t xml:space="preserve">, it </w:t>
+      </w:r>
+      <w:r>
+        <w:t xml:space="preserve">is </w:t>
+      </w:r>
+      <w:r>
+        <w:t>color</w:t>
+      </w:r>
+      <w:r>
+        <w:t xml:space="preserve"> coded</w:t>
+      </w:r>
+      <w:r>
+        <w:t xml:space="preserve"> to facilitate finding metals and non-metals and other subgroups</w:t>
+      </w:r>
+      <w:r>
+        <w:t>, it shows the atom’s atomic number.</w:t>
+      </w:r>
+    </w:p>
+    <w:p>
+      <w:pPr>
+        <w:pStyle w:val="Heading3"/>
+      </w:pPr>
+      <w:bookmarkStart w:id="17" w:name="_Toc38007533"/>
+      <w:r>
+        <w:lastRenderedPageBreak/>
+        <w:t>Technical Description</w:t>
+      </w:r>
+      <w:bookmarkEnd w:id="17"/>
+    </w:p>
+    <w:p>
+      <w:pPr>
+        <w:ind w:left="720"/>
+      </w:pPr>
+      <w:r>
+        <w:t>The periodic table</w:t>
+      </w:r>
+      <w:r>
+        <w:t xml:space="preserve"> is composed of</w:t>
+      </w:r>
+      <w:r>
+        <w:t xml:space="preserve"> a set of drag</w:t>
+      </w:r>
+      <w:r>
+        <w:t>-</w:t>
+      </w:r>
+      <w:r>
+        <w:t>able objects, each object is associated with a</w:t>
+      </w:r>
+      <w:r>
+        <w:t xml:space="preserve"> single</w:t>
+      </w:r>
+      <w:r>
+        <w:t xml:space="preserve"> element. The information </w:t>
+      </w:r>
+      <w:r>
+        <w:t xml:space="preserve">visible to the user </w:t>
+      </w:r>
+      <w:r>
+        <w:t>on an elemen</w:t>
+      </w:r>
+      <w:r>
+        <w:t>t</w:t>
+      </w:r>
+      <w:r>
+        <w:t xml:space="preserve">, is part of what's used for the algorithm to calculate the possible solutions. </w:t>
+      </w:r>
+      <w:r>
+        <w:t xml:space="preserve">There is more information associated </w:t>
+      </w:r>
+      <w:r>
+        <w:t>with each</w:t>
+      </w:r>
+      <w:r>
+        <w:t xml:space="preserve"> element in the CSV file which we’ve created</w:t>
+      </w:r>
+      <w:r>
+        <w:t>, which include electronegativity and more</w:t>
+      </w:r>
+      <w:r>
+        <w:t xml:space="preserve">. </w:t>
+      </w:r>
+      <w:r>
+        <w:t xml:space="preserve">When the user adds a single </w:t>
+      </w:r>
+      <w:r>
+        <w:t xml:space="preserve">element </w:t>
+      </w:r>
+      <w:r>
+        <w:t>to the top of the screen, it is added to a list of atoms that will have their solutions calculated by an algorithm</w:t>
+      </w:r>
+      <w:r>
+        <w:t xml:space="preserve">. </w:t>
+      </w:r>
+      <w:r>
+        <w:t xml:space="preserve">If the user presses backspace, right clicks </w:t>
+      </w:r>
+      <w:r>
+        <w:t xml:space="preserve">an </w:t>
+      </w:r>
+      <w:r>
+        <w:t>object on the top portion of the screen</w:t>
+      </w:r>
+      <w:r>
+        <w:t xml:space="preserve"> or drags it back into the bottom part of the screen,</w:t>
+      </w:r>
+      <w:r>
+        <w:t xml:space="preserve"> it is </w:t>
+      </w:r>
+      <w:r>
+        <w:t xml:space="preserve">then </w:t>
+      </w:r>
+      <w:r>
+        <w:t>removed</w:t>
+      </w:r>
+      <w:r>
+        <w:t xml:space="preserve"> from the list of atoms for which the algorithm with calculate the solutions.</w:t>
       </w:r>
     </w:p>
     <w:p>
       <w:pPr>
         <w:pStyle w:val="Heading2"/>
       </w:pPr>
-      <w:bookmarkStart w:id="9" w:name="_Toc38005329"/>
-      <w:r>
-        <w:t>Specifications</w:t>
-      </w:r>
-      <w:bookmarkEnd w:id="9"/>
-    </w:p>
-    <w:p>
-      <w:r>
-        <w:t>Since the algorithm this application is based on is a very broad and thus very computationally expensive, it is highly recommended to have at least 2GB of memory available on the device.</w:t>
-      </w:r>
-    </w:p>
-    <w:p>
-      <w:pPr>
-        <w:pStyle w:val="Heading1"/>
-        <w:rPr>
-          <w:highlight w:val="yellow"/>
-        </w:rPr>
-      </w:pPr>
-      <w:bookmarkStart w:id="10" w:name="_Toc38005330"/>
-      <w:r>
-        <w:rPr>
-          <w:highlight w:val="yellow"/>
-        </w:rPr>
-        <w:t>Purposes</w:t>
-      </w:r>
-      <w:bookmarkEnd w:id="10"/>
-    </w:p>
-    <w:p>
-      <w:pPr>
-        <w:pStyle w:val="Heading1"/>
-      </w:pPr>
-      <w:bookmarkStart w:id="11" w:name="_Toc38005331"/>
-      <w:r>
-        <w:t>Features</w:t>
-      </w:r>
-      <w:bookmarkEnd w:id="11"/>
-    </w:p>
-    <w:p>
-      <w:r>
-        <w:t>The features that follow are all features that affect the user directly, sparing the overly technical descriptions of the algorithms, which are accessible in the appendix.</w:t>
-      </w:r>
-    </w:p>
-    <w:p>
-      <w:pPr>
-        <w:pStyle w:val="Heading2"/>
-      </w:pPr>
-      <w:bookmarkStart w:id="12" w:name="_Toc38005332"/>
-      <w:r>
-        <w:lastRenderedPageBreak/>
-        <w:t>Periodic Table</w:t>
-      </w:r>
-      <w:bookmarkEnd w:id="12"/>
+      <w:bookmarkStart w:id="18" w:name="_Toc38007534"/>
+      <w:r>
+        <w:t>Text Input</w:t>
+      </w:r>
+      <w:bookmarkEnd w:id="18"/>
     </w:p>
     <w:p>
       <w:pPr>
         <w:pStyle w:val="Heading3"/>
       </w:pPr>
-      <w:bookmarkStart w:id="13" w:name="_Toc38005333"/>
+      <w:bookmarkStart w:id="19" w:name="_Toc38007535"/>
       <w:r>
         <w:t>Summary</w:t>
       </w:r>
-      <w:bookmarkEnd w:id="13"/>
-    </w:p>
-    <w:p>
-      <w:pPr>
-        <w:ind w:left="720" w:firstLine="0"/>
-      </w:pPr>
-      <w:r>
-        <w:t>The Periodic Table is available as a form of reference, and a</w:t>
-      </w:r>
-      <w:r>
-        <w:t>s a</w:t>
-      </w:r>
-      <w:r>
-        <w:t xml:space="preserve"> form </w:t>
-      </w:r>
-      <w:r>
-        <w:t xml:space="preserve">of input for the user. </w:t>
+      <w:bookmarkEnd w:id="19"/>
+    </w:p>
+    <w:p>
+      <w:pPr>
+        <w:ind w:left="720"/>
+      </w:pPr>
+      <w:r>
+        <w:t xml:space="preserve">The text input is a way for the user </w:t>
+      </w:r>
+      <w:r>
+        <w:t xml:space="preserve">to input the </w:t>
+      </w:r>
+      <w:r>
+        <w:t xml:space="preserve">set of </w:t>
+      </w:r>
+      <w:r>
+        <w:t xml:space="preserve">atoms </w:t>
+      </w:r>
+      <w:r>
+        <w:t xml:space="preserve">for which the solutions will be </w:t>
+      </w:r>
+      <w:r>
+        <w:t>computed</w:t>
+      </w:r>
+      <w:r>
+        <w:t>.</w:t>
+      </w:r>
+      <w:r>
+        <w:t xml:space="preserve"> If the user intends to write an equation with many of the same atom, it bypasses the monotony of manually placing the same atom over and over by dragging and dropping from the periodic table.</w:t>
       </w:r>
     </w:p>
     <w:p>
       <w:pPr>
         <w:pStyle w:val="Heading3"/>
       </w:pPr>
-      <w:bookmarkStart w:id="14" w:name="_Toc38005334"/>
+      <w:bookmarkStart w:id="20" w:name="_Toc38007536"/>
       <w:r>
         <w:t>How to use</w:t>
       </w:r>
-      <w:bookmarkEnd w:id="14"/>
+      <w:bookmarkEnd w:id="20"/>
     </w:p>
     <w:p>
       <w:pPr>
         <w:ind w:left="720"/>
       </w:pPr>
       <w:r>
-        <w:t xml:space="preserve">The user can drag and drop individual atoms into the top portion of the screen, this will add it to the list of atoms that will be considered for the algorithm. </w:t>
-      </w:r>
-      <w:r>
-        <w:t>The user can also</w:t>
-      </w:r>
-      <w:r>
-        <w:t xml:space="preserve"> right click to remove them, or alternatively drag and drop them back into the periodic table. The user can also delete individual atoms by pressing backspace after having added it.</w:t>
-      </w:r>
-    </w:p>
-    <w:p>
-      <w:pPr>
-        <w:ind w:left="720"/>
-      </w:pPr>
-      <w:r>
-        <w:t>The user can also clear all of the elements on the top portion of the screen, and all the elements previously added to the list of atoms that are going to be used to calculate the solutions, by pressing the “Clear All” button in the top left.</w:t>
-      </w:r>
-    </w:p>
-    <w:p>
-      <w:pPr>
-        <w:pStyle w:val="Heading3"/>
-      </w:pPr>
-      <w:bookmarkStart w:id="15" w:name="_Toc38005335"/>
-      <w:r>
-        <w:t>What to expect</w:t>
-      </w:r>
-      <w:bookmarkEnd w:id="15"/>
-    </w:p>
-    <w:p>
-      <w:pPr>
-        <w:ind w:left="720"/>
-      </w:pPr>
-      <w:r>
-        <w:t>The user can expect intuitive controls for the addition and removal of atoms</w:t>
-      </w:r>
-      <w:r>
-        <w:t>.</w:t>
-      </w:r>
-      <w:r>
-        <w:t xml:space="preserve"> The user can also expect to have a periodic table which looks familiar to the one they’re used to, that is to say: it is ordered in the standard form</w:t>
-      </w:r>
-      <w:r>
-        <w:t xml:space="preserve"> so that the user knows what column the atom is situated in</w:t>
-      </w:r>
-      <w:r>
-        <w:t xml:space="preserve">, it </w:t>
-      </w:r>
-      <w:r>
-        <w:t xml:space="preserve">is </w:t>
-      </w:r>
-      <w:r>
-        <w:t>color</w:t>
-      </w:r>
-      <w:r>
-        <w:t xml:space="preserve"> coded</w:t>
-      </w:r>
-      <w:r>
-        <w:t xml:space="preserve"> to facilitate finding metals and non-metals and other subgroups</w:t>
-      </w:r>
-      <w:r>
-        <w:t>, it shows the atom’s atomic number.</w:t>
-      </w:r>
-    </w:p>
-    <w:p>
-      <w:pPr>
-        <w:pStyle w:val="Heading3"/>
-      </w:pPr>
-      <w:bookmarkStart w:id="16" w:name="_Toc38005336"/>
-      <w:r>
-        <w:t>Technical Description</w:t>
-      </w:r>
-      <w:bookmarkEnd w:id="16"/>
-    </w:p>
-    <w:p>
-      <w:pPr>
-        <w:ind w:left="720"/>
-      </w:pPr>
-      <w:r>
-        <w:t>The periodic table</w:t>
-      </w:r>
-      <w:r>
-        <w:t xml:space="preserve"> is composed of</w:t>
-      </w:r>
-      <w:r>
-        <w:t xml:space="preserve"> a set of drag</w:t>
-      </w:r>
-      <w:r>
-        <w:t>-</w:t>
-      </w:r>
-      <w:r>
-        <w:t>able objects, each object is associated with a</w:t>
-      </w:r>
-      <w:r>
-        <w:t xml:space="preserve"> single</w:t>
-      </w:r>
-      <w:r>
-        <w:t xml:space="preserve"> element. The information </w:t>
-      </w:r>
-      <w:r>
-        <w:t xml:space="preserve">visible to the user </w:t>
-      </w:r>
-      <w:r>
-        <w:t>on an elemen</w:t>
-      </w:r>
-      <w:r>
-        <w:t>t</w:t>
-      </w:r>
-      <w:r>
-        <w:t xml:space="preserve">, is part of what's used for the algorithm to calculate the possible solutions. </w:t>
-      </w:r>
-      <w:r>
-        <w:t xml:space="preserve">There is more information associated </w:t>
-      </w:r>
-      <w:r>
-        <w:t>with each</w:t>
-      </w:r>
-      <w:r>
-        <w:t xml:space="preserve"> element in the CSV file which we’ve created</w:t>
-      </w:r>
-      <w:r>
-        <w:t>, which include electronegativity and more</w:t>
+        <w:t xml:space="preserve">The user can simply </w:t>
+      </w:r>
+      <w:r>
+        <w:t xml:space="preserve">start </w:t>
+      </w:r>
+      <w:r>
+        <w:t>typ</w:t>
+      </w:r>
+      <w:r>
+        <w:t xml:space="preserve">ing </w:t>
+      </w:r>
+      <w:r>
+        <w:t xml:space="preserve">the chemical compound’s equation and </w:t>
+      </w:r>
+      <w:r>
+        <w:t xml:space="preserve">a </w:t>
+      </w:r>
+      <w:r>
+        <w:t>text field will pop up</w:t>
+      </w:r>
+      <w:r>
+        <w:t xml:space="preserve">, allowing the user to </w:t>
+      </w:r>
+      <w:r>
+        <w:t>keep track of what has been written</w:t>
       </w:r>
       <w:r>
         <w:t xml:space="preserve">. </w:t>
       </w:r>
       <w:r>
-        <w:t xml:space="preserve">When the user adds a single </w:t>
-      </w:r>
-      <w:r>
-        <w:t xml:space="preserve">element </w:t>
-      </w:r>
-      <w:r>
-        <w:t>to the top of the screen, it is added to a list of atoms that will have their solutions calculated by an algorithm</w:t>
-      </w:r>
-      <w:r>
-        <w:t xml:space="preserve">. </w:t>
-      </w:r>
-      <w:r>
-        <w:t xml:space="preserve">If the user presses backspace, right clicks </w:t>
-      </w:r>
-      <w:r>
-        <w:t xml:space="preserve">an </w:t>
-      </w:r>
-      <w:r>
-        <w:t>object on the top portion of the screen</w:t>
-      </w:r>
-      <w:r>
-        <w:t xml:space="preserve"> or drags it back into the bottom part of the screen,</w:t>
-      </w:r>
-      <w:r>
-        <w:t xml:space="preserve"> it is </w:t>
-      </w:r>
-      <w:r>
-        <w:t xml:space="preserve">then </w:t>
-      </w:r>
-      <w:r>
-        <w:t>removed</w:t>
-      </w:r>
-      <w:r>
-        <w:t xml:space="preserve"> from the list of atoms for which the algorithm with calculate the solutions.</w:t>
-      </w:r>
-    </w:p>
-    <w:p>
-      <w:pPr>
-        <w:pStyle w:val="Heading2"/>
-      </w:pPr>
-      <w:bookmarkStart w:id="17" w:name="_Toc38005337"/>
-      <w:r>
-        <w:t>Text Input</w:t>
-      </w:r>
-      <w:bookmarkEnd w:id="17"/>
-    </w:p>
-    <w:p>
-      <w:pPr>
-        <w:pStyle w:val="Heading3"/>
-      </w:pPr>
-      <w:bookmarkStart w:id="18" w:name="_Toc38005338"/>
-      <w:r>
-        <w:t>Summary</w:t>
-      </w:r>
-      <w:bookmarkEnd w:id="18"/>
-    </w:p>
-    <w:p>
-      <w:pPr>
-        <w:ind w:left="720"/>
-      </w:pPr>
-      <w:r>
-        <w:t xml:space="preserve">The text input is a way for the user </w:t>
-      </w:r>
-      <w:r>
-        <w:t xml:space="preserve">to input the </w:t>
-      </w:r>
-      <w:r>
-        <w:t xml:space="preserve">set of </w:t>
-      </w:r>
-      <w:r>
-        <w:t xml:space="preserve">atoms </w:t>
-      </w:r>
-      <w:r>
-        <w:t xml:space="preserve">for which the solutions will be </w:t>
-      </w:r>
-      <w:r>
-        <w:t>computed</w:t>
-      </w:r>
-      <w:r>
-        <w:t>.</w:t>
-      </w:r>
-      <w:r>
-        <w:t xml:space="preserve"> If the user intends to write an equation with many of the same atom, it bypasses the monotony of manually placing the same atom over and over by dragging and dropping from the periodic table.</w:t>
-      </w:r>
-    </w:p>
-    <w:p>
-      <w:pPr>
-        <w:pStyle w:val="Heading3"/>
-      </w:pPr>
-      <w:bookmarkStart w:id="19" w:name="_Toc38005339"/>
-      <w:r>
-        <w:t>How to use</w:t>
-      </w:r>
-      <w:bookmarkEnd w:id="19"/>
-    </w:p>
-    <w:p>
-      <w:pPr>
-        <w:ind w:left="720"/>
-      </w:pPr>
-      <w:r>
-        <w:t xml:space="preserve">The user can simply </w:t>
-      </w:r>
-      <w:r>
-        <w:t xml:space="preserve">start </w:t>
-      </w:r>
-      <w:r>
-        <w:t>typ</w:t>
-      </w:r>
-      <w:r>
-        <w:t xml:space="preserve">ing </w:t>
-      </w:r>
-      <w:r>
-        <w:t xml:space="preserve">the chemical compound’s equation and </w:t>
-      </w:r>
-      <w:r>
-        <w:t xml:space="preserve">a </w:t>
-      </w:r>
-      <w:r>
-        <w:t>text field will pop up</w:t>
-      </w:r>
-      <w:r>
-        <w:t xml:space="preserve">, allowing the user to </w:t>
-      </w:r>
-      <w:r>
-        <w:t>keep track of what has been written</w:t>
-      </w:r>
-      <w:r>
-        <w:t xml:space="preserve">. </w:t>
-      </w:r>
-      <w:r>
         <w:t xml:space="preserve">The user can at any time press </w:t>
       </w:r>
       <w:r>
-        <w:lastRenderedPageBreak/>
         <w:t>backspace,</w:t>
       </w:r>
       <w:r>
@@ -5996,11 +6656,11 @@
       <w:pPr>
         <w:pStyle w:val="Heading3"/>
       </w:pPr>
-      <w:bookmarkStart w:id="20" w:name="_Toc38005340"/>
+      <w:bookmarkStart w:id="21" w:name="_Toc38007537"/>
       <w:r>
         <w:t>What to expect</w:t>
       </w:r>
-      <w:bookmarkEnd w:id="20"/>
+      <w:bookmarkEnd w:id="21"/>
     </w:p>
     <w:p>
       <w:pPr>
@@ -6038,11 +6698,11 @@
       <w:pPr>
         <w:pStyle w:val="Heading3"/>
       </w:pPr>
-      <w:bookmarkStart w:id="21" w:name="_Toc38005341"/>
+      <w:bookmarkStart w:id="22" w:name="_Toc38007538"/>
       <w:r>
         <w:t>Technical Description</w:t>
       </w:r>
-      <w:bookmarkEnd w:id="21"/>
+      <w:bookmarkEnd w:id="22"/>
     </w:p>
     <w:p>
       <w:pPr>
@@ -6115,6 +6775,7 @@
         <w:ind w:left="1446" w:firstLine="0"/>
       </w:pPr>
       <w:r>
+        <w:lastRenderedPageBreak/>
         <w:t>2)</w:t>
       </w:r>
       <w:r>
@@ -6217,21 +6878,21 @@
       <w:pPr>
         <w:pStyle w:val="Heading2"/>
       </w:pPr>
-      <w:bookmarkStart w:id="22" w:name="_Toc38005342"/>
+      <w:bookmarkStart w:id="23" w:name="_Toc38007539"/>
       <w:r>
         <w:t>Loading Screen</w:t>
       </w:r>
-      <w:bookmarkEnd w:id="22"/>
+      <w:bookmarkEnd w:id="23"/>
     </w:p>
     <w:p>
       <w:pPr>
         <w:pStyle w:val="Heading3"/>
       </w:pPr>
-      <w:bookmarkStart w:id="23" w:name="_Toc38005343"/>
+      <w:bookmarkStart w:id="24" w:name="_Toc38007540"/>
       <w:r>
         <w:t>Summary</w:t>
       </w:r>
-      <w:bookmarkEnd w:id="23"/>
+      <w:bookmarkEnd w:id="24"/>
     </w:p>
     <w:p>
       <w:pPr>
@@ -6269,166 +6930,166 @@
       <w:pPr>
         <w:pStyle w:val="Heading3"/>
       </w:pPr>
-      <w:bookmarkStart w:id="24" w:name="_Toc38005344"/>
+      <w:bookmarkStart w:id="25" w:name="_Toc38007541"/>
+      <w:r>
+        <w:t>How to use</w:t>
+      </w:r>
+      <w:bookmarkEnd w:id="25"/>
+    </w:p>
+    <w:p>
+      <w:pPr>
+        <w:ind w:left="720"/>
+      </w:pPr>
+      <w:r>
+        <w:t>The user can</w:t>
+      </w:r>
+      <w:r>
+        <w:t xml:space="preserve"> leave the application</w:t>
+      </w:r>
+      <w:r>
+        <w:t xml:space="preserve"> whilst the algorithm is doing its job, the user will receive a notification </w:t>
+      </w:r>
+      <w:r>
+        <w:t xml:space="preserve">in the bottom right of their screen </w:t>
+      </w:r>
+      <w:r>
+        <w:t>once the algorithm has finished.</w:t>
+      </w:r>
+    </w:p>
+    <w:p>
+      <w:pPr>
+        <w:pStyle w:val="Heading3"/>
+      </w:pPr>
+      <w:bookmarkStart w:id="26" w:name="_Toc38007542"/>
+      <w:r>
+        <w:t>What to expect</w:t>
+      </w:r>
+      <w:bookmarkEnd w:id="26"/>
+    </w:p>
+    <w:p>
+      <w:pPr>
+        <w:ind w:left="720"/>
+      </w:pPr>
+      <w:r>
+        <w:t>I</w:t>
+      </w:r>
+      <w:r>
+        <w:t>f</w:t>
+      </w:r>
+      <w:r>
+        <w:t xml:space="preserve"> the user wishes to look at the loading screen</w:t>
+      </w:r>
+      <w:r>
+        <w:t xml:space="preserve">, </w:t>
+      </w:r>
+      <w:r>
+        <w:t xml:space="preserve">they will see </w:t>
+      </w:r>
+      <w:r>
+        <w:t>molecules swirling around</w:t>
+      </w:r>
+      <w:r>
+        <w:t>.</w:t>
+      </w:r>
+    </w:p>
+    <w:p>
+      <w:pPr>
+        <w:pStyle w:val="Heading3"/>
+      </w:pPr>
+      <w:bookmarkStart w:id="27" w:name="_Toc38007543"/>
+      <w:r>
+        <w:t>Technical Description</w:t>
+      </w:r>
+      <w:bookmarkEnd w:id="27"/>
+    </w:p>
+    <w:p>
+      <w:pPr>
+        <w:ind w:left="720"/>
+      </w:pPr>
+      <w:r>
+        <w:t xml:space="preserve">The loading screen is a loop that runs while there’s been no solution received. It’s H2O’s </w:t>
+      </w:r>
+      <w:r>
+        <w:t>molecular representation</w:t>
+      </w:r>
+      <w:r>
+        <w:t xml:space="preserve"> spinning around an axis.</w:t>
+      </w:r>
+      <w:r>
+        <w:t xml:space="preserve"> The actual algorithm is running on a separate thread in the meanwhile.</w:t>
+      </w:r>
+    </w:p>
+    <w:p>
+      <w:pPr>
+        <w:pStyle w:val="Heading2"/>
+      </w:pPr>
+      <w:bookmarkStart w:id="28" w:name="_Toc38007544"/>
+      <w:r>
+        <w:t>Tabs</w:t>
+      </w:r>
+      <w:bookmarkEnd w:id="28"/>
+    </w:p>
+    <w:p>
+      <w:pPr>
+        <w:pStyle w:val="Heading3"/>
+      </w:pPr>
+      <w:bookmarkStart w:id="29" w:name="_Toc38007545"/>
+      <w:r>
+        <w:t>Summary</w:t>
+      </w:r>
+      <w:bookmarkEnd w:id="29"/>
+    </w:p>
+    <w:p>
+      <w:pPr>
+        <w:ind w:left="720"/>
+      </w:pPr>
+      <w:r>
+        <w:t>The tabs are what the Lewis Structure and the Three-Dimensional Display are contained in.</w:t>
+      </w:r>
+      <w:r>
+        <w:t xml:space="preserve"> The user can choose which tab they want selected by clicking the numbered tabs at the top of the screen.</w:t>
+      </w:r>
+    </w:p>
+    <w:p>
+      <w:pPr>
+        <w:pStyle w:val="Heading3"/>
+      </w:pPr>
+      <w:bookmarkStart w:id="30" w:name="_Toc38007546"/>
       <w:r>
         <w:lastRenderedPageBreak/>
         <w:t>How to use</w:t>
       </w:r>
-      <w:bookmarkEnd w:id="24"/>
+      <w:bookmarkEnd w:id="30"/>
     </w:p>
     <w:p>
       <w:pPr>
         <w:ind w:left="720"/>
       </w:pPr>
       <w:r>
-        <w:t>The user can</w:t>
-      </w:r>
-      <w:r>
-        <w:t xml:space="preserve"> leave the application</w:t>
-      </w:r>
-      <w:r>
-        <w:t xml:space="preserve"> whilst the algorithm is doing its job, the user will receive a notification </w:t>
-      </w:r>
-      <w:r>
-        <w:t xml:space="preserve">in the bottom right of their screen </w:t>
-      </w:r>
-      <w:r>
-        <w:t>once the algorithm has finished.</w:t>
+        <w:t>The user</w:t>
+      </w:r>
+      <w:r>
+        <w:t xml:space="preserve"> can play around with the Lewis Structure</w:t>
+      </w:r>
+      <w:r>
+        <w:t xml:space="preserve"> and Three-Dimensional Display in one tab, and then go to the next. The user can, easily navigate between tabs by tapping the left and right arrow key</w:t>
+      </w:r>
+      <w:r>
+        <w:t>s</w:t>
+      </w:r>
+      <w:r>
+        <w:t xml:space="preserve"> once they have clicked on a tab (or if it has just loaded). If the user clicks elsewhere, they will need to re-highlight the tabs on the top before being able to move around with the arrow keys. The user can always change tab by simply clicking the desired tab.</w:t>
       </w:r>
     </w:p>
     <w:p>
       <w:pPr>
         <w:pStyle w:val="Heading3"/>
       </w:pPr>
-      <w:bookmarkStart w:id="25" w:name="_Toc38005345"/>
+      <w:bookmarkStart w:id="31" w:name="_Toc38007547"/>
       <w:r>
         <w:t>What to expect</w:t>
       </w:r>
-      <w:bookmarkEnd w:id="25"/>
-    </w:p>
-    <w:p>
-      <w:pPr>
-        <w:ind w:left="720"/>
-      </w:pPr>
-      <w:r>
-        <w:t>I</w:t>
-      </w:r>
-      <w:r>
-        <w:t>f</w:t>
-      </w:r>
-      <w:r>
-        <w:t xml:space="preserve"> the user wishes to look at the loading screen</w:t>
-      </w:r>
-      <w:r>
-        <w:t xml:space="preserve">, </w:t>
-      </w:r>
-      <w:r>
-        <w:t xml:space="preserve">they will see </w:t>
-      </w:r>
-      <w:r>
-        <w:t>molecules swirling around</w:t>
-      </w:r>
-      <w:r>
-        <w:t>.</w:t>
-      </w:r>
-    </w:p>
-    <w:p>
-      <w:pPr>
-        <w:pStyle w:val="Heading3"/>
-      </w:pPr>
-      <w:bookmarkStart w:id="26" w:name="_Toc38005346"/>
-      <w:r>
-        <w:t>Technical Description</w:t>
-      </w:r>
-      <w:bookmarkEnd w:id="26"/>
-    </w:p>
-    <w:p>
-      <w:pPr>
-        <w:ind w:left="720"/>
-      </w:pPr>
-      <w:r>
-        <w:t xml:space="preserve">The loading screen is a loop that runs while there’s been no solution received. It’s H2O’s </w:t>
-      </w:r>
-      <w:r>
-        <w:t>molecular representation</w:t>
-      </w:r>
-      <w:r>
-        <w:t xml:space="preserve"> spinning around an axis.</w:t>
-      </w:r>
-      <w:r>
-        <w:t xml:space="preserve"> The actual algorithm is running on a separate thread in the meanwhile.</w:t>
-      </w:r>
-    </w:p>
-    <w:p>
-      <w:pPr>
-        <w:pStyle w:val="Heading2"/>
-      </w:pPr>
-      <w:bookmarkStart w:id="27" w:name="_Toc38005347"/>
-      <w:r>
-        <w:t>Tabs</w:t>
-      </w:r>
-      <w:bookmarkEnd w:id="27"/>
-    </w:p>
-    <w:p>
-      <w:pPr>
-        <w:pStyle w:val="Heading3"/>
-      </w:pPr>
-      <w:bookmarkStart w:id="28" w:name="_Toc38005348"/>
-      <w:r>
-        <w:t>Summary</w:t>
-      </w:r>
-      <w:bookmarkEnd w:id="28"/>
-    </w:p>
-    <w:p>
-      <w:pPr>
-        <w:ind w:left="720"/>
-      </w:pPr>
-      <w:r>
-        <w:t>The tabs are what the Lewis Structure and the Three-Dimensional Display are contained in.</w:t>
-      </w:r>
-      <w:r>
-        <w:t xml:space="preserve"> The user can choose which tab they want selected by clicking the numbered tabs at the top of the screen.</w:t>
-      </w:r>
-    </w:p>
-    <w:p>
-      <w:pPr>
-        <w:pStyle w:val="Heading3"/>
-      </w:pPr>
-      <w:bookmarkStart w:id="29" w:name="_Toc38005349"/>
-      <w:r>
-        <w:t>How to use</w:t>
-      </w:r>
-      <w:bookmarkEnd w:id="29"/>
-    </w:p>
-    <w:p>
-      <w:pPr>
-        <w:ind w:left="720"/>
-      </w:pPr>
-      <w:r>
-        <w:t>The user</w:t>
-      </w:r>
-      <w:r>
-        <w:t xml:space="preserve"> can play around with the Lewis Structure</w:t>
-      </w:r>
-      <w:r>
-        <w:t xml:space="preserve"> and Three-Dimensional Display in one tab, and then go to the next. The user can, easily navigate between tabs by tapping the left and right arrow key</w:t>
-      </w:r>
-      <w:r>
-        <w:t>s</w:t>
-      </w:r>
-      <w:r>
-        <w:t xml:space="preserve"> once they have clicked on a tab (or if it has just loaded). If the user clicks elsewhere, they will need to re-highlight the tabs on the top before being able to move around with the arrow keys. The user can always change tab by simply clicking the desired tab.</w:t>
-      </w:r>
-    </w:p>
-    <w:p>
-      <w:pPr>
-        <w:pStyle w:val="Heading3"/>
-      </w:pPr>
-      <w:bookmarkStart w:id="30" w:name="_Toc38005350"/>
-      <w:r>
-        <w:t>What to expect</w:t>
-      </w:r>
-      <w:bookmarkEnd w:id="30"/>
+      <w:bookmarkEnd w:id="31"/>
     </w:p>
     <w:p>
       <w:pPr>
@@ -6503,14 +7164,14 @@
       <w:pPr>
         <w:pStyle w:val="Heading3"/>
       </w:pPr>
-      <w:bookmarkStart w:id="31" w:name="_Toc38005351"/>
+      <w:bookmarkStart w:id="32" w:name="_Toc38007548"/>
       <w:r>
         <w:t xml:space="preserve">Technical </w:t>
       </w:r>
       <w:r>
         <w:t>Description</w:t>
       </w:r>
-      <w:bookmarkEnd w:id="31"/>
+      <w:bookmarkEnd w:id="32"/>
     </w:p>
     <w:p>
       <w:pPr>
@@ -6524,22 +7185,21 @@
       <w:pPr>
         <w:pStyle w:val="Heading2"/>
       </w:pPr>
-      <w:bookmarkStart w:id="32" w:name="_Toc38005352"/>
-      <w:r>
-        <w:lastRenderedPageBreak/>
+      <w:bookmarkStart w:id="33" w:name="_Toc38007549"/>
+      <w:r>
         <w:t>Lewis Structure</w:t>
       </w:r>
-      <w:bookmarkEnd w:id="32"/>
+      <w:bookmarkEnd w:id="33"/>
     </w:p>
     <w:p>
       <w:pPr>
         <w:pStyle w:val="Heading3"/>
       </w:pPr>
-      <w:bookmarkStart w:id="33" w:name="_Toc38005353"/>
+      <w:bookmarkStart w:id="34" w:name="_Toc38007550"/>
       <w:r>
         <w:t>Summary</w:t>
       </w:r>
-      <w:bookmarkEnd w:id="33"/>
+      <w:bookmarkEnd w:id="34"/>
     </w:p>
     <w:p>
       <w:pPr>
@@ -6556,11 +7216,11 @@
       <w:pPr>
         <w:pStyle w:val="Heading3"/>
       </w:pPr>
-      <w:bookmarkStart w:id="34" w:name="_Toc38005354"/>
+      <w:bookmarkStart w:id="35" w:name="_Toc38007551"/>
       <w:r>
         <w:t>How to use</w:t>
       </w:r>
-      <w:bookmarkEnd w:id="34"/>
+      <w:bookmarkEnd w:id="35"/>
     </w:p>
     <w:p>
       <w:pPr>
@@ -6613,11 +7273,11 @@
       <w:pPr>
         <w:pStyle w:val="Heading3"/>
       </w:pPr>
-      <w:bookmarkStart w:id="35" w:name="_Toc38005355"/>
+      <w:bookmarkStart w:id="36" w:name="_Toc38007552"/>
       <w:r>
         <w:t>What to expect</w:t>
       </w:r>
-      <w:bookmarkEnd w:id="35"/>
+      <w:bookmarkEnd w:id="36"/>
     </w:p>
     <w:p>
       <w:pPr>
@@ -6648,11 +7308,11 @@
       <w:pPr>
         <w:pStyle w:val="Heading3"/>
       </w:pPr>
-      <w:bookmarkStart w:id="36" w:name="_Toc38005356"/>
+      <w:bookmarkStart w:id="37" w:name="_Toc38007553"/>
       <w:r>
         <w:t>Technical Description</w:t>
       </w:r>
-      <w:bookmarkEnd w:id="36"/>
+      <w:bookmarkEnd w:id="37"/>
     </w:p>
     <w:p>
       <w:pPr>
@@ -6666,8 +7326,9 @@
       <w:pPr>
         <w:pStyle w:val="Heading2"/>
       </w:pPr>
-      <w:bookmarkStart w:id="37" w:name="_Toc38005357"/>
-      <w:r>
+      <w:bookmarkStart w:id="38" w:name="_Toc38007554"/>
+      <w:r>
+        <w:lastRenderedPageBreak/>
         <w:t>Three</w:t>
       </w:r>
       <w:r>
@@ -6676,17 +7337,17 @@
       <w:r>
         <w:t>Dimensional Display</w:t>
       </w:r>
-      <w:bookmarkEnd w:id="37"/>
+      <w:bookmarkEnd w:id="38"/>
     </w:p>
     <w:p>
       <w:pPr>
         <w:pStyle w:val="Heading3"/>
       </w:pPr>
-      <w:bookmarkStart w:id="38" w:name="_Toc38005358"/>
+      <w:bookmarkStart w:id="39" w:name="_Toc38007555"/>
       <w:r>
         <w:t>Summary</w:t>
       </w:r>
-      <w:bookmarkEnd w:id="38"/>
+      <w:bookmarkEnd w:id="39"/>
     </w:p>
     <w:p>
       <w:pPr>
@@ -6730,11 +7391,11 @@
       <w:pPr>
         <w:pStyle w:val="Heading3"/>
       </w:pPr>
-      <w:bookmarkStart w:id="39" w:name="_Toc38005359"/>
+      <w:bookmarkStart w:id="40" w:name="_Toc38007556"/>
       <w:r>
         <w:t>How to use</w:t>
       </w:r>
-      <w:bookmarkEnd w:id="39"/>
+      <w:bookmarkEnd w:id="40"/>
     </w:p>
     <w:p>
       <w:pPr>
@@ -6808,22 +7469,10 @@
         <w:rPr>
           <w:iCs/>
         </w:rPr>
-        <w:t>molecule</w:t>
-      </w:r>
-      <w:r>
-        <w:rPr>
-          <w:iCs/>
-        </w:rPr>
-        <w:t xml:space="preserve"> (not ions since they are symmetrical spheres)</w:t>
-      </w:r>
-      <w:r>
-        <w:t xml:space="preserve"> can </w:t>
-      </w:r>
-      <w:r>
-        <w:t xml:space="preserve">similarly </w:t>
-      </w:r>
-      <w:r>
-        <w:t xml:space="preserve">be </w:t>
+        <w:t>molecule (not ions since they are symmetrical spheres)</w:t>
+      </w:r>
+      <w:r>
+        <w:t xml:space="preserve"> can similarly be </w:t>
       </w:r>
       <w:r>
         <w:rPr>
@@ -6833,13 +7482,7 @@
         <w:t>rotated</w:t>
       </w:r>
       <w:r>
-        <w:t xml:space="preserve"> by pressing down the</w:t>
-      </w:r>
-      <w:r>
-        <w:t xml:space="preserve"> right</w:t>
-      </w:r>
-      <w:r>
-        <w:t xml:space="preserve"> mouse button and moving the cursor. </w:t>
+        <w:t xml:space="preserve"> by pressing down the right mouse button and moving the cursor. </w:t>
       </w:r>
     </w:p>
     <w:p>
@@ -6893,13 +7536,7 @@
         <w:rPr>
           <w:iCs/>
         </w:rPr>
-        <w:t>molecule</w:t>
-      </w:r>
-      <w:r>
-        <w:rPr>
-          <w:iCs/>
-        </w:rPr>
-        <w:t>’s</w:t>
+        <w:t>molecule’s</w:t>
       </w:r>
       <w:r>
         <w:t xml:space="preserve"> </w:t>
@@ -6932,160 +7569,419 @@
       <w:pPr>
         <w:pStyle w:val="Heading3"/>
       </w:pPr>
-      <w:bookmarkStart w:id="40" w:name="_Toc38005360"/>
+      <w:bookmarkStart w:id="41" w:name="_Toc38007557"/>
+      <w:r>
+        <w:t>What to expect</w:t>
+      </w:r>
+      <w:bookmarkEnd w:id="41"/>
+    </w:p>
+    <w:p>
+      <w:pPr>
+        <w:ind w:left="720"/>
+      </w:pPr>
+      <w:r>
+        <w:t xml:space="preserve">The </w:t>
+      </w:r>
+      <w:r>
+        <w:t xml:space="preserve">user can </w:t>
+      </w:r>
+      <w:r>
+        <w:t xml:space="preserve">expect </w:t>
+      </w:r>
+      <w:r>
+        <w:t xml:space="preserve">the angles between atoms </w:t>
+      </w:r>
+      <w:r>
+        <w:t xml:space="preserve">to be close to what </w:t>
+      </w:r>
+      <w:r>
+        <w:t>they are theoretically</w:t>
+      </w:r>
+      <w:r>
+        <w:t xml:space="preserve"> according to the VSEPR model</w:t>
+      </w:r>
+      <w:r>
+        <w:t xml:space="preserve">. </w:t>
+      </w:r>
+      <w:r>
+        <w:t>The user can expect to see the proper bond counts for each solution</w:t>
+      </w:r>
+      <w:r>
+        <w:t>.</w:t>
+      </w:r>
+      <w:r>
+        <w:t xml:space="preserve"> </w:t>
+      </w:r>
+      <w:r>
+        <w:t>The</w:t>
+      </w:r>
+      <w:r>
+        <w:t>y</w:t>
+      </w:r>
+      <w:r>
+        <w:t xml:space="preserve"> can</w:t>
+      </w:r>
+      <w:r>
+        <w:t xml:space="preserve"> also</w:t>
+      </w:r>
+      <w:r>
+        <w:t xml:space="preserve"> expect to see the formal charge on each atom if it is not neutral.</w:t>
+      </w:r>
+      <w:r>
+        <w:t xml:space="preserve"> </w:t>
+      </w:r>
+      <w:r>
+        <w:t xml:space="preserve">The </w:t>
+      </w:r>
+      <w:r>
+        <w:t xml:space="preserve">atoms are distinguishable one from the other, for instance </w:t>
+      </w:r>
+      <w:r>
+        <w:t xml:space="preserve">hydrogen atoms </w:t>
+      </w:r>
+      <w:r>
+        <w:t xml:space="preserve">as seen in the </w:t>
+      </w:r>
+      <w:r>
+        <w:t>group</w:t>
+      </w:r>
+      <w:r>
+        <w:t xml:space="preserve"> </w:t>
+      </w:r>
+      <w:r>
+        <w:t>are</w:t>
+      </w:r>
+      <w:r>
+        <w:t xml:space="preserve"> of a light</w:t>
+      </w:r>
+      <w:r>
+        <w:t xml:space="preserve">er </w:t>
+      </w:r>
+      <w:r>
+        <w:t>color</w:t>
+      </w:r>
+      <w:r>
+        <w:t xml:space="preserve"> and of a smaller size.</w:t>
+      </w:r>
+      <w:r>
+        <w:t xml:space="preserve"> </w:t>
+      </w:r>
+      <w:r>
+        <w:t xml:space="preserve">The user </w:t>
+      </w:r>
+      <w:r>
+        <w:t xml:space="preserve">can also </w:t>
+      </w:r>
+      <w:r>
+        <w:t>see</w:t>
+      </w:r>
+      <w:r>
+        <w:t xml:space="preserve"> its symbol by hovering over it.</w:t>
+      </w:r>
+    </w:p>
+    <w:p>
+      <w:pPr>
+        <w:pStyle w:val="Heading3"/>
+      </w:pPr>
+      <w:bookmarkStart w:id="42" w:name="_Toc38007558"/>
+      <w:r>
+        <w:t>Technical Description</w:t>
+      </w:r>
+      <w:bookmarkEnd w:id="42"/>
+    </w:p>
+    <w:p>
+      <w:pPr>
+        <w:ind w:left="720"/>
+      </w:pPr>
+      <w:r>
+        <w:t>The molecular representation of the compound is created with a set of spheres to represent the atoms, and cylinders to represent the bonds.</w:t>
+      </w:r>
+      <w:r>
+        <w:t xml:space="preserve"> The Three-Dimensional representation is generated from a specific solution given by the algorithm. It takes the solution and recursively places the atoms in their respective location. Loops within the molecule are handled first and hence are generally in the center. </w:t>
+      </w:r>
+      <w:r>
+        <w:t>The user can rotate the 3D compound, this is done by rotating the axis itself on which the whole compound is reliant.</w:t>
+      </w:r>
+      <w:r>
+        <w:t xml:space="preserve"> </w:t>
+      </w:r>
+      <w:r>
+        <w:t>Translating simply changes the coordinates of the group of spheres and cylinders.</w:t>
+      </w:r>
+      <w:r>
+        <w:t xml:space="preserve"> </w:t>
+      </w:r>
+    </w:p>
+    <w:p>
+      <w:pPr>
+        <w:pStyle w:val="Heading2"/>
+      </w:pPr>
+      <w:bookmarkStart w:id="43" w:name="_Toc38007559"/>
+      <w:r>
+        <w:t>Screenshots</w:t>
+      </w:r>
+      <w:bookmarkEnd w:id="43"/>
+    </w:p>
+    <w:p>
+      <w:pPr>
+        <w:pStyle w:val="Heading3"/>
+      </w:pPr>
+      <w:bookmarkStart w:id="44" w:name="_Toc38007560"/>
+      <w:r>
+        <w:t>Summary</w:t>
+      </w:r>
+      <w:bookmarkEnd w:id="44"/>
+    </w:p>
+    <w:p>
+      <w:pPr>
+        <w:ind w:left="720"/>
+      </w:pPr>
+      <w:r>
+        <w:t>The screenshots allow the user to export the models as an image to insert in another document easily or simply to have as a PNG.</w:t>
+      </w:r>
+    </w:p>
+    <w:p>
+      <w:pPr>
+        <w:pStyle w:val="Heading3"/>
+      </w:pPr>
+      <w:bookmarkStart w:id="45" w:name="_Toc38007561"/>
+      <w:r>
+        <w:t>How to use</w:t>
+      </w:r>
+      <w:bookmarkEnd w:id="45"/>
+    </w:p>
+    <w:p>
+      <w:pPr>
+        <w:ind w:left="720"/>
+      </w:pPr>
+      <w:r>
+        <w:t xml:space="preserve">To use, the user must simply go to the menu and click </w:t>
+      </w:r>
+      <w:r>
+        <w:rPr>
+          <w:b/>
+        </w:rPr>
+        <w:t>Save</w:t>
+      </w:r>
+      <w:r>
+        <w:t>, from there they can choose the type of screenshot they want to save.</w:t>
+      </w:r>
+    </w:p>
+    <w:p>
+      <w:pPr>
+        <w:pStyle w:val="Heading3"/>
+      </w:pPr>
+      <w:bookmarkStart w:id="46" w:name="_Toc38007562"/>
       <w:r>
         <w:lastRenderedPageBreak/>
         <w:t>What to expect</w:t>
       </w:r>
-      <w:bookmarkEnd w:id="40"/>
+      <w:bookmarkEnd w:id="46"/>
     </w:p>
     <w:p>
       <w:pPr>
         <w:ind w:left="720"/>
       </w:pPr>
       <w:r>
-        <w:t xml:space="preserve">The </w:t>
-      </w:r>
-      <w:r>
-        <w:t xml:space="preserve">user can </w:t>
-      </w:r>
-      <w:r>
-        <w:t xml:space="preserve">expect </w:t>
-      </w:r>
-      <w:r>
-        <w:t xml:space="preserve">the angles between atoms </w:t>
-      </w:r>
-      <w:r>
-        <w:t xml:space="preserve">to be close to what </w:t>
-      </w:r>
-      <w:r>
-        <w:t>they are theoretically</w:t>
-      </w:r>
-      <w:r>
-        <w:t xml:space="preserve"> according to the VSEPR model</w:t>
-      </w:r>
-      <w:r>
-        <w:t xml:space="preserve">. </w:t>
-      </w:r>
-      <w:r>
-        <w:t>The user can expect to see the proper bond counts for each solution</w:t>
-      </w:r>
-      <w:r>
-        <w:t>.</w:t>
-      </w:r>
-      <w:r>
-        <w:t xml:space="preserve"> </w:t>
-      </w:r>
-      <w:r>
-        <w:t>The</w:t>
-      </w:r>
-      <w:r>
-        <w:t>y</w:t>
-      </w:r>
-      <w:r>
-        <w:t xml:space="preserve"> can</w:t>
-      </w:r>
-      <w:r>
-        <w:t xml:space="preserve"> also</w:t>
-      </w:r>
-      <w:r>
-        <w:t xml:space="preserve"> expect to see the formal charge on each atom if it is not neutral.</w:t>
-      </w:r>
-      <w:r>
-        <w:t xml:space="preserve"> </w:t>
-      </w:r>
-      <w:r>
-        <w:t xml:space="preserve">The </w:t>
-      </w:r>
-      <w:r>
-        <w:t xml:space="preserve">atoms are distinguishable one from the other, for instance </w:t>
-      </w:r>
-      <w:r>
-        <w:t xml:space="preserve">hydrogen atoms </w:t>
-      </w:r>
-      <w:r>
-        <w:t xml:space="preserve">as seen in the </w:t>
-      </w:r>
-      <w:r>
-        <w:t>group</w:t>
-      </w:r>
-      <w:r>
-        <w:t xml:space="preserve"> </w:t>
-      </w:r>
-      <w:r>
-        <w:t>are</w:t>
-      </w:r>
-      <w:r>
-        <w:t xml:space="preserve"> of a light</w:t>
-      </w:r>
-      <w:r>
-        <w:t xml:space="preserve">er </w:t>
-      </w:r>
-      <w:r>
-        <w:t>color</w:t>
-      </w:r>
-      <w:r>
-        <w:t xml:space="preserve"> and of a smaller size.</w:t>
-      </w:r>
-      <w:r>
-        <w:t xml:space="preserve"> </w:t>
-      </w:r>
-      <w:r>
-        <w:t xml:space="preserve">The user </w:t>
-      </w:r>
-      <w:r>
-        <w:t xml:space="preserve">can also </w:t>
-      </w:r>
-      <w:r>
-        <w:t>see</w:t>
-      </w:r>
-      <w:r>
-        <w:t xml:space="preserve"> its symbol by hovering over it.</w:t>
+        <w:t xml:space="preserve">There are 3 types of screenshots. The first, </w:t>
+      </w:r>
+      <w:r>
+        <w:rPr>
+          <w:b/>
+        </w:rPr>
+        <w:t>Save Screen</w:t>
+      </w:r>
+      <w:r>
+        <w:t xml:space="preserve">, will save the whole applications screen. Since this is the only one available either in the Selection or the Loading page, it is mostly used when wanting to save the input page. The second, </w:t>
+      </w:r>
+      <w:r>
+        <w:rPr>
+          <w:b/>
+        </w:rPr>
+        <w:t>Save 3D</w:t>
+      </w:r>
+      <w:r>
+        <w:t xml:space="preserve">, is only available in the Results page, and will save a screenshot of the Three-Dimensional model of the currently selected solution. The third, </w:t>
+      </w:r>
+      <w:r>
+        <w:rPr>
+          <w:b/>
+        </w:rPr>
+        <w:t>Save Lewis</w:t>
+      </w:r>
+      <w:r>
+        <w:t>, is also only available in the Results page, and will save a screenshot of the Lewis Structure of the currently selected solution.</w:t>
       </w:r>
     </w:p>
     <w:p>
       <w:pPr>
         <w:pStyle w:val="Heading3"/>
       </w:pPr>
-      <w:bookmarkStart w:id="41" w:name="_Toc38005361"/>
+      <w:bookmarkStart w:id="47" w:name="_Toc38007563"/>
       <w:r>
         <w:t>Technical Description</w:t>
       </w:r>
-      <w:bookmarkEnd w:id="41"/>
+      <w:bookmarkEnd w:id="47"/>
     </w:p>
     <w:p>
       <w:pPr>
         <w:ind w:left="720"/>
       </w:pPr>
       <w:r>
-        <w:t>The molecular representation of the compound is created with a set of spheres to represent the atoms, and cylinders to represent the bonds.</w:t>
-      </w:r>
-      <w:r>
-        <w:t xml:space="preserve"> </w:t>
-      </w:r>
-      <w:r>
-        <w:t>The</w:t>
-      </w:r>
-      <w:r>
-        <w:t xml:space="preserve"> Three-Dimensional representation</w:t>
-      </w:r>
-      <w:r>
-        <w:t xml:space="preserve"> is generated from a specific solution given by the algorithm. It takes the solution and recursively places the atoms in their respective location. Loops within the molecule are handled first and hence are generally in the center.</w:t>
-      </w:r>
-      <w:r>
-        <w:t xml:space="preserve"> </w:t>
-      </w:r>
-      <w:r>
-        <w:t>The user can rotate the 3D compound, this is done by rotating the axis itself on which the whole compound is reliant.</w:t>
-      </w:r>
-      <w:r>
-        <w:t xml:space="preserve"> </w:t>
-      </w:r>
-      <w:r>
-        <w:t>Translating simply changes the coordinates of the group of spheres and cylinders.</w:t>
-      </w:r>
-      <w:r>
-        <w:t xml:space="preserve"> </w:t>
+        <w:t xml:space="preserve">This feature uses a simple built-in framework that takes the screen and re-renders it </w:t>
+      </w:r>
+      <w:r>
+        <w:t>as a PNG image.</w:t>
+      </w:r>
+    </w:p>
+    <w:p>
+      <w:pPr>
+        <w:pStyle w:val="Heading2"/>
+      </w:pPr>
+      <w:bookmarkStart w:id="48" w:name="_Toc38007564"/>
+      <w:r>
+        <w:t>Saving</w:t>
+      </w:r>
+      <w:r>
+        <w:t>/Loading</w:t>
+      </w:r>
+      <w:r>
+        <w:t xml:space="preserve"> Molecules</w:t>
+      </w:r>
+      <w:bookmarkEnd w:id="48"/>
+    </w:p>
+    <w:p>
+      <w:pPr>
+        <w:pStyle w:val="Heading3"/>
+      </w:pPr>
+      <w:bookmarkStart w:id="49" w:name="_Toc38007565"/>
+      <w:r>
+        <w:t>Summary</w:t>
+      </w:r>
+      <w:bookmarkEnd w:id="49"/>
+    </w:p>
+    <w:p>
+      <w:pPr>
+        <w:ind w:left="720"/>
+      </w:pPr>
+      <w:r>
+        <w:t>This feature allows the user to save a specific solution found so that it can be loaded at any other moment in the Selection page, thus saving a lot of time.</w:t>
+      </w:r>
+    </w:p>
+    <w:p>
+      <w:pPr>
+        <w:pStyle w:val="Heading3"/>
+      </w:pPr>
+      <w:bookmarkStart w:id="50" w:name="_Toc38007566"/>
+      <w:r>
+        <w:t>How to use</w:t>
+      </w:r>
+      <w:bookmarkEnd w:id="50"/>
+    </w:p>
+    <w:p>
+      <w:pPr>
+        <w:ind w:left="720"/>
+      </w:pPr>
+      <w:r>
+        <w:t xml:space="preserve">To save, the user must simply go to the menu, click </w:t>
+      </w:r>
+      <w:r>
+        <w:rPr>
+          <w:b/>
+        </w:rPr>
+        <w:t>Save</w:t>
+      </w:r>
+      <w:r>
+        <w:t xml:space="preserve">, and then choose the </w:t>
+      </w:r>
+      <w:r>
+        <w:rPr>
+          <w:b/>
+        </w:rPr>
+        <w:t>Save Molecule</w:t>
+      </w:r>
+      <w:r>
+        <w:t xml:space="preserve"> option. This will prompt a window to select where to save the file.</w:t>
+      </w:r>
+    </w:p>
+    <w:p>
+      <w:pPr>
+        <w:ind w:left="720"/>
+      </w:pPr>
+      <w:r>
+        <w:t xml:space="preserve">To load, the user must simply go to the menu, click </w:t>
+      </w:r>
+      <w:r>
+        <w:rPr>
+          <w:b/>
+        </w:rPr>
+        <w:t>Algorithm</w:t>
+      </w:r>
+      <w:r>
+        <w:t xml:space="preserve">, and then choose the </w:t>
+      </w:r>
+      <w:r>
+        <w:rPr>
+          <w:b/>
+        </w:rPr>
+        <w:t>Load Molecule</w:t>
+      </w:r>
+      <w:r>
+        <w:t xml:space="preserve"> option. This will prompt a window to choose the file to open.</w:t>
+      </w:r>
+    </w:p>
+    <w:p>
+      <w:pPr>
+        <w:pStyle w:val="Heading3"/>
+      </w:pPr>
+      <w:bookmarkStart w:id="51" w:name="_Toc38007567"/>
+      <w:r>
+        <w:t>What to expect</w:t>
+      </w:r>
+      <w:bookmarkEnd w:id="51"/>
+    </w:p>
+    <w:p>
+      <w:pPr>
+        <w:ind w:left="720"/>
+      </w:pPr>
+      <w:r>
+        <w:t xml:space="preserve">The user can expect a </w:t>
+      </w:r>
+      <w:r>
+        <w:rPr>
+          <w:b/>
+        </w:rPr>
+        <w:t>.mol</w:t>
+      </w:r>
+      <w:r>
+        <w:t xml:space="preserve"> file type, standing for a </w:t>
+      </w:r>
+      <w:r>
+        <w:rPr>
+          <w:b/>
+        </w:rPr>
+        <w:t>molecule</w:t>
+      </w:r>
+      <w:r>
+        <w:t xml:space="preserve"> file. This file is a type used specifically for this application and will not work with other applications. When loading the file, the application will load it as if it came directly from the algorithm itself, but must faster due to </w:t>
+      </w:r>
+      <w:r>
+        <w:t>not having to calculate the solutions. It will similarly load the Results page, as if it were a normal input.</w:t>
+      </w:r>
+    </w:p>
+    <w:p>
+      <w:pPr>
+        <w:pStyle w:val="Heading3"/>
+      </w:pPr>
+      <w:bookmarkStart w:id="52" w:name="_Toc38007568"/>
+      <w:r>
+        <w:t>Technical Description</w:t>
+      </w:r>
+      <w:bookmarkEnd w:id="52"/>
+    </w:p>
+    <w:p>
+      <w:r>
+        <w:t>The file is saved using the same interface used for the communication between the application and the algorithm. This allows for the difference between loading a file and using the algorithm to be minimal. The application then has no difficulty reading from the file efficiently.</w:t>
       </w:r>
     </w:p>
     <w:p>
@@ -7095,15 +7991,15 @@
           <w:highlight w:val="yellow"/>
         </w:rPr>
       </w:pPr>
-      <w:bookmarkStart w:id="42" w:name="_Toc38005362"/>
+      <w:bookmarkStart w:id="53" w:name="_Toc38007569"/>
       <w:r>
         <w:rPr>
           <w:highlight w:val="yellow"/>
         </w:rPr>
         <w:lastRenderedPageBreak/>
-        <w:t>Screenshots</w:t>
-      </w:r>
-      <w:bookmarkEnd w:id="42"/>
+        <w:t>Settings</w:t>
+      </w:r>
+      <w:bookmarkEnd w:id="53"/>
     </w:p>
     <w:p>
       <w:pPr>
@@ -7112,14 +8008,14 @@
           <w:highlight w:val="yellow"/>
         </w:rPr>
       </w:pPr>
-      <w:bookmarkStart w:id="43" w:name="_Toc38005363"/>
+      <w:bookmarkStart w:id="54" w:name="_Toc38007570"/>
       <w:r>
         <w:rPr>
           <w:highlight w:val="yellow"/>
         </w:rPr>
         <w:t>Summary</w:t>
       </w:r>
-      <w:bookmarkEnd w:id="43"/>
+      <w:bookmarkEnd w:id="54"/>
     </w:p>
     <w:p>
       <w:pPr>
@@ -7128,14 +8024,14 @@
           <w:highlight w:val="yellow"/>
         </w:rPr>
       </w:pPr>
-      <w:bookmarkStart w:id="44" w:name="_Toc38005364"/>
+      <w:bookmarkStart w:id="55" w:name="_Toc38007571"/>
       <w:r>
         <w:rPr>
           <w:highlight w:val="yellow"/>
         </w:rPr>
         <w:t>How to use</w:t>
       </w:r>
-      <w:bookmarkEnd w:id="44"/>
+      <w:bookmarkEnd w:id="55"/>
     </w:p>
     <w:p>
       <w:pPr>
@@ -7144,14 +8040,16 @@
           <w:highlight w:val="yellow"/>
         </w:rPr>
       </w:pPr>
-      <w:bookmarkStart w:id="45" w:name="_Toc38005365"/>
+      <w:bookmarkStart w:id="56" w:name="_Toc38007572"/>
       <w:r>
         <w:rPr>
           <w:highlight w:val="yellow"/>
         </w:rPr>
         <w:t>What to expect</w:t>
       </w:r>
-      <w:bookmarkEnd w:id="45"/>
+      <w:bookmarkStart w:id="57" w:name="_GoBack"/>
+      <w:bookmarkEnd w:id="56"/>
+      <w:bookmarkEnd w:id="57"/>
     </w:p>
     <w:p>
       <w:pPr>
@@ -7160,14 +8058,14 @@
           <w:highlight w:val="yellow"/>
         </w:rPr>
       </w:pPr>
-      <w:bookmarkStart w:id="46" w:name="_Toc38005366"/>
+      <w:bookmarkStart w:id="58" w:name="_Toc38007573"/>
       <w:r>
         <w:rPr>
           <w:highlight w:val="yellow"/>
         </w:rPr>
         <w:t>Technical Description</w:t>
       </w:r>
-      <w:bookmarkEnd w:id="46"/>
+      <w:bookmarkEnd w:id="58"/>
     </w:p>
     <w:p>
       <w:pPr>
@@ -7176,14 +8074,14 @@
           <w:highlight w:val="yellow"/>
         </w:rPr>
       </w:pPr>
-      <w:bookmarkStart w:id="47" w:name="_Toc38005367"/>
+      <w:bookmarkStart w:id="59" w:name="_Toc38007574"/>
       <w:r>
         <w:rPr>
           <w:highlight w:val="yellow"/>
         </w:rPr>
-        <w:t>Saving Molecules</w:t>
-      </w:r>
-      <w:bookmarkEnd w:id="47"/>
+        <w:t>Manual Mode</w:t>
+      </w:r>
+      <w:bookmarkEnd w:id="59"/>
     </w:p>
     <w:p>
       <w:pPr>
@@ -7192,14 +8090,14 @@
           <w:highlight w:val="yellow"/>
         </w:rPr>
       </w:pPr>
-      <w:bookmarkStart w:id="48" w:name="_Toc38005368"/>
+      <w:bookmarkStart w:id="60" w:name="_Toc38007575"/>
       <w:r>
         <w:rPr>
           <w:highlight w:val="yellow"/>
         </w:rPr>
         <w:t>Summary</w:t>
       </w:r>
-      <w:bookmarkEnd w:id="48"/>
+      <w:bookmarkEnd w:id="60"/>
     </w:p>
     <w:p>
       <w:pPr>
@@ -7208,14 +8106,14 @@
           <w:highlight w:val="yellow"/>
         </w:rPr>
       </w:pPr>
-      <w:bookmarkStart w:id="49" w:name="_Toc38005369"/>
+      <w:bookmarkStart w:id="61" w:name="_Toc38007576"/>
       <w:r>
         <w:rPr>
           <w:highlight w:val="yellow"/>
         </w:rPr>
         <w:t>How to use</w:t>
       </w:r>
-      <w:bookmarkEnd w:id="49"/>
+      <w:bookmarkEnd w:id="61"/>
     </w:p>
     <w:p>
       <w:pPr>
@@ -7224,14 +8122,14 @@
           <w:highlight w:val="yellow"/>
         </w:rPr>
       </w:pPr>
-      <w:bookmarkStart w:id="50" w:name="_Toc38005370"/>
+      <w:bookmarkStart w:id="62" w:name="_Toc38007577"/>
       <w:r>
         <w:rPr>
           <w:highlight w:val="yellow"/>
         </w:rPr>
         <w:t>What to expect</w:t>
       </w:r>
-      <w:bookmarkEnd w:id="50"/>
+      <w:bookmarkEnd w:id="62"/>
     </w:p>
     <w:p>
       <w:pPr>
@@ -7240,104 +8138,24 @@
           <w:highlight w:val="yellow"/>
         </w:rPr>
       </w:pPr>
-      <w:bookmarkStart w:id="51" w:name="_Toc38005371"/>
+      <w:bookmarkStart w:id="63" w:name="_Toc38007578"/>
       <w:r>
         <w:rPr>
           <w:highlight w:val="yellow"/>
         </w:rPr>
         <w:t>Technical Description</w:t>
       </w:r>
-      <w:bookmarkEnd w:id="51"/>
-    </w:p>
-    <w:p>
-      <w:pPr>
-        <w:pStyle w:val="Heading2"/>
-        <w:rPr>
-          <w:highlight w:val="yellow"/>
-        </w:rPr>
-      </w:pPr>
-      <w:bookmarkStart w:id="52" w:name="_Toc38005372"/>
-      <w:r>
-        <w:rPr>
-          <w:highlight w:val="yellow"/>
-        </w:rPr>
-        <w:t>Settings</w:t>
-      </w:r>
-      <w:bookmarkEnd w:id="52"/>
-    </w:p>
-    <w:p>
-      <w:pPr>
-        <w:pStyle w:val="Heading3"/>
-        <w:rPr>
-          <w:highlight w:val="yellow"/>
-        </w:rPr>
-      </w:pPr>
-      <w:bookmarkStart w:id="53" w:name="_Toc38005373"/>
-      <w:r>
-        <w:rPr>
-          <w:highlight w:val="yellow"/>
-        </w:rPr>
-        <w:t>Summary</w:t>
-      </w:r>
-      <w:bookmarkEnd w:id="53"/>
-    </w:p>
-    <w:p>
-      <w:pPr>
-        <w:pStyle w:val="Heading3"/>
-        <w:rPr>
-          <w:highlight w:val="yellow"/>
-        </w:rPr>
-      </w:pPr>
-      <w:bookmarkStart w:id="54" w:name="_Toc38005374"/>
-      <w:r>
-        <w:rPr>
-          <w:highlight w:val="yellow"/>
-        </w:rPr>
-        <w:t>How to use</w:t>
-      </w:r>
-      <w:bookmarkEnd w:id="54"/>
-    </w:p>
-    <w:p>
-      <w:pPr>
-        <w:pStyle w:val="Heading3"/>
-        <w:rPr>
-          <w:highlight w:val="yellow"/>
-        </w:rPr>
-      </w:pPr>
-      <w:bookmarkStart w:id="55" w:name="_Toc38005375"/>
-      <w:r>
-        <w:rPr>
-          <w:highlight w:val="yellow"/>
-        </w:rPr>
-        <w:t>What to expect</w:t>
-      </w:r>
-      <w:bookmarkEnd w:id="55"/>
-    </w:p>
-    <w:p>
-      <w:pPr>
-        <w:pStyle w:val="Heading3"/>
-        <w:rPr>
-          <w:highlight w:val="yellow"/>
-        </w:rPr>
-      </w:pPr>
-      <w:bookmarkStart w:id="56" w:name="_Toc38005376"/>
-      <w:r>
-        <w:rPr>
-          <w:highlight w:val="yellow"/>
-        </w:rPr>
-        <w:t>Technical Description</w:t>
-      </w:r>
-      <w:bookmarkEnd w:id="56"/>
+      <w:bookmarkEnd w:id="63"/>
     </w:p>
     <w:p>
       <w:pPr>
         <w:pStyle w:val="Heading1"/>
       </w:pPr>
-      <w:bookmarkStart w:id="57" w:name="_Toc38005377"/>
+      <w:bookmarkStart w:id="64" w:name="_Toc38007579"/>
       <w:r>
         <w:t>Shortcuts</w:t>
       </w:r>
-      <w:bookmarkEnd w:id="57"/>
+      <w:bookmarkEnd w:id="64"/>
     </w:p>
     <w:p>
       <w:pPr>
@@ -7370,6 +8188,9 @@
       </w:r>
       <w:r>
         <w:t>Submits the entered list of atoms</w:t>
+      </w:r>
+      <w:r>
+        <w:t xml:space="preserve"> or returns to the selection page</w:t>
       </w:r>
     </w:p>
     <w:p>
@@ -7390,22 +8211,22 @@
       <w:pPr>
         <w:pStyle w:val="Heading1"/>
       </w:pPr>
-      <w:bookmarkStart w:id="58" w:name="_Toc38005378"/>
+      <w:bookmarkStart w:id="65" w:name="_Toc38007580"/>
       <w:r>
         <w:lastRenderedPageBreak/>
         <w:t>Appendix</w:t>
       </w:r>
-      <w:bookmarkEnd w:id="58"/>
+      <w:bookmarkEnd w:id="65"/>
     </w:p>
     <w:p>
       <w:pPr>
         <w:pStyle w:val="Heading2"/>
       </w:pPr>
-      <w:bookmarkStart w:id="59" w:name="_Toc38005379"/>
+      <w:bookmarkStart w:id="66" w:name="_Toc38007581"/>
       <w:r>
         <w:t>Structures</w:t>
       </w:r>
-      <w:bookmarkEnd w:id="59"/>
+      <w:bookmarkEnd w:id="66"/>
       <w:r>
         <w:t xml:space="preserve"> </w:t>
       </w:r>
@@ -7414,11 +8235,11 @@
       <w:pPr>
         <w:pStyle w:val="Heading2"/>
       </w:pPr>
-      <w:bookmarkStart w:id="60" w:name="_Toc38005380"/>
+      <w:bookmarkStart w:id="67" w:name="_Toc38007582"/>
       <w:r>
         <w:t>Sorting</w:t>
       </w:r>
-      <w:bookmarkEnd w:id="60"/>
+      <w:bookmarkEnd w:id="67"/>
     </w:p>
     <w:p>
       <w:pPr>
@@ -7560,7 +8381,7 @@
             <w:bCs/>
             <w:noProof/>
           </w:rPr>
-          <w:t>iii</w:t>
+          <w:t>iv</w:t>
         </w:r>
         <w:r>
           <w:rPr>
@@ -7642,7 +8463,7 @@
             <w:bCs/>
             <w:noProof/>
           </w:rPr>
-          <w:t>3</w:t>
+          <w:t>8</w:t>
         </w:r>
         <w:r>
           <w:rPr>
@@ -9570,7 +10391,7 @@
 </file>
 
 <file path=customXml/itemProps1.xml><?xml version="1.0" encoding="utf-8"?>
-<ds:datastoreItem xmlns:ds="http://schemas.openxmlformats.org/officeDocument/2006/customXml" ds:itemID="{70123648-72CF-458B-92CE-E8DCE4195AC0}">
+<ds:datastoreItem xmlns:ds="http://schemas.openxmlformats.org/officeDocument/2006/customXml" ds:itemID="{D564BC2D-8AF4-4646-8118-7E3DCEEA079E}">
   <ds:schemaRefs>
     <ds:schemaRef ds:uri="http://schemas.openxmlformats.org/officeDocument/2006/bibliography"/>
   </ds:schemaRefs>

</xml_diff>

<commit_message>
final big modification of the doc
</commit_message>
<xml_diff>
--- a/Documentation.docx
+++ b/Documentation.docx
@@ -124,7 +124,7 @@
         <w:t>, 2020</w:t>
       </w:r>
     </w:p>
-    <w:bookmarkStart w:id="0" w:name="_Toc38007516" w:displacedByCustomXml="next"/>
+    <w:bookmarkStart w:id="0" w:name="_Toc38008047" w:displacedByCustomXml="next"/>
     <w:sdt>
       <w:sdtPr>
         <w:rPr>
@@ -182,7 +182,7 @@
           <w:r>
             <w:fldChar w:fldCharType="separate"/>
           </w:r>
-          <w:hyperlink w:anchor="_Toc38007516" w:history="1">
+          <w:hyperlink w:anchor="_Toc38008047" w:history="1">
             <w:r>
               <w:rPr>
                 <w:rStyle w:val="Hyperlink"/>
@@ -209,7 +209,7 @@
                 <w:noProof/>
                 <w:webHidden/>
               </w:rPr>
-              <w:instrText xml:space="preserve"> PAGEREF _Toc38007516 \h </w:instrText>
+              <w:instrText xml:space="preserve"> PAGEREF _Toc38008047 \h </w:instrText>
             </w:r>
             <w:r>
               <w:rPr>
@@ -253,7 +253,7 @@
               <w:lang w:val="en-CA" w:eastAsia="zh-CN"/>
             </w:rPr>
           </w:pPr>
-          <w:hyperlink w:anchor="_Toc38007517" w:history="1">
+          <w:hyperlink w:anchor="_Toc38008048" w:history="1">
             <w:r>
               <w:rPr>
                 <w:rStyle w:val="Hyperlink"/>
@@ -295,7 +295,7 @@
                 <w:noProof/>
                 <w:webHidden/>
               </w:rPr>
-              <w:instrText xml:space="preserve"> PAGEREF _Toc38007517 \h </w:instrText>
+              <w:instrText xml:space="preserve"> PAGEREF _Toc38008048 \h </w:instrText>
             </w:r>
             <w:r>
               <w:rPr>
@@ -339,7 +339,7 @@
               <w:lang w:val="en-CA" w:eastAsia="zh-CN"/>
             </w:rPr>
           </w:pPr>
-          <w:hyperlink w:anchor="_Toc38007518" w:history="1">
+          <w:hyperlink w:anchor="_Toc38008049" w:history="1">
             <w:r>
               <w:rPr>
                 <w:rStyle w:val="Hyperlink"/>
@@ -381,7 +381,7 @@
                 <w:noProof/>
                 <w:webHidden/>
               </w:rPr>
-              <w:instrText xml:space="preserve"> PAGEREF _Toc38007518 \h </w:instrText>
+              <w:instrText xml:space="preserve"> PAGEREF _Toc38008049 \h </w:instrText>
             </w:r>
             <w:r>
               <w:rPr>
@@ -425,7 +425,7 @@
               <w:lang w:val="en-CA" w:eastAsia="zh-CN"/>
             </w:rPr>
           </w:pPr>
-          <w:hyperlink w:anchor="_Toc38007519" w:history="1">
+          <w:hyperlink w:anchor="_Toc38008050" w:history="1">
             <w:r>
               <w:rPr>
                 <w:rStyle w:val="Hyperlink"/>
@@ -467,7 +467,7 @@
                 <w:noProof/>
                 <w:webHidden/>
               </w:rPr>
-              <w:instrText xml:space="preserve"> PAGEREF _Toc38007519 \h </w:instrText>
+              <w:instrText xml:space="preserve"> PAGEREF _Toc38008050 \h </w:instrText>
             </w:r>
             <w:r>
               <w:rPr>
@@ -511,7 +511,7 @@
               <w:lang w:val="en-CA" w:eastAsia="zh-CN"/>
             </w:rPr>
           </w:pPr>
-          <w:hyperlink w:anchor="_Toc38007520" w:history="1">
+          <w:hyperlink w:anchor="_Toc38008051" w:history="1">
             <w:r>
               <w:rPr>
                 <w:rStyle w:val="Hyperlink"/>
@@ -553,7 +553,7 @@
                 <w:noProof/>
                 <w:webHidden/>
               </w:rPr>
-              <w:instrText xml:space="preserve"> PAGEREF _Toc38007520 \h </w:instrText>
+              <w:instrText xml:space="preserve"> PAGEREF _Toc38008051 \h </w:instrText>
             </w:r>
             <w:r>
               <w:rPr>
@@ -597,7 +597,7 @@
               <w:lang w:val="en-CA" w:eastAsia="zh-CN"/>
             </w:rPr>
           </w:pPr>
-          <w:hyperlink w:anchor="_Toc38007521" w:history="1">
+          <w:hyperlink w:anchor="_Toc38008052" w:history="1">
             <w:r>
               <w:rPr>
                 <w:rStyle w:val="Hyperlink"/>
@@ -639,7 +639,7 @@
                 <w:noProof/>
                 <w:webHidden/>
               </w:rPr>
-              <w:instrText xml:space="preserve"> PAGEREF _Toc38007521 \h </w:instrText>
+              <w:instrText xml:space="preserve"> PAGEREF _Toc38008052 \h </w:instrText>
             </w:r>
             <w:r>
               <w:rPr>
@@ -683,7 +683,7 @@
               <w:lang w:val="en-CA" w:eastAsia="zh-CN"/>
             </w:rPr>
           </w:pPr>
-          <w:hyperlink w:anchor="_Toc38007522" w:history="1">
+          <w:hyperlink w:anchor="_Toc38008053" w:history="1">
             <w:r>
               <w:rPr>
                 <w:rStyle w:val="Hyperlink"/>
@@ -725,7 +725,7 @@
                 <w:noProof/>
                 <w:webHidden/>
               </w:rPr>
-              <w:instrText xml:space="preserve"> PAGEREF _Toc38007522 \h </w:instrText>
+              <w:instrText xml:space="preserve"> PAGEREF _Toc38008053 \h </w:instrText>
             </w:r>
             <w:r>
               <w:rPr>
@@ -769,7 +769,7 @@
               <w:lang w:val="en-CA" w:eastAsia="zh-CN"/>
             </w:rPr>
           </w:pPr>
-          <w:hyperlink w:anchor="_Toc38007523" w:history="1">
+          <w:hyperlink w:anchor="_Toc38008054" w:history="1">
             <w:r>
               <w:rPr>
                 <w:rStyle w:val="Hyperlink"/>
@@ -811,7 +811,7 @@
                 <w:noProof/>
                 <w:webHidden/>
               </w:rPr>
-              <w:instrText xml:space="preserve"> PAGEREF _Toc38007523 \h </w:instrText>
+              <w:instrText xml:space="preserve"> PAGEREF _Toc38008054 \h </w:instrText>
             </w:r>
             <w:r>
               <w:rPr>
@@ -855,7 +855,7 @@
               <w:lang w:val="en-CA" w:eastAsia="zh-CN"/>
             </w:rPr>
           </w:pPr>
-          <w:hyperlink w:anchor="_Toc38007524" w:history="1">
+          <w:hyperlink w:anchor="_Toc38008055" w:history="1">
             <w:r>
               <w:rPr>
                 <w:rStyle w:val="Hyperlink"/>
@@ -897,7 +897,7 @@
                 <w:noProof/>
                 <w:webHidden/>
               </w:rPr>
-              <w:instrText xml:space="preserve"> PAGEREF _Toc38007524 \h </w:instrText>
+              <w:instrText xml:space="preserve"> PAGEREF _Toc38008055 \h </w:instrText>
             </w:r>
             <w:r>
               <w:rPr>
@@ -941,7 +941,7 @@
               <w:lang w:val="en-CA" w:eastAsia="zh-CN"/>
             </w:rPr>
           </w:pPr>
-          <w:hyperlink w:anchor="_Toc38007525" w:history="1">
+          <w:hyperlink w:anchor="_Toc38008056" w:history="1">
             <w:r>
               <w:rPr>
                 <w:rStyle w:val="Hyperlink"/>
@@ -983,7 +983,7 @@
                 <w:noProof/>
                 <w:webHidden/>
               </w:rPr>
-              <w:instrText xml:space="preserve"> PAGEREF _Toc38007525 \h </w:instrText>
+              <w:instrText xml:space="preserve"> PAGEREF _Toc38008056 \h </w:instrText>
             </w:r>
             <w:r>
               <w:rPr>
@@ -1027,7 +1027,7 @@
               <w:lang w:val="en-CA" w:eastAsia="zh-CN"/>
             </w:rPr>
           </w:pPr>
-          <w:hyperlink w:anchor="_Toc38007526" w:history="1">
+          <w:hyperlink w:anchor="_Toc38008057" w:history="1">
             <w:r>
               <w:rPr>
                 <w:rStyle w:val="Hyperlink"/>
@@ -1069,7 +1069,7 @@
                 <w:noProof/>
                 <w:webHidden/>
               </w:rPr>
-              <w:instrText xml:space="preserve"> PAGEREF _Toc38007526 \h </w:instrText>
+              <w:instrText xml:space="preserve"> PAGEREF _Toc38008057 \h </w:instrText>
             </w:r>
             <w:r>
               <w:rPr>
@@ -1113,7 +1113,7 @@
               <w:lang w:val="en-CA" w:eastAsia="zh-CN"/>
             </w:rPr>
           </w:pPr>
-          <w:hyperlink w:anchor="_Toc38007527" w:history="1">
+          <w:hyperlink w:anchor="_Toc38008058" w:history="1">
             <w:r>
               <w:rPr>
                 <w:rStyle w:val="Hyperlink"/>
@@ -1155,7 +1155,7 @@
                 <w:noProof/>
                 <w:webHidden/>
               </w:rPr>
-              <w:instrText xml:space="preserve"> PAGEREF _Toc38007527 \h </w:instrText>
+              <w:instrText xml:space="preserve"> PAGEREF _Toc38008058 \h </w:instrText>
             </w:r>
             <w:r>
               <w:rPr>
@@ -1199,7 +1199,7 @@
               <w:lang w:val="en-CA" w:eastAsia="zh-CN"/>
             </w:rPr>
           </w:pPr>
-          <w:hyperlink w:anchor="_Toc38007528" w:history="1">
+          <w:hyperlink w:anchor="_Toc38008059" w:history="1">
             <w:r>
               <w:rPr>
                 <w:rStyle w:val="Hyperlink"/>
@@ -1241,7 +1241,7 @@
                 <w:noProof/>
                 <w:webHidden/>
               </w:rPr>
-              <w:instrText xml:space="preserve"> PAGEREF _Toc38007528 \h </w:instrText>
+              <w:instrText xml:space="preserve"> PAGEREF _Toc38008059 \h </w:instrText>
             </w:r>
             <w:r>
               <w:rPr>
@@ -1285,7 +1285,7 @@
               <w:lang w:val="en-CA" w:eastAsia="zh-CN"/>
             </w:rPr>
           </w:pPr>
-          <w:hyperlink w:anchor="_Toc38007529" w:history="1">
+          <w:hyperlink w:anchor="_Toc38008060" w:history="1">
             <w:r>
               <w:rPr>
                 <w:rStyle w:val="Hyperlink"/>
@@ -1327,7 +1327,7 @@
                 <w:noProof/>
                 <w:webHidden/>
               </w:rPr>
-              <w:instrText xml:space="preserve"> PAGEREF _Toc38007529 \h </w:instrText>
+              <w:instrText xml:space="preserve"> PAGEREF _Toc38008060 \h </w:instrText>
             </w:r>
             <w:r>
               <w:rPr>
@@ -1371,7 +1371,7 @@
               <w:lang w:val="en-CA" w:eastAsia="zh-CN"/>
             </w:rPr>
           </w:pPr>
-          <w:hyperlink w:anchor="_Toc38007530" w:history="1">
+          <w:hyperlink w:anchor="_Toc38008061" w:history="1">
             <w:r>
               <w:rPr>
                 <w:rStyle w:val="Hyperlink"/>
@@ -1413,7 +1413,7 @@
                 <w:noProof/>
                 <w:webHidden/>
               </w:rPr>
-              <w:instrText xml:space="preserve"> PAGEREF _Toc38007530 \h </w:instrText>
+              <w:instrText xml:space="preserve"> PAGEREF _Toc38008061 \h </w:instrText>
             </w:r>
             <w:r>
               <w:rPr>
@@ -1457,7 +1457,7 @@
               <w:lang w:val="en-CA" w:eastAsia="zh-CN"/>
             </w:rPr>
           </w:pPr>
-          <w:hyperlink w:anchor="_Toc38007531" w:history="1">
+          <w:hyperlink w:anchor="_Toc38008062" w:history="1">
             <w:r>
               <w:rPr>
                 <w:rStyle w:val="Hyperlink"/>
@@ -1499,7 +1499,7 @@
                 <w:noProof/>
                 <w:webHidden/>
               </w:rPr>
-              <w:instrText xml:space="preserve"> PAGEREF _Toc38007531 \h </w:instrText>
+              <w:instrText xml:space="preserve"> PAGEREF _Toc38008062 \h </w:instrText>
             </w:r>
             <w:r>
               <w:rPr>
@@ -1543,7 +1543,7 @@
               <w:lang w:val="en-CA" w:eastAsia="zh-CN"/>
             </w:rPr>
           </w:pPr>
-          <w:hyperlink w:anchor="_Toc38007532" w:history="1">
+          <w:hyperlink w:anchor="_Toc38008063" w:history="1">
             <w:r>
               <w:rPr>
                 <w:rStyle w:val="Hyperlink"/>
@@ -1585,7 +1585,7 @@
                 <w:noProof/>
                 <w:webHidden/>
               </w:rPr>
-              <w:instrText xml:space="preserve"> PAGEREF _Toc38007532 \h </w:instrText>
+              <w:instrText xml:space="preserve"> PAGEREF _Toc38008063 \h </w:instrText>
             </w:r>
             <w:r>
               <w:rPr>
@@ -1629,7 +1629,7 @@
               <w:lang w:val="en-CA" w:eastAsia="zh-CN"/>
             </w:rPr>
           </w:pPr>
-          <w:hyperlink w:anchor="_Toc38007533" w:history="1">
+          <w:hyperlink w:anchor="_Toc38008064" w:history="1">
             <w:r>
               <w:rPr>
                 <w:rStyle w:val="Hyperlink"/>
@@ -1671,7 +1671,7 @@
                 <w:noProof/>
                 <w:webHidden/>
               </w:rPr>
-              <w:instrText xml:space="preserve"> PAGEREF _Toc38007533 \h </w:instrText>
+              <w:instrText xml:space="preserve"> PAGEREF _Toc38008064 \h </w:instrText>
             </w:r>
             <w:r>
               <w:rPr>
@@ -1715,7 +1715,7 @@
               <w:lang w:val="en-CA" w:eastAsia="zh-CN"/>
             </w:rPr>
           </w:pPr>
-          <w:hyperlink w:anchor="_Toc38007534" w:history="1">
+          <w:hyperlink w:anchor="_Toc38008065" w:history="1">
             <w:r>
               <w:rPr>
                 <w:rStyle w:val="Hyperlink"/>
@@ -1757,7 +1757,7 @@
                 <w:noProof/>
                 <w:webHidden/>
               </w:rPr>
-              <w:instrText xml:space="preserve"> PAGEREF _Toc38007534 \h </w:instrText>
+              <w:instrText xml:space="preserve"> PAGEREF _Toc38008065 \h </w:instrText>
             </w:r>
             <w:r>
               <w:rPr>
@@ -1801,7 +1801,7 @@
               <w:lang w:val="en-CA" w:eastAsia="zh-CN"/>
             </w:rPr>
           </w:pPr>
-          <w:hyperlink w:anchor="_Toc38007535" w:history="1">
+          <w:hyperlink w:anchor="_Toc38008066" w:history="1">
             <w:r>
               <w:rPr>
                 <w:rStyle w:val="Hyperlink"/>
@@ -1843,7 +1843,7 @@
                 <w:noProof/>
                 <w:webHidden/>
               </w:rPr>
-              <w:instrText xml:space="preserve"> PAGEREF _Toc38007535 \h </w:instrText>
+              <w:instrText xml:space="preserve"> PAGEREF _Toc38008066 \h </w:instrText>
             </w:r>
             <w:r>
               <w:rPr>
@@ -1887,7 +1887,7 @@
               <w:lang w:val="en-CA" w:eastAsia="zh-CN"/>
             </w:rPr>
           </w:pPr>
-          <w:hyperlink w:anchor="_Toc38007536" w:history="1">
+          <w:hyperlink w:anchor="_Toc38008067" w:history="1">
             <w:r>
               <w:rPr>
                 <w:rStyle w:val="Hyperlink"/>
@@ -1929,7 +1929,7 @@
                 <w:noProof/>
                 <w:webHidden/>
               </w:rPr>
-              <w:instrText xml:space="preserve"> PAGEREF _Toc38007536 \h </w:instrText>
+              <w:instrText xml:space="preserve"> PAGEREF _Toc38008067 \h </w:instrText>
             </w:r>
             <w:r>
               <w:rPr>
@@ -1973,7 +1973,7 @@
               <w:lang w:val="en-CA" w:eastAsia="zh-CN"/>
             </w:rPr>
           </w:pPr>
-          <w:hyperlink w:anchor="_Toc38007537" w:history="1">
+          <w:hyperlink w:anchor="_Toc38008068" w:history="1">
             <w:r>
               <w:rPr>
                 <w:rStyle w:val="Hyperlink"/>
@@ -2015,7 +2015,7 @@
                 <w:noProof/>
                 <w:webHidden/>
               </w:rPr>
-              <w:instrText xml:space="preserve"> PAGEREF _Toc38007537 \h </w:instrText>
+              <w:instrText xml:space="preserve"> PAGEREF _Toc38008068 \h </w:instrText>
             </w:r>
             <w:r>
               <w:rPr>
@@ -2059,7 +2059,7 @@
               <w:lang w:val="en-CA" w:eastAsia="zh-CN"/>
             </w:rPr>
           </w:pPr>
-          <w:hyperlink w:anchor="_Toc38007538" w:history="1">
+          <w:hyperlink w:anchor="_Toc38008069" w:history="1">
             <w:r>
               <w:rPr>
                 <w:rStyle w:val="Hyperlink"/>
@@ -2101,7 +2101,7 @@
                 <w:noProof/>
                 <w:webHidden/>
               </w:rPr>
-              <w:instrText xml:space="preserve"> PAGEREF _Toc38007538 \h </w:instrText>
+              <w:instrText xml:space="preserve"> PAGEREF _Toc38008069 \h </w:instrText>
             </w:r>
             <w:r>
               <w:rPr>
@@ -2145,7 +2145,7 @@
               <w:lang w:val="en-CA" w:eastAsia="zh-CN"/>
             </w:rPr>
           </w:pPr>
-          <w:hyperlink w:anchor="_Toc38007539" w:history="1">
+          <w:hyperlink w:anchor="_Toc38008070" w:history="1">
             <w:r>
               <w:rPr>
                 <w:rStyle w:val="Hyperlink"/>
@@ -2187,7 +2187,7 @@
                 <w:noProof/>
                 <w:webHidden/>
               </w:rPr>
-              <w:instrText xml:space="preserve"> PAGEREF _Toc38007539 \h </w:instrText>
+              <w:instrText xml:space="preserve"> PAGEREF _Toc38008070 \h </w:instrText>
             </w:r>
             <w:r>
               <w:rPr>
@@ -2231,7 +2231,7 @@
               <w:lang w:val="en-CA" w:eastAsia="zh-CN"/>
             </w:rPr>
           </w:pPr>
-          <w:hyperlink w:anchor="_Toc38007540" w:history="1">
+          <w:hyperlink w:anchor="_Toc38008071" w:history="1">
             <w:r>
               <w:rPr>
                 <w:rStyle w:val="Hyperlink"/>
@@ -2273,7 +2273,7 @@
                 <w:noProof/>
                 <w:webHidden/>
               </w:rPr>
-              <w:instrText xml:space="preserve"> PAGEREF _Toc38007540 \h </w:instrText>
+              <w:instrText xml:space="preserve"> PAGEREF _Toc38008071 \h </w:instrText>
             </w:r>
             <w:r>
               <w:rPr>
@@ -2317,7 +2317,7 @@
               <w:lang w:val="en-CA" w:eastAsia="zh-CN"/>
             </w:rPr>
           </w:pPr>
-          <w:hyperlink w:anchor="_Toc38007541" w:history="1">
+          <w:hyperlink w:anchor="_Toc38008072" w:history="1">
             <w:r>
               <w:rPr>
                 <w:rStyle w:val="Hyperlink"/>
@@ -2359,7 +2359,7 @@
                 <w:noProof/>
                 <w:webHidden/>
               </w:rPr>
-              <w:instrText xml:space="preserve"> PAGEREF _Toc38007541 \h </w:instrText>
+              <w:instrText xml:space="preserve"> PAGEREF _Toc38008072 \h </w:instrText>
             </w:r>
             <w:r>
               <w:rPr>
@@ -2403,7 +2403,7 @@
               <w:lang w:val="en-CA" w:eastAsia="zh-CN"/>
             </w:rPr>
           </w:pPr>
-          <w:hyperlink w:anchor="_Toc38007542" w:history="1">
+          <w:hyperlink w:anchor="_Toc38008073" w:history="1">
             <w:r>
               <w:rPr>
                 <w:rStyle w:val="Hyperlink"/>
@@ -2445,7 +2445,7 @@
                 <w:noProof/>
                 <w:webHidden/>
               </w:rPr>
-              <w:instrText xml:space="preserve"> PAGEREF _Toc38007542 \h </w:instrText>
+              <w:instrText xml:space="preserve"> PAGEREF _Toc38008073 \h </w:instrText>
             </w:r>
             <w:r>
               <w:rPr>
@@ -2489,7 +2489,7 @@
               <w:lang w:val="en-CA" w:eastAsia="zh-CN"/>
             </w:rPr>
           </w:pPr>
-          <w:hyperlink w:anchor="_Toc38007543" w:history="1">
+          <w:hyperlink w:anchor="_Toc38008074" w:history="1">
             <w:r>
               <w:rPr>
                 <w:rStyle w:val="Hyperlink"/>
@@ -2531,7 +2531,7 @@
                 <w:noProof/>
                 <w:webHidden/>
               </w:rPr>
-              <w:instrText xml:space="preserve"> PAGEREF _Toc38007543 \h </w:instrText>
+              <w:instrText xml:space="preserve"> PAGEREF _Toc38008074 \h </w:instrText>
             </w:r>
             <w:r>
               <w:rPr>
@@ -2575,7 +2575,7 @@
               <w:lang w:val="en-CA" w:eastAsia="zh-CN"/>
             </w:rPr>
           </w:pPr>
-          <w:hyperlink w:anchor="_Toc38007544" w:history="1">
+          <w:hyperlink w:anchor="_Toc38008075" w:history="1">
             <w:r>
               <w:rPr>
                 <w:rStyle w:val="Hyperlink"/>
@@ -2617,7 +2617,7 @@
                 <w:noProof/>
                 <w:webHidden/>
               </w:rPr>
-              <w:instrText xml:space="preserve"> PAGEREF _Toc38007544 \h </w:instrText>
+              <w:instrText xml:space="preserve"> PAGEREF _Toc38008075 \h </w:instrText>
             </w:r>
             <w:r>
               <w:rPr>
@@ -2661,7 +2661,7 @@
               <w:lang w:val="en-CA" w:eastAsia="zh-CN"/>
             </w:rPr>
           </w:pPr>
-          <w:hyperlink w:anchor="_Toc38007545" w:history="1">
+          <w:hyperlink w:anchor="_Toc38008076" w:history="1">
             <w:r>
               <w:rPr>
                 <w:rStyle w:val="Hyperlink"/>
@@ -2703,7 +2703,7 @@
                 <w:noProof/>
                 <w:webHidden/>
               </w:rPr>
-              <w:instrText xml:space="preserve"> PAGEREF _Toc38007545 \h </w:instrText>
+              <w:instrText xml:space="preserve"> PAGEREF _Toc38008076 \h </w:instrText>
             </w:r>
             <w:r>
               <w:rPr>
@@ -2747,7 +2747,7 @@
               <w:lang w:val="en-CA" w:eastAsia="zh-CN"/>
             </w:rPr>
           </w:pPr>
-          <w:hyperlink w:anchor="_Toc38007546" w:history="1">
+          <w:hyperlink w:anchor="_Toc38008077" w:history="1">
             <w:r>
               <w:rPr>
                 <w:rStyle w:val="Hyperlink"/>
@@ -2789,7 +2789,7 @@
                 <w:noProof/>
                 <w:webHidden/>
               </w:rPr>
-              <w:instrText xml:space="preserve"> PAGEREF _Toc38007546 \h </w:instrText>
+              <w:instrText xml:space="preserve"> PAGEREF _Toc38008077 \h </w:instrText>
             </w:r>
             <w:r>
               <w:rPr>
@@ -2833,7 +2833,7 @@
               <w:lang w:val="en-CA" w:eastAsia="zh-CN"/>
             </w:rPr>
           </w:pPr>
-          <w:hyperlink w:anchor="_Toc38007547" w:history="1">
+          <w:hyperlink w:anchor="_Toc38008078" w:history="1">
             <w:r>
               <w:rPr>
                 <w:rStyle w:val="Hyperlink"/>
@@ -2875,7 +2875,7 @@
                 <w:noProof/>
                 <w:webHidden/>
               </w:rPr>
-              <w:instrText xml:space="preserve"> PAGEREF _Toc38007547 \h </w:instrText>
+              <w:instrText xml:space="preserve"> PAGEREF _Toc38008078 \h </w:instrText>
             </w:r>
             <w:r>
               <w:rPr>
@@ -2919,7 +2919,7 @@
               <w:lang w:val="en-CA" w:eastAsia="zh-CN"/>
             </w:rPr>
           </w:pPr>
-          <w:hyperlink w:anchor="_Toc38007548" w:history="1">
+          <w:hyperlink w:anchor="_Toc38008079" w:history="1">
             <w:r>
               <w:rPr>
                 <w:rStyle w:val="Hyperlink"/>
@@ -2961,7 +2961,7 @@
                 <w:noProof/>
                 <w:webHidden/>
               </w:rPr>
-              <w:instrText xml:space="preserve"> PAGEREF _Toc38007548 \h </w:instrText>
+              <w:instrText xml:space="preserve"> PAGEREF _Toc38008079 \h </w:instrText>
             </w:r>
             <w:r>
               <w:rPr>
@@ -3005,7 +3005,7 @@
               <w:lang w:val="en-CA" w:eastAsia="zh-CN"/>
             </w:rPr>
           </w:pPr>
-          <w:hyperlink w:anchor="_Toc38007549" w:history="1">
+          <w:hyperlink w:anchor="_Toc38008080" w:history="1">
             <w:r>
               <w:rPr>
                 <w:rStyle w:val="Hyperlink"/>
@@ -3047,7 +3047,7 @@
                 <w:noProof/>
                 <w:webHidden/>
               </w:rPr>
-              <w:instrText xml:space="preserve"> PAGEREF _Toc38007549 \h </w:instrText>
+              <w:instrText xml:space="preserve"> PAGEREF _Toc38008080 \h </w:instrText>
             </w:r>
             <w:r>
               <w:rPr>
@@ -3091,7 +3091,7 @@
               <w:lang w:val="en-CA" w:eastAsia="zh-CN"/>
             </w:rPr>
           </w:pPr>
-          <w:hyperlink w:anchor="_Toc38007550" w:history="1">
+          <w:hyperlink w:anchor="_Toc38008081" w:history="1">
             <w:r>
               <w:rPr>
                 <w:rStyle w:val="Hyperlink"/>
@@ -3133,7 +3133,7 @@
                 <w:noProof/>
                 <w:webHidden/>
               </w:rPr>
-              <w:instrText xml:space="preserve"> PAGEREF _Toc38007550 \h </w:instrText>
+              <w:instrText xml:space="preserve"> PAGEREF _Toc38008081 \h </w:instrText>
             </w:r>
             <w:r>
               <w:rPr>
@@ -3177,7 +3177,7 @@
               <w:lang w:val="en-CA" w:eastAsia="zh-CN"/>
             </w:rPr>
           </w:pPr>
-          <w:hyperlink w:anchor="_Toc38007551" w:history="1">
+          <w:hyperlink w:anchor="_Toc38008082" w:history="1">
             <w:r>
               <w:rPr>
                 <w:rStyle w:val="Hyperlink"/>
@@ -3219,7 +3219,7 @@
                 <w:noProof/>
                 <w:webHidden/>
               </w:rPr>
-              <w:instrText xml:space="preserve"> PAGEREF _Toc38007551 \h </w:instrText>
+              <w:instrText xml:space="preserve"> PAGEREF _Toc38008082 \h </w:instrText>
             </w:r>
             <w:r>
               <w:rPr>
@@ -3263,7 +3263,7 @@
               <w:lang w:val="en-CA" w:eastAsia="zh-CN"/>
             </w:rPr>
           </w:pPr>
-          <w:hyperlink w:anchor="_Toc38007552" w:history="1">
+          <w:hyperlink w:anchor="_Toc38008083" w:history="1">
             <w:r>
               <w:rPr>
                 <w:rStyle w:val="Hyperlink"/>
@@ -3305,7 +3305,7 @@
                 <w:noProof/>
                 <w:webHidden/>
               </w:rPr>
-              <w:instrText xml:space="preserve"> PAGEREF _Toc38007552 \h </w:instrText>
+              <w:instrText xml:space="preserve"> PAGEREF _Toc38008083 \h </w:instrText>
             </w:r>
             <w:r>
               <w:rPr>
@@ -3349,7 +3349,7 @@
               <w:lang w:val="en-CA" w:eastAsia="zh-CN"/>
             </w:rPr>
           </w:pPr>
-          <w:hyperlink w:anchor="_Toc38007553" w:history="1">
+          <w:hyperlink w:anchor="_Toc38008084" w:history="1">
             <w:r>
               <w:rPr>
                 <w:rStyle w:val="Hyperlink"/>
@@ -3391,7 +3391,7 @@
                 <w:noProof/>
                 <w:webHidden/>
               </w:rPr>
-              <w:instrText xml:space="preserve"> PAGEREF _Toc38007553 \h </w:instrText>
+              <w:instrText xml:space="preserve"> PAGEREF _Toc38008084 \h </w:instrText>
             </w:r>
             <w:r>
               <w:rPr>
@@ -3435,7 +3435,7 @@
               <w:lang w:val="en-CA" w:eastAsia="zh-CN"/>
             </w:rPr>
           </w:pPr>
-          <w:hyperlink w:anchor="_Toc38007554" w:history="1">
+          <w:hyperlink w:anchor="_Toc38008085" w:history="1">
             <w:r>
               <w:rPr>
                 <w:rStyle w:val="Hyperlink"/>
@@ -3477,7 +3477,7 @@
                 <w:noProof/>
                 <w:webHidden/>
               </w:rPr>
-              <w:instrText xml:space="preserve"> PAGEREF _Toc38007554 \h </w:instrText>
+              <w:instrText xml:space="preserve"> PAGEREF _Toc38008085 \h </w:instrText>
             </w:r>
             <w:r>
               <w:rPr>
@@ -3521,7 +3521,7 @@
               <w:lang w:val="en-CA" w:eastAsia="zh-CN"/>
             </w:rPr>
           </w:pPr>
-          <w:hyperlink w:anchor="_Toc38007555" w:history="1">
+          <w:hyperlink w:anchor="_Toc38008086" w:history="1">
             <w:r>
               <w:rPr>
                 <w:rStyle w:val="Hyperlink"/>
@@ -3563,7 +3563,7 @@
                 <w:noProof/>
                 <w:webHidden/>
               </w:rPr>
-              <w:instrText xml:space="preserve"> PAGEREF _Toc38007555 \h </w:instrText>
+              <w:instrText xml:space="preserve"> PAGEREF _Toc38008086 \h </w:instrText>
             </w:r>
             <w:r>
               <w:rPr>
@@ -3607,7 +3607,7 @@
               <w:lang w:val="en-CA" w:eastAsia="zh-CN"/>
             </w:rPr>
           </w:pPr>
-          <w:hyperlink w:anchor="_Toc38007556" w:history="1">
+          <w:hyperlink w:anchor="_Toc38008087" w:history="1">
             <w:r>
               <w:rPr>
                 <w:rStyle w:val="Hyperlink"/>
@@ -3649,7 +3649,7 @@
                 <w:noProof/>
                 <w:webHidden/>
               </w:rPr>
-              <w:instrText xml:space="preserve"> PAGEREF _Toc38007556 \h </w:instrText>
+              <w:instrText xml:space="preserve"> PAGEREF _Toc38008087 \h </w:instrText>
             </w:r>
             <w:r>
               <w:rPr>
@@ -3693,7 +3693,7 @@
               <w:lang w:val="en-CA" w:eastAsia="zh-CN"/>
             </w:rPr>
           </w:pPr>
-          <w:hyperlink w:anchor="_Toc38007557" w:history="1">
+          <w:hyperlink w:anchor="_Toc38008088" w:history="1">
             <w:r>
               <w:rPr>
                 <w:rStyle w:val="Hyperlink"/>
@@ -3735,7 +3735,7 @@
                 <w:noProof/>
                 <w:webHidden/>
               </w:rPr>
-              <w:instrText xml:space="preserve"> PAGEREF _Toc38007557 \h </w:instrText>
+              <w:instrText xml:space="preserve"> PAGEREF _Toc38008088 \h </w:instrText>
             </w:r>
             <w:r>
               <w:rPr>
@@ -3779,7 +3779,7 @@
               <w:lang w:val="en-CA" w:eastAsia="zh-CN"/>
             </w:rPr>
           </w:pPr>
-          <w:hyperlink w:anchor="_Toc38007558" w:history="1">
+          <w:hyperlink w:anchor="_Toc38008089" w:history="1">
             <w:r>
               <w:rPr>
                 <w:rStyle w:val="Hyperlink"/>
@@ -3821,7 +3821,7 @@
                 <w:noProof/>
                 <w:webHidden/>
               </w:rPr>
-              <w:instrText xml:space="preserve"> PAGEREF _Toc38007558 \h </w:instrText>
+              <w:instrText xml:space="preserve"> PAGEREF _Toc38008089 \h </w:instrText>
             </w:r>
             <w:r>
               <w:rPr>
@@ -3865,7 +3865,7 @@
               <w:lang w:val="en-CA" w:eastAsia="zh-CN"/>
             </w:rPr>
           </w:pPr>
-          <w:hyperlink w:anchor="_Toc38007559" w:history="1">
+          <w:hyperlink w:anchor="_Toc38008090" w:history="1">
             <w:r>
               <w:rPr>
                 <w:rStyle w:val="Hyperlink"/>
@@ -3907,7 +3907,7 @@
                 <w:noProof/>
                 <w:webHidden/>
               </w:rPr>
-              <w:instrText xml:space="preserve"> PAGEREF _Toc38007559 \h </w:instrText>
+              <w:instrText xml:space="preserve"> PAGEREF _Toc38008090 \h </w:instrText>
             </w:r>
             <w:r>
               <w:rPr>
@@ -3951,7 +3951,7 @@
               <w:lang w:val="en-CA" w:eastAsia="zh-CN"/>
             </w:rPr>
           </w:pPr>
-          <w:hyperlink w:anchor="_Toc38007560" w:history="1">
+          <w:hyperlink w:anchor="_Toc38008091" w:history="1">
             <w:r>
               <w:rPr>
                 <w:rStyle w:val="Hyperlink"/>
@@ -3993,7 +3993,7 @@
                 <w:noProof/>
                 <w:webHidden/>
               </w:rPr>
-              <w:instrText xml:space="preserve"> PAGEREF _Toc38007560 \h </w:instrText>
+              <w:instrText xml:space="preserve"> PAGEREF _Toc38008091 \h </w:instrText>
             </w:r>
             <w:r>
               <w:rPr>
@@ -4037,7 +4037,7 @@
               <w:lang w:val="en-CA" w:eastAsia="zh-CN"/>
             </w:rPr>
           </w:pPr>
-          <w:hyperlink w:anchor="_Toc38007561" w:history="1">
+          <w:hyperlink w:anchor="_Toc38008092" w:history="1">
             <w:r>
               <w:rPr>
                 <w:rStyle w:val="Hyperlink"/>
@@ -4079,7 +4079,7 @@
                 <w:noProof/>
                 <w:webHidden/>
               </w:rPr>
-              <w:instrText xml:space="preserve"> PAGEREF _Toc38007561 \h </w:instrText>
+              <w:instrText xml:space="preserve"> PAGEREF _Toc38008092 \h </w:instrText>
             </w:r>
             <w:r>
               <w:rPr>
@@ -4123,7 +4123,7 @@
               <w:lang w:val="en-CA" w:eastAsia="zh-CN"/>
             </w:rPr>
           </w:pPr>
-          <w:hyperlink w:anchor="_Toc38007562" w:history="1">
+          <w:hyperlink w:anchor="_Toc38008093" w:history="1">
             <w:r>
               <w:rPr>
                 <w:rStyle w:val="Hyperlink"/>
@@ -4165,7 +4165,7 @@
                 <w:noProof/>
                 <w:webHidden/>
               </w:rPr>
-              <w:instrText xml:space="preserve"> PAGEREF _Toc38007562 \h </w:instrText>
+              <w:instrText xml:space="preserve"> PAGEREF _Toc38008093 \h </w:instrText>
             </w:r>
             <w:r>
               <w:rPr>
@@ -4209,7 +4209,7 @@
               <w:lang w:val="en-CA" w:eastAsia="zh-CN"/>
             </w:rPr>
           </w:pPr>
-          <w:hyperlink w:anchor="_Toc38007563" w:history="1">
+          <w:hyperlink w:anchor="_Toc38008094" w:history="1">
             <w:r>
               <w:rPr>
                 <w:rStyle w:val="Hyperlink"/>
@@ -4251,7 +4251,7 @@
                 <w:noProof/>
                 <w:webHidden/>
               </w:rPr>
-              <w:instrText xml:space="preserve"> PAGEREF _Toc38007563 \h </w:instrText>
+              <w:instrText xml:space="preserve"> PAGEREF _Toc38008094 \h </w:instrText>
             </w:r>
             <w:r>
               <w:rPr>
@@ -4295,7 +4295,7 @@
               <w:lang w:val="en-CA" w:eastAsia="zh-CN"/>
             </w:rPr>
           </w:pPr>
-          <w:hyperlink w:anchor="_Toc38007564" w:history="1">
+          <w:hyperlink w:anchor="_Toc38008095" w:history="1">
             <w:r>
               <w:rPr>
                 <w:rStyle w:val="Hyperlink"/>
@@ -4337,7 +4337,7 @@
                 <w:noProof/>
                 <w:webHidden/>
               </w:rPr>
-              <w:instrText xml:space="preserve"> PAGEREF _Toc38007564 \h </w:instrText>
+              <w:instrText xml:space="preserve"> PAGEREF _Toc38008095 \h </w:instrText>
             </w:r>
             <w:r>
               <w:rPr>
@@ -4381,7 +4381,7 @@
               <w:lang w:val="en-CA" w:eastAsia="zh-CN"/>
             </w:rPr>
           </w:pPr>
-          <w:hyperlink w:anchor="_Toc38007565" w:history="1">
+          <w:hyperlink w:anchor="_Toc38008096" w:history="1">
             <w:r>
               <w:rPr>
                 <w:rStyle w:val="Hyperlink"/>
@@ -4423,7 +4423,7 @@
                 <w:noProof/>
                 <w:webHidden/>
               </w:rPr>
-              <w:instrText xml:space="preserve"> PAGEREF _Toc38007565 \h </w:instrText>
+              <w:instrText xml:space="preserve"> PAGEREF _Toc38008096 \h </w:instrText>
             </w:r>
             <w:r>
               <w:rPr>
@@ -4467,7 +4467,7 @@
               <w:lang w:val="en-CA" w:eastAsia="zh-CN"/>
             </w:rPr>
           </w:pPr>
-          <w:hyperlink w:anchor="_Toc38007566" w:history="1">
+          <w:hyperlink w:anchor="_Toc38008097" w:history="1">
             <w:r>
               <w:rPr>
                 <w:rStyle w:val="Hyperlink"/>
@@ -4509,7 +4509,7 @@
                 <w:noProof/>
                 <w:webHidden/>
               </w:rPr>
-              <w:instrText xml:space="preserve"> PAGEREF _Toc38007566 \h </w:instrText>
+              <w:instrText xml:space="preserve"> PAGEREF _Toc38008097 \h </w:instrText>
             </w:r>
             <w:r>
               <w:rPr>
@@ -4553,7 +4553,7 @@
               <w:lang w:val="en-CA" w:eastAsia="zh-CN"/>
             </w:rPr>
           </w:pPr>
-          <w:hyperlink w:anchor="_Toc38007567" w:history="1">
+          <w:hyperlink w:anchor="_Toc38008098" w:history="1">
             <w:r>
               <w:rPr>
                 <w:rStyle w:val="Hyperlink"/>
@@ -4595,7 +4595,7 @@
                 <w:noProof/>
                 <w:webHidden/>
               </w:rPr>
-              <w:instrText xml:space="preserve"> PAGEREF _Toc38007567 \h </w:instrText>
+              <w:instrText xml:space="preserve"> PAGEREF _Toc38008098 \h </w:instrText>
             </w:r>
             <w:r>
               <w:rPr>
@@ -4639,7 +4639,7 @@
               <w:lang w:val="en-CA" w:eastAsia="zh-CN"/>
             </w:rPr>
           </w:pPr>
-          <w:hyperlink w:anchor="_Toc38007568" w:history="1">
+          <w:hyperlink w:anchor="_Toc38008099" w:history="1">
             <w:r>
               <w:rPr>
                 <w:rStyle w:val="Hyperlink"/>
@@ -4681,7 +4681,7 @@
                 <w:noProof/>
                 <w:webHidden/>
               </w:rPr>
-              <w:instrText xml:space="preserve"> PAGEREF _Toc38007568 \h </w:instrText>
+              <w:instrText xml:space="preserve"> PAGEREF _Toc38008099 \h </w:instrText>
             </w:r>
             <w:r>
               <w:rPr>
@@ -4725,12 +4725,11 @@
               <w:lang w:val="en-CA" w:eastAsia="zh-CN"/>
             </w:rPr>
           </w:pPr>
-          <w:hyperlink w:anchor="_Toc38007569" w:history="1">
-            <w:r>
-              <w:rPr>
-                <w:rStyle w:val="Hyperlink"/>
-                <w:noProof/>
-                <w:highlight w:val="yellow"/>
+          <w:hyperlink w:anchor="_Toc38008100" w:history="1">
+            <w:r>
+              <w:rPr>
+                <w:rStyle w:val="Hyperlink"/>
+                <w:noProof/>
               </w:rPr>
               <w:t>4.9</w:t>
             </w:r>
@@ -4746,7 +4745,6 @@
               <w:rPr>
                 <w:rStyle w:val="Hyperlink"/>
                 <w:noProof/>
-                <w:highlight w:val="yellow"/>
               </w:rPr>
               <w:t>Settings</w:t>
             </w:r>
@@ -4769,7 +4767,7 @@
                 <w:noProof/>
                 <w:webHidden/>
               </w:rPr>
-              <w:instrText xml:space="preserve"> PAGEREF _Toc38007569 \h </w:instrText>
+              <w:instrText xml:space="preserve"> PAGEREF _Toc38008100 \h </w:instrText>
             </w:r>
             <w:r>
               <w:rPr>
@@ -4789,7 +4787,7 @@
                 <w:noProof/>
                 <w:webHidden/>
               </w:rPr>
-              <w:t>8</w:t>
+              <w:t>7</w:t>
             </w:r>
             <w:r>
               <w:rPr>
@@ -4813,12 +4811,11 @@
               <w:lang w:val="en-CA" w:eastAsia="zh-CN"/>
             </w:rPr>
           </w:pPr>
-          <w:hyperlink w:anchor="_Toc38007570" w:history="1">
-            <w:r>
-              <w:rPr>
-                <w:rStyle w:val="Hyperlink"/>
-                <w:noProof/>
-                <w:highlight w:val="yellow"/>
+          <w:hyperlink w:anchor="_Toc38008101" w:history="1">
+            <w:r>
+              <w:rPr>
+                <w:rStyle w:val="Hyperlink"/>
+                <w:noProof/>
               </w:rPr>
               <w:t>4.9.1</w:t>
             </w:r>
@@ -4834,7 +4831,6 @@
               <w:rPr>
                 <w:rStyle w:val="Hyperlink"/>
                 <w:noProof/>
-                <w:highlight w:val="yellow"/>
               </w:rPr>
               <w:t>Summary</w:t>
             </w:r>
@@ -4857,7 +4853,7 @@
                 <w:noProof/>
                 <w:webHidden/>
               </w:rPr>
-              <w:instrText xml:space="preserve"> PAGEREF _Toc38007570 \h </w:instrText>
+              <w:instrText xml:space="preserve"> PAGEREF _Toc38008101 \h </w:instrText>
             </w:r>
             <w:r>
               <w:rPr>
@@ -4877,7 +4873,7 @@
                 <w:noProof/>
                 <w:webHidden/>
               </w:rPr>
-              <w:t>8</w:t>
+              <w:t>7</w:t>
             </w:r>
             <w:r>
               <w:rPr>
@@ -4901,12 +4897,11 @@
               <w:lang w:val="en-CA" w:eastAsia="zh-CN"/>
             </w:rPr>
           </w:pPr>
-          <w:hyperlink w:anchor="_Toc38007571" w:history="1">
-            <w:r>
-              <w:rPr>
-                <w:rStyle w:val="Hyperlink"/>
-                <w:noProof/>
-                <w:highlight w:val="yellow"/>
+          <w:hyperlink w:anchor="_Toc38008102" w:history="1">
+            <w:r>
+              <w:rPr>
+                <w:rStyle w:val="Hyperlink"/>
+                <w:noProof/>
               </w:rPr>
               <w:t>4.9.2</w:t>
             </w:r>
@@ -4922,7 +4917,6 @@
               <w:rPr>
                 <w:rStyle w:val="Hyperlink"/>
                 <w:noProof/>
-                <w:highlight w:val="yellow"/>
               </w:rPr>
               <w:t>How to use</w:t>
             </w:r>
@@ -4945,7 +4939,7 @@
                 <w:noProof/>
                 <w:webHidden/>
               </w:rPr>
-              <w:instrText xml:space="preserve"> PAGEREF _Toc38007571 \h </w:instrText>
+              <w:instrText xml:space="preserve"> PAGEREF _Toc38008102 \h </w:instrText>
             </w:r>
             <w:r>
               <w:rPr>
@@ -4989,12 +4983,11 @@
               <w:lang w:val="en-CA" w:eastAsia="zh-CN"/>
             </w:rPr>
           </w:pPr>
-          <w:hyperlink w:anchor="_Toc38007572" w:history="1">
-            <w:r>
-              <w:rPr>
-                <w:rStyle w:val="Hyperlink"/>
-                <w:noProof/>
-                <w:highlight w:val="yellow"/>
+          <w:hyperlink w:anchor="_Toc38008103" w:history="1">
+            <w:r>
+              <w:rPr>
+                <w:rStyle w:val="Hyperlink"/>
+                <w:noProof/>
               </w:rPr>
               <w:t>4.9.3</w:t>
             </w:r>
@@ -5010,7 +5003,6 @@
               <w:rPr>
                 <w:rStyle w:val="Hyperlink"/>
                 <w:noProof/>
-                <w:highlight w:val="yellow"/>
               </w:rPr>
               <w:t>What to expect</w:t>
             </w:r>
@@ -5033,7 +5025,7 @@
                 <w:noProof/>
                 <w:webHidden/>
               </w:rPr>
-              <w:instrText xml:space="preserve"> PAGEREF _Toc38007572 \h </w:instrText>
+              <w:instrText xml:space="preserve"> PAGEREF _Toc38008103 \h </w:instrText>
             </w:r>
             <w:r>
               <w:rPr>
@@ -5077,12 +5069,11 @@
               <w:lang w:val="en-CA" w:eastAsia="zh-CN"/>
             </w:rPr>
           </w:pPr>
-          <w:hyperlink w:anchor="_Toc38007573" w:history="1">
-            <w:r>
-              <w:rPr>
-                <w:rStyle w:val="Hyperlink"/>
-                <w:noProof/>
-                <w:highlight w:val="yellow"/>
+          <w:hyperlink w:anchor="_Toc38008104" w:history="1">
+            <w:r>
+              <w:rPr>
+                <w:rStyle w:val="Hyperlink"/>
+                <w:noProof/>
               </w:rPr>
               <w:t>4.9.4</w:t>
             </w:r>
@@ -5098,7 +5089,6 @@
               <w:rPr>
                 <w:rStyle w:val="Hyperlink"/>
                 <w:noProof/>
-                <w:highlight w:val="yellow"/>
               </w:rPr>
               <w:t>Technical Description</w:t>
             </w:r>
@@ -5121,7 +5111,7 @@
                 <w:noProof/>
                 <w:webHidden/>
               </w:rPr>
-              <w:instrText xml:space="preserve"> PAGEREF _Toc38007573 \h </w:instrText>
+              <w:instrText xml:space="preserve"> PAGEREF _Toc38008104 \h </w:instrText>
             </w:r>
             <w:r>
               <w:rPr>
@@ -5165,7 +5155,7 @@
               <w:lang w:val="en-CA" w:eastAsia="zh-CN"/>
             </w:rPr>
           </w:pPr>
-          <w:hyperlink w:anchor="_Toc38007574" w:history="1">
+          <w:hyperlink w:anchor="_Toc38008105" w:history="1">
             <w:r>
               <w:rPr>
                 <w:rStyle w:val="Hyperlink"/>
@@ -5209,7 +5199,7 @@
                 <w:noProof/>
                 <w:webHidden/>
               </w:rPr>
-              <w:instrText xml:space="preserve"> PAGEREF _Toc38007574 \h </w:instrText>
+              <w:instrText xml:space="preserve"> PAGEREF _Toc38008105 \h </w:instrText>
             </w:r>
             <w:r>
               <w:rPr>
@@ -5253,7 +5243,7 @@
               <w:lang w:val="en-CA" w:eastAsia="zh-CN"/>
             </w:rPr>
           </w:pPr>
-          <w:hyperlink w:anchor="_Toc38007575" w:history="1">
+          <w:hyperlink w:anchor="_Toc38008106" w:history="1">
             <w:r>
               <w:rPr>
                 <w:rStyle w:val="Hyperlink"/>
@@ -5297,7 +5287,7 @@
                 <w:noProof/>
                 <w:webHidden/>
               </w:rPr>
-              <w:instrText xml:space="preserve"> PAGEREF _Toc38007575 \h </w:instrText>
+              <w:instrText xml:space="preserve"> PAGEREF _Toc38008106 \h </w:instrText>
             </w:r>
             <w:r>
               <w:rPr>
@@ -5341,7 +5331,7 @@
               <w:lang w:val="en-CA" w:eastAsia="zh-CN"/>
             </w:rPr>
           </w:pPr>
-          <w:hyperlink w:anchor="_Toc38007576" w:history="1">
+          <w:hyperlink w:anchor="_Toc38008107" w:history="1">
             <w:r>
               <w:rPr>
                 <w:rStyle w:val="Hyperlink"/>
@@ -5385,7 +5375,7 @@
                 <w:noProof/>
                 <w:webHidden/>
               </w:rPr>
-              <w:instrText xml:space="preserve"> PAGEREF _Toc38007576 \h </w:instrText>
+              <w:instrText xml:space="preserve"> PAGEREF _Toc38008107 \h </w:instrText>
             </w:r>
             <w:r>
               <w:rPr>
@@ -5429,7 +5419,7 @@
               <w:lang w:val="en-CA" w:eastAsia="zh-CN"/>
             </w:rPr>
           </w:pPr>
-          <w:hyperlink w:anchor="_Toc38007577" w:history="1">
+          <w:hyperlink w:anchor="_Toc38008108" w:history="1">
             <w:r>
               <w:rPr>
                 <w:rStyle w:val="Hyperlink"/>
@@ -5473,7 +5463,7 @@
                 <w:noProof/>
                 <w:webHidden/>
               </w:rPr>
-              <w:instrText xml:space="preserve"> PAGEREF _Toc38007577 \h </w:instrText>
+              <w:instrText xml:space="preserve"> PAGEREF _Toc38008108 \h </w:instrText>
             </w:r>
             <w:r>
               <w:rPr>
@@ -5517,7 +5507,7 @@
               <w:lang w:val="en-CA" w:eastAsia="zh-CN"/>
             </w:rPr>
           </w:pPr>
-          <w:hyperlink w:anchor="_Toc38007578" w:history="1">
+          <w:hyperlink w:anchor="_Toc38008109" w:history="1">
             <w:r>
               <w:rPr>
                 <w:rStyle w:val="Hyperlink"/>
@@ -5561,7 +5551,7 @@
                 <w:noProof/>
                 <w:webHidden/>
               </w:rPr>
-              <w:instrText xml:space="preserve"> PAGEREF _Toc38007578 \h </w:instrText>
+              <w:instrText xml:space="preserve"> PAGEREF _Toc38008109 \h </w:instrText>
             </w:r>
             <w:r>
               <w:rPr>
@@ -5605,7 +5595,7 @@
               <w:lang w:val="en-CA" w:eastAsia="zh-CN"/>
             </w:rPr>
           </w:pPr>
-          <w:hyperlink w:anchor="_Toc38007579" w:history="1">
+          <w:hyperlink w:anchor="_Toc38008110" w:history="1">
             <w:r>
               <w:rPr>
                 <w:rStyle w:val="Hyperlink"/>
@@ -5647,7 +5637,7 @@
                 <w:noProof/>
                 <w:webHidden/>
               </w:rPr>
-              <w:instrText xml:space="preserve"> PAGEREF _Toc38007579 \h </w:instrText>
+              <w:instrText xml:space="preserve"> PAGEREF _Toc38008110 \h </w:instrText>
             </w:r>
             <w:r>
               <w:rPr>
@@ -5691,7 +5681,7 @@
               <w:lang w:val="en-CA" w:eastAsia="zh-CN"/>
             </w:rPr>
           </w:pPr>
-          <w:hyperlink w:anchor="_Toc38007580" w:history="1">
+          <w:hyperlink w:anchor="_Toc38008111" w:history="1">
             <w:r>
               <w:rPr>
                 <w:rStyle w:val="Hyperlink"/>
@@ -5733,7 +5723,7 @@
                 <w:noProof/>
                 <w:webHidden/>
               </w:rPr>
-              <w:instrText xml:space="preserve"> PAGEREF _Toc38007580 \h </w:instrText>
+              <w:instrText xml:space="preserve"> PAGEREF _Toc38008111 \h </w:instrText>
             </w:r>
             <w:r>
               <w:rPr>
@@ -5777,7 +5767,7 @@
               <w:lang w:val="en-CA" w:eastAsia="zh-CN"/>
             </w:rPr>
           </w:pPr>
-          <w:hyperlink w:anchor="_Toc38007581" w:history="1">
+          <w:hyperlink w:anchor="_Toc38008112" w:history="1">
             <w:r>
               <w:rPr>
                 <w:rStyle w:val="Hyperlink"/>
@@ -5819,7 +5809,7 @@
                 <w:noProof/>
                 <w:webHidden/>
               </w:rPr>
-              <w:instrText xml:space="preserve"> PAGEREF _Toc38007581 \h </w:instrText>
+              <w:instrText xml:space="preserve"> PAGEREF _Toc38008112 \h </w:instrText>
             </w:r>
             <w:r>
               <w:rPr>
@@ -5863,7 +5853,7 @@
               <w:lang w:val="en-CA" w:eastAsia="zh-CN"/>
             </w:rPr>
           </w:pPr>
-          <w:hyperlink w:anchor="_Toc38007582" w:history="1">
+          <w:hyperlink w:anchor="_Toc38008113" w:history="1">
             <w:r>
               <w:rPr>
                 <w:rStyle w:val="Hyperlink"/>
@@ -5905,7 +5895,7 @@
                 <w:noProof/>
                 <w:webHidden/>
               </w:rPr>
-              <w:instrText xml:space="preserve"> PAGEREF _Toc38007582 \h </w:instrText>
+              <w:instrText xml:space="preserve"> PAGEREF _Toc38008113 \h </w:instrText>
             </w:r>
             <w:r>
               <w:rPr>
@@ -5963,7 +5953,7 @@
       <w:pPr>
         <w:pStyle w:val="Heading1"/>
       </w:pPr>
-      <w:bookmarkStart w:id="1" w:name="_Toc38007517"/>
+      <w:bookmarkStart w:id="1" w:name="_Toc38008048"/>
       <w:r>
         <w:lastRenderedPageBreak/>
         <w:t>Introduction</w:t>
@@ -5974,7 +5964,7 @@
       <w:pPr>
         <w:pStyle w:val="Heading2"/>
       </w:pPr>
-      <w:bookmarkStart w:id="2" w:name="_Toc38007518"/>
+      <w:bookmarkStart w:id="2" w:name="_Toc38008049"/>
       <w:r>
         <w:t xml:space="preserve">Purpose of </w:t>
       </w:r>
@@ -5985,7 +5975,7 @@
     </w:p>
     <w:p>
       <w:pPr>
-        <w:ind w:left="576" w:firstLine="576"/>
+        <w:ind w:left="720" w:firstLine="576"/>
       </w:pPr>
       <w:r>
         <w:t xml:space="preserve">The purpose of this document is to allow the user to fully understand </w:t>
@@ -6013,7 +6003,7 @@
       <w:pPr>
         <w:pStyle w:val="Heading2"/>
       </w:pPr>
-      <w:bookmarkStart w:id="3" w:name="_Toc38007519"/>
+      <w:bookmarkStart w:id="3" w:name="_Toc38008050"/>
       <w:r>
         <w:t>How to use this document</w:t>
       </w:r>
@@ -6021,7 +6011,7 @@
     </w:p>
     <w:p>
       <w:pPr>
-        <w:ind w:left="576"/>
+        <w:ind w:left="720"/>
       </w:pPr>
       <w:r>
         <w:t>The documentation is split into different sections. Each section will contain a single feature. Each section will be further divided into multiple subsections: general summary of the feature, how to use it, what to expect from it, and a more technical description of the feature.</w:t>
@@ -6037,7 +6027,7 @@
       <w:pPr>
         <w:pStyle w:val="Heading1"/>
       </w:pPr>
-      <w:bookmarkStart w:id="4" w:name="_Toc38007520"/>
+      <w:bookmarkStart w:id="4" w:name="_Toc38008051"/>
       <w:r>
         <w:t>Prerequisites</w:t>
       </w:r>
@@ -6047,7 +6037,7 @@
       <w:pPr>
         <w:pStyle w:val="Heading2"/>
       </w:pPr>
-      <w:bookmarkStart w:id="5" w:name="_Toc38007521"/>
+      <w:bookmarkStart w:id="5" w:name="_Toc38008052"/>
       <w:r>
         <w:t>Getting this application</w:t>
       </w:r>
@@ -6055,7 +6045,7 @@
     </w:p>
     <w:p>
       <w:pPr>
-        <w:ind w:left="576"/>
+        <w:ind w:left="720"/>
       </w:pPr>
       <w:r>
         <w:t>The entirety of this application, along with the optional source code, is available on GitHub. To install the executable and/or the source code, please visit and clone:</w:t>
@@ -6063,7 +6053,7 @@
     </w:p>
     <w:p>
       <w:pPr>
-        <w:ind w:left="576"/>
+        <w:ind w:left="720"/>
       </w:pPr>
       <w:hyperlink r:id="rId9" w:history="1">
         <w:r>
@@ -6078,7 +6068,7 @@
       <w:pPr>
         <w:pStyle w:val="Heading2"/>
       </w:pPr>
-      <w:bookmarkStart w:id="6" w:name="_Toc38007522"/>
+      <w:bookmarkStart w:id="6" w:name="_Toc38008053"/>
       <w:r>
         <w:t>Dependencies</w:t>
       </w:r>
@@ -6088,7 +6078,7 @@
       <w:pPr>
         <w:pStyle w:val="Heading3"/>
       </w:pPr>
-      <w:bookmarkStart w:id="7" w:name="_Toc38007523"/>
+      <w:bookmarkStart w:id="7" w:name="_Toc38008054"/>
       <w:r>
         <w:t>Java</w:t>
       </w:r>
@@ -6096,7 +6086,7 @@
     </w:p>
     <w:p>
       <w:pPr>
-        <w:ind w:left="576"/>
+        <w:ind w:left="720"/>
       </w:pPr>
       <w:r>
         <w:t>To run this application,</w:t>
@@ -6109,7 +6099,7 @@
       <w:pPr>
         <w:pStyle w:val="Heading2"/>
       </w:pPr>
-      <w:bookmarkStart w:id="8" w:name="_Toc38007524"/>
+      <w:bookmarkStart w:id="8" w:name="_Toc38008055"/>
       <w:r>
         <w:t>Specifications</w:t>
       </w:r>
@@ -6117,7 +6107,7 @@
     </w:p>
     <w:p>
       <w:pPr>
-        <w:ind w:left="576"/>
+        <w:ind w:left="720"/>
       </w:pPr>
       <w:r>
         <w:t>Since the algorithm this application is based on is a very broad and thus very computationally expensive, it is highly recommended to have at least 2GB of memory available on the device.</w:t>
@@ -6127,7 +6117,7 @@
       <w:pPr>
         <w:pStyle w:val="Heading1"/>
       </w:pPr>
-      <w:bookmarkStart w:id="9" w:name="_Toc38007525"/>
+      <w:bookmarkStart w:id="9" w:name="_Toc38008056"/>
       <w:r>
         <w:t>Purposes</w:t>
       </w:r>
@@ -6137,7 +6127,7 @@
       <w:pPr>
         <w:pStyle w:val="Heading2"/>
       </w:pPr>
-      <w:bookmarkStart w:id="10" w:name="_Toc38007526"/>
+      <w:bookmarkStart w:id="10" w:name="_Toc38008057"/>
       <w:r>
         <w:t>Teaching Aid</w:t>
       </w:r>
@@ -6145,7 +6135,7 @@
     </w:p>
     <w:p>
       <w:pPr>
-        <w:ind w:left="576"/>
+        <w:ind w:left="720"/>
       </w:pPr>
       <w:r>
         <w:t xml:space="preserve">The main purpose of this application would be to help </w:t>
@@ -6175,7 +6165,7 @@
       <w:pPr>
         <w:pStyle w:val="Heading2"/>
       </w:pPr>
-      <w:bookmarkStart w:id="11" w:name="_Toc38007527"/>
+      <w:bookmarkStart w:id="11" w:name="_Toc38008058"/>
       <w:r>
         <w:t>Research Aid</w:t>
       </w:r>
@@ -6194,6 +6184,14 @@
         <w:ind w:left="720"/>
       </w:pPr>
       <w:r>
+        <w:t>If the researcher need a quick visualization of a known molecule, they can simply use the manual mode to quickly render a specific solution.</w:t>
+      </w:r>
+    </w:p>
+    <w:p>
+      <w:pPr>
+        <w:ind w:left="720"/>
+      </w:pPr>
+      <w:r>
         <w:t>If the researcher needs to save the molecule for later use, they may easily do so. Similarly, if they need a picture of the molecule for a paper of an article, they can save a screenshot of the rendered Three-Dimensional model as a professional model.</w:t>
       </w:r>
     </w:p>
@@ -6201,7 +6199,7 @@
       <w:pPr>
         <w:pStyle w:val="Heading1"/>
       </w:pPr>
-      <w:bookmarkStart w:id="12" w:name="_Toc38007528"/>
+      <w:bookmarkStart w:id="12" w:name="_Toc38008059"/>
       <w:r>
         <w:t>Features</w:t>
       </w:r>
@@ -6219,7 +6217,7 @@
       <w:pPr>
         <w:pStyle w:val="Heading2"/>
       </w:pPr>
-      <w:bookmarkStart w:id="13" w:name="_Toc38007529"/>
+      <w:bookmarkStart w:id="13" w:name="_Toc38008060"/>
       <w:r>
         <w:t>Periodic Table</w:t>
       </w:r>
@@ -6229,7 +6227,7 @@
       <w:pPr>
         <w:pStyle w:val="Heading3"/>
       </w:pPr>
-      <w:bookmarkStart w:id="14" w:name="_Toc38007530"/>
+      <w:bookmarkStart w:id="14" w:name="_Toc38008061"/>
       <w:r>
         <w:t>Summary</w:t>
       </w:r>
@@ -6256,7 +6254,7 @@
       <w:pPr>
         <w:pStyle w:val="Heading3"/>
       </w:pPr>
-      <w:bookmarkStart w:id="15" w:name="_Toc38007531"/>
+      <w:bookmarkStart w:id="15" w:name="_Toc38008062"/>
       <w:r>
         <w:t>How to use</w:t>
       </w:r>
@@ -6288,7 +6286,7 @@
       <w:pPr>
         <w:pStyle w:val="Heading3"/>
       </w:pPr>
-      <w:bookmarkStart w:id="16" w:name="_Toc38007532"/>
+      <w:bookmarkStart w:id="16" w:name="_Toc38008063"/>
       <w:r>
         <w:t>What to expect</w:t>
       </w:r>
@@ -6314,6 +6312,7 @@
         <w:t xml:space="preserve">, it </w:t>
       </w:r>
       <w:r>
+        <w:lastRenderedPageBreak/>
         <w:t xml:space="preserve">is </w:t>
       </w:r>
       <w:r>
@@ -6333,9 +6332,8 @@
       <w:pPr>
         <w:pStyle w:val="Heading3"/>
       </w:pPr>
-      <w:bookmarkStart w:id="17" w:name="_Toc38007533"/>
-      <w:r>
-        <w:lastRenderedPageBreak/>
+      <w:bookmarkStart w:id="17" w:name="_Toc38008064"/>
+      <w:r>
         <w:t>Technical Description</w:t>
       </w:r>
       <w:bookmarkEnd w:id="17"/>
@@ -6433,7 +6431,7 @@
       <w:pPr>
         <w:pStyle w:val="Heading2"/>
       </w:pPr>
-      <w:bookmarkStart w:id="18" w:name="_Toc38007534"/>
+      <w:bookmarkStart w:id="18" w:name="_Toc38008065"/>
       <w:r>
         <w:t>Text Input</w:t>
       </w:r>
@@ -6443,7 +6441,7 @@
       <w:pPr>
         <w:pStyle w:val="Heading3"/>
       </w:pPr>
-      <w:bookmarkStart w:id="19" w:name="_Toc38007535"/>
+      <w:bookmarkStart w:id="19" w:name="_Toc38008066"/>
       <w:r>
         <w:t>Summary</w:t>
       </w:r>
@@ -6482,7 +6480,7 @@
       <w:pPr>
         <w:pStyle w:val="Heading3"/>
       </w:pPr>
-      <w:bookmarkStart w:id="20" w:name="_Toc38007536"/>
+      <w:bookmarkStart w:id="20" w:name="_Toc38008067"/>
       <w:r>
         <w:t>How to use</w:t>
       </w:r>
@@ -6656,7 +6654,7 @@
       <w:pPr>
         <w:pStyle w:val="Heading3"/>
       </w:pPr>
-      <w:bookmarkStart w:id="21" w:name="_Toc38007537"/>
+      <w:bookmarkStart w:id="21" w:name="_Toc38008068"/>
       <w:r>
         <w:t>What to expect</w:t>
       </w:r>
@@ -6698,7 +6696,7 @@
       <w:pPr>
         <w:pStyle w:val="Heading3"/>
       </w:pPr>
-      <w:bookmarkStart w:id="22" w:name="_Toc38007538"/>
+      <w:bookmarkStart w:id="22" w:name="_Toc38008069"/>
       <w:r>
         <w:t>Technical Description</w:t>
       </w:r>
@@ -6749,6 +6747,7 @@
         <w:ind w:left="1440" w:firstLine="0"/>
       </w:pPr>
       <w:r>
+        <w:lastRenderedPageBreak/>
         <w:t>1)</w:t>
       </w:r>
       <w:r>
@@ -6775,7 +6774,6 @@
         <w:ind w:left="1446" w:firstLine="0"/>
       </w:pPr>
       <w:r>
-        <w:lastRenderedPageBreak/>
         <w:t>2)</w:t>
       </w:r>
       <w:r>
@@ -6878,7 +6876,7 @@
       <w:pPr>
         <w:pStyle w:val="Heading2"/>
       </w:pPr>
-      <w:bookmarkStart w:id="23" w:name="_Toc38007539"/>
+      <w:bookmarkStart w:id="23" w:name="_Toc38008070"/>
       <w:r>
         <w:t>Loading Screen</w:t>
       </w:r>
@@ -6888,7 +6886,7 @@
       <w:pPr>
         <w:pStyle w:val="Heading3"/>
       </w:pPr>
-      <w:bookmarkStart w:id="24" w:name="_Toc38007540"/>
+      <w:bookmarkStart w:id="24" w:name="_Toc38008071"/>
       <w:r>
         <w:t>Summary</w:t>
       </w:r>
@@ -6930,7 +6928,7 @@
       <w:pPr>
         <w:pStyle w:val="Heading3"/>
       </w:pPr>
-      <w:bookmarkStart w:id="25" w:name="_Toc38007541"/>
+      <w:bookmarkStart w:id="25" w:name="_Toc38008072"/>
       <w:r>
         <w:t>How to use</w:t>
       </w:r>
@@ -6960,7 +6958,7 @@
       <w:pPr>
         <w:pStyle w:val="Heading3"/>
       </w:pPr>
-      <w:bookmarkStart w:id="26" w:name="_Toc38007542"/>
+      <w:bookmarkStart w:id="26" w:name="_Toc38008073"/>
       <w:r>
         <w:t>What to expect</w:t>
       </w:r>
@@ -6996,7 +6994,7 @@
       <w:pPr>
         <w:pStyle w:val="Heading3"/>
       </w:pPr>
-      <w:bookmarkStart w:id="27" w:name="_Toc38007543"/>
+      <w:bookmarkStart w:id="27" w:name="_Toc38008074"/>
       <w:r>
         <w:t>Technical Description</w:t>
       </w:r>
@@ -7023,7 +7021,7 @@
       <w:pPr>
         <w:pStyle w:val="Heading2"/>
       </w:pPr>
-      <w:bookmarkStart w:id="28" w:name="_Toc38007544"/>
+      <w:bookmarkStart w:id="28" w:name="_Toc38008075"/>
       <w:r>
         <w:t>Tabs</w:t>
       </w:r>
@@ -7033,7 +7031,7 @@
       <w:pPr>
         <w:pStyle w:val="Heading3"/>
       </w:pPr>
-      <w:bookmarkStart w:id="29" w:name="_Toc38007545"/>
+      <w:bookmarkStart w:id="29" w:name="_Toc38008076"/>
       <w:r>
         <w:t>Summary</w:t>
       </w:r>
@@ -7054,7 +7052,7 @@
       <w:pPr>
         <w:pStyle w:val="Heading3"/>
       </w:pPr>
-      <w:bookmarkStart w:id="30" w:name="_Toc38007546"/>
+      <w:bookmarkStart w:id="30" w:name="_Toc38008077"/>
       <w:r>
         <w:lastRenderedPageBreak/>
         <w:t>How to use</w:t>
@@ -7085,7 +7083,7 @@
       <w:pPr>
         <w:pStyle w:val="Heading3"/>
       </w:pPr>
-      <w:bookmarkStart w:id="31" w:name="_Toc38007547"/>
+      <w:bookmarkStart w:id="31" w:name="_Toc38008078"/>
       <w:r>
         <w:t>What to expect</w:t>
       </w:r>
@@ -7164,7 +7162,7 @@
       <w:pPr>
         <w:pStyle w:val="Heading3"/>
       </w:pPr>
-      <w:bookmarkStart w:id="32" w:name="_Toc38007548"/>
+      <w:bookmarkStart w:id="32" w:name="_Toc38008079"/>
       <w:r>
         <w:t xml:space="preserve">Technical </w:t>
       </w:r>
@@ -7185,7 +7183,7 @@
       <w:pPr>
         <w:pStyle w:val="Heading2"/>
       </w:pPr>
-      <w:bookmarkStart w:id="33" w:name="_Toc38007549"/>
+      <w:bookmarkStart w:id="33" w:name="_Toc38008080"/>
       <w:r>
         <w:t>Lewis Structure</w:t>
       </w:r>
@@ -7195,7 +7193,7 @@
       <w:pPr>
         <w:pStyle w:val="Heading3"/>
       </w:pPr>
-      <w:bookmarkStart w:id="34" w:name="_Toc38007550"/>
+      <w:bookmarkStart w:id="34" w:name="_Toc38008081"/>
       <w:r>
         <w:t>Summary</w:t>
       </w:r>
@@ -7216,7 +7214,7 @@
       <w:pPr>
         <w:pStyle w:val="Heading3"/>
       </w:pPr>
-      <w:bookmarkStart w:id="35" w:name="_Toc38007551"/>
+      <w:bookmarkStart w:id="35" w:name="_Toc38008082"/>
       <w:r>
         <w:t>How to use</w:t>
       </w:r>
@@ -7273,7 +7271,7 @@
       <w:pPr>
         <w:pStyle w:val="Heading3"/>
       </w:pPr>
-      <w:bookmarkStart w:id="36" w:name="_Toc38007552"/>
+      <w:bookmarkStart w:id="36" w:name="_Toc38008083"/>
       <w:r>
         <w:t>What to expect</w:t>
       </w:r>
@@ -7308,7 +7306,7 @@
       <w:pPr>
         <w:pStyle w:val="Heading3"/>
       </w:pPr>
-      <w:bookmarkStart w:id="37" w:name="_Toc38007553"/>
+      <w:bookmarkStart w:id="37" w:name="_Toc38008084"/>
       <w:r>
         <w:t>Technical Description</w:t>
       </w:r>
@@ -7326,7 +7324,7 @@
       <w:pPr>
         <w:pStyle w:val="Heading2"/>
       </w:pPr>
-      <w:bookmarkStart w:id="38" w:name="_Toc38007554"/>
+      <w:bookmarkStart w:id="38" w:name="_Toc38008085"/>
       <w:r>
         <w:lastRenderedPageBreak/>
         <w:t>Three</w:t>
@@ -7343,7 +7341,7 @@
       <w:pPr>
         <w:pStyle w:val="Heading3"/>
       </w:pPr>
-      <w:bookmarkStart w:id="39" w:name="_Toc38007555"/>
+      <w:bookmarkStart w:id="39" w:name="_Toc38008086"/>
       <w:r>
         <w:t>Summary</w:t>
       </w:r>
@@ -7391,7 +7389,7 @@
       <w:pPr>
         <w:pStyle w:val="Heading3"/>
       </w:pPr>
-      <w:bookmarkStart w:id="40" w:name="_Toc38007556"/>
+      <w:bookmarkStart w:id="40" w:name="_Toc38008087"/>
       <w:r>
         <w:t>How to use</w:t>
       </w:r>
@@ -7569,7 +7567,7 @@
       <w:pPr>
         <w:pStyle w:val="Heading3"/>
       </w:pPr>
-      <w:bookmarkStart w:id="41" w:name="_Toc38007557"/>
+      <w:bookmarkStart w:id="41" w:name="_Toc38008088"/>
       <w:r>
         <w:t>What to expect</w:t>
       </w:r>
@@ -7683,7 +7681,7 @@
       <w:pPr>
         <w:pStyle w:val="Heading3"/>
       </w:pPr>
-      <w:bookmarkStart w:id="42" w:name="_Toc38007558"/>
+      <w:bookmarkStart w:id="42" w:name="_Toc38008089"/>
       <w:r>
         <w:t>Technical Description</w:t>
       </w:r>
@@ -7716,7 +7714,7 @@
       <w:pPr>
         <w:pStyle w:val="Heading2"/>
       </w:pPr>
-      <w:bookmarkStart w:id="43" w:name="_Toc38007559"/>
+      <w:bookmarkStart w:id="43" w:name="_Toc38008090"/>
       <w:r>
         <w:t>Screenshots</w:t>
       </w:r>
@@ -7726,7 +7724,7 @@
       <w:pPr>
         <w:pStyle w:val="Heading3"/>
       </w:pPr>
-      <w:bookmarkStart w:id="44" w:name="_Toc38007560"/>
+      <w:bookmarkStart w:id="44" w:name="_Toc38008091"/>
       <w:r>
         <w:t>Summary</w:t>
       </w:r>
@@ -7744,7 +7742,7 @@
       <w:pPr>
         <w:pStyle w:val="Heading3"/>
       </w:pPr>
-      <w:bookmarkStart w:id="45" w:name="_Toc38007561"/>
+      <w:bookmarkStart w:id="45" w:name="_Toc38008092"/>
       <w:r>
         <w:t>How to use</w:t>
       </w:r>
@@ -7771,7 +7769,7 @@
       <w:pPr>
         <w:pStyle w:val="Heading3"/>
       </w:pPr>
-      <w:bookmarkStart w:id="46" w:name="_Toc38007562"/>
+      <w:bookmarkStart w:id="46" w:name="_Toc38008093"/>
       <w:r>
         <w:lastRenderedPageBreak/>
         <w:t>What to expect</w:t>
@@ -7817,7 +7815,7 @@
       <w:pPr>
         <w:pStyle w:val="Heading3"/>
       </w:pPr>
-      <w:bookmarkStart w:id="47" w:name="_Toc38007563"/>
+      <w:bookmarkStart w:id="47" w:name="_Toc38008094"/>
       <w:r>
         <w:t>Technical Description</w:t>
       </w:r>
@@ -7838,7 +7836,7 @@
       <w:pPr>
         <w:pStyle w:val="Heading2"/>
       </w:pPr>
-      <w:bookmarkStart w:id="48" w:name="_Toc38007564"/>
+      <w:bookmarkStart w:id="48" w:name="_Toc38008095"/>
       <w:r>
         <w:t>Saving</w:t>
       </w:r>
@@ -7854,7 +7852,7 @@
       <w:pPr>
         <w:pStyle w:val="Heading3"/>
       </w:pPr>
-      <w:bookmarkStart w:id="49" w:name="_Toc38007565"/>
+      <w:bookmarkStart w:id="49" w:name="_Toc38008096"/>
       <w:r>
         <w:t>Summary</w:t>
       </w:r>
@@ -7872,7 +7870,7 @@
       <w:pPr>
         <w:pStyle w:val="Heading3"/>
       </w:pPr>
-      <w:bookmarkStart w:id="50" w:name="_Toc38007566"/>
+      <w:bookmarkStart w:id="50" w:name="_Toc38008097"/>
       <w:r>
         <w:t>How to use</w:t>
       </w:r>
@@ -7934,7 +7932,7 @@
       <w:pPr>
         <w:pStyle w:val="Heading3"/>
       </w:pPr>
-      <w:bookmarkStart w:id="51" w:name="_Toc38007567"/>
+      <w:bookmarkStart w:id="51" w:name="_Toc38008098"/>
       <w:r>
         <w:t>What to expect</w:t>
       </w:r>
@@ -7973,13 +7971,16 @@
       <w:pPr>
         <w:pStyle w:val="Heading3"/>
       </w:pPr>
-      <w:bookmarkStart w:id="52" w:name="_Toc38007568"/>
+      <w:bookmarkStart w:id="52" w:name="_Toc38008099"/>
       <w:r>
         <w:t>Technical Description</w:t>
       </w:r>
       <w:bookmarkEnd w:id="52"/>
     </w:p>
     <w:p>
+      <w:pPr>
+        <w:ind w:left="720"/>
+      </w:pPr>
       <w:r>
         <w:t>The file is saved using the same interface used for the communication between the application and the algorithm. This allows for the difference between loading a file and using the algorithm to be minimal. The application then has no difficulty reading from the file efficiently.</w:t>
       </w:r>
@@ -7987,174 +7988,247 @@
     <w:p>
       <w:pPr>
         <w:pStyle w:val="Heading2"/>
+      </w:pPr>
+      <w:bookmarkStart w:id="53" w:name="_Toc38008100"/>
+      <w:r>
+        <w:t>Settings</w:t>
+      </w:r>
+      <w:bookmarkEnd w:id="53"/>
+    </w:p>
+    <w:p>
+      <w:pPr>
+        <w:pStyle w:val="Heading3"/>
+      </w:pPr>
+      <w:bookmarkStart w:id="54" w:name="_Toc38008101"/>
+      <w:r>
+        <w:t>Summary</w:t>
+      </w:r>
+      <w:bookmarkEnd w:id="54"/>
+    </w:p>
+    <w:p>
+      <w:pPr>
+        <w:ind w:left="720"/>
+      </w:pPr>
+      <w:r>
+        <w:t>This feature allows the user to select the level of detail the algorithm can go to, thus allowing the exclusion of unwanted possibilities.</w:t>
+      </w:r>
+    </w:p>
+    <w:p>
+      <w:pPr>
+        <w:pStyle w:val="Heading3"/>
+      </w:pPr>
+      <w:bookmarkStart w:id="55" w:name="_Toc38008102"/>
+      <w:r>
+        <w:lastRenderedPageBreak/>
+        <w:t>How to use</w:t>
+      </w:r>
+      <w:bookmarkEnd w:id="55"/>
+    </w:p>
+    <w:p>
+      <w:pPr>
+        <w:ind w:left="720"/>
+      </w:pPr>
+      <w:r>
+        <w:t xml:space="preserve">To change the settings, the user must go to the menu, click </w:t>
+      </w:r>
+      <w:r>
         <w:rPr>
-          <w:highlight w:val="yellow"/>
+          <w:b/>
         </w:rPr>
-      </w:pPr>
-      <w:bookmarkStart w:id="53" w:name="_Toc38007569"/>
+        <w:t>Algorithm</w:t>
+      </w:r>
+      <w:r>
+        <w:t xml:space="preserve">, and then choose the </w:t>
+      </w:r>
       <w:r>
         <w:rPr>
-          <w:highlight w:val="yellow"/>
+          <w:b/>
         </w:rPr>
-        <w:lastRenderedPageBreak/>
         <w:t>Settings</w:t>
       </w:r>
-      <w:bookmarkEnd w:id="53"/>
+      <w:r>
+        <w:t xml:space="preserve"> option. This will prompt a window where the user can edit the settings by using the slider.</w:t>
+      </w:r>
     </w:p>
     <w:p>
       <w:pPr>
         <w:pStyle w:val="Heading3"/>
+      </w:pPr>
+      <w:bookmarkStart w:id="56" w:name="_Toc38008103"/>
+      <w:r>
+        <w:t>What to expect</w:t>
+      </w:r>
+      <w:bookmarkEnd w:id="56"/>
+    </w:p>
+    <w:p>
+      <w:pPr>
+        <w:ind w:left="720"/>
+      </w:pPr>
+      <w:r>
+        <w:t xml:space="preserve">Changing the </w:t>
+      </w:r>
+      <w:r>
         <w:rPr>
-          <w:highlight w:val="yellow"/>
+          <w:b/>
         </w:rPr>
-      </w:pPr>
-      <w:bookmarkStart w:id="54" w:name="_Toc38007570"/>
+        <w:t>Maximal Bond Count</w:t>
+      </w:r>
+      <w:r>
+        <w:t xml:space="preserve"> will modify how in depth the algorithm is allowed to go. It sets the maximal amount of a bonds for all the individual atoms, where 4 would mean all the atoms strictly follow the octet rule, for example.</w:t>
+      </w:r>
+    </w:p>
+    <w:p>
+      <w:pPr>
+        <w:pStyle w:val="Heading3"/>
+      </w:pPr>
+      <w:bookmarkStart w:id="57" w:name="_Toc38008104"/>
+      <w:r>
+        <w:t>Technical Description</w:t>
+      </w:r>
+      <w:bookmarkEnd w:id="57"/>
+    </w:p>
+    <w:p>
+      <w:pPr>
+        <w:ind w:left="720"/>
+      </w:pPr>
+      <w:r>
+        <w:t>The settings can save a lot of computation for the algorithm by setting a limit in the search. The application, if the setting is not at its default, it will communicate with the algorithm to tell it the desired settings.</w:t>
+      </w:r>
+    </w:p>
+    <w:p>
+      <w:pPr>
+        <w:pStyle w:val="Heading2"/>
+      </w:pPr>
+      <w:bookmarkStart w:id="58" w:name="_Toc38008105"/>
+      <w:r>
+        <w:t>Manual Mode</w:t>
+      </w:r>
+      <w:bookmarkEnd w:id="58"/>
+    </w:p>
+    <w:p>
+      <w:pPr>
+        <w:pStyle w:val="Heading3"/>
+      </w:pPr>
+      <w:bookmarkStart w:id="59" w:name="_Toc38008106"/>
+      <w:r>
+        <w:t>Summary</w:t>
+      </w:r>
+      <w:bookmarkEnd w:id="59"/>
+    </w:p>
+    <w:p>
+      <w:pPr>
+        <w:ind w:left="720"/>
+      </w:pPr>
+      <w:r>
+        <w:t>Manual mode allows the user to quickly input a specific solution.</w:t>
+      </w:r>
+    </w:p>
+    <w:p>
+      <w:pPr>
+        <w:pStyle w:val="Heading3"/>
+      </w:pPr>
+      <w:bookmarkStart w:id="60" w:name="_Toc38008107"/>
+      <w:r>
+        <w:t>How to use</w:t>
+      </w:r>
+      <w:bookmarkEnd w:id="60"/>
+    </w:p>
+    <w:p>
+      <w:pPr>
+        <w:ind w:left="720"/>
+      </w:pPr>
+      <w:r>
+        <w:t xml:space="preserve">To use, the user must simply go to the menu, click </w:t>
+      </w:r>
       <w:r>
         <w:rPr>
-          <w:highlight w:val="yellow"/>
+          <w:b/>
         </w:rPr>
-        <w:t>Summary</w:t>
-      </w:r>
-      <w:bookmarkEnd w:id="54"/>
-    </w:p>
-    <w:p>
-      <w:pPr>
-        <w:pStyle w:val="Heading3"/>
+        <w:t>Algorithm</w:t>
+      </w:r>
+      <w:r>
+        <w:t xml:space="preserve">, and then choose </w:t>
+      </w:r>
+      <w:r>
         <w:rPr>
-          <w:highlight w:val="yellow"/>
-        </w:rPr>
-      </w:pPr>
-      <w:bookmarkStart w:id="55" w:name="_Toc38007571"/>
-      <w:r>
-        <w:rPr>
-          <w:highlight w:val="yellow"/>
-        </w:rPr>
-        <w:t>How to use</w:t>
-      </w:r>
-      <w:bookmarkEnd w:id="55"/>
-    </w:p>
-    <w:p>
-      <w:pPr>
-        <w:pStyle w:val="Heading3"/>
-        <w:rPr>
-          <w:highlight w:val="yellow"/>
-        </w:rPr>
-      </w:pPr>
-      <w:bookmarkStart w:id="56" w:name="_Toc38007572"/>
-      <w:r>
-        <w:rPr>
-          <w:highlight w:val="yellow"/>
-        </w:rPr>
-        <w:t>What to expect</w:t>
-      </w:r>
-      <w:bookmarkStart w:id="57" w:name="_GoBack"/>
-      <w:bookmarkEnd w:id="56"/>
-      <w:bookmarkEnd w:id="57"/>
-    </w:p>
-    <w:p>
-      <w:pPr>
-        <w:pStyle w:val="Heading3"/>
-        <w:rPr>
-          <w:highlight w:val="yellow"/>
-        </w:rPr>
-      </w:pPr>
-      <w:bookmarkStart w:id="58" w:name="_Toc38007573"/>
-      <w:r>
-        <w:rPr>
-          <w:highlight w:val="yellow"/>
-        </w:rPr>
-        <w:t>Technical Description</w:t>
-      </w:r>
-      <w:bookmarkEnd w:id="58"/>
-    </w:p>
-    <w:p>
-      <w:pPr>
-        <w:pStyle w:val="Heading2"/>
-        <w:rPr>
-          <w:highlight w:val="yellow"/>
-        </w:rPr>
-      </w:pPr>
-      <w:bookmarkStart w:id="59" w:name="_Toc38007574"/>
-      <w:r>
-        <w:rPr>
-          <w:highlight w:val="yellow"/>
+          <w:b/>
         </w:rPr>
         <w:t>Manual Mode</w:t>
       </w:r>
-      <w:bookmarkEnd w:id="59"/>
+      <w:r>
+        <w:t xml:space="preserve"> option. This will prompt a window that allows the user to input the solution.</w:t>
+      </w:r>
+    </w:p>
+    <w:p>
+      <w:pPr>
+        <w:ind w:left="720"/>
+      </w:pPr>
+      <w:r>
+        <w:t>To input the solution, the user must first enter the number of atoms at the top, pressing enter or pressing the button. Afterwards, on the first line, the user must input the symbo</w:t>
+      </w:r>
+      <w:r>
+        <w:t xml:space="preserve">ls (e.g. C, O, Na) of the atoms. They should see the same atoms appear in the same column. Then at the intersection of the elements that have a bond between them, the user should enter the degree of the bond (1 for single, 2 for double, etc.). Once they are done, on the last line, they should enter, </w:t>
+      </w:r>
+      <w:r>
+        <w:rPr>
+          <w:b/>
+        </w:rPr>
+        <w:t>only if there is a loop</w:t>
+      </w:r>
+      <w:r>
+        <w:t>, the column index (with the first non-letter column is of index 0) of the atoms contained in the loop (in the order they link together). Once done, the user can either press enter or the button at the bottom.</w:t>
+      </w:r>
     </w:p>
     <w:p>
       <w:pPr>
         <w:pStyle w:val="Heading3"/>
-        <w:rPr>
-          <w:highlight w:val="yellow"/>
-        </w:rPr>
-      </w:pPr>
-      <w:bookmarkStart w:id="60" w:name="_Toc38007575"/>
-      <w:r>
-        <w:rPr>
-          <w:highlight w:val="yellow"/>
-        </w:rPr>
-        <w:t>Summary</w:t>
-      </w:r>
-      <w:bookmarkEnd w:id="60"/>
+      </w:pPr>
+      <w:bookmarkStart w:id="61" w:name="_Toc38008108"/>
+      <w:r>
+        <w:t>What to expect</w:t>
+      </w:r>
+      <w:bookmarkEnd w:id="61"/>
+    </w:p>
+    <w:p>
+      <w:pPr>
+        <w:ind w:left="720"/>
+      </w:pPr>
+      <w:r>
+        <w:t>After inputting the solution, the application will treat it as if it were a solution straight from the algorithm, and produce a Three-Dimensional model along with the Lewis Structure. As with any other solution the application displays, it can also be save by the user in the same way as the other solutions.</w:t>
+      </w:r>
     </w:p>
     <w:p>
       <w:pPr>
         <w:pStyle w:val="Heading3"/>
-        <w:rPr>
-          <w:highlight w:val="yellow"/>
-        </w:rPr>
-      </w:pPr>
-      <w:bookmarkStart w:id="61" w:name="_Toc38007576"/>
-      <w:r>
-        <w:rPr>
-          <w:highlight w:val="yellow"/>
-        </w:rPr>
-        <w:t>How to use</w:t>
-      </w:r>
-      <w:bookmarkEnd w:id="61"/>
-    </w:p>
-    <w:p>
-      <w:pPr>
-        <w:pStyle w:val="Heading3"/>
-        <w:rPr>
-          <w:highlight w:val="yellow"/>
-        </w:rPr>
-      </w:pPr>
-      <w:bookmarkStart w:id="62" w:name="_Toc38007577"/>
-      <w:r>
-        <w:rPr>
-          <w:highlight w:val="yellow"/>
-        </w:rPr>
-        <w:t>What to expect</w:t>
+      </w:pPr>
+      <w:bookmarkStart w:id="62" w:name="_Toc38008109"/>
+      <w:r>
+        <w:t>Technical Description</w:t>
       </w:r>
       <w:bookmarkEnd w:id="62"/>
     </w:p>
     <w:p>
       <w:pPr>
-        <w:pStyle w:val="Heading3"/>
-        <w:rPr>
-          <w:highlight w:val="yellow"/>
-        </w:rPr>
-      </w:pPr>
-      <w:bookmarkStart w:id="63" w:name="_Toc38007578"/>
-      <w:r>
-        <w:rPr>
-          <w:highlight w:val="yellow"/>
-        </w:rPr>
-        <w:t>Technical Description</w:t>
-      </w:r>
+        <w:ind w:left="432"/>
+      </w:pPr>
+      <w:r>
+        <w:t xml:space="preserve">All the information inputted is a very rudimentary way of the user setting all the fields the algorithm would generally automatically generate. This input is then translated into the interface the </w:t>
+      </w:r>
+      <w:r>
+        <w:lastRenderedPageBreak/>
+        <w:t>application is used to dealing with allowing it to load the solution as if it came directly from the algorithm itself.</w:t>
+      </w:r>
+    </w:p>
+    <w:p>
+      <w:pPr>
+        <w:pStyle w:val="Heading1"/>
+      </w:pPr>
+      <w:bookmarkStart w:id="63" w:name="_Toc38008110"/>
+      <w:r>
+        <w:t>Shortcuts</w:t>
+      </w:r>
+      <w:bookmarkStart w:id="64" w:name="_GoBack"/>
       <w:bookmarkEnd w:id="63"/>
-    </w:p>
-    <w:p>
-      <w:pPr>
-        <w:pStyle w:val="Heading1"/>
-      </w:pPr>
-      <w:bookmarkStart w:id="64" w:name="_Toc38007579"/>
-      <w:r>
-        <w:t>Shortcuts</w:t>
-      </w:r>
       <w:bookmarkEnd w:id="64"/>
     </w:p>
     <w:p>
@@ -8211,7 +8285,7 @@
       <w:pPr>
         <w:pStyle w:val="Heading1"/>
       </w:pPr>
-      <w:bookmarkStart w:id="65" w:name="_Toc38007580"/>
+      <w:bookmarkStart w:id="65" w:name="_Toc38008111"/>
       <w:r>
         <w:lastRenderedPageBreak/>
         <w:t>Appendix</w:t>
@@ -8222,7 +8296,7 @@
       <w:pPr>
         <w:pStyle w:val="Heading2"/>
       </w:pPr>
-      <w:bookmarkStart w:id="66" w:name="_Toc38007581"/>
+      <w:bookmarkStart w:id="66" w:name="_Toc38008112"/>
       <w:r>
         <w:t>Structures</w:t>
       </w:r>
@@ -8235,7 +8309,7 @@
       <w:pPr>
         <w:pStyle w:val="Heading2"/>
       </w:pPr>
-      <w:bookmarkStart w:id="67" w:name="_Toc38007582"/>
+      <w:bookmarkStart w:id="67" w:name="_Toc38008113"/>
       <w:r>
         <w:t>Sorting</w:t>
       </w:r>
@@ -8463,7 +8537,7 @@
             <w:bCs/>
             <w:noProof/>
           </w:rPr>
-          <w:t>8</w:t>
+          <w:t>10</w:t>
         </w:r>
         <w:r>
           <w:rPr>
@@ -10391,7 +10465,7 @@
 </file>
 
 <file path=customXml/itemProps1.xml><?xml version="1.0" encoding="utf-8"?>
-<ds:datastoreItem xmlns:ds="http://schemas.openxmlformats.org/officeDocument/2006/customXml" ds:itemID="{D564BC2D-8AF4-4646-8118-7E3DCEEA079E}">
+<ds:datastoreItem xmlns:ds="http://schemas.openxmlformats.org/officeDocument/2006/customXml" ds:itemID="{E197A45E-88AF-49FE-AFF5-FC1393EEAF0B}">
   <ds:schemaRefs>
     <ds:schemaRef ds:uri="http://schemas.openxmlformats.org/officeDocument/2006/bibliography"/>
   </ds:schemaRefs>

</xml_diff>

<commit_message>
small modification to the doc
</commit_message>
<xml_diff>
--- a/Documentation.docx
+++ b/Documentation.docx
@@ -124,7 +124,7 @@
         <w:t>, 2020</w:t>
       </w:r>
     </w:p>
-    <w:bookmarkStart w:id="0" w:name="_Toc38008047" w:displacedByCustomXml="next"/>
+    <w:bookmarkStart w:id="0" w:name="_Toc38009160" w:displacedByCustomXml="next"/>
     <w:sdt>
       <w:sdtPr>
         <w:rPr>
@@ -182,7 +182,7 @@
           <w:r>
             <w:fldChar w:fldCharType="separate"/>
           </w:r>
-          <w:hyperlink w:anchor="_Toc38008047" w:history="1">
+          <w:hyperlink w:anchor="_Toc38009160" w:history="1">
             <w:r>
               <w:rPr>
                 <w:rStyle w:val="Hyperlink"/>
@@ -209,7 +209,7 @@
                 <w:noProof/>
                 <w:webHidden/>
               </w:rPr>
-              <w:instrText xml:space="preserve"> PAGEREF _Toc38008047 \h </w:instrText>
+              <w:instrText xml:space="preserve"> PAGEREF _Toc38009160 \h </w:instrText>
             </w:r>
             <w:r>
               <w:rPr>
@@ -253,7 +253,7 @@
               <w:lang w:val="en-CA" w:eastAsia="zh-CN"/>
             </w:rPr>
           </w:pPr>
-          <w:hyperlink w:anchor="_Toc38008048" w:history="1">
+          <w:hyperlink w:anchor="_Toc38009161" w:history="1">
             <w:r>
               <w:rPr>
                 <w:rStyle w:val="Hyperlink"/>
@@ -295,7 +295,7 @@
                 <w:noProof/>
                 <w:webHidden/>
               </w:rPr>
-              <w:instrText xml:space="preserve"> PAGEREF _Toc38008048 \h </w:instrText>
+              <w:instrText xml:space="preserve"> PAGEREF _Toc38009161 \h </w:instrText>
             </w:r>
             <w:r>
               <w:rPr>
@@ -339,7 +339,7 @@
               <w:lang w:val="en-CA" w:eastAsia="zh-CN"/>
             </w:rPr>
           </w:pPr>
-          <w:hyperlink w:anchor="_Toc38008049" w:history="1">
+          <w:hyperlink w:anchor="_Toc38009162" w:history="1">
             <w:r>
               <w:rPr>
                 <w:rStyle w:val="Hyperlink"/>
@@ -381,7 +381,7 @@
                 <w:noProof/>
                 <w:webHidden/>
               </w:rPr>
-              <w:instrText xml:space="preserve"> PAGEREF _Toc38008049 \h </w:instrText>
+              <w:instrText xml:space="preserve"> PAGEREF _Toc38009162 \h </w:instrText>
             </w:r>
             <w:r>
               <w:rPr>
@@ -425,7 +425,7 @@
               <w:lang w:val="en-CA" w:eastAsia="zh-CN"/>
             </w:rPr>
           </w:pPr>
-          <w:hyperlink w:anchor="_Toc38008050" w:history="1">
+          <w:hyperlink w:anchor="_Toc38009163" w:history="1">
             <w:r>
               <w:rPr>
                 <w:rStyle w:val="Hyperlink"/>
@@ -467,7 +467,7 @@
                 <w:noProof/>
                 <w:webHidden/>
               </w:rPr>
-              <w:instrText xml:space="preserve"> PAGEREF _Toc38008050 \h </w:instrText>
+              <w:instrText xml:space="preserve"> PAGEREF _Toc38009163 \h </w:instrText>
             </w:r>
             <w:r>
               <w:rPr>
@@ -511,7 +511,7 @@
               <w:lang w:val="en-CA" w:eastAsia="zh-CN"/>
             </w:rPr>
           </w:pPr>
-          <w:hyperlink w:anchor="_Toc38008051" w:history="1">
+          <w:hyperlink w:anchor="_Toc38009164" w:history="1">
             <w:r>
               <w:rPr>
                 <w:rStyle w:val="Hyperlink"/>
@@ -553,7 +553,7 @@
                 <w:noProof/>
                 <w:webHidden/>
               </w:rPr>
-              <w:instrText xml:space="preserve"> PAGEREF _Toc38008051 \h </w:instrText>
+              <w:instrText xml:space="preserve"> PAGEREF _Toc38009164 \h </w:instrText>
             </w:r>
             <w:r>
               <w:rPr>
@@ -597,7 +597,7 @@
               <w:lang w:val="en-CA" w:eastAsia="zh-CN"/>
             </w:rPr>
           </w:pPr>
-          <w:hyperlink w:anchor="_Toc38008052" w:history="1">
+          <w:hyperlink w:anchor="_Toc38009165" w:history="1">
             <w:r>
               <w:rPr>
                 <w:rStyle w:val="Hyperlink"/>
@@ -639,7 +639,7 @@
                 <w:noProof/>
                 <w:webHidden/>
               </w:rPr>
-              <w:instrText xml:space="preserve"> PAGEREF _Toc38008052 \h </w:instrText>
+              <w:instrText xml:space="preserve"> PAGEREF _Toc38009165 \h </w:instrText>
             </w:r>
             <w:r>
               <w:rPr>
@@ -683,7 +683,7 @@
               <w:lang w:val="en-CA" w:eastAsia="zh-CN"/>
             </w:rPr>
           </w:pPr>
-          <w:hyperlink w:anchor="_Toc38008053" w:history="1">
+          <w:hyperlink w:anchor="_Toc38009166" w:history="1">
             <w:r>
               <w:rPr>
                 <w:rStyle w:val="Hyperlink"/>
@@ -725,7 +725,7 @@
                 <w:noProof/>
                 <w:webHidden/>
               </w:rPr>
-              <w:instrText xml:space="preserve"> PAGEREF _Toc38008053 \h </w:instrText>
+              <w:instrText xml:space="preserve"> PAGEREF _Toc38009166 \h </w:instrText>
             </w:r>
             <w:r>
               <w:rPr>
@@ -769,7 +769,7 @@
               <w:lang w:val="en-CA" w:eastAsia="zh-CN"/>
             </w:rPr>
           </w:pPr>
-          <w:hyperlink w:anchor="_Toc38008054" w:history="1">
+          <w:hyperlink w:anchor="_Toc38009167" w:history="1">
             <w:r>
               <w:rPr>
                 <w:rStyle w:val="Hyperlink"/>
@@ -811,7 +811,7 @@
                 <w:noProof/>
                 <w:webHidden/>
               </w:rPr>
-              <w:instrText xml:space="preserve"> PAGEREF _Toc38008054 \h </w:instrText>
+              <w:instrText xml:space="preserve"> PAGEREF _Toc38009167 \h </w:instrText>
             </w:r>
             <w:r>
               <w:rPr>
@@ -855,7 +855,7 @@
               <w:lang w:val="en-CA" w:eastAsia="zh-CN"/>
             </w:rPr>
           </w:pPr>
-          <w:hyperlink w:anchor="_Toc38008055" w:history="1">
+          <w:hyperlink w:anchor="_Toc38009168" w:history="1">
             <w:r>
               <w:rPr>
                 <w:rStyle w:val="Hyperlink"/>
@@ -897,7 +897,7 @@
                 <w:noProof/>
                 <w:webHidden/>
               </w:rPr>
-              <w:instrText xml:space="preserve"> PAGEREF _Toc38008055 \h </w:instrText>
+              <w:instrText xml:space="preserve"> PAGEREF _Toc38009168 \h </w:instrText>
             </w:r>
             <w:r>
               <w:rPr>
@@ -941,7 +941,7 @@
               <w:lang w:val="en-CA" w:eastAsia="zh-CN"/>
             </w:rPr>
           </w:pPr>
-          <w:hyperlink w:anchor="_Toc38008056" w:history="1">
+          <w:hyperlink w:anchor="_Toc38009169" w:history="1">
             <w:r>
               <w:rPr>
                 <w:rStyle w:val="Hyperlink"/>
@@ -983,7 +983,7 @@
                 <w:noProof/>
                 <w:webHidden/>
               </w:rPr>
-              <w:instrText xml:space="preserve"> PAGEREF _Toc38008056 \h </w:instrText>
+              <w:instrText xml:space="preserve"> PAGEREF _Toc38009169 \h </w:instrText>
             </w:r>
             <w:r>
               <w:rPr>
@@ -1027,7 +1027,7 @@
               <w:lang w:val="en-CA" w:eastAsia="zh-CN"/>
             </w:rPr>
           </w:pPr>
-          <w:hyperlink w:anchor="_Toc38008057" w:history="1">
+          <w:hyperlink w:anchor="_Toc38009170" w:history="1">
             <w:r>
               <w:rPr>
                 <w:rStyle w:val="Hyperlink"/>
@@ -1069,7 +1069,7 @@
                 <w:noProof/>
                 <w:webHidden/>
               </w:rPr>
-              <w:instrText xml:space="preserve"> PAGEREF _Toc38008057 \h </w:instrText>
+              <w:instrText xml:space="preserve"> PAGEREF _Toc38009170 \h </w:instrText>
             </w:r>
             <w:r>
               <w:rPr>
@@ -1113,7 +1113,7 @@
               <w:lang w:val="en-CA" w:eastAsia="zh-CN"/>
             </w:rPr>
           </w:pPr>
-          <w:hyperlink w:anchor="_Toc38008058" w:history="1">
+          <w:hyperlink w:anchor="_Toc38009171" w:history="1">
             <w:r>
               <w:rPr>
                 <w:rStyle w:val="Hyperlink"/>
@@ -1155,7 +1155,7 @@
                 <w:noProof/>
                 <w:webHidden/>
               </w:rPr>
-              <w:instrText xml:space="preserve"> PAGEREF _Toc38008058 \h </w:instrText>
+              <w:instrText xml:space="preserve"> PAGEREF _Toc38009171 \h </w:instrText>
             </w:r>
             <w:r>
               <w:rPr>
@@ -1199,7 +1199,7 @@
               <w:lang w:val="en-CA" w:eastAsia="zh-CN"/>
             </w:rPr>
           </w:pPr>
-          <w:hyperlink w:anchor="_Toc38008059" w:history="1">
+          <w:hyperlink w:anchor="_Toc38009172" w:history="1">
             <w:r>
               <w:rPr>
                 <w:rStyle w:val="Hyperlink"/>
@@ -1241,7 +1241,7 @@
                 <w:noProof/>
                 <w:webHidden/>
               </w:rPr>
-              <w:instrText xml:space="preserve"> PAGEREF _Toc38008059 \h </w:instrText>
+              <w:instrText xml:space="preserve"> PAGEREF _Toc38009172 \h </w:instrText>
             </w:r>
             <w:r>
               <w:rPr>
@@ -1285,7 +1285,7 @@
               <w:lang w:val="en-CA" w:eastAsia="zh-CN"/>
             </w:rPr>
           </w:pPr>
-          <w:hyperlink w:anchor="_Toc38008060" w:history="1">
+          <w:hyperlink w:anchor="_Toc38009173" w:history="1">
             <w:r>
               <w:rPr>
                 <w:rStyle w:val="Hyperlink"/>
@@ -1327,7 +1327,7 @@
                 <w:noProof/>
                 <w:webHidden/>
               </w:rPr>
-              <w:instrText xml:space="preserve"> PAGEREF _Toc38008060 \h </w:instrText>
+              <w:instrText xml:space="preserve"> PAGEREF _Toc38009173 \h </w:instrText>
             </w:r>
             <w:r>
               <w:rPr>
@@ -1371,7 +1371,7 @@
               <w:lang w:val="en-CA" w:eastAsia="zh-CN"/>
             </w:rPr>
           </w:pPr>
-          <w:hyperlink w:anchor="_Toc38008061" w:history="1">
+          <w:hyperlink w:anchor="_Toc38009174" w:history="1">
             <w:r>
               <w:rPr>
                 <w:rStyle w:val="Hyperlink"/>
@@ -1413,7 +1413,7 @@
                 <w:noProof/>
                 <w:webHidden/>
               </w:rPr>
-              <w:instrText xml:space="preserve"> PAGEREF _Toc38008061 \h </w:instrText>
+              <w:instrText xml:space="preserve"> PAGEREF _Toc38009174 \h </w:instrText>
             </w:r>
             <w:r>
               <w:rPr>
@@ -1457,7 +1457,7 @@
               <w:lang w:val="en-CA" w:eastAsia="zh-CN"/>
             </w:rPr>
           </w:pPr>
-          <w:hyperlink w:anchor="_Toc38008062" w:history="1">
+          <w:hyperlink w:anchor="_Toc38009175" w:history="1">
             <w:r>
               <w:rPr>
                 <w:rStyle w:val="Hyperlink"/>
@@ -1499,7 +1499,7 @@
                 <w:noProof/>
                 <w:webHidden/>
               </w:rPr>
-              <w:instrText xml:space="preserve"> PAGEREF _Toc38008062 \h </w:instrText>
+              <w:instrText xml:space="preserve"> PAGEREF _Toc38009175 \h </w:instrText>
             </w:r>
             <w:r>
               <w:rPr>
@@ -1543,7 +1543,7 @@
               <w:lang w:val="en-CA" w:eastAsia="zh-CN"/>
             </w:rPr>
           </w:pPr>
-          <w:hyperlink w:anchor="_Toc38008063" w:history="1">
+          <w:hyperlink w:anchor="_Toc38009176" w:history="1">
             <w:r>
               <w:rPr>
                 <w:rStyle w:val="Hyperlink"/>
@@ -1585,7 +1585,7 @@
                 <w:noProof/>
                 <w:webHidden/>
               </w:rPr>
-              <w:instrText xml:space="preserve"> PAGEREF _Toc38008063 \h </w:instrText>
+              <w:instrText xml:space="preserve"> PAGEREF _Toc38009176 \h </w:instrText>
             </w:r>
             <w:r>
               <w:rPr>
@@ -1629,7 +1629,7 @@
               <w:lang w:val="en-CA" w:eastAsia="zh-CN"/>
             </w:rPr>
           </w:pPr>
-          <w:hyperlink w:anchor="_Toc38008064" w:history="1">
+          <w:hyperlink w:anchor="_Toc38009177" w:history="1">
             <w:r>
               <w:rPr>
                 <w:rStyle w:val="Hyperlink"/>
@@ -1671,7 +1671,7 @@
                 <w:noProof/>
                 <w:webHidden/>
               </w:rPr>
-              <w:instrText xml:space="preserve"> PAGEREF _Toc38008064 \h </w:instrText>
+              <w:instrText xml:space="preserve"> PAGEREF _Toc38009177 \h </w:instrText>
             </w:r>
             <w:r>
               <w:rPr>
@@ -1715,7 +1715,7 @@
               <w:lang w:val="en-CA" w:eastAsia="zh-CN"/>
             </w:rPr>
           </w:pPr>
-          <w:hyperlink w:anchor="_Toc38008065" w:history="1">
+          <w:hyperlink w:anchor="_Toc38009178" w:history="1">
             <w:r>
               <w:rPr>
                 <w:rStyle w:val="Hyperlink"/>
@@ -1757,7 +1757,7 @@
                 <w:noProof/>
                 <w:webHidden/>
               </w:rPr>
-              <w:instrText xml:space="preserve"> PAGEREF _Toc38008065 \h </w:instrText>
+              <w:instrText xml:space="preserve"> PAGEREF _Toc38009178 \h </w:instrText>
             </w:r>
             <w:r>
               <w:rPr>
@@ -1801,7 +1801,7 @@
               <w:lang w:val="en-CA" w:eastAsia="zh-CN"/>
             </w:rPr>
           </w:pPr>
-          <w:hyperlink w:anchor="_Toc38008066" w:history="1">
+          <w:hyperlink w:anchor="_Toc38009179" w:history="1">
             <w:r>
               <w:rPr>
                 <w:rStyle w:val="Hyperlink"/>
@@ -1843,7 +1843,7 @@
                 <w:noProof/>
                 <w:webHidden/>
               </w:rPr>
-              <w:instrText xml:space="preserve"> PAGEREF _Toc38008066 \h </w:instrText>
+              <w:instrText xml:space="preserve"> PAGEREF _Toc38009179 \h </w:instrText>
             </w:r>
             <w:r>
               <w:rPr>
@@ -1887,7 +1887,7 @@
               <w:lang w:val="en-CA" w:eastAsia="zh-CN"/>
             </w:rPr>
           </w:pPr>
-          <w:hyperlink w:anchor="_Toc38008067" w:history="1">
+          <w:hyperlink w:anchor="_Toc38009180" w:history="1">
             <w:r>
               <w:rPr>
                 <w:rStyle w:val="Hyperlink"/>
@@ -1929,7 +1929,7 @@
                 <w:noProof/>
                 <w:webHidden/>
               </w:rPr>
-              <w:instrText xml:space="preserve"> PAGEREF _Toc38008067 \h </w:instrText>
+              <w:instrText xml:space="preserve"> PAGEREF _Toc38009180 \h </w:instrText>
             </w:r>
             <w:r>
               <w:rPr>
@@ -1973,7 +1973,7 @@
               <w:lang w:val="en-CA" w:eastAsia="zh-CN"/>
             </w:rPr>
           </w:pPr>
-          <w:hyperlink w:anchor="_Toc38008068" w:history="1">
+          <w:hyperlink w:anchor="_Toc38009181" w:history="1">
             <w:r>
               <w:rPr>
                 <w:rStyle w:val="Hyperlink"/>
@@ -2015,7 +2015,7 @@
                 <w:noProof/>
                 <w:webHidden/>
               </w:rPr>
-              <w:instrText xml:space="preserve"> PAGEREF _Toc38008068 \h </w:instrText>
+              <w:instrText xml:space="preserve"> PAGEREF _Toc38009181 \h </w:instrText>
             </w:r>
             <w:r>
               <w:rPr>
@@ -2059,7 +2059,7 @@
               <w:lang w:val="en-CA" w:eastAsia="zh-CN"/>
             </w:rPr>
           </w:pPr>
-          <w:hyperlink w:anchor="_Toc38008069" w:history="1">
+          <w:hyperlink w:anchor="_Toc38009182" w:history="1">
             <w:r>
               <w:rPr>
                 <w:rStyle w:val="Hyperlink"/>
@@ -2101,7 +2101,7 @@
                 <w:noProof/>
                 <w:webHidden/>
               </w:rPr>
-              <w:instrText xml:space="preserve"> PAGEREF _Toc38008069 \h </w:instrText>
+              <w:instrText xml:space="preserve"> PAGEREF _Toc38009182 \h </w:instrText>
             </w:r>
             <w:r>
               <w:rPr>
@@ -2145,7 +2145,7 @@
               <w:lang w:val="en-CA" w:eastAsia="zh-CN"/>
             </w:rPr>
           </w:pPr>
-          <w:hyperlink w:anchor="_Toc38008070" w:history="1">
+          <w:hyperlink w:anchor="_Toc38009183" w:history="1">
             <w:r>
               <w:rPr>
                 <w:rStyle w:val="Hyperlink"/>
@@ -2187,7 +2187,7 @@
                 <w:noProof/>
                 <w:webHidden/>
               </w:rPr>
-              <w:instrText xml:space="preserve"> PAGEREF _Toc38008070 \h </w:instrText>
+              <w:instrText xml:space="preserve"> PAGEREF _Toc38009183 \h </w:instrText>
             </w:r>
             <w:r>
               <w:rPr>
@@ -2231,7 +2231,7 @@
               <w:lang w:val="en-CA" w:eastAsia="zh-CN"/>
             </w:rPr>
           </w:pPr>
-          <w:hyperlink w:anchor="_Toc38008071" w:history="1">
+          <w:hyperlink w:anchor="_Toc38009184" w:history="1">
             <w:r>
               <w:rPr>
                 <w:rStyle w:val="Hyperlink"/>
@@ -2273,7 +2273,7 @@
                 <w:noProof/>
                 <w:webHidden/>
               </w:rPr>
-              <w:instrText xml:space="preserve"> PAGEREF _Toc38008071 \h </w:instrText>
+              <w:instrText xml:space="preserve"> PAGEREF _Toc38009184 \h </w:instrText>
             </w:r>
             <w:r>
               <w:rPr>
@@ -2317,7 +2317,7 @@
               <w:lang w:val="en-CA" w:eastAsia="zh-CN"/>
             </w:rPr>
           </w:pPr>
-          <w:hyperlink w:anchor="_Toc38008072" w:history="1">
+          <w:hyperlink w:anchor="_Toc38009185" w:history="1">
             <w:r>
               <w:rPr>
                 <w:rStyle w:val="Hyperlink"/>
@@ -2359,7 +2359,7 @@
                 <w:noProof/>
                 <w:webHidden/>
               </w:rPr>
-              <w:instrText xml:space="preserve"> PAGEREF _Toc38008072 \h </w:instrText>
+              <w:instrText xml:space="preserve"> PAGEREF _Toc38009185 \h </w:instrText>
             </w:r>
             <w:r>
               <w:rPr>
@@ -2403,7 +2403,7 @@
               <w:lang w:val="en-CA" w:eastAsia="zh-CN"/>
             </w:rPr>
           </w:pPr>
-          <w:hyperlink w:anchor="_Toc38008073" w:history="1">
+          <w:hyperlink w:anchor="_Toc38009186" w:history="1">
             <w:r>
               <w:rPr>
                 <w:rStyle w:val="Hyperlink"/>
@@ -2445,7 +2445,7 @@
                 <w:noProof/>
                 <w:webHidden/>
               </w:rPr>
-              <w:instrText xml:space="preserve"> PAGEREF _Toc38008073 \h </w:instrText>
+              <w:instrText xml:space="preserve"> PAGEREF _Toc38009186 \h </w:instrText>
             </w:r>
             <w:r>
               <w:rPr>
@@ -2489,7 +2489,7 @@
               <w:lang w:val="en-CA" w:eastAsia="zh-CN"/>
             </w:rPr>
           </w:pPr>
-          <w:hyperlink w:anchor="_Toc38008074" w:history="1">
+          <w:hyperlink w:anchor="_Toc38009187" w:history="1">
             <w:r>
               <w:rPr>
                 <w:rStyle w:val="Hyperlink"/>
@@ -2531,7 +2531,7 @@
                 <w:noProof/>
                 <w:webHidden/>
               </w:rPr>
-              <w:instrText xml:space="preserve"> PAGEREF _Toc38008074 \h </w:instrText>
+              <w:instrText xml:space="preserve"> PAGEREF _Toc38009187 \h </w:instrText>
             </w:r>
             <w:r>
               <w:rPr>
@@ -2575,7 +2575,7 @@
               <w:lang w:val="en-CA" w:eastAsia="zh-CN"/>
             </w:rPr>
           </w:pPr>
-          <w:hyperlink w:anchor="_Toc38008075" w:history="1">
+          <w:hyperlink w:anchor="_Toc38009188" w:history="1">
             <w:r>
               <w:rPr>
                 <w:rStyle w:val="Hyperlink"/>
@@ -2617,7 +2617,7 @@
                 <w:noProof/>
                 <w:webHidden/>
               </w:rPr>
-              <w:instrText xml:space="preserve"> PAGEREF _Toc38008075 \h </w:instrText>
+              <w:instrText xml:space="preserve"> PAGEREF _Toc38009188 \h </w:instrText>
             </w:r>
             <w:r>
               <w:rPr>
@@ -2661,7 +2661,7 @@
               <w:lang w:val="en-CA" w:eastAsia="zh-CN"/>
             </w:rPr>
           </w:pPr>
-          <w:hyperlink w:anchor="_Toc38008076" w:history="1">
+          <w:hyperlink w:anchor="_Toc38009189" w:history="1">
             <w:r>
               <w:rPr>
                 <w:rStyle w:val="Hyperlink"/>
@@ -2703,7 +2703,7 @@
                 <w:noProof/>
                 <w:webHidden/>
               </w:rPr>
-              <w:instrText xml:space="preserve"> PAGEREF _Toc38008076 \h </w:instrText>
+              <w:instrText xml:space="preserve"> PAGEREF _Toc38009189 \h </w:instrText>
             </w:r>
             <w:r>
               <w:rPr>
@@ -2747,7 +2747,7 @@
               <w:lang w:val="en-CA" w:eastAsia="zh-CN"/>
             </w:rPr>
           </w:pPr>
-          <w:hyperlink w:anchor="_Toc38008077" w:history="1">
+          <w:hyperlink w:anchor="_Toc38009190" w:history="1">
             <w:r>
               <w:rPr>
                 <w:rStyle w:val="Hyperlink"/>
@@ -2789,7 +2789,7 @@
                 <w:noProof/>
                 <w:webHidden/>
               </w:rPr>
-              <w:instrText xml:space="preserve"> PAGEREF _Toc38008077 \h </w:instrText>
+              <w:instrText xml:space="preserve"> PAGEREF _Toc38009190 \h </w:instrText>
             </w:r>
             <w:r>
               <w:rPr>
@@ -2833,7 +2833,7 @@
               <w:lang w:val="en-CA" w:eastAsia="zh-CN"/>
             </w:rPr>
           </w:pPr>
-          <w:hyperlink w:anchor="_Toc38008078" w:history="1">
+          <w:hyperlink w:anchor="_Toc38009191" w:history="1">
             <w:r>
               <w:rPr>
                 <w:rStyle w:val="Hyperlink"/>
@@ -2875,7 +2875,7 @@
                 <w:noProof/>
                 <w:webHidden/>
               </w:rPr>
-              <w:instrText xml:space="preserve"> PAGEREF _Toc38008078 \h </w:instrText>
+              <w:instrText xml:space="preserve"> PAGEREF _Toc38009191 \h </w:instrText>
             </w:r>
             <w:r>
               <w:rPr>
@@ -2919,7 +2919,7 @@
               <w:lang w:val="en-CA" w:eastAsia="zh-CN"/>
             </w:rPr>
           </w:pPr>
-          <w:hyperlink w:anchor="_Toc38008079" w:history="1">
+          <w:hyperlink w:anchor="_Toc38009192" w:history="1">
             <w:r>
               <w:rPr>
                 <w:rStyle w:val="Hyperlink"/>
@@ -2961,7 +2961,7 @@
                 <w:noProof/>
                 <w:webHidden/>
               </w:rPr>
-              <w:instrText xml:space="preserve"> PAGEREF _Toc38008079 \h </w:instrText>
+              <w:instrText xml:space="preserve"> PAGEREF _Toc38009192 \h </w:instrText>
             </w:r>
             <w:r>
               <w:rPr>
@@ -3005,7 +3005,7 @@
               <w:lang w:val="en-CA" w:eastAsia="zh-CN"/>
             </w:rPr>
           </w:pPr>
-          <w:hyperlink w:anchor="_Toc38008080" w:history="1">
+          <w:hyperlink w:anchor="_Toc38009193" w:history="1">
             <w:r>
               <w:rPr>
                 <w:rStyle w:val="Hyperlink"/>
@@ -3047,7 +3047,7 @@
                 <w:noProof/>
                 <w:webHidden/>
               </w:rPr>
-              <w:instrText xml:space="preserve"> PAGEREF _Toc38008080 \h </w:instrText>
+              <w:instrText xml:space="preserve"> PAGEREF _Toc38009193 \h </w:instrText>
             </w:r>
             <w:r>
               <w:rPr>
@@ -3091,7 +3091,7 @@
               <w:lang w:val="en-CA" w:eastAsia="zh-CN"/>
             </w:rPr>
           </w:pPr>
-          <w:hyperlink w:anchor="_Toc38008081" w:history="1">
+          <w:hyperlink w:anchor="_Toc38009194" w:history="1">
             <w:r>
               <w:rPr>
                 <w:rStyle w:val="Hyperlink"/>
@@ -3133,7 +3133,7 @@
                 <w:noProof/>
                 <w:webHidden/>
               </w:rPr>
-              <w:instrText xml:space="preserve"> PAGEREF _Toc38008081 \h </w:instrText>
+              <w:instrText xml:space="preserve"> PAGEREF _Toc38009194 \h </w:instrText>
             </w:r>
             <w:r>
               <w:rPr>
@@ -3177,7 +3177,7 @@
               <w:lang w:val="en-CA" w:eastAsia="zh-CN"/>
             </w:rPr>
           </w:pPr>
-          <w:hyperlink w:anchor="_Toc38008082" w:history="1">
+          <w:hyperlink w:anchor="_Toc38009195" w:history="1">
             <w:r>
               <w:rPr>
                 <w:rStyle w:val="Hyperlink"/>
@@ -3219,7 +3219,7 @@
                 <w:noProof/>
                 <w:webHidden/>
               </w:rPr>
-              <w:instrText xml:space="preserve"> PAGEREF _Toc38008082 \h </w:instrText>
+              <w:instrText xml:space="preserve"> PAGEREF _Toc38009195 \h </w:instrText>
             </w:r>
             <w:r>
               <w:rPr>
@@ -3263,7 +3263,7 @@
               <w:lang w:val="en-CA" w:eastAsia="zh-CN"/>
             </w:rPr>
           </w:pPr>
-          <w:hyperlink w:anchor="_Toc38008083" w:history="1">
+          <w:hyperlink w:anchor="_Toc38009196" w:history="1">
             <w:r>
               <w:rPr>
                 <w:rStyle w:val="Hyperlink"/>
@@ -3305,7 +3305,7 @@
                 <w:noProof/>
                 <w:webHidden/>
               </w:rPr>
-              <w:instrText xml:space="preserve"> PAGEREF _Toc38008083 \h </w:instrText>
+              <w:instrText xml:space="preserve"> PAGEREF _Toc38009196 \h </w:instrText>
             </w:r>
             <w:r>
               <w:rPr>
@@ -3349,7 +3349,7 @@
               <w:lang w:val="en-CA" w:eastAsia="zh-CN"/>
             </w:rPr>
           </w:pPr>
-          <w:hyperlink w:anchor="_Toc38008084" w:history="1">
+          <w:hyperlink w:anchor="_Toc38009197" w:history="1">
             <w:r>
               <w:rPr>
                 <w:rStyle w:val="Hyperlink"/>
@@ -3391,7 +3391,7 @@
                 <w:noProof/>
                 <w:webHidden/>
               </w:rPr>
-              <w:instrText xml:space="preserve"> PAGEREF _Toc38008084 \h </w:instrText>
+              <w:instrText xml:space="preserve"> PAGEREF _Toc38009197 \h </w:instrText>
             </w:r>
             <w:r>
               <w:rPr>
@@ -3435,7 +3435,7 @@
               <w:lang w:val="en-CA" w:eastAsia="zh-CN"/>
             </w:rPr>
           </w:pPr>
-          <w:hyperlink w:anchor="_Toc38008085" w:history="1">
+          <w:hyperlink w:anchor="_Toc38009198" w:history="1">
             <w:r>
               <w:rPr>
                 <w:rStyle w:val="Hyperlink"/>
@@ -3477,7 +3477,7 @@
                 <w:noProof/>
                 <w:webHidden/>
               </w:rPr>
-              <w:instrText xml:space="preserve"> PAGEREF _Toc38008085 \h </w:instrText>
+              <w:instrText xml:space="preserve"> PAGEREF _Toc38009198 \h </w:instrText>
             </w:r>
             <w:r>
               <w:rPr>
@@ -3521,7 +3521,7 @@
               <w:lang w:val="en-CA" w:eastAsia="zh-CN"/>
             </w:rPr>
           </w:pPr>
-          <w:hyperlink w:anchor="_Toc38008086" w:history="1">
+          <w:hyperlink w:anchor="_Toc38009199" w:history="1">
             <w:r>
               <w:rPr>
                 <w:rStyle w:val="Hyperlink"/>
@@ -3563,7 +3563,7 @@
                 <w:noProof/>
                 <w:webHidden/>
               </w:rPr>
-              <w:instrText xml:space="preserve"> PAGEREF _Toc38008086 \h </w:instrText>
+              <w:instrText xml:space="preserve"> PAGEREF _Toc38009199 \h </w:instrText>
             </w:r>
             <w:r>
               <w:rPr>
@@ -3607,7 +3607,7 @@
               <w:lang w:val="en-CA" w:eastAsia="zh-CN"/>
             </w:rPr>
           </w:pPr>
-          <w:hyperlink w:anchor="_Toc38008087" w:history="1">
+          <w:hyperlink w:anchor="_Toc38009200" w:history="1">
             <w:r>
               <w:rPr>
                 <w:rStyle w:val="Hyperlink"/>
@@ -3649,7 +3649,7 @@
                 <w:noProof/>
                 <w:webHidden/>
               </w:rPr>
-              <w:instrText xml:space="preserve"> PAGEREF _Toc38008087 \h </w:instrText>
+              <w:instrText xml:space="preserve"> PAGEREF _Toc38009200 \h </w:instrText>
             </w:r>
             <w:r>
               <w:rPr>
@@ -3693,7 +3693,7 @@
               <w:lang w:val="en-CA" w:eastAsia="zh-CN"/>
             </w:rPr>
           </w:pPr>
-          <w:hyperlink w:anchor="_Toc38008088" w:history="1">
+          <w:hyperlink w:anchor="_Toc38009201" w:history="1">
             <w:r>
               <w:rPr>
                 <w:rStyle w:val="Hyperlink"/>
@@ -3735,7 +3735,7 @@
                 <w:noProof/>
                 <w:webHidden/>
               </w:rPr>
-              <w:instrText xml:space="preserve"> PAGEREF _Toc38008088 \h </w:instrText>
+              <w:instrText xml:space="preserve"> PAGEREF _Toc38009201 \h </w:instrText>
             </w:r>
             <w:r>
               <w:rPr>
@@ -3779,7 +3779,7 @@
               <w:lang w:val="en-CA" w:eastAsia="zh-CN"/>
             </w:rPr>
           </w:pPr>
-          <w:hyperlink w:anchor="_Toc38008089" w:history="1">
+          <w:hyperlink w:anchor="_Toc38009202" w:history="1">
             <w:r>
               <w:rPr>
                 <w:rStyle w:val="Hyperlink"/>
@@ -3821,7 +3821,7 @@
                 <w:noProof/>
                 <w:webHidden/>
               </w:rPr>
-              <w:instrText xml:space="preserve"> PAGEREF _Toc38008089 \h </w:instrText>
+              <w:instrText xml:space="preserve"> PAGEREF _Toc38009202 \h </w:instrText>
             </w:r>
             <w:r>
               <w:rPr>
@@ -3865,7 +3865,7 @@
               <w:lang w:val="en-CA" w:eastAsia="zh-CN"/>
             </w:rPr>
           </w:pPr>
-          <w:hyperlink w:anchor="_Toc38008090" w:history="1">
+          <w:hyperlink w:anchor="_Toc38009203" w:history="1">
             <w:r>
               <w:rPr>
                 <w:rStyle w:val="Hyperlink"/>
@@ -3907,7 +3907,7 @@
                 <w:noProof/>
                 <w:webHidden/>
               </w:rPr>
-              <w:instrText xml:space="preserve"> PAGEREF _Toc38008090 \h </w:instrText>
+              <w:instrText xml:space="preserve"> PAGEREF _Toc38009203 \h </w:instrText>
             </w:r>
             <w:r>
               <w:rPr>
@@ -3951,7 +3951,7 @@
               <w:lang w:val="en-CA" w:eastAsia="zh-CN"/>
             </w:rPr>
           </w:pPr>
-          <w:hyperlink w:anchor="_Toc38008091" w:history="1">
+          <w:hyperlink w:anchor="_Toc38009204" w:history="1">
             <w:r>
               <w:rPr>
                 <w:rStyle w:val="Hyperlink"/>
@@ -3993,7 +3993,7 @@
                 <w:noProof/>
                 <w:webHidden/>
               </w:rPr>
-              <w:instrText xml:space="preserve"> PAGEREF _Toc38008091 \h </w:instrText>
+              <w:instrText xml:space="preserve"> PAGEREF _Toc38009204 \h </w:instrText>
             </w:r>
             <w:r>
               <w:rPr>
@@ -4037,7 +4037,7 @@
               <w:lang w:val="en-CA" w:eastAsia="zh-CN"/>
             </w:rPr>
           </w:pPr>
-          <w:hyperlink w:anchor="_Toc38008092" w:history="1">
+          <w:hyperlink w:anchor="_Toc38009205" w:history="1">
             <w:r>
               <w:rPr>
                 <w:rStyle w:val="Hyperlink"/>
@@ -4079,7 +4079,7 @@
                 <w:noProof/>
                 <w:webHidden/>
               </w:rPr>
-              <w:instrText xml:space="preserve"> PAGEREF _Toc38008092 \h </w:instrText>
+              <w:instrText xml:space="preserve"> PAGEREF _Toc38009205 \h </w:instrText>
             </w:r>
             <w:r>
               <w:rPr>
@@ -4123,7 +4123,7 @@
               <w:lang w:val="en-CA" w:eastAsia="zh-CN"/>
             </w:rPr>
           </w:pPr>
-          <w:hyperlink w:anchor="_Toc38008093" w:history="1">
+          <w:hyperlink w:anchor="_Toc38009206" w:history="1">
             <w:r>
               <w:rPr>
                 <w:rStyle w:val="Hyperlink"/>
@@ -4165,7 +4165,7 @@
                 <w:noProof/>
                 <w:webHidden/>
               </w:rPr>
-              <w:instrText xml:space="preserve"> PAGEREF _Toc38008093 \h </w:instrText>
+              <w:instrText xml:space="preserve"> PAGEREF _Toc38009206 \h </w:instrText>
             </w:r>
             <w:r>
               <w:rPr>
@@ -4209,7 +4209,7 @@
               <w:lang w:val="en-CA" w:eastAsia="zh-CN"/>
             </w:rPr>
           </w:pPr>
-          <w:hyperlink w:anchor="_Toc38008094" w:history="1">
+          <w:hyperlink w:anchor="_Toc38009207" w:history="1">
             <w:r>
               <w:rPr>
                 <w:rStyle w:val="Hyperlink"/>
@@ -4251,7 +4251,7 @@
                 <w:noProof/>
                 <w:webHidden/>
               </w:rPr>
-              <w:instrText xml:space="preserve"> PAGEREF _Toc38008094 \h </w:instrText>
+              <w:instrText xml:space="preserve"> PAGEREF _Toc38009207 \h </w:instrText>
             </w:r>
             <w:r>
               <w:rPr>
@@ -4295,7 +4295,7 @@
               <w:lang w:val="en-CA" w:eastAsia="zh-CN"/>
             </w:rPr>
           </w:pPr>
-          <w:hyperlink w:anchor="_Toc38008095" w:history="1">
+          <w:hyperlink w:anchor="_Toc38009208" w:history="1">
             <w:r>
               <w:rPr>
                 <w:rStyle w:val="Hyperlink"/>
@@ -4337,7 +4337,7 @@
                 <w:noProof/>
                 <w:webHidden/>
               </w:rPr>
-              <w:instrText xml:space="preserve"> PAGEREF _Toc38008095 \h </w:instrText>
+              <w:instrText xml:space="preserve"> PAGEREF _Toc38009208 \h </w:instrText>
             </w:r>
             <w:r>
               <w:rPr>
@@ -4381,7 +4381,7 @@
               <w:lang w:val="en-CA" w:eastAsia="zh-CN"/>
             </w:rPr>
           </w:pPr>
-          <w:hyperlink w:anchor="_Toc38008096" w:history="1">
+          <w:hyperlink w:anchor="_Toc38009209" w:history="1">
             <w:r>
               <w:rPr>
                 <w:rStyle w:val="Hyperlink"/>
@@ -4423,7 +4423,7 @@
                 <w:noProof/>
                 <w:webHidden/>
               </w:rPr>
-              <w:instrText xml:space="preserve"> PAGEREF _Toc38008096 \h </w:instrText>
+              <w:instrText xml:space="preserve"> PAGEREF _Toc38009209 \h </w:instrText>
             </w:r>
             <w:r>
               <w:rPr>
@@ -4467,7 +4467,7 @@
               <w:lang w:val="en-CA" w:eastAsia="zh-CN"/>
             </w:rPr>
           </w:pPr>
-          <w:hyperlink w:anchor="_Toc38008097" w:history="1">
+          <w:hyperlink w:anchor="_Toc38009210" w:history="1">
             <w:r>
               <w:rPr>
                 <w:rStyle w:val="Hyperlink"/>
@@ -4509,7 +4509,7 @@
                 <w:noProof/>
                 <w:webHidden/>
               </w:rPr>
-              <w:instrText xml:space="preserve"> PAGEREF _Toc38008097 \h </w:instrText>
+              <w:instrText xml:space="preserve"> PAGEREF _Toc38009210 \h </w:instrText>
             </w:r>
             <w:r>
               <w:rPr>
@@ -4553,7 +4553,7 @@
               <w:lang w:val="en-CA" w:eastAsia="zh-CN"/>
             </w:rPr>
           </w:pPr>
-          <w:hyperlink w:anchor="_Toc38008098" w:history="1">
+          <w:hyperlink w:anchor="_Toc38009211" w:history="1">
             <w:r>
               <w:rPr>
                 <w:rStyle w:val="Hyperlink"/>
@@ -4595,7 +4595,7 @@
                 <w:noProof/>
                 <w:webHidden/>
               </w:rPr>
-              <w:instrText xml:space="preserve"> PAGEREF _Toc38008098 \h </w:instrText>
+              <w:instrText xml:space="preserve"> PAGEREF _Toc38009211 \h </w:instrText>
             </w:r>
             <w:r>
               <w:rPr>
@@ -4639,7 +4639,7 @@
               <w:lang w:val="en-CA" w:eastAsia="zh-CN"/>
             </w:rPr>
           </w:pPr>
-          <w:hyperlink w:anchor="_Toc38008099" w:history="1">
+          <w:hyperlink w:anchor="_Toc38009212" w:history="1">
             <w:r>
               <w:rPr>
                 <w:rStyle w:val="Hyperlink"/>
@@ -4681,7 +4681,7 @@
                 <w:noProof/>
                 <w:webHidden/>
               </w:rPr>
-              <w:instrText xml:space="preserve"> PAGEREF _Toc38008099 \h </w:instrText>
+              <w:instrText xml:space="preserve"> PAGEREF _Toc38009212 \h </w:instrText>
             </w:r>
             <w:r>
               <w:rPr>
@@ -4725,7 +4725,7 @@
               <w:lang w:val="en-CA" w:eastAsia="zh-CN"/>
             </w:rPr>
           </w:pPr>
-          <w:hyperlink w:anchor="_Toc38008100" w:history="1">
+          <w:hyperlink w:anchor="_Toc38009213" w:history="1">
             <w:r>
               <w:rPr>
                 <w:rStyle w:val="Hyperlink"/>
@@ -4767,7 +4767,7 @@
                 <w:noProof/>
                 <w:webHidden/>
               </w:rPr>
-              <w:instrText xml:space="preserve"> PAGEREF _Toc38008100 \h </w:instrText>
+              <w:instrText xml:space="preserve"> PAGEREF _Toc38009213 \h </w:instrText>
             </w:r>
             <w:r>
               <w:rPr>
@@ -4811,7 +4811,7 @@
               <w:lang w:val="en-CA" w:eastAsia="zh-CN"/>
             </w:rPr>
           </w:pPr>
-          <w:hyperlink w:anchor="_Toc38008101" w:history="1">
+          <w:hyperlink w:anchor="_Toc38009214" w:history="1">
             <w:r>
               <w:rPr>
                 <w:rStyle w:val="Hyperlink"/>
@@ -4853,7 +4853,7 @@
                 <w:noProof/>
                 <w:webHidden/>
               </w:rPr>
-              <w:instrText xml:space="preserve"> PAGEREF _Toc38008101 \h </w:instrText>
+              <w:instrText xml:space="preserve"> PAGEREF _Toc38009214 \h </w:instrText>
             </w:r>
             <w:r>
               <w:rPr>
@@ -4897,7 +4897,7 @@
               <w:lang w:val="en-CA" w:eastAsia="zh-CN"/>
             </w:rPr>
           </w:pPr>
-          <w:hyperlink w:anchor="_Toc38008102" w:history="1">
+          <w:hyperlink w:anchor="_Toc38009215" w:history="1">
             <w:r>
               <w:rPr>
                 <w:rStyle w:val="Hyperlink"/>
@@ -4939,7 +4939,7 @@
                 <w:noProof/>
                 <w:webHidden/>
               </w:rPr>
-              <w:instrText xml:space="preserve"> PAGEREF _Toc38008102 \h </w:instrText>
+              <w:instrText xml:space="preserve"> PAGEREF _Toc38009215 \h </w:instrText>
             </w:r>
             <w:r>
               <w:rPr>
@@ -4983,7 +4983,7 @@
               <w:lang w:val="en-CA" w:eastAsia="zh-CN"/>
             </w:rPr>
           </w:pPr>
-          <w:hyperlink w:anchor="_Toc38008103" w:history="1">
+          <w:hyperlink w:anchor="_Toc38009216" w:history="1">
             <w:r>
               <w:rPr>
                 <w:rStyle w:val="Hyperlink"/>
@@ -5025,7 +5025,7 @@
                 <w:noProof/>
                 <w:webHidden/>
               </w:rPr>
-              <w:instrText xml:space="preserve"> PAGEREF _Toc38008103 \h </w:instrText>
+              <w:instrText xml:space="preserve"> PAGEREF _Toc38009216 \h </w:instrText>
             </w:r>
             <w:r>
               <w:rPr>
@@ -5069,7 +5069,7 @@
               <w:lang w:val="en-CA" w:eastAsia="zh-CN"/>
             </w:rPr>
           </w:pPr>
-          <w:hyperlink w:anchor="_Toc38008104" w:history="1">
+          <w:hyperlink w:anchor="_Toc38009217" w:history="1">
             <w:r>
               <w:rPr>
                 <w:rStyle w:val="Hyperlink"/>
@@ -5111,7 +5111,7 @@
                 <w:noProof/>
                 <w:webHidden/>
               </w:rPr>
-              <w:instrText xml:space="preserve"> PAGEREF _Toc38008104 \h </w:instrText>
+              <w:instrText xml:space="preserve"> PAGEREF _Toc38009217 \h </w:instrText>
             </w:r>
             <w:r>
               <w:rPr>
@@ -5155,12 +5155,11 @@
               <w:lang w:val="en-CA" w:eastAsia="zh-CN"/>
             </w:rPr>
           </w:pPr>
-          <w:hyperlink w:anchor="_Toc38008105" w:history="1">
-            <w:r>
-              <w:rPr>
-                <w:rStyle w:val="Hyperlink"/>
-                <w:noProof/>
-                <w:highlight w:val="yellow"/>
+          <w:hyperlink w:anchor="_Toc38009218" w:history="1">
+            <w:r>
+              <w:rPr>
+                <w:rStyle w:val="Hyperlink"/>
+                <w:noProof/>
               </w:rPr>
               <w:t>4.10</w:t>
             </w:r>
@@ -5176,7 +5175,6 @@
               <w:rPr>
                 <w:rStyle w:val="Hyperlink"/>
                 <w:noProof/>
-                <w:highlight w:val="yellow"/>
               </w:rPr>
               <w:t>Manual Mode</w:t>
             </w:r>
@@ -5199,7 +5197,7 @@
                 <w:noProof/>
                 <w:webHidden/>
               </w:rPr>
-              <w:instrText xml:space="preserve"> PAGEREF _Toc38008105 \h </w:instrText>
+              <w:instrText xml:space="preserve"> PAGEREF _Toc38009218 \h </w:instrText>
             </w:r>
             <w:r>
               <w:rPr>
@@ -5243,12 +5241,11 @@
               <w:lang w:val="en-CA" w:eastAsia="zh-CN"/>
             </w:rPr>
           </w:pPr>
-          <w:hyperlink w:anchor="_Toc38008106" w:history="1">
-            <w:r>
-              <w:rPr>
-                <w:rStyle w:val="Hyperlink"/>
-                <w:noProof/>
-                <w:highlight w:val="yellow"/>
+          <w:hyperlink w:anchor="_Toc38009219" w:history="1">
+            <w:r>
+              <w:rPr>
+                <w:rStyle w:val="Hyperlink"/>
+                <w:noProof/>
               </w:rPr>
               <w:t>4.10.1</w:t>
             </w:r>
@@ -5264,7 +5261,6 @@
               <w:rPr>
                 <w:rStyle w:val="Hyperlink"/>
                 <w:noProof/>
-                <w:highlight w:val="yellow"/>
               </w:rPr>
               <w:t>Summary</w:t>
             </w:r>
@@ -5287,7 +5283,7 @@
                 <w:noProof/>
                 <w:webHidden/>
               </w:rPr>
-              <w:instrText xml:space="preserve"> PAGEREF _Toc38008106 \h </w:instrText>
+              <w:instrText xml:space="preserve"> PAGEREF _Toc38009219 \h </w:instrText>
             </w:r>
             <w:r>
               <w:rPr>
@@ -5331,12 +5327,11 @@
               <w:lang w:val="en-CA" w:eastAsia="zh-CN"/>
             </w:rPr>
           </w:pPr>
-          <w:hyperlink w:anchor="_Toc38008107" w:history="1">
-            <w:r>
-              <w:rPr>
-                <w:rStyle w:val="Hyperlink"/>
-                <w:noProof/>
-                <w:highlight w:val="yellow"/>
+          <w:hyperlink w:anchor="_Toc38009220" w:history="1">
+            <w:r>
+              <w:rPr>
+                <w:rStyle w:val="Hyperlink"/>
+                <w:noProof/>
               </w:rPr>
               <w:t>4.10.2</w:t>
             </w:r>
@@ -5352,7 +5347,6 @@
               <w:rPr>
                 <w:rStyle w:val="Hyperlink"/>
                 <w:noProof/>
-                <w:highlight w:val="yellow"/>
               </w:rPr>
               <w:t>How to use</w:t>
             </w:r>
@@ -5375,7 +5369,7 @@
                 <w:noProof/>
                 <w:webHidden/>
               </w:rPr>
-              <w:instrText xml:space="preserve"> PAGEREF _Toc38008107 \h </w:instrText>
+              <w:instrText xml:space="preserve"> PAGEREF _Toc38009220 \h </w:instrText>
             </w:r>
             <w:r>
               <w:rPr>
@@ -5419,12 +5413,11 @@
               <w:lang w:val="en-CA" w:eastAsia="zh-CN"/>
             </w:rPr>
           </w:pPr>
-          <w:hyperlink w:anchor="_Toc38008108" w:history="1">
-            <w:r>
-              <w:rPr>
-                <w:rStyle w:val="Hyperlink"/>
-                <w:noProof/>
-                <w:highlight w:val="yellow"/>
+          <w:hyperlink w:anchor="_Toc38009221" w:history="1">
+            <w:r>
+              <w:rPr>
+                <w:rStyle w:val="Hyperlink"/>
+                <w:noProof/>
               </w:rPr>
               <w:t>4.10.3</w:t>
             </w:r>
@@ -5440,7 +5433,6 @@
               <w:rPr>
                 <w:rStyle w:val="Hyperlink"/>
                 <w:noProof/>
-                <w:highlight w:val="yellow"/>
               </w:rPr>
               <w:t>What to expect</w:t>
             </w:r>
@@ -5463,7 +5455,7 @@
                 <w:noProof/>
                 <w:webHidden/>
               </w:rPr>
-              <w:instrText xml:space="preserve"> PAGEREF _Toc38008108 \h </w:instrText>
+              <w:instrText xml:space="preserve"> PAGEREF _Toc38009221 \h </w:instrText>
             </w:r>
             <w:r>
               <w:rPr>
@@ -5507,12 +5499,11 @@
               <w:lang w:val="en-CA" w:eastAsia="zh-CN"/>
             </w:rPr>
           </w:pPr>
-          <w:hyperlink w:anchor="_Toc38008109" w:history="1">
-            <w:r>
-              <w:rPr>
-                <w:rStyle w:val="Hyperlink"/>
-                <w:noProof/>
-                <w:highlight w:val="yellow"/>
+          <w:hyperlink w:anchor="_Toc38009222" w:history="1">
+            <w:r>
+              <w:rPr>
+                <w:rStyle w:val="Hyperlink"/>
+                <w:noProof/>
               </w:rPr>
               <w:t>4.10.4</w:t>
             </w:r>
@@ -5528,7 +5519,6 @@
               <w:rPr>
                 <w:rStyle w:val="Hyperlink"/>
                 <w:noProof/>
-                <w:highlight w:val="yellow"/>
               </w:rPr>
               <w:t>Technical Description</w:t>
             </w:r>
@@ -5551,7 +5541,7 @@
                 <w:noProof/>
                 <w:webHidden/>
               </w:rPr>
-              <w:instrText xml:space="preserve"> PAGEREF _Toc38008109 \h </w:instrText>
+              <w:instrText xml:space="preserve"> PAGEREF _Toc38009222 \h </w:instrText>
             </w:r>
             <w:r>
               <w:rPr>
@@ -5595,7 +5585,7 @@
               <w:lang w:val="en-CA" w:eastAsia="zh-CN"/>
             </w:rPr>
           </w:pPr>
-          <w:hyperlink w:anchor="_Toc38008110" w:history="1">
+          <w:hyperlink w:anchor="_Toc38009223" w:history="1">
             <w:r>
               <w:rPr>
                 <w:rStyle w:val="Hyperlink"/>
@@ -5637,7 +5627,7 @@
                 <w:noProof/>
                 <w:webHidden/>
               </w:rPr>
-              <w:instrText xml:space="preserve"> PAGEREF _Toc38008110 \h </w:instrText>
+              <w:instrText xml:space="preserve"> PAGEREF _Toc38009223 \h </w:instrText>
             </w:r>
             <w:r>
               <w:rPr>
@@ -5657,7 +5647,7 @@
                 <w:noProof/>
                 <w:webHidden/>
               </w:rPr>
-              <w:t>8</w:t>
+              <w:t>9</w:t>
             </w:r>
             <w:r>
               <w:rPr>
@@ -5681,7 +5671,7 @@
               <w:lang w:val="en-CA" w:eastAsia="zh-CN"/>
             </w:rPr>
           </w:pPr>
-          <w:hyperlink w:anchor="_Toc38008111" w:history="1">
+          <w:hyperlink w:anchor="_Toc38009224" w:history="1">
             <w:r>
               <w:rPr>
                 <w:rStyle w:val="Hyperlink"/>
@@ -5723,7 +5713,7 @@
                 <w:noProof/>
                 <w:webHidden/>
               </w:rPr>
-              <w:instrText xml:space="preserve"> PAGEREF _Toc38008111 \h </w:instrText>
+              <w:instrText xml:space="preserve"> PAGEREF _Toc38009224 \h </w:instrText>
             </w:r>
             <w:r>
               <w:rPr>
@@ -5743,7 +5733,7 @@
                 <w:noProof/>
                 <w:webHidden/>
               </w:rPr>
-              <w:t>9</w:t>
+              <w:t>10</w:t>
             </w:r>
             <w:r>
               <w:rPr>
@@ -5767,7 +5757,7 @@
               <w:lang w:val="en-CA" w:eastAsia="zh-CN"/>
             </w:rPr>
           </w:pPr>
-          <w:hyperlink w:anchor="_Toc38008112" w:history="1">
+          <w:hyperlink w:anchor="_Toc38009225" w:history="1">
             <w:r>
               <w:rPr>
                 <w:rStyle w:val="Hyperlink"/>
@@ -5809,7 +5799,7 @@
                 <w:noProof/>
                 <w:webHidden/>
               </w:rPr>
-              <w:instrText xml:space="preserve"> PAGEREF _Toc38008112 \h </w:instrText>
+              <w:instrText xml:space="preserve"> PAGEREF _Toc38009225 \h </w:instrText>
             </w:r>
             <w:r>
               <w:rPr>
@@ -5829,7 +5819,7 @@
                 <w:noProof/>
                 <w:webHidden/>
               </w:rPr>
-              <w:t>9</w:t>
+              <w:t>10</w:t>
             </w:r>
             <w:r>
               <w:rPr>
@@ -5853,7 +5843,7 @@
               <w:lang w:val="en-CA" w:eastAsia="zh-CN"/>
             </w:rPr>
           </w:pPr>
-          <w:hyperlink w:anchor="_Toc38008113" w:history="1">
+          <w:hyperlink w:anchor="_Toc38009226" w:history="1">
             <w:r>
               <w:rPr>
                 <w:rStyle w:val="Hyperlink"/>
@@ -5895,7 +5885,7 @@
                 <w:noProof/>
                 <w:webHidden/>
               </w:rPr>
-              <w:instrText xml:space="preserve"> PAGEREF _Toc38008113 \h </w:instrText>
+              <w:instrText xml:space="preserve"> PAGEREF _Toc38009226 \h </w:instrText>
             </w:r>
             <w:r>
               <w:rPr>
@@ -5915,7 +5905,7 @@
                 <w:noProof/>
                 <w:webHidden/>
               </w:rPr>
-              <w:t>9</w:t>
+              <w:t>10</w:t>
             </w:r>
             <w:r>
               <w:rPr>
@@ -5953,7 +5943,7 @@
       <w:pPr>
         <w:pStyle w:val="Heading1"/>
       </w:pPr>
-      <w:bookmarkStart w:id="1" w:name="_Toc38008048"/>
+      <w:bookmarkStart w:id="1" w:name="_Toc38009161"/>
       <w:r>
         <w:lastRenderedPageBreak/>
         <w:t>Introduction</w:t>
@@ -5964,7 +5954,7 @@
       <w:pPr>
         <w:pStyle w:val="Heading2"/>
       </w:pPr>
-      <w:bookmarkStart w:id="2" w:name="_Toc38008049"/>
+      <w:bookmarkStart w:id="2" w:name="_Toc38009162"/>
       <w:r>
         <w:t xml:space="preserve">Purpose of </w:t>
       </w:r>
@@ -6003,7 +5993,7 @@
       <w:pPr>
         <w:pStyle w:val="Heading2"/>
       </w:pPr>
-      <w:bookmarkStart w:id="3" w:name="_Toc38008050"/>
+      <w:bookmarkStart w:id="3" w:name="_Toc38009163"/>
       <w:r>
         <w:t>How to use this document</w:t>
       </w:r>
@@ -6027,7 +6017,7 @@
       <w:pPr>
         <w:pStyle w:val="Heading1"/>
       </w:pPr>
-      <w:bookmarkStart w:id="4" w:name="_Toc38008051"/>
+      <w:bookmarkStart w:id="4" w:name="_Toc38009164"/>
       <w:r>
         <w:t>Prerequisites</w:t>
       </w:r>
@@ -6037,7 +6027,7 @@
       <w:pPr>
         <w:pStyle w:val="Heading2"/>
       </w:pPr>
-      <w:bookmarkStart w:id="5" w:name="_Toc38008052"/>
+      <w:bookmarkStart w:id="5" w:name="_Toc38009165"/>
       <w:r>
         <w:t>Getting this application</w:t>
       </w:r>
@@ -6068,7 +6058,7 @@
       <w:pPr>
         <w:pStyle w:val="Heading2"/>
       </w:pPr>
-      <w:bookmarkStart w:id="6" w:name="_Toc38008053"/>
+      <w:bookmarkStart w:id="6" w:name="_Toc38009166"/>
       <w:r>
         <w:t>Dependencies</w:t>
       </w:r>
@@ -6078,7 +6068,7 @@
       <w:pPr>
         <w:pStyle w:val="Heading3"/>
       </w:pPr>
-      <w:bookmarkStart w:id="7" w:name="_Toc38008054"/>
+      <w:bookmarkStart w:id="7" w:name="_Toc38009167"/>
       <w:r>
         <w:t>Java</w:t>
       </w:r>
@@ -6099,7 +6089,7 @@
       <w:pPr>
         <w:pStyle w:val="Heading2"/>
       </w:pPr>
-      <w:bookmarkStart w:id="8" w:name="_Toc38008055"/>
+      <w:bookmarkStart w:id="8" w:name="_Toc38009168"/>
       <w:r>
         <w:t>Specifications</w:t>
       </w:r>
@@ -6117,7 +6107,7 @@
       <w:pPr>
         <w:pStyle w:val="Heading1"/>
       </w:pPr>
-      <w:bookmarkStart w:id="9" w:name="_Toc38008056"/>
+      <w:bookmarkStart w:id="9" w:name="_Toc38009169"/>
       <w:r>
         <w:t>Purposes</w:t>
       </w:r>
@@ -6127,7 +6117,7 @@
       <w:pPr>
         <w:pStyle w:val="Heading2"/>
       </w:pPr>
-      <w:bookmarkStart w:id="10" w:name="_Toc38008057"/>
+      <w:bookmarkStart w:id="10" w:name="_Toc38009170"/>
       <w:r>
         <w:t>Teaching Aid</w:t>
       </w:r>
@@ -6165,7 +6155,7 @@
       <w:pPr>
         <w:pStyle w:val="Heading2"/>
       </w:pPr>
-      <w:bookmarkStart w:id="11" w:name="_Toc38008058"/>
+      <w:bookmarkStart w:id="11" w:name="_Toc38009171"/>
       <w:r>
         <w:t>Research Aid</w:t>
       </w:r>
@@ -6199,7 +6189,7 @@
       <w:pPr>
         <w:pStyle w:val="Heading1"/>
       </w:pPr>
-      <w:bookmarkStart w:id="12" w:name="_Toc38008059"/>
+      <w:bookmarkStart w:id="12" w:name="_Toc38009172"/>
       <w:r>
         <w:t>Features</w:t>
       </w:r>
@@ -6217,7 +6207,7 @@
       <w:pPr>
         <w:pStyle w:val="Heading2"/>
       </w:pPr>
-      <w:bookmarkStart w:id="13" w:name="_Toc38008060"/>
+      <w:bookmarkStart w:id="13" w:name="_Toc38009173"/>
       <w:r>
         <w:t>Periodic Table</w:t>
       </w:r>
@@ -6227,7 +6217,7 @@
       <w:pPr>
         <w:pStyle w:val="Heading3"/>
       </w:pPr>
-      <w:bookmarkStart w:id="14" w:name="_Toc38008061"/>
+      <w:bookmarkStart w:id="14" w:name="_Toc38009174"/>
       <w:r>
         <w:t>Summary</w:t>
       </w:r>
@@ -6254,7 +6244,7 @@
       <w:pPr>
         <w:pStyle w:val="Heading3"/>
       </w:pPr>
-      <w:bookmarkStart w:id="15" w:name="_Toc38008062"/>
+      <w:bookmarkStart w:id="15" w:name="_Toc38009175"/>
       <w:r>
         <w:t>How to use</w:t>
       </w:r>
@@ -6286,7 +6276,7 @@
       <w:pPr>
         <w:pStyle w:val="Heading3"/>
       </w:pPr>
-      <w:bookmarkStart w:id="16" w:name="_Toc38008063"/>
+      <w:bookmarkStart w:id="16" w:name="_Toc38009176"/>
       <w:r>
         <w:t>What to expect</w:t>
       </w:r>
@@ -6332,7 +6322,7 @@
       <w:pPr>
         <w:pStyle w:val="Heading3"/>
       </w:pPr>
-      <w:bookmarkStart w:id="17" w:name="_Toc38008064"/>
+      <w:bookmarkStart w:id="17" w:name="_Toc38009177"/>
       <w:r>
         <w:t>Technical Description</w:t>
       </w:r>
@@ -6431,7 +6421,7 @@
       <w:pPr>
         <w:pStyle w:val="Heading2"/>
       </w:pPr>
-      <w:bookmarkStart w:id="18" w:name="_Toc38008065"/>
+      <w:bookmarkStart w:id="18" w:name="_Toc38009178"/>
       <w:r>
         <w:t>Text Input</w:t>
       </w:r>
@@ -6441,7 +6431,7 @@
       <w:pPr>
         <w:pStyle w:val="Heading3"/>
       </w:pPr>
-      <w:bookmarkStart w:id="19" w:name="_Toc38008066"/>
+      <w:bookmarkStart w:id="19" w:name="_Toc38009179"/>
       <w:r>
         <w:t>Summary</w:t>
       </w:r>
@@ -6480,7 +6470,7 @@
       <w:pPr>
         <w:pStyle w:val="Heading3"/>
       </w:pPr>
-      <w:bookmarkStart w:id="20" w:name="_Toc38008067"/>
+      <w:bookmarkStart w:id="20" w:name="_Toc38009180"/>
       <w:r>
         <w:t>How to use</w:t>
       </w:r>
@@ -6654,7 +6644,7 @@
       <w:pPr>
         <w:pStyle w:val="Heading3"/>
       </w:pPr>
-      <w:bookmarkStart w:id="21" w:name="_Toc38008068"/>
+      <w:bookmarkStart w:id="21" w:name="_Toc38009181"/>
       <w:r>
         <w:t>What to expect</w:t>
       </w:r>
@@ -6696,7 +6686,7 @@
       <w:pPr>
         <w:pStyle w:val="Heading3"/>
       </w:pPr>
-      <w:bookmarkStart w:id="22" w:name="_Toc38008069"/>
+      <w:bookmarkStart w:id="22" w:name="_Toc38009182"/>
       <w:r>
         <w:t>Technical Description</w:t>
       </w:r>
@@ -6876,7 +6866,7 @@
       <w:pPr>
         <w:pStyle w:val="Heading2"/>
       </w:pPr>
-      <w:bookmarkStart w:id="23" w:name="_Toc38008070"/>
+      <w:bookmarkStart w:id="23" w:name="_Toc38009183"/>
       <w:r>
         <w:t>Loading Screen</w:t>
       </w:r>
@@ -6886,7 +6876,7 @@
       <w:pPr>
         <w:pStyle w:val="Heading3"/>
       </w:pPr>
-      <w:bookmarkStart w:id="24" w:name="_Toc38008071"/>
+      <w:bookmarkStart w:id="24" w:name="_Toc38009184"/>
       <w:r>
         <w:t>Summary</w:t>
       </w:r>
@@ -6928,7 +6918,7 @@
       <w:pPr>
         <w:pStyle w:val="Heading3"/>
       </w:pPr>
-      <w:bookmarkStart w:id="25" w:name="_Toc38008072"/>
+      <w:bookmarkStart w:id="25" w:name="_Toc38009185"/>
       <w:r>
         <w:t>How to use</w:t>
       </w:r>
@@ -6958,7 +6948,7 @@
       <w:pPr>
         <w:pStyle w:val="Heading3"/>
       </w:pPr>
-      <w:bookmarkStart w:id="26" w:name="_Toc38008073"/>
+      <w:bookmarkStart w:id="26" w:name="_Toc38009186"/>
       <w:r>
         <w:t>What to expect</w:t>
       </w:r>
@@ -6994,7 +6984,7 @@
       <w:pPr>
         <w:pStyle w:val="Heading3"/>
       </w:pPr>
-      <w:bookmarkStart w:id="27" w:name="_Toc38008074"/>
+      <w:bookmarkStart w:id="27" w:name="_Toc38009187"/>
       <w:r>
         <w:t>Technical Description</w:t>
       </w:r>
@@ -7021,7 +7011,7 @@
       <w:pPr>
         <w:pStyle w:val="Heading2"/>
       </w:pPr>
-      <w:bookmarkStart w:id="28" w:name="_Toc38008075"/>
+      <w:bookmarkStart w:id="28" w:name="_Toc38009188"/>
       <w:r>
         <w:t>Tabs</w:t>
       </w:r>
@@ -7031,7 +7021,7 @@
       <w:pPr>
         <w:pStyle w:val="Heading3"/>
       </w:pPr>
-      <w:bookmarkStart w:id="29" w:name="_Toc38008076"/>
+      <w:bookmarkStart w:id="29" w:name="_Toc38009189"/>
       <w:r>
         <w:t>Summary</w:t>
       </w:r>
@@ -7052,7 +7042,7 @@
       <w:pPr>
         <w:pStyle w:val="Heading3"/>
       </w:pPr>
-      <w:bookmarkStart w:id="30" w:name="_Toc38008077"/>
+      <w:bookmarkStart w:id="30" w:name="_Toc38009190"/>
       <w:r>
         <w:lastRenderedPageBreak/>
         <w:t>How to use</w:t>
@@ -7083,7 +7073,7 @@
       <w:pPr>
         <w:pStyle w:val="Heading3"/>
       </w:pPr>
-      <w:bookmarkStart w:id="31" w:name="_Toc38008078"/>
+      <w:bookmarkStart w:id="31" w:name="_Toc38009191"/>
       <w:r>
         <w:t>What to expect</w:t>
       </w:r>
@@ -7162,7 +7152,7 @@
       <w:pPr>
         <w:pStyle w:val="Heading3"/>
       </w:pPr>
-      <w:bookmarkStart w:id="32" w:name="_Toc38008079"/>
+      <w:bookmarkStart w:id="32" w:name="_Toc38009192"/>
       <w:r>
         <w:t xml:space="preserve">Technical </w:t>
       </w:r>
@@ -7183,7 +7173,7 @@
       <w:pPr>
         <w:pStyle w:val="Heading2"/>
       </w:pPr>
-      <w:bookmarkStart w:id="33" w:name="_Toc38008080"/>
+      <w:bookmarkStart w:id="33" w:name="_Toc38009193"/>
       <w:r>
         <w:t>Lewis Structure</w:t>
       </w:r>
@@ -7193,7 +7183,7 @@
       <w:pPr>
         <w:pStyle w:val="Heading3"/>
       </w:pPr>
-      <w:bookmarkStart w:id="34" w:name="_Toc38008081"/>
+      <w:bookmarkStart w:id="34" w:name="_Toc38009194"/>
       <w:r>
         <w:t>Summary</w:t>
       </w:r>
@@ -7214,7 +7204,7 @@
       <w:pPr>
         <w:pStyle w:val="Heading3"/>
       </w:pPr>
-      <w:bookmarkStart w:id="35" w:name="_Toc38008082"/>
+      <w:bookmarkStart w:id="35" w:name="_Toc38009195"/>
       <w:r>
         <w:t>How to use</w:t>
       </w:r>
@@ -7271,7 +7261,7 @@
       <w:pPr>
         <w:pStyle w:val="Heading3"/>
       </w:pPr>
-      <w:bookmarkStart w:id="36" w:name="_Toc38008083"/>
+      <w:bookmarkStart w:id="36" w:name="_Toc38009196"/>
       <w:r>
         <w:t>What to expect</w:t>
       </w:r>
@@ -7306,7 +7296,7 @@
       <w:pPr>
         <w:pStyle w:val="Heading3"/>
       </w:pPr>
-      <w:bookmarkStart w:id="37" w:name="_Toc38008084"/>
+      <w:bookmarkStart w:id="37" w:name="_Toc38009197"/>
       <w:r>
         <w:t>Technical Description</w:t>
       </w:r>
@@ -7324,7 +7314,7 @@
       <w:pPr>
         <w:pStyle w:val="Heading2"/>
       </w:pPr>
-      <w:bookmarkStart w:id="38" w:name="_Toc38008085"/>
+      <w:bookmarkStart w:id="38" w:name="_Toc38009198"/>
       <w:r>
         <w:lastRenderedPageBreak/>
         <w:t>Three</w:t>
@@ -7341,7 +7331,7 @@
       <w:pPr>
         <w:pStyle w:val="Heading3"/>
       </w:pPr>
-      <w:bookmarkStart w:id="39" w:name="_Toc38008086"/>
+      <w:bookmarkStart w:id="39" w:name="_Toc38009199"/>
       <w:r>
         <w:t>Summary</w:t>
       </w:r>
@@ -7389,7 +7379,7 @@
       <w:pPr>
         <w:pStyle w:val="Heading3"/>
       </w:pPr>
-      <w:bookmarkStart w:id="40" w:name="_Toc38008087"/>
+      <w:bookmarkStart w:id="40" w:name="_Toc38009200"/>
       <w:r>
         <w:t>How to use</w:t>
       </w:r>
@@ -7567,7 +7557,7 @@
       <w:pPr>
         <w:pStyle w:val="Heading3"/>
       </w:pPr>
-      <w:bookmarkStart w:id="41" w:name="_Toc38008088"/>
+      <w:bookmarkStart w:id="41" w:name="_Toc38009201"/>
       <w:r>
         <w:t>What to expect</w:t>
       </w:r>
@@ -7681,7 +7671,7 @@
       <w:pPr>
         <w:pStyle w:val="Heading3"/>
       </w:pPr>
-      <w:bookmarkStart w:id="42" w:name="_Toc38008089"/>
+      <w:bookmarkStart w:id="42" w:name="_Toc38009202"/>
       <w:r>
         <w:t>Technical Description</w:t>
       </w:r>
@@ -7714,7 +7704,7 @@
       <w:pPr>
         <w:pStyle w:val="Heading2"/>
       </w:pPr>
-      <w:bookmarkStart w:id="43" w:name="_Toc38008090"/>
+      <w:bookmarkStart w:id="43" w:name="_Toc38009203"/>
       <w:r>
         <w:t>Screenshots</w:t>
       </w:r>
@@ -7724,7 +7714,7 @@
       <w:pPr>
         <w:pStyle w:val="Heading3"/>
       </w:pPr>
-      <w:bookmarkStart w:id="44" w:name="_Toc38008091"/>
+      <w:bookmarkStart w:id="44" w:name="_Toc38009204"/>
       <w:r>
         <w:t>Summary</w:t>
       </w:r>
@@ -7742,7 +7732,7 @@
       <w:pPr>
         <w:pStyle w:val="Heading3"/>
       </w:pPr>
-      <w:bookmarkStart w:id="45" w:name="_Toc38008092"/>
+      <w:bookmarkStart w:id="45" w:name="_Toc38009205"/>
       <w:r>
         <w:t>How to use</w:t>
       </w:r>
@@ -7769,7 +7759,7 @@
       <w:pPr>
         <w:pStyle w:val="Heading3"/>
       </w:pPr>
-      <w:bookmarkStart w:id="46" w:name="_Toc38008093"/>
+      <w:bookmarkStart w:id="46" w:name="_Toc38009206"/>
       <w:r>
         <w:lastRenderedPageBreak/>
         <w:t>What to expect</w:t>
@@ -7815,7 +7805,7 @@
       <w:pPr>
         <w:pStyle w:val="Heading3"/>
       </w:pPr>
-      <w:bookmarkStart w:id="47" w:name="_Toc38008094"/>
+      <w:bookmarkStart w:id="47" w:name="_Toc38009207"/>
       <w:r>
         <w:t>Technical Description</w:t>
       </w:r>
@@ -7836,7 +7826,7 @@
       <w:pPr>
         <w:pStyle w:val="Heading2"/>
       </w:pPr>
-      <w:bookmarkStart w:id="48" w:name="_Toc38008095"/>
+      <w:bookmarkStart w:id="48" w:name="_Toc38009208"/>
       <w:r>
         <w:t>Saving</w:t>
       </w:r>
@@ -7852,7 +7842,7 @@
       <w:pPr>
         <w:pStyle w:val="Heading3"/>
       </w:pPr>
-      <w:bookmarkStart w:id="49" w:name="_Toc38008096"/>
+      <w:bookmarkStart w:id="49" w:name="_Toc38009209"/>
       <w:r>
         <w:t>Summary</w:t>
       </w:r>
@@ -7870,7 +7860,7 @@
       <w:pPr>
         <w:pStyle w:val="Heading3"/>
       </w:pPr>
-      <w:bookmarkStart w:id="50" w:name="_Toc38008097"/>
+      <w:bookmarkStart w:id="50" w:name="_Toc38009210"/>
       <w:r>
         <w:t>How to use</w:t>
       </w:r>
@@ -7932,7 +7922,7 @@
       <w:pPr>
         <w:pStyle w:val="Heading3"/>
       </w:pPr>
-      <w:bookmarkStart w:id="51" w:name="_Toc38008098"/>
+      <w:bookmarkStart w:id="51" w:name="_Toc38009211"/>
       <w:r>
         <w:t>What to expect</w:t>
       </w:r>
@@ -7971,7 +7961,7 @@
       <w:pPr>
         <w:pStyle w:val="Heading3"/>
       </w:pPr>
-      <w:bookmarkStart w:id="52" w:name="_Toc38008099"/>
+      <w:bookmarkStart w:id="52" w:name="_Toc38009212"/>
       <w:r>
         <w:t>Technical Description</w:t>
       </w:r>
@@ -7989,7 +7979,7 @@
       <w:pPr>
         <w:pStyle w:val="Heading2"/>
       </w:pPr>
-      <w:bookmarkStart w:id="53" w:name="_Toc38008100"/>
+      <w:bookmarkStart w:id="53" w:name="_Toc38009213"/>
       <w:r>
         <w:t>Settings</w:t>
       </w:r>
@@ -7999,7 +7989,7 @@
       <w:pPr>
         <w:pStyle w:val="Heading3"/>
       </w:pPr>
-      <w:bookmarkStart w:id="54" w:name="_Toc38008101"/>
+      <w:bookmarkStart w:id="54" w:name="_Toc38009214"/>
       <w:r>
         <w:t>Summary</w:t>
       </w:r>
@@ -8017,7 +8007,7 @@
       <w:pPr>
         <w:pStyle w:val="Heading3"/>
       </w:pPr>
-      <w:bookmarkStart w:id="55" w:name="_Toc38008102"/>
+      <w:bookmarkStart w:id="55" w:name="_Toc38009215"/>
       <w:r>
         <w:lastRenderedPageBreak/>
         <w:t>How to use</w:t>
@@ -8054,7 +8044,7 @@
       <w:pPr>
         <w:pStyle w:val="Heading3"/>
       </w:pPr>
-      <w:bookmarkStart w:id="56" w:name="_Toc38008103"/>
+      <w:bookmarkStart w:id="56" w:name="_Toc38009216"/>
       <w:r>
         <w:t>What to expect</w:t>
       </w:r>
@@ -8081,7 +8071,7 @@
       <w:pPr>
         <w:pStyle w:val="Heading3"/>
       </w:pPr>
-      <w:bookmarkStart w:id="57" w:name="_Toc38008104"/>
+      <w:bookmarkStart w:id="57" w:name="_Toc38009217"/>
       <w:r>
         <w:t>Technical Description</w:t>
       </w:r>
@@ -8099,7 +8089,7 @@
       <w:pPr>
         <w:pStyle w:val="Heading2"/>
       </w:pPr>
-      <w:bookmarkStart w:id="58" w:name="_Toc38008105"/>
+      <w:bookmarkStart w:id="58" w:name="_Toc38009218"/>
       <w:r>
         <w:t>Manual Mode</w:t>
       </w:r>
@@ -8109,7 +8099,7 @@
       <w:pPr>
         <w:pStyle w:val="Heading3"/>
       </w:pPr>
-      <w:bookmarkStart w:id="59" w:name="_Toc38008106"/>
+      <w:bookmarkStart w:id="59" w:name="_Toc38009219"/>
       <w:r>
         <w:t>Summary</w:t>
       </w:r>
@@ -8127,7 +8117,7 @@
       <w:pPr>
         <w:pStyle w:val="Heading3"/>
       </w:pPr>
-      <w:bookmarkStart w:id="60" w:name="_Toc38008107"/>
+      <w:bookmarkStart w:id="60" w:name="_Toc38009220"/>
       <w:r>
         <w:t>How to use</w:t>
       </w:r>
@@ -8183,7 +8173,7 @@
       <w:pPr>
         <w:pStyle w:val="Heading3"/>
       </w:pPr>
-      <w:bookmarkStart w:id="61" w:name="_Toc38008108"/>
+      <w:bookmarkStart w:id="61" w:name="_Toc38009221"/>
       <w:r>
         <w:t>What to expect</w:t>
       </w:r>
@@ -8201,7 +8191,7 @@
       <w:pPr>
         <w:pStyle w:val="Heading3"/>
       </w:pPr>
-      <w:bookmarkStart w:id="62" w:name="_Toc38008109"/>
+      <w:bookmarkStart w:id="62" w:name="_Toc38009222"/>
       <w:r>
         <w:t>Technical Description</w:t>
       </w:r>
@@ -8223,13 +8213,11 @@
       <w:pPr>
         <w:pStyle w:val="Heading1"/>
       </w:pPr>
-      <w:bookmarkStart w:id="63" w:name="_Toc38008110"/>
+      <w:bookmarkStart w:id="63" w:name="_Toc38009223"/>
       <w:r>
         <w:t>Shortcuts</w:t>
       </w:r>
-      <w:bookmarkStart w:id="64" w:name="_GoBack"/>
       <w:bookmarkEnd w:id="63"/>
-      <w:bookmarkEnd w:id="64"/>
     </w:p>
     <w:p>
       <w:pPr>
@@ -8285,52 +8273,78 @@
       <w:pPr>
         <w:pStyle w:val="Heading1"/>
       </w:pPr>
-      <w:bookmarkStart w:id="65" w:name="_Toc38008111"/>
+      <w:bookmarkStart w:id="64" w:name="_Toc38009224"/>
       <w:r>
         <w:lastRenderedPageBreak/>
         <w:t>Appendix</w:t>
       </w:r>
+      <w:bookmarkEnd w:id="64"/>
+    </w:p>
+    <w:p>
+      <w:pPr>
+        <w:pStyle w:val="Heading2"/>
+      </w:pPr>
+      <w:bookmarkStart w:id="65" w:name="_Toc38009225"/>
+      <w:r>
+        <w:t>Structures</w:t>
+      </w:r>
       <w:bookmarkEnd w:id="65"/>
+      <w:r>
+        <w:t xml:space="preserve"> </w:t>
+      </w:r>
+    </w:p>
+    <w:p>
+      <w:pPr>
+        <w:ind w:left="720"/>
+      </w:pPr>
+      <w:r>
+        <w:t>The structures are represented using adjacency matrices to easily list all which element bonds with which and how many bonds it is (whether single, double, triple, etc.). This allows for an efficient transfer of information and allows for a lot of information to be stored in that same matrix.</w:t>
+      </w:r>
     </w:p>
     <w:p>
       <w:pPr>
         <w:pStyle w:val="Heading2"/>
       </w:pPr>
-      <w:bookmarkStart w:id="66" w:name="_Toc38008112"/>
-      <w:r>
-        <w:t>Structures</w:t>
+      <w:bookmarkStart w:id="66" w:name="_Toc38009226"/>
+      <w:r>
+        <w:t>Sorting</w:t>
       </w:r>
       <w:bookmarkEnd w:id="66"/>
-      <w:r>
-        <w:t xml:space="preserve"> </w:t>
+    </w:p>
+    <w:p>
+      <w:pPr>
+        <w:ind w:left="720"/>
+      </w:pPr>
+      <w:r>
+        <w:t xml:space="preserve">The sorting is done using a bubble sort algorithm, but to use it, we need to have values for each of the atomic elements. Luckily, each of them </w:t>
+      </w:r>
+      <w:r>
+        <w:t>has</w:t>
+      </w:r>
+      <w:r>
+        <w:t xml:space="preserve"> an atomic number, which is basically the way they’re ordered from lowest, to highest atomic mass.</w:t>
+      </w:r>
+      <w:r>
+        <w:t xml:space="preserve"> To use the bubble sorting algorithm, first we convert them to their corresponding atomic numbers by accessing our CSV data, sort them, and turn them back into their symbolic representation. </w:t>
       </w:r>
     </w:p>
     <w:p>
       <w:pPr>
         <w:pStyle w:val="Heading2"/>
       </w:pPr>
-      <w:bookmarkStart w:id="67" w:name="_Toc38008113"/>
-      <w:r>
-        <w:t>Sorting</w:t>
-      </w:r>
+      <w:r>
+        <w:t>Displaying</w:t>
+      </w:r>
+    </w:p>
+    <w:p>
+      <w:pPr>
+        <w:ind w:left="720"/>
+      </w:pPr>
+      <w:r>
+        <w:t>The displaying of the solution was split into two very similar parts, the Lewis Structure and the Three-Dimensional model. Both of them use a recursive call to get the locations of all the atoms connected to one and branches out from there. Since this could lead to potential infinite calls if there is a loop in the molecule, the algorithm also detects loops and gives that information to the application, which then handles the loop part first, and then proceeds to recursively call everything that is connected to that loop.</w:t>
+      </w:r>
+      <w:bookmarkStart w:id="67" w:name="_GoBack"/>
       <w:bookmarkEnd w:id="67"/>
-    </w:p>
-    <w:p>
-      <w:pPr>
-        <w:ind w:left="576" w:firstLine="0"/>
-      </w:pPr>
-      <w:r>
-        <w:t xml:space="preserve">The sorting is done using a bubble sort algorithm, but to use it, we need to have values for each of the atomic elements. Luckily, each of them </w:t>
-      </w:r>
-      <w:r>
-        <w:t>has</w:t>
-      </w:r>
-      <w:r>
-        <w:t xml:space="preserve"> an atomic number, which is basically the way they’re ordered from lowest, to highest atomic mass.</w:t>
-      </w:r>
-      <w:r>
-        <w:t xml:space="preserve"> To use the bubble sorting algorithm, first we convert them to their corresponding atomic numbers by accessing our CSV data, sort them, and turn them back into their symbolic representation. </w:t>
-      </w:r>
     </w:p>
     <w:sectPr>
       <w:headerReference w:type="default" r:id="rId10"/>
@@ -8537,7 +8551,7 @@
             <w:bCs/>
             <w:noProof/>
           </w:rPr>
-          <w:t>10</w:t>
+          <w:t>8</w:t>
         </w:r>
         <w:r>
           <w:rPr>
@@ -10465,7 +10479,7 @@
 </file>
 
 <file path=customXml/itemProps1.xml><?xml version="1.0" encoding="utf-8"?>
-<ds:datastoreItem xmlns:ds="http://schemas.openxmlformats.org/officeDocument/2006/customXml" ds:itemID="{E197A45E-88AF-49FE-AFF5-FC1393EEAF0B}">
+<ds:datastoreItem xmlns:ds="http://schemas.openxmlformats.org/officeDocument/2006/customXml" ds:itemID="{B42C91D6-BF9B-4C22-B3F2-F3EF602E6B82}">
   <ds:schemaRefs>
     <ds:schemaRef ds:uri="http://schemas.openxmlformats.org/officeDocument/2006/bibliography"/>
   </ds:schemaRefs>

</xml_diff>

<commit_message>
minor aestethic changes to the documentation
</commit_message>
<xml_diff>
--- a/Documentation.docx
+++ b/Documentation.docx
@@ -1,6 +1,6 @@
 
 <file path=word/document.xml><?xml version="1.0" encoding="utf-8"?>
-<w:document xmlns:wpc="http://schemas.microsoft.com/office/word/2010/wordprocessingCanvas" xmlns:mc="http://schemas.openxmlformats.org/markup-compatibility/2006" xmlns:o="urn:schemas-microsoft-com:office:office" xmlns:r="http://schemas.openxmlformats.org/officeDocument/2006/relationships" xmlns:m="http://schemas.openxmlformats.org/officeDocument/2006/math" xmlns:v="urn:schemas-microsoft-com:vml" xmlns:wp14="http://schemas.microsoft.com/office/word/2010/wordprocessingDrawing" xmlns:wp="http://schemas.openxmlformats.org/drawingml/2006/wordprocessingDrawing" xmlns:w10="urn:schemas-microsoft-com:office:word" xmlns:w="http://schemas.openxmlformats.org/wordprocessingml/2006/main" xmlns:w14="http://schemas.microsoft.com/office/word/2010/wordml" xmlns:w15="http://schemas.microsoft.com/office/word/2012/wordml" xmlns:wpg="http://schemas.microsoft.com/office/word/2010/wordprocessingGroup" xmlns:wpi="http://schemas.microsoft.com/office/word/2010/wordprocessingInk" xmlns:wne="http://schemas.microsoft.com/office/word/2006/wordml" xmlns:wps="http://schemas.microsoft.com/office/word/2010/wordprocessingShape" mc:Ignorable="w14 w15 wp14">
+<w:document xmlns:wpc="http://schemas.microsoft.com/office/word/2010/wordprocessingCanvas" xmlns:cx="http://schemas.microsoft.com/office/drawing/2014/chartex" xmlns:cx1="http://schemas.microsoft.com/office/drawing/2015/9/8/chartex" xmlns:cx2="http://schemas.microsoft.com/office/drawing/2015/10/21/chartex" xmlns:cx3="http://schemas.microsoft.com/office/drawing/2016/5/9/chartex" xmlns:cx4="http://schemas.microsoft.com/office/drawing/2016/5/10/chartex" xmlns:cx5="http://schemas.microsoft.com/office/drawing/2016/5/11/chartex" xmlns:cx6="http://schemas.microsoft.com/office/drawing/2016/5/12/chartex" xmlns:cx7="http://schemas.microsoft.com/office/drawing/2016/5/13/chartex" xmlns:cx8="http://schemas.microsoft.com/office/drawing/2016/5/14/chartex" xmlns:mc="http://schemas.openxmlformats.org/markup-compatibility/2006" xmlns:aink="http://schemas.microsoft.com/office/drawing/2016/ink" xmlns:am3d="http://schemas.microsoft.com/office/drawing/2017/model3d" xmlns:o="urn:schemas-microsoft-com:office:office" xmlns:r="http://schemas.openxmlformats.org/officeDocument/2006/relationships" xmlns:m="http://schemas.openxmlformats.org/officeDocument/2006/math" xmlns:v="urn:schemas-microsoft-com:vml" xmlns:wp14="http://schemas.microsoft.com/office/word/2010/wordprocessingDrawing" xmlns:wp="http://schemas.openxmlformats.org/drawingml/2006/wordprocessingDrawing" xmlns:w10="urn:schemas-microsoft-com:office:word" xmlns:w="http://schemas.openxmlformats.org/wordprocessingml/2006/main" xmlns:w14="http://schemas.microsoft.com/office/word/2010/wordml" xmlns:w15="http://schemas.microsoft.com/office/word/2012/wordml" xmlns:w16cid="http://schemas.microsoft.com/office/word/2016/wordml/cid" xmlns:w16se="http://schemas.microsoft.com/office/word/2015/wordml/symex" xmlns:wpg="http://schemas.microsoft.com/office/word/2010/wordprocessingGroup" xmlns:wpi="http://schemas.microsoft.com/office/word/2010/wordprocessingInk" xmlns:wne="http://schemas.microsoft.com/office/word/2006/wordml" xmlns:wps="http://schemas.microsoft.com/office/word/2010/wordprocessingShape" mc:Ignorable="w14 w15 w16se w16cid wp14">
   <w:body>
     <w:p>
       <w:pPr>
@@ -6024,102 +6024,100 @@
           <w:docGrid w:linePitch="360"/>
         </w:sectPr>
       </w:pPr>
-      <w:bookmarkStart w:id="1" w:name="_GoBack"/>
-      <w:bookmarkEnd w:id="1"/>
     </w:p>
     <w:p>
       <w:pPr>
         <w:pStyle w:val="Heading1"/>
       </w:pPr>
-      <w:bookmarkStart w:id="2" w:name="_Toc38010624"/>
+      <w:bookmarkStart w:id="1" w:name="_Toc38010624"/>
       <w:r>
         <w:lastRenderedPageBreak/>
         <w:t>Introduction</w:t>
       </w:r>
+      <w:bookmarkEnd w:id="1"/>
+    </w:p>
+    <w:p>
+      <w:pPr>
+        <w:pStyle w:val="Heading2"/>
+      </w:pPr>
+      <w:bookmarkStart w:id="2" w:name="_Toc38010625"/>
+      <w:r>
+        <w:t xml:space="preserve">Purpose of </w:t>
+      </w:r>
+      <w:r>
+        <w:t>the documentation</w:t>
+      </w:r>
       <w:bookmarkEnd w:id="2"/>
     </w:p>
     <w:p>
       <w:pPr>
+        <w:ind w:left="720" w:firstLine="576"/>
+      </w:pPr>
+      <w:r>
+        <w:t xml:space="preserve">The purpose of this document is to allow the user to fully understand </w:t>
+      </w:r>
+      <w:r>
+        <w:t xml:space="preserve">all the </w:t>
+      </w:r>
+      <w:r>
+        <w:t>feature</w:t>
+      </w:r>
+      <w:r>
+        <w:t>s</w:t>
+      </w:r>
+      <w:r>
+        <w:t xml:space="preserve"> of the application </w:t>
+      </w:r>
+      <w:r>
+        <w:t xml:space="preserve">and </w:t>
+      </w:r>
+      <w:r>
+        <w:t>how to effectively make use of them.</w:t>
+      </w:r>
+    </w:p>
+    <w:p>
+      <w:pPr>
         <w:pStyle w:val="Heading2"/>
       </w:pPr>
-      <w:bookmarkStart w:id="3" w:name="_Toc38010625"/>
-      <w:r>
-        <w:t xml:space="preserve">Purpose of </w:t>
-      </w:r>
-      <w:r>
-        <w:t>the documentation</w:t>
+      <w:bookmarkStart w:id="3" w:name="_Toc38010626"/>
+      <w:r>
+        <w:t>How to use this document</w:t>
       </w:r>
       <w:bookmarkEnd w:id="3"/>
     </w:p>
     <w:p>
       <w:pPr>
-        <w:ind w:left="720" w:firstLine="576"/>
-      </w:pPr>
-      <w:r>
-        <w:t xml:space="preserve">The purpose of this document is to allow the user to fully understand </w:t>
-      </w:r>
-      <w:r>
-        <w:t xml:space="preserve">all the </w:t>
-      </w:r>
-      <w:r>
-        <w:t>feature</w:t>
-      </w:r>
-      <w:r>
-        <w:t>s</w:t>
-      </w:r>
-      <w:r>
-        <w:t xml:space="preserve"> of the application </w:t>
-      </w:r>
-      <w:r>
-        <w:t xml:space="preserve">and </w:t>
-      </w:r>
-      <w:r>
-        <w:t>how to effectively make use of them.</w:t>
-      </w:r>
+        <w:ind w:left="720"/>
+      </w:pPr>
+      <w:r>
+        <w:t>The documentation is split into different sections. Each section will contain a single feature. Each section will be further divided into multiple subsections: general summary of the feature, how to use it, what to expect from it, and a technical description of the feature.</w:t>
+      </w:r>
+      <w:r>
+        <w:t xml:space="preserve"> At the end of this document, there will be a list of shortcuts that can be used in the application to speed up some tasks.</w:t>
+      </w:r>
+      <w:r>
+        <w:t xml:space="preserve"> In the appendix, there will be the features of the algorithms.</w:t>
+      </w:r>
+    </w:p>
+    <w:p>
+      <w:pPr>
+        <w:pStyle w:val="Heading1"/>
+      </w:pPr>
+      <w:bookmarkStart w:id="4" w:name="_Toc38010627"/>
+      <w:r>
+        <w:t>Prerequisites</w:t>
+      </w:r>
+      <w:bookmarkEnd w:id="4"/>
     </w:p>
     <w:p>
       <w:pPr>
         <w:pStyle w:val="Heading2"/>
       </w:pPr>
-      <w:bookmarkStart w:id="4" w:name="_Toc38010626"/>
-      <w:r>
-        <w:t>How to use this document</w:t>
-      </w:r>
-      <w:bookmarkEnd w:id="4"/>
-    </w:p>
-    <w:p>
-      <w:pPr>
-        <w:ind w:left="720"/>
-      </w:pPr>
-      <w:r>
-        <w:t>The documentation is split into different sections. Each section will contain a single feature. Each section will be further divided into multiple subsections: general summary of the feature, how to use it, what to expect from it, and a more technical description of the feature.</w:t>
-      </w:r>
-      <w:r>
-        <w:t xml:space="preserve"> At the end of this document, there will be a list of shortcuts that can be used in the application to speed up some tasks.</w:t>
-      </w:r>
-      <w:r>
-        <w:t xml:space="preserve"> In the appendix, there will be the features of the algorithms.</w:t>
-      </w:r>
-    </w:p>
-    <w:p>
-      <w:pPr>
-        <w:pStyle w:val="Heading1"/>
-      </w:pPr>
-      <w:bookmarkStart w:id="5" w:name="_Toc38010627"/>
-      <w:r>
-        <w:t>Prerequisites</w:t>
+      <w:bookmarkStart w:id="5" w:name="_Toc38010628"/>
+      <w:r>
+        <w:t>Getting this application</w:t>
       </w:r>
       <w:bookmarkEnd w:id="5"/>
-    </w:p>
-    <w:p>
-      <w:pPr>
-        <w:pStyle w:val="Heading2"/>
-      </w:pPr>
-      <w:bookmarkStart w:id="6" w:name="_Toc38010628"/>
-      <w:r>
-        <w:t>Getting this application</w:t>
-      </w:r>
-      <w:bookmarkEnd w:id="6"/>
     </w:p>
     <w:p>
       <w:pPr>
@@ -6138,7 +6136,19 @@
           <w:rPr>
             <w:rStyle w:val="Hyperlink"/>
           </w:rPr>
-          <w:t>https://github.com/volovikariel/ChemicalSimulator</w:t>
+          <w:t>https://github.com/volo</w:t>
+        </w:r>
+        <w:r>
+          <w:rPr>
+            <w:rStyle w:val="Hyperlink"/>
+          </w:rPr>
+          <w:t>v</w:t>
+        </w:r>
+        <w:r>
+          <w:rPr>
+            <w:rStyle w:val="Hyperlink"/>
+          </w:rPr>
+          <w:t>ikariel/ChemicalSimulator</w:t>
         </w:r>
       </w:hyperlink>
     </w:p>
@@ -6146,19 +6156,40 @@
       <w:pPr>
         <w:pStyle w:val="Heading2"/>
       </w:pPr>
-      <w:bookmarkStart w:id="7" w:name="_Toc38010629"/>
+      <w:bookmarkStart w:id="6" w:name="_Toc38010629"/>
       <w:r>
         <w:t>Dependencies</w:t>
       </w:r>
+      <w:bookmarkEnd w:id="6"/>
+    </w:p>
+    <w:p>
+      <w:pPr>
+        <w:pStyle w:val="Heading3"/>
+      </w:pPr>
+      <w:bookmarkStart w:id="7" w:name="_Toc38010630"/>
+      <w:r>
+        <w:t>Java</w:t>
+      </w:r>
       <w:bookmarkEnd w:id="7"/>
     </w:p>
     <w:p>
       <w:pPr>
-        <w:pStyle w:val="Heading3"/>
-      </w:pPr>
-      <w:bookmarkStart w:id="8" w:name="_Toc38010630"/>
-      <w:r>
-        <w:t>Java</w:t>
+        <w:ind w:left="720"/>
+      </w:pPr>
+      <w:r>
+        <w:t>To run this application,</w:t>
+      </w:r>
+      <w:r>
+        <w:t xml:space="preserve"> the computer running this application must also have JRE (Java Runtime Environment) installed.</w:t>
+      </w:r>
+    </w:p>
+    <w:p>
+      <w:pPr>
+        <w:pStyle w:val="Heading2"/>
+      </w:pPr>
+      <w:bookmarkStart w:id="8" w:name="_Toc38010631"/>
+      <w:r>
+        <w:t>Specifications</w:t>
       </w:r>
       <w:bookmarkEnd w:id="8"/>
     </w:p>
@@ -6167,49 +6198,28 @@
         <w:ind w:left="720"/>
       </w:pPr>
       <w:r>
-        <w:t>To run this application,</w:t>
-      </w:r>
-      <w:r>
-        <w:t xml:space="preserve"> the computer running this application must also have JRE (Java Runtime Environment) installed.</w:t>
-      </w:r>
+        <w:t>Since the algorithm this application is based on is a very broad and thus very computationally expensive, it is highly recommended to have at least 2GB of memory available on the device.</w:t>
+      </w:r>
+    </w:p>
+    <w:p>
+      <w:pPr>
+        <w:pStyle w:val="Heading1"/>
+      </w:pPr>
+      <w:bookmarkStart w:id="9" w:name="_Toc38010632"/>
+      <w:r>
+        <w:t>Purposes</w:t>
+      </w:r>
+      <w:bookmarkEnd w:id="9"/>
     </w:p>
     <w:p>
       <w:pPr>
         <w:pStyle w:val="Heading2"/>
       </w:pPr>
-      <w:bookmarkStart w:id="9" w:name="_Toc38010631"/>
-      <w:r>
-        <w:t>Specifications</w:t>
-      </w:r>
-      <w:bookmarkEnd w:id="9"/>
-    </w:p>
-    <w:p>
-      <w:pPr>
-        <w:ind w:left="720"/>
-      </w:pPr>
-      <w:r>
-        <w:t>Since the algorithm this application is based on is a very broad and thus very computationally expensive, it is highly recommended to have at least 2GB of memory available on the device.</w:t>
-      </w:r>
-    </w:p>
-    <w:p>
-      <w:pPr>
-        <w:pStyle w:val="Heading1"/>
-      </w:pPr>
-      <w:bookmarkStart w:id="10" w:name="_Toc38010632"/>
-      <w:r>
-        <w:t>Purposes</w:t>
+      <w:bookmarkStart w:id="10" w:name="_Toc38010633"/>
+      <w:r>
+        <w:t>Teaching Aid</w:t>
       </w:r>
       <w:bookmarkEnd w:id="10"/>
-    </w:p>
-    <w:p>
-      <w:pPr>
-        <w:pStyle w:val="Heading2"/>
-      </w:pPr>
-      <w:bookmarkStart w:id="11" w:name="_Toc38010633"/>
-      <w:r>
-        <w:t>Teaching Aid</w:t>
-      </w:r>
-      <w:bookmarkEnd w:id="11"/>
     </w:p>
     <w:p>
       <w:pPr>
@@ -6243,24 +6253,134 @@
       <w:pPr>
         <w:pStyle w:val="Heading2"/>
       </w:pPr>
-      <w:bookmarkStart w:id="12" w:name="_Toc38010634"/>
+      <w:bookmarkStart w:id="11" w:name="_Toc38010634"/>
       <w:r>
         <w:t>Research Aid</w:t>
       </w:r>
+      <w:bookmarkEnd w:id="11"/>
+    </w:p>
+    <w:p>
+      <w:pPr>
+        <w:ind w:left="720"/>
+      </w:pPr>
+      <w:r>
+        <w:t xml:space="preserve">A secondary use of this application could be in labs and in research in general, although rudimentary, the algorithm can exhaust the possibilities of molecules, thus if the researchers </w:t>
+      </w:r>
+      <w:r>
+        <w:t>k</w:t>
+      </w:r>
+      <w:r>
+        <w:t>now the composition but want to see what molecules might form and in what shapes, this application can help.</w:t>
+      </w:r>
+    </w:p>
+    <w:p>
+      <w:pPr>
+        <w:ind w:left="720"/>
+      </w:pPr>
+      <w:r>
+        <w:t>If the researcher need a quick visualization of a known molecule, they can simply use the manual mode to quickly render a specific solution.</w:t>
+      </w:r>
+    </w:p>
+    <w:p>
+      <w:pPr>
+        <w:ind w:left="720"/>
+      </w:pPr>
+      <w:r>
+        <w:t xml:space="preserve">If the researcher needs to save the molecule for later use, they may easily do so. Similarly, if they need a picture of the molecule for a paper </w:t>
+      </w:r>
+      <w:r>
+        <w:t>or</w:t>
+      </w:r>
+      <w:r>
+        <w:t xml:space="preserve"> </w:t>
+      </w:r>
+      <w:r>
+        <w:t>an article, they can save a screenshot of the rendered Three-Dimensional model as a professional model.</w:t>
+      </w:r>
+    </w:p>
+    <w:p>
+      <w:pPr>
+        <w:pStyle w:val="Heading1"/>
+      </w:pPr>
+      <w:bookmarkStart w:id="12" w:name="_Toc38010635"/>
+      <w:r>
+        <w:t>Features</w:t>
+      </w:r>
       <w:bookmarkEnd w:id="12"/>
     </w:p>
     <w:p>
       <w:pPr>
+        <w:ind w:left="720" w:firstLine="576"/>
+      </w:pPr>
+      <w:r>
+        <w:t xml:space="preserve">The features that follow are </w:t>
+      </w:r>
+      <w:r>
+        <w:t xml:space="preserve">the ones </w:t>
+      </w:r>
+      <w:r>
+        <w:t>that affect the user directly, sparing the overly technical descriptions of the algorithms, which are accessible in the appendix.</w:t>
+      </w:r>
+    </w:p>
+    <w:p>
+      <w:pPr>
+        <w:pStyle w:val="Heading2"/>
+      </w:pPr>
+      <w:bookmarkStart w:id="13" w:name="_Toc38010636"/>
+      <w:r>
+        <w:t>Periodic Table</w:t>
+      </w:r>
+      <w:bookmarkEnd w:id="13"/>
+    </w:p>
+    <w:p>
+      <w:pPr>
+        <w:pStyle w:val="Heading3"/>
+      </w:pPr>
+      <w:bookmarkStart w:id="14" w:name="_Toc38010637"/>
+      <w:r>
+        <w:t>Summary</w:t>
+      </w:r>
+      <w:bookmarkEnd w:id="14"/>
+    </w:p>
+    <w:p>
+      <w:pPr>
+        <w:ind w:left="720" w:firstLine="0"/>
+      </w:pPr>
+      <w:r>
+        <w:t>The Periodic Table is available as a form of reference, and a</w:t>
+      </w:r>
+      <w:r>
+        <w:t>s a</w:t>
+      </w:r>
+      <w:r>
+        <w:t xml:space="preserve"> form </w:t>
+      </w:r>
+      <w:r>
+        <w:t xml:space="preserve">of input for the user. </w:t>
+      </w:r>
+    </w:p>
+    <w:p>
+      <w:pPr>
+        <w:pStyle w:val="Heading3"/>
+      </w:pPr>
+      <w:bookmarkStart w:id="15" w:name="_Toc38010638"/>
+      <w:r>
+        <w:t>How to use</w:t>
+      </w:r>
+      <w:bookmarkEnd w:id="15"/>
+    </w:p>
+    <w:p>
+      <w:pPr>
         <w:ind w:left="720"/>
       </w:pPr>
       <w:r>
-        <w:t xml:space="preserve">A secondary use of this application could be in labs and in research in general, although rudimentary, the algorithm can exhaust the possibilities of molecules, thus if the researchers </w:t>
-      </w:r>
-      <w:r>
-        <w:t>k</w:t>
-      </w:r>
-      <w:r>
-        <w:t>now the composition but want to see what molecules might form and in what shapes, this application can help.</w:t>
+        <w:t xml:space="preserve">The user can drag and drop individual atoms into the top portion of the screen, this will add it to the list of atoms that will be considered for the algorithm. </w:t>
+      </w:r>
+      <w:r>
+        <w:t>The user can also</w:t>
+      </w:r>
+      <w:r>
+        <w:t xml:space="preserve"> right click to remove them, or alternatively drag and drop them back into the periodic table. The user can also delete individual atoms by pressing backspace after having added it.</w:t>
       </w:r>
     </w:p>
     <w:p>
@@ -6268,113 +6388,18 @@
         <w:ind w:left="720"/>
       </w:pPr>
       <w:r>
-        <w:t>If the researcher need a quick visualization of a known molecule, they can simply use the manual mode to quickly render a specific solution.</w:t>
-      </w:r>
-    </w:p>
-    <w:p>
-      <w:pPr>
-        <w:ind w:left="720"/>
-      </w:pPr>
-      <w:r>
-        <w:t>If the researcher needs to save the molecule for later use, they may easily do so. Similarly, if they need a picture of the molecule for a paper of an article, they can save a screenshot of the rendered Three-Dimensional model as a professional model.</w:t>
-      </w:r>
-    </w:p>
-    <w:p>
-      <w:pPr>
-        <w:pStyle w:val="Heading1"/>
-      </w:pPr>
-      <w:bookmarkStart w:id="13" w:name="_Toc38010635"/>
-      <w:r>
-        <w:t>Features</w:t>
-      </w:r>
-      <w:bookmarkEnd w:id="13"/>
-    </w:p>
-    <w:p>
-      <w:pPr>
-        <w:ind w:left="720" w:firstLine="576"/>
-      </w:pPr>
-      <w:r>
-        <w:t>The features that follow are all features that affect the user directly, sparing the overly technical descriptions of the algorithms, which are accessible in the appendix.</w:t>
-      </w:r>
-    </w:p>
-    <w:p>
-      <w:pPr>
-        <w:pStyle w:val="Heading2"/>
-      </w:pPr>
-      <w:bookmarkStart w:id="14" w:name="_Toc38010636"/>
-      <w:r>
-        <w:t>Periodic Table</w:t>
-      </w:r>
-      <w:bookmarkEnd w:id="14"/>
+        <w:t>The user can also clear all of the elements on the top portion of the screen, and all the elements previously added to the list of atoms that are going to be used to calculate the solutions, by pressing the “Clear All” button in the top left.</w:t>
+      </w:r>
     </w:p>
     <w:p>
       <w:pPr>
         <w:pStyle w:val="Heading3"/>
       </w:pPr>
-      <w:bookmarkStart w:id="15" w:name="_Toc38010637"/>
-      <w:r>
-        <w:t>Summary</w:t>
-      </w:r>
-      <w:bookmarkEnd w:id="15"/>
-    </w:p>
-    <w:p>
-      <w:pPr>
-        <w:ind w:left="720" w:firstLine="0"/>
-      </w:pPr>
-      <w:r>
-        <w:t>The Periodic Table is available as a form of reference, and a</w:t>
-      </w:r>
-      <w:r>
-        <w:t>s a</w:t>
-      </w:r>
-      <w:r>
-        <w:t xml:space="preserve"> form </w:t>
-      </w:r>
-      <w:r>
-        <w:t xml:space="preserve">of input for the user. </w:t>
-      </w:r>
-    </w:p>
-    <w:p>
-      <w:pPr>
-        <w:pStyle w:val="Heading3"/>
-      </w:pPr>
-      <w:bookmarkStart w:id="16" w:name="_Toc38010638"/>
-      <w:r>
-        <w:t>How to use</w:t>
+      <w:bookmarkStart w:id="16" w:name="_Toc38010639"/>
+      <w:r>
+        <w:t>What to expect</w:t>
       </w:r>
       <w:bookmarkEnd w:id="16"/>
-    </w:p>
-    <w:p>
-      <w:pPr>
-        <w:ind w:left="720"/>
-      </w:pPr>
-      <w:r>
-        <w:t xml:space="preserve">The user can drag and drop individual atoms into the top portion of the screen, this will add it to the list of atoms that will be considered for the algorithm. </w:t>
-      </w:r>
-      <w:r>
-        <w:t>The user can also</w:t>
-      </w:r>
-      <w:r>
-        <w:t xml:space="preserve"> right click to remove them, or alternatively drag and drop them back into the periodic table. The user can also delete individual atoms by pressing backspace after having added it.</w:t>
-      </w:r>
-    </w:p>
-    <w:p>
-      <w:pPr>
-        <w:ind w:left="720"/>
-      </w:pPr>
-      <w:r>
-        <w:t>The user can also clear all of the elements on the top portion of the screen, and all the elements previously added to the list of atoms that are going to be used to calculate the solutions, by pressing the “Clear All” button in the top left.</w:t>
-      </w:r>
-    </w:p>
-    <w:p>
-      <w:pPr>
-        <w:pStyle w:val="Heading3"/>
-      </w:pPr>
-      <w:bookmarkStart w:id="17" w:name="_Toc38010639"/>
-      <w:r>
-        <w:t>What to expect</w:t>
-      </w:r>
-      <w:bookmarkEnd w:id="17"/>
     </w:p>
     <w:p>
       <w:pPr>
@@ -6416,159 +6441,159 @@
       <w:pPr>
         <w:pStyle w:val="Heading3"/>
       </w:pPr>
-      <w:bookmarkStart w:id="18" w:name="_Toc38010640"/>
+      <w:bookmarkStart w:id="17" w:name="_Toc38010640"/>
       <w:r>
         <w:t>Technical Description</w:t>
       </w:r>
+      <w:bookmarkEnd w:id="17"/>
+    </w:p>
+    <w:p>
+      <w:pPr>
+        <w:ind w:left="720"/>
+      </w:pPr>
+      <w:r>
+        <w:t>The periodic table</w:t>
+      </w:r>
+      <w:r>
+        <w:t xml:space="preserve"> is composed of</w:t>
+      </w:r>
+      <w:r>
+        <w:t xml:space="preserve"> a set of drag</w:t>
+      </w:r>
+      <w:r>
+        <w:t>-</w:t>
+      </w:r>
+      <w:r>
+        <w:t>able objects, each object is associated with a</w:t>
+      </w:r>
+      <w:r>
+        <w:t xml:space="preserve"> single</w:t>
+      </w:r>
+      <w:r>
+        <w:t xml:space="preserve"> element. The information </w:t>
+      </w:r>
+      <w:r>
+        <w:t xml:space="preserve">visible to the user </w:t>
+      </w:r>
+      <w:r>
+        <w:t>on an elemen</w:t>
+      </w:r>
+      <w:r>
+        <w:t>t</w:t>
+      </w:r>
+      <w:r>
+        <w:t xml:space="preserve">, is part of what's used for the algorithm to calculate the possible solutions. </w:t>
+      </w:r>
+      <w:r>
+        <w:t xml:space="preserve">There is more information associated </w:t>
+      </w:r>
+      <w:r>
+        <w:t>with each</w:t>
+      </w:r>
+      <w:r>
+        <w:t xml:space="preserve"> element in the CSV file which we’ve created</w:t>
+      </w:r>
+      <w:r>
+        <w:t>, which include electronegativity and more</w:t>
+      </w:r>
+      <w:r>
+        <w:t xml:space="preserve">. </w:t>
+      </w:r>
+      <w:r>
+        <w:t xml:space="preserve">When the user adds a single </w:t>
+      </w:r>
+      <w:r>
+        <w:t xml:space="preserve">element </w:t>
+      </w:r>
+      <w:r>
+        <w:t>to the top of the screen, it is added to a list of atoms that will have their solutions calculated by an algorithm</w:t>
+      </w:r>
+      <w:r>
+        <w:t xml:space="preserve">. </w:t>
+      </w:r>
+      <w:r>
+        <w:t xml:space="preserve">If the user presses backspace, right clicks </w:t>
+      </w:r>
+      <w:r>
+        <w:t xml:space="preserve">an </w:t>
+      </w:r>
+      <w:r>
+        <w:t>object on the top portion of the screen</w:t>
+      </w:r>
+      <w:r>
+        <w:t xml:space="preserve"> or drags it back into the bottom part of the screen,</w:t>
+      </w:r>
+      <w:r>
+        <w:t xml:space="preserve"> it is </w:t>
+      </w:r>
+      <w:r>
+        <w:t xml:space="preserve">then </w:t>
+      </w:r>
+      <w:r>
+        <w:t>removed</w:t>
+      </w:r>
+      <w:r>
+        <w:t xml:space="preserve"> from the list of atoms for which the algorithm with calculate the solutions.</w:t>
+      </w:r>
+    </w:p>
+    <w:p>
+      <w:pPr>
+        <w:pStyle w:val="Heading2"/>
+      </w:pPr>
+      <w:bookmarkStart w:id="18" w:name="_Toc38010641"/>
+      <w:r>
+        <w:t>Text Input</w:t>
+      </w:r>
       <w:bookmarkEnd w:id="18"/>
     </w:p>
     <w:p>
       <w:pPr>
+        <w:pStyle w:val="Heading3"/>
+      </w:pPr>
+      <w:bookmarkStart w:id="19" w:name="_Toc38010642"/>
+      <w:r>
+        <w:t>Summary</w:t>
+      </w:r>
+      <w:bookmarkEnd w:id="19"/>
+    </w:p>
+    <w:p>
+      <w:pPr>
         <w:ind w:left="720"/>
       </w:pPr>
       <w:r>
-        <w:t>The periodic table</w:t>
-      </w:r>
-      <w:r>
-        <w:t xml:space="preserve"> is composed of</w:t>
-      </w:r>
-      <w:r>
-        <w:t xml:space="preserve"> a set of drag</w:t>
-      </w:r>
-      <w:r>
-        <w:t>-</w:t>
-      </w:r>
-      <w:r>
-        <w:t>able objects, each object is associated with a</w:t>
-      </w:r>
-      <w:r>
-        <w:t xml:space="preserve"> single</w:t>
-      </w:r>
-      <w:r>
-        <w:t xml:space="preserve"> element. The information </w:t>
-      </w:r>
-      <w:r>
-        <w:t xml:space="preserve">visible to the user </w:t>
-      </w:r>
-      <w:r>
-        <w:t>on an elemen</w:t>
-      </w:r>
-      <w:r>
-        <w:t>t</w:t>
-      </w:r>
-      <w:r>
-        <w:t xml:space="preserve">, is part of what's used for the algorithm to calculate the possible solutions. </w:t>
-      </w:r>
-      <w:r>
-        <w:t xml:space="preserve">There is more information associated </w:t>
-      </w:r>
-      <w:r>
-        <w:t>with each</w:t>
-      </w:r>
-      <w:r>
-        <w:t xml:space="preserve"> element in the CSV file which we’ve created</w:t>
-      </w:r>
-      <w:r>
-        <w:t>, which include electronegativity and more</w:t>
-      </w:r>
-      <w:r>
-        <w:t xml:space="preserve">. </w:t>
-      </w:r>
-      <w:r>
-        <w:t xml:space="preserve">When the user adds a single </w:t>
-      </w:r>
-      <w:r>
-        <w:t xml:space="preserve">element </w:t>
-      </w:r>
-      <w:r>
-        <w:t>to the top of the screen, it is added to a list of atoms that will have their solutions calculated by an algorithm</w:t>
-      </w:r>
-      <w:r>
-        <w:t xml:space="preserve">. </w:t>
-      </w:r>
-      <w:r>
-        <w:t xml:space="preserve">If the user presses backspace, right clicks </w:t>
-      </w:r>
-      <w:r>
-        <w:t xml:space="preserve">an </w:t>
-      </w:r>
-      <w:r>
-        <w:t>object on the top portion of the screen</w:t>
-      </w:r>
-      <w:r>
-        <w:t xml:space="preserve"> or drags it back into the bottom part of the screen,</w:t>
-      </w:r>
-      <w:r>
-        <w:t xml:space="preserve"> it is </w:t>
-      </w:r>
-      <w:r>
-        <w:t xml:space="preserve">then </w:t>
-      </w:r>
-      <w:r>
-        <w:t>removed</w:t>
-      </w:r>
-      <w:r>
-        <w:t xml:space="preserve"> from the list of atoms for which the algorithm with calculate the solutions.</w:t>
-      </w:r>
-    </w:p>
-    <w:p>
-      <w:pPr>
-        <w:pStyle w:val="Heading2"/>
-      </w:pPr>
-      <w:bookmarkStart w:id="19" w:name="_Toc38010641"/>
-      <w:r>
-        <w:t>Text Input</w:t>
-      </w:r>
-      <w:bookmarkEnd w:id="19"/>
+        <w:t xml:space="preserve">The text input is a way for the user </w:t>
+      </w:r>
+      <w:r>
+        <w:t xml:space="preserve">to input the </w:t>
+      </w:r>
+      <w:r>
+        <w:t xml:space="preserve">set of </w:t>
+      </w:r>
+      <w:r>
+        <w:t xml:space="preserve">atoms </w:t>
+      </w:r>
+      <w:r>
+        <w:t xml:space="preserve">for which the solutions will be </w:t>
+      </w:r>
+      <w:r>
+        <w:t>computed</w:t>
+      </w:r>
+      <w:r>
+        <w:t>.</w:t>
+      </w:r>
+      <w:r>
+        <w:t xml:space="preserve"> If the user intends to write an equation with many of the same atom, it bypasses the monotony of manually placing the same atom over and over by dragging and dropping from the periodic table.</w:t>
+      </w:r>
     </w:p>
     <w:p>
       <w:pPr>
         <w:pStyle w:val="Heading3"/>
       </w:pPr>
-      <w:bookmarkStart w:id="20" w:name="_Toc38010642"/>
-      <w:r>
-        <w:t>Summary</w:t>
+      <w:bookmarkStart w:id="20" w:name="_Toc38010643"/>
+      <w:r>
+        <w:t>How to use</w:t>
       </w:r>
       <w:bookmarkEnd w:id="20"/>
-    </w:p>
-    <w:p>
-      <w:pPr>
-        <w:ind w:left="720"/>
-      </w:pPr>
-      <w:r>
-        <w:t xml:space="preserve">The text input is a way for the user </w:t>
-      </w:r>
-      <w:r>
-        <w:t xml:space="preserve">to input the </w:t>
-      </w:r>
-      <w:r>
-        <w:t xml:space="preserve">set of </w:t>
-      </w:r>
-      <w:r>
-        <w:t xml:space="preserve">atoms </w:t>
-      </w:r>
-      <w:r>
-        <w:t xml:space="preserve">for which the solutions will be </w:t>
-      </w:r>
-      <w:r>
-        <w:t>computed</w:t>
-      </w:r>
-      <w:r>
-        <w:t>.</w:t>
-      </w:r>
-      <w:r>
-        <w:t xml:space="preserve"> If the user intends to write an equation with many of the same atom, it bypasses the monotony of manually placing the same atom over and over by dragging and dropping from the periodic table.</w:t>
-      </w:r>
-    </w:p>
-    <w:p>
-      <w:pPr>
-        <w:pStyle w:val="Heading3"/>
-      </w:pPr>
-      <w:bookmarkStart w:id="21" w:name="_Toc38010643"/>
-      <w:r>
-        <w:t>How to use</w:t>
-      </w:r>
-      <w:bookmarkEnd w:id="21"/>
     </w:p>
     <w:p>
       <w:pPr>
@@ -6738,53 +6763,68 @@
       <w:pPr>
         <w:pStyle w:val="Heading3"/>
       </w:pPr>
-      <w:bookmarkStart w:id="22" w:name="_Toc38010644"/>
+      <w:bookmarkStart w:id="21" w:name="_Toc38010644"/>
       <w:r>
         <w:t>What to expect</w:t>
       </w:r>
+      <w:bookmarkEnd w:id="21"/>
+    </w:p>
+    <w:p>
+      <w:pPr>
+        <w:ind w:left="720"/>
+      </w:pPr>
+      <w:r>
+        <w:t>The user can expect</w:t>
+      </w:r>
+      <w:r>
+        <w:t xml:space="preserve"> the input to be intuitive</w:t>
+      </w:r>
+      <w:r>
+        <w:t xml:space="preserve"> and responsive.</w:t>
+      </w:r>
+      <w:r>
+        <w:t xml:space="preserve"> </w:t>
+      </w:r>
+      <w:r>
+        <w:t>The</w:t>
+      </w:r>
+      <w:r>
+        <w:t>y</w:t>
+      </w:r>
+      <w:r>
+        <w:t xml:space="preserve"> can expect to have a seamless transition between using the periodic table to add elements and the text input</w:t>
+      </w:r>
+      <w:r>
+        <w:t>.</w:t>
+      </w:r>
+      <w:r>
+        <w:t xml:space="preserve"> </w:t>
+      </w:r>
+      <w:r>
+        <w:t>F</w:t>
+      </w:r>
+      <w:r>
+        <w:t xml:space="preserve">or </w:t>
+      </w:r>
+      <w:r>
+        <w:t>instance, if the user wants to add several carbons, the user can drag and drop a single carbon and then using their keyboard, write</w:t>
+      </w:r>
+      <w:r>
+        <w:t xml:space="preserve"> how many carbons they want</w:t>
+      </w:r>
+      <w:r>
+        <w:t>.</w:t>
+      </w:r>
+    </w:p>
+    <w:p>
+      <w:pPr>
+        <w:pStyle w:val="Heading3"/>
+      </w:pPr>
+      <w:bookmarkStart w:id="22" w:name="_Toc38010645"/>
+      <w:r>
+        <w:t>Technical Description</w:t>
+      </w:r>
       <w:bookmarkEnd w:id="22"/>
-    </w:p>
-    <w:p>
-      <w:pPr>
-        <w:ind w:left="720"/>
-      </w:pPr>
-      <w:r>
-        <w:t>The user can expect</w:t>
-      </w:r>
-      <w:r>
-        <w:t xml:space="preserve"> the input to be rather intuitive</w:t>
-      </w:r>
-      <w:r>
-        <w:t xml:space="preserve"> and responsive.</w:t>
-      </w:r>
-      <w:r>
-        <w:t xml:space="preserve"> </w:t>
-      </w:r>
-      <w:r>
-        <w:t>The</w:t>
-      </w:r>
-      <w:r>
-        <w:t>y</w:t>
-      </w:r>
-      <w:r>
-        <w:t xml:space="preserve"> can expect to have a seamless transition between using the periodic table to add elements and the text input, for instance, if the user wants to add several carbons, the user can drag and drop a single carbon and then using their keyboard, write</w:t>
-      </w:r>
-      <w:r>
-        <w:t xml:space="preserve"> how many carbons they want</w:t>
-      </w:r>
-      <w:r>
-        <w:t>.</w:t>
-      </w:r>
-    </w:p>
-    <w:p>
-      <w:pPr>
-        <w:pStyle w:val="Heading3"/>
-      </w:pPr>
-      <w:bookmarkStart w:id="23" w:name="_Toc38010645"/>
-      <w:r>
-        <w:t>Technical Description</w:t>
-      </w:r>
-      <w:bookmarkEnd w:id="23"/>
     </w:p>
     <w:p>
       <w:pPr>
@@ -6960,218 +7000,215 @@
       <w:pPr>
         <w:pStyle w:val="Heading2"/>
       </w:pPr>
-      <w:bookmarkStart w:id="24" w:name="_Toc38010646"/>
+      <w:bookmarkStart w:id="23" w:name="_Toc38010646"/>
       <w:r>
         <w:t>Loading Screen</w:t>
       </w:r>
+      <w:bookmarkEnd w:id="23"/>
+    </w:p>
+    <w:p>
+      <w:pPr>
+        <w:pStyle w:val="Heading3"/>
+      </w:pPr>
+      <w:bookmarkStart w:id="24" w:name="_Toc38010647"/>
+      <w:r>
+        <w:t>Summary</w:t>
+      </w:r>
       <w:bookmarkEnd w:id="24"/>
     </w:p>
     <w:p>
       <w:pPr>
+        <w:ind w:left="720"/>
+      </w:pPr>
+      <w:r>
+        <w:t>The loading screen is visible whilst the algorithm is calculating the solutions</w:t>
+      </w:r>
+      <w:r>
+        <w:t>.</w:t>
+      </w:r>
+      <w:r>
+        <w:t xml:space="preserve"> </w:t>
+      </w:r>
+      <w:r>
+        <w:t xml:space="preserve">This </w:t>
+      </w:r>
+      <w:r>
+        <w:t xml:space="preserve">is </w:t>
+      </w:r>
+      <w:r>
+        <w:t>after</w:t>
+      </w:r>
+      <w:r>
+        <w:t xml:space="preserve"> the user has pressed enter and is ready to see their results, but before the results have been </w:t>
+      </w:r>
+      <w:r>
+        <w:t>finalized</w:t>
+      </w:r>
+      <w:r>
+        <w:t>.</w:t>
+      </w:r>
+    </w:p>
+    <w:p>
+      <w:pPr>
         <w:pStyle w:val="Heading3"/>
       </w:pPr>
-      <w:bookmarkStart w:id="25" w:name="_Toc38010647"/>
+      <w:bookmarkStart w:id="25" w:name="_Toc38010648"/>
+      <w:r>
+        <w:t>How to use</w:t>
+      </w:r>
+      <w:bookmarkEnd w:id="25"/>
+    </w:p>
+    <w:p>
+      <w:pPr>
+        <w:ind w:left="720"/>
+      </w:pPr>
+      <w:r>
+        <w:t>The user can</w:t>
+      </w:r>
+      <w:r>
+        <w:t xml:space="preserve"> leave the application</w:t>
+      </w:r>
+      <w:r>
+        <w:t xml:space="preserve"> whilst the algorithm is doing its job, the user will receive a notification </w:t>
+      </w:r>
+      <w:r>
+        <w:t xml:space="preserve">in the bottom right of their screen </w:t>
+      </w:r>
+      <w:r>
+        <w:t>once the algorithm has finished.</w:t>
+      </w:r>
+    </w:p>
+    <w:p>
+      <w:pPr>
+        <w:pStyle w:val="Heading3"/>
+      </w:pPr>
+      <w:bookmarkStart w:id="26" w:name="_Toc38010649"/>
+      <w:r>
+        <w:t>What to expect</w:t>
+      </w:r>
+      <w:bookmarkEnd w:id="26"/>
+    </w:p>
+    <w:p>
+      <w:pPr>
+        <w:ind w:left="720"/>
+      </w:pPr>
+      <w:r>
+        <w:t>I</w:t>
+      </w:r>
+      <w:r>
+        <w:t>f</w:t>
+      </w:r>
+      <w:r>
+        <w:t xml:space="preserve"> the user wishes to look at the loading screen</w:t>
+      </w:r>
+      <w:r>
+        <w:t xml:space="preserve">, </w:t>
+      </w:r>
+      <w:r>
+        <w:t xml:space="preserve">they will see </w:t>
+      </w:r>
+      <w:r>
+        <w:t>molecules swirling around</w:t>
+      </w:r>
+      <w:r>
+        <w:t>.</w:t>
+      </w:r>
+    </w:p>
+    <w:p>
+      <w:pPr>
+        <w:pStyle w:val="Heading3"/>
+      </w:pPr>
+      <w:bookmarkStart w:id="27" w:name="_Toc38010650"/>
+      <w:r>
+        <w:t>Technical Description</w:t>
+      </w:r>
+      <w:bookmarkEnd w:id="27"/>
+    </w:p>
+    <w:p>
+      <w:pPr>
+        <w:ind w:left="720"/>
+      </w:pPr>
+      <w:r>
+        <w:t xml:space="preserve">The loading screen is a loop that runs while there’s been no solution received. It’s H2O’s </w:t>
+      </w:r>
+      <w:r>
+        <w:t>molecular representation</w:t>
+      </w:r>
+      <w:r>
+        <w:t xml:space="preserve"> spinning around an axis.</w:t>
+      </w:r>
+      <w:r>
+        <w:t xml:space="preserve"> The actual algorithm is running on a separate thread in the meanwhile.</w:t>
+      </w:r>
+    </w:p>
+    <w:p>
+      <w:pPr>
+        <w:pStyle w:val="Heading2"/>
+      </w:pPr>
+      <w:bookmarkStart w:id="28" w:name="_Toc38010651"/>
+      <w:r>
+        <w:t>Tabs</w:t>
+      </w:r>
+      <w:bookmarkEnd w:id="28"/>
+    </w:p>
+    <w:p>
+      <w:pPr>
+        <w:pStyle w:val="Heading3"/>
+      </w:pPr>
+      <w:bookmarkStart w:id="29" w:name="_Toc38010652"/>
       <w:r>
         <w:t>Summary</w:t>
       </w:r>
-      <w:bookmarkEnd w:id="25"/>
+      <w:bookmarkEnd w:id="29"/>
     </w:p>
     <w:p>
       <w:pPr>
         <w:ind w:left="720"/>
       </w:pPr>
       <w:r>
-        <w:t>The loading screen is visible whilst the algorithm is calculating the solutions</w:t>
-      </w:r>
-      <w:r>
-        <w:t>.</w:t>
-      </w:r>
-      <w:r>
-        <w:t xml:space="preserve"> </w:t>
-      </w:r>
-      <w:r>
-        <w:t xml:space="preserve">This </w:t>
-      </w:r>
-      <w:r>
-        <w:t xml:space="preserve">is </w:t>
-      </w:r>
-      <w:r>
-        <w:t>after</w:t>
-      </w:r>
-      <w:r>
-        <w:t xml:space="preserve"> the user has pressed enter and is ready to see their results, but before the results have been </w:t>
-      </w:r>
-      <w:r>
-        <w:t>finalized</w:t>
-      </w:r>
-      <w:r>
-        <w:t>.</w:t>
+        <w:t>The tabs are what the Lewis Structure and the Three-Dimensional Display are contained in.</w:t>
       </w:r>
     </w:p>
     <w:p>
       <w:pPr>
         <w:pStyle w:val="Heading3"/>
       </w:pPr>
-      <w:bookmarkStart w:id="26" w:name="_Toc38010648"/>
-      <w:r>
-        <w:t>How to use</w:t>
-      </w:r>
-      <w:bookmarkEnd w:id="26"/>
-    </w:p>
-    <w:p>
-      <w:pPr>
-        <w:ind w:left="720"/>
-      </w:pPr>
-      <w:r>
-        <w:t>The user can</w:t>
-      </w:r>
-      <w:r>
-        <w:t xml:space="preserve"> leave the application</w:t>
-      </w:r>
-      <w:r>
-        <w:t xml:space="preserve"> whilst the algorithm is doing its job, the user will receive a notification </w:t>
-      </w:r>
-      <w:r>
-        <w:t xml:space="preserve">in the bottom right of their screen </w:t>
-      </w:r>
-      <w:r>
-        <w:t>once the algorithm has finished.</w:t>
-      </w:r>
-    </w:p>
-    <w:p>
-      <w:pPr>
-        <w:pStyle w:val="Heading3"/>
-      </w:pPr>
-      <w:bookmarkStart w:id="27" w:name="_Toc38010649"/>
-      <w:r>
-        <w:t>What to expect</w:t>
-      </w:r>
-      <w:bookmarkEnd w:id="27"/>
-    </w:p>
-    <w:p>
-      <w:pPr>
-        <w:ind w:left="720"/>
-      </w:pPr>
-      <w:r>
-        <w:t>I</w:t>
-      </w:r>
-      <w:r>
-        <w:t>f</w:t>
-      </w:r>
-      <w:r>
-        <w:t xml:space="preserve"> the user wishes to look at the loading screen</w:t>
-      </w:r>
-      <w:r>
-        <w:t xml:space="preserve">, </w:t>
-      </w:r>
-      <w:r>
-        <w:t xml:space="preserve">they will see </w:t>
-      </w:r>
-      <w:r>
-        <w:t>molecules swirling around</w:t>
-      </w:r>
-      <w:r>
-        <w:t>.</w:t>
-      </w:r>
-    </w:p>
-    <w:p>
-      <w:pPr>
-        <w:pStyle w:val="Heading3"/>
-      </w:pPr>
-      <w:bookmarkStart w:id="28" w:name="_Toc38010650"/>
-      <w:r>
-        <w:t>Technical Description</w:t>
-      </w:r>
-      <w:bookmarkEnd w:id="28"/>
-    </w:p>
-    <w:p>
-      <w:pPr>
-        <w:ind w:left="720"/>
-      </w:pPr>
-      <w:r>
-        <w:t xml:space="preserve">The loading screen is a loop that runs while there’s been no solution received. It’s H2O’s </w:t>
-      </w:r>
-      <w:r>
-        <w:t>molecular representation</w:t>
-      </w:r>
-      <w:r>
-        <w:t xml:space="preserve"> spinning around an axis.</w:t>
-      </w:r>
-      <w:r>
-        <w:t xml:space="preserve"> The actual algorithm is running on a separate thread in the meanwhile.</w:t>
-      </w:r>
-    </w:p>
-    <w:p>
-      <w:pPr>
-        <w:pStyle w:val="Heading2"/>
-      </w:pPr>
-      <w:bookmarkStart w:id="29" w:name="_Toc38010651"/>
-      <w:r>
-        <w:t>Tabs</w:t>
-      </w:r>
-      <w:bookmarkEnd w:id="29"/>
-    </w:p>
-    <w:p>
-      <w:pPr>
-        <w:pStyle w:val="Heading3"/>
-      </w:pPr>
-      <w:bookmarkStart w:id="30" w:name="_Toc38010652"/>
-      <w:r>
-        <w:t>Summary</w:t>
-      </w:r>
-      <w:bookmarkEnd w:id="30"/>
-    </w:p>
-    <w:p>
-      <w:pPr>
-        <w:ind w:left="720"/>
-      </w:pPr>
-      <w:r>
-        <w:t>The tabs are what the Lewis Structure and the Three-Dimensional Display are contained in.</w:t>
-      </w:r>
-      <w:r>
-        <w:t xml:space="preserve"> The user can choose which tab they want selected by clicking the numbered tabs at the top of the screen.</w:t>
-      </w:r>
-    </w:p>
-    <w:p>
-      <w:pPr>
-        <w:pStyle w:val="Heading3"/>
-      </w:pPr>
-      <w:bookmarkStart w:id="31" w:name="_Toc38010653"/>
+      <w:bookmarkStart w:id="30" w:name="_Toc38010653"/>
       <w:r>
         <w:lastRenderedPageBreak/>
         <w:t>How to use</w:t>
       </w:r>
+      <w:bookmarkEnd w:id="30"/>
+    </w:p>
+    <w:p>
+      <w:pPr>
+        <w:ind w:left="720"/>
+      </w:pPr>
+      <w:r>
+        <w:t>The user</w:t>
+      </w:r>
+      <w:r>
+        <w:t xml:space="preserve"> can play around with the Lewis Structure</w:t>
+      </w:r>
+      <w:r>
+        <w:t xml:space="preserve"> and Three-Dimensional Display in one tab, and then go to the next. The user can, easily navigate between tabs by tapping the left and right arrow key</w:t>
+      </w:r>
+      <w:r>
+        <w:t>s</w:t>
+      </w:r>
+      <w:r>
+        <w:t xml:space="preserve"> once they have clicked on a tab (or if it has just loaded). If the user clicks elsewhere, they will need to re-highlight the tabs on the top before being able to move around with the arrow keys. The user can always change tab by simply clicking the desired tab.</w:t>
+      </w:r>
+    </w:p>
+    <w:p>
+      <w:pPr>
+        <w:pStyle w:val="Heading3"/>
+      </w:pPr>
+      <w:bookmarkStart w:id="31" w:name="_Toc38010654"/>
+      <w:r>
+        <w:t>What to expect</w:t>
+      </w:r>
       <w:bookmarkEnd w:id="31"/>
-    </w:p>
-    <w:p>
-      <w:pPr>
-        <w:ind w:left="720"/>
-      </w:pPr>
-      <w:r>
-        <w:t>The user</w:t>
-      </w:r>
-      <w:r>
-        <w:t xml:space="preserve"> can play around with the Lewis Structure</w:t>
-      </w:r>
-      <w:r>
-        <w:t xml:space="preserve"> and Three-Dimensional Display in one tab, and then go to the next. The user can, easily navigate between tabs by tapping the left and right arrow key</w:t>
-      </w:r>
-      <w:r>
-        <w:t>s</w:t>
-      </w:r>
-      <w:r>
-        <w:t xml:space="preserve"> once they have clicked on a tab (or if it has just loaded). If the user clicks elsewhere, they will need to re-highlight the tabs on the top before being able to move around with the arrow keys. The user can always change tab by simply clicking the desired tab.</w:t>
-      </w:r>
-    </w:p>
-    <w:p>
-      <w:pPr>
-        <w:pStyle w:val="Heading3"/>
-      </w:pPr>
-      <w:bookmarkStart w:id="32" w:name="_Toc38010654"/>
-      <w:r>
-        <w:t>What to expect</w:t>
-      </w:r>
-      <w:bookmarkEnd w:id="32"/>
     </w:p>
     <w:p>
       <w:pPr>
@@ -7246,63 +7283,63 @@
       <w:pPr>
         <w:pStyle w:val="Heading3"/>
       </w:pPr>
-      <w:bookmarkStart w:id="33" w:name="_Toc38010655"/>
+      <w:bookmarkStart w:id="32" w:name="_Toc38010655"/>
       <w:r>
         <w:t xml:space="preserve">Technical </w:t>
       </w:r>
       <w:r>
         <w:t>Description</w:t>
       </w:r>
+      <w:bookmarkEnd w:id="32"/>
+    </w:p>
+    <w:p>
+      <w:pPr>
+        <w:ind w:left="720"/>
+      </w:pPr>
+      <w:r>
+        <w:t xml:space="preserve">Each tab contains a specific solution given by the algorithm. During the loading phase, it calculates all of the Three-Dimensional rendering along with the Lewis structure rendering. The positions and transformation done on one tab is saved throughout the life of the tab, meaning that switching tabs will not reset it. </w:t>
+      </w:r>
+    </w:p>
+    <w:p>
+      <w:pPr>
+        <w:pStyle w:val="Heading2"/>
+      </w:pPr>
+      <w:bookmarkStart w:id="33" w:name="_Toc38010656"/>
+      <w:r>
+        <w:t>Lewis Structure</w:t>
+      </w:r>
       <w:bookmarkEnd w:id="33"/>
     </w:p>
     <w:p>
       <w:pPr>
+        <w:pStyle w:val="Heading3"/>
+      </w:pPr>
+      <w:bookmarkStart w:id="34" w:name="_Toc38010657"/>
+      <w:r>
+        <w:t>Summary</w:t>
+      </w:r>
+      <w:bookmarkEnd w:id="34"/>
+    </w:p>
+    <w:p>
+      <w:pPr>
         <w:ind w:left="720"/>
       </w:pPr>
       <w:r>
-        <w:t xml:space="preserve">Each tab contains a specific solution given by the algorithm. During the loading phase, it calculates all of the Three-Dimensional rendering along with the Lewis structure rendering. The positions and transformation done on one tab is saved throughout the life of the tab, meaning that switching tabs will not reset it. </w:t>
-      </w:r>
-    </w:p>
-    <w:p>
-      <w:pPr>
-        <w:pStyle w:val="Heading2"/>
-      </w:pPr>
-      <w:bookmarkStart w:id="34" w:name="_Toc38010656"/>
-      <w:r>
-        <w:t>Lewis Structure</w:t>
-      </w:r>
-      <w:bookmarkEnd w:id="34"/>
+        <w:t xml:space="preserve">The Lewis Structure is </w:t>
+      </w:r>
+      <w:r>
+        <w:t>the 2D representation of the molecular compound.</w:t>
+      </w:r>
     </w:p>
     <w:p>
       <w:pPr>
         <w:pStyle w:val="Heading3"/>
       </w:pPr>
-      <w:bookmarkStart w:id="35" w:name="_Toc38010657"/>
-      <w:r>
-        <w:t>Summary</w:t>
+      <w:bookmarkStart w:id="35" w:name="_Toc38010658"/>
+      <w:r>
+        <w:t>How to use</w:t>
       </w:r>
       <w:bookmarkEnd w:id="35"/>
-    </w:p>
-    <w:p>
-      <w:pPr>
-        <w:ind w:left="720"/>
-      </w:pPr>
-      <w:r>
-        <w:t xml:space="preserve">The Lewis Structure is </w:t>
-      </w:r>
-      <w:r>
-        <w:t>the 2D representation of the molecular compound.</w:t>
-      </w:r>
-    </w:p>
-    <w:p>
-      <w:pPr>
-        <w:pStyle w:val="Heading3"/>
-      </w:pPr>
-      <w:bookmarkStart w:id="36" w:name="_Toc38010658"/>
-      <w:r>
-        <w:t>How to use</w:t>
-      </w:r>
-      <w:bookmarkEnd w:id="36"/>
     </w:p>
     <w:p>
       <w:pPr>
@@ -7353,13 +7390,21 @@
     </w:p>
     <w:p>
       <w:pPr>
+        <w:ind w:left="720"/>
+      </w:pPr>
+      <w:r>
+        <w:t>The user can choose a specific group (the molecule or any ion) and move them separately from the rest by clicking specifically on them when translating.</w:t>
+      </w:r>
+    </w:p>
+    <w:p>
+      <w:pPr>
         <w:pStyle w:val="Heading3"/>
       </w:pPr>
-      <w:bookmarkStart w:id="37" w:name="_Toc38010659"/>
+      <w:bookmarkStart w:id="36" w:name="_Toc38010659"/>
       <w:r>
         <w:t>What to expect</w:t>
       </w:r>
-      <w:bookmarkEnd w:id="37"/>
+      <w:bookmarkEnd w:id="36"/>
     </w:p>
     <w:p>
       <w:pPr>
@@ -7383,53 +7428,62 @@
         <w:t>Note:</w:t>
       </w:r>
       <w:r>
-        <w:t xml:space="preserve"> Sometimes, due to the rudimentary Structure logic, there may be times where some letters may overlap with others.</w:t>
+        <w:t xml:space="preserve"> Sometimes, due to the </w:t>
+      </w:r>
+      <w:r>
+        <w:t>simplified</w:t>
+      </w:r>
+      <w:r>
+        <w:t xml:space="preserve"> </w:t>
+      </w:r>
+      <w:r>
+        <w:t>Structure logic, there may be times where some letters may overlap with others.</w:t>
       </w:r>
     </w:p>
     <w:p>
       <w:pPr>
         <w:pStyle w:val="Heading3"/>
       </w:pPr>
-      <w:bookmarkStart w:id="38" w:name="_Toc38010660"/>
-      <w:r>
+      <w:bookmarkStart w:id="37" w:name="_Toc38010660"/>
+      <w:r>
+        <w:lastRenderedPageBreak/>
         <w:t>Technical Description</w:t>
       </w:r>
+      <w:bookmarkEnd w:id="37"/>
+    </w:p>
+    <w:p>
+      <w:pPr>
+        <w:ind w:left="576"/>
+      </w:pPr>
+      <w:r>
+        <w:t>The Lewis Structure is generated from a specific solution given by the algorithm. It takes the solution and recursively places the atoms in their respective location, labelled by the element’s symbol and a line per bond between elements. Loops within the molecule are handled first and hence are generally in the center.</w:t>
+      </w:r>
+    </w:p>
+    <w:p>
+      <w:pPr>
+        <w:pStyle w:val="Heading2"/>
+      </w:pPr>
+      <w:bookmarkStart w:id="38" w:name="_Toc38010661"/>
+      <w:r>
+        <w:t>Three</w:t>
+      </w:r>
+      <w:r>
+        <w:t>-</w:t>
+      </w:r>
+      <w:r>
+        <w:t>Dimensional Display</w:t>
+      </w:r>
       <w:bookmarkEnd w:id="38"/>
     </w:p>
     <w:p>
       <w:pPr>
-        <w:ind w:left="576"/>
-      </w:pPr>
-      <w:r>
-        <w:t>The Lewis Structure is generated from a specific solution given by the algorithm. It takes the solution and recursively places the atoms in their respective location, labelled by the element’s symbol and a line per bond between elements. Loops within the molecule are handled first and hence are generally in the center.</w:t>
-      </w:r>
-    </w:p>
-    <w:p>
-      <w:pPr>
-        <w:pStyle w:val="Heading2"/>
-      </w:pPr>
-      <w:bookmarkStart w:id="39" w:name="_Toc38010661"/>
-      <w:r>
-        <w:lastRenderedPageBreak/>
-        <w:t>Three</w:t>
-      </w:r>
-      <w:r>
-        <w:t>-</w:t>
-      </w:r>
-      <w:r>
-        <w:t>Dimensional Display</w:t>
+        <w:pStyle w:val="Heading3"/>
+      </w:pPr>
+      <w:bookmarkStart w:id="39" w:name="_Toc38010662"/>
+      <w:r>
+        <w:t>Summary</w:t>
       </w:r>
       <w:bookmarkEnd w:id="39"/>
-    </w:p>
-    <w:p>
-      <w:pPr>
-        <w:pStyle w:val="Heading3"/>
-      </w:pPr>
-      <w:bookmarkStart w:id="40" w:name="_Toc38010662"/>
-      <w:r>
-        <w:t>Summary</w:t>
-      </w:r>
-      <w:bookmarkEnd w:id="40"/>
     </w:p>
     <w:p>
       <w:pPr>
@@ -7473,11 +7527,11 @@
       <w:pPr>
         <w:pStyle w:val="Heading3"/>
       </w:pPr>
-      <w:bookmarkStart w:id="41" w:name="_Toc38010663"/>
+      <w:bookmarkStart w:id="40" w:name="_Toc38010663"/>
       <w:r>
         <w:t>How to use</w:t>
       </w:r>
-      <w:bookmarkEnd w:id="41"/>
+      <w:bookmarkEnd w:id="40"/>
     </w:p>
     <w:p>
       <w:pPr>
@@ -7537,7 +7591,24 @@
         <w:t xml:space="preserve"> </w:t>
       </w:r>
       <w:r>
-        <w:t>and moving the cursor to where you want the group to be.</w:t>
+        <w:t xml:space="preserve">and moving the cursor to where you want the </w:t>
+      </w:r>
+      <w:r>
+        <w:t>molecule</w:t>
+      </w:r>
+      <w:r>
+        <w:t xml:space="preserve"> </w:t>
+      </w:r>
+      <w:r>
+        <w:t>to be.</w:t>
+      </w:r>
+    </w:p>
+    <w:p>
+      <w:pPr>
+        <w:ind w:left="720"/>
+      </w:pPr>
+      <w:r>
+        <w:t>The user can choose a specific group (the molecule or any ion) and move them separately from the rest by clicking specifically on them when translating.</w:t>
       </w:r>
     </w:p>
     <w:p>
@@ -7651,10 +7722,124 @@
       <w:pPr>
         <w:pStyle w:val="Heading3"/>
       </w:pPr>
-      <w:bookmarkStart w:id="42" w:name="_Toc38010664"/>
+      <w:bookmarkStart w:id="41" w:name="_Toc38010664"/>
       <w:r>
         <w:t>What to expect</w:t>
       </w:r>
+      <w:bookmarkEnd w:id="41"/>
+    </w:p>
+    <w:p>
+      <w:pPr>
+        <w:ind w:left="720"/>
+      </w:pPr>
+      <w:r>
+        <w:t xml:space="preserve">The </w:t>
+      </w:r>
+      <w:r>
+        <w:t xml:space="preserve">user can </w:t>
+      </w:r>
+      <w:r>
+        <w:t xml:space="preserve">expect </w:t>
+      </w:r>
+      <w:r>
+        <w:t xml:space="preserve">the angles between atoms </w:t>
+      </w:r>
+      <w:r>
+        <w:t xml:space="preserve">to be close to what </w:t>
+      </w:r>
+      <w:r>
+        <w:t>they are theoretically</w:t>
+      </w:r>
+      <w:r>
+        <w:t xml:space="preserve"> according to the VSEPR model</w:t>
+      </w:r>
+      <w:r>
+        <w:t xml:space="preserve">. </w:t>
+      </w:r>
+      <w:r>
+        <w:t>The user can expect to see the proper bond counts for each solution</w:t>
+      </w:r>
+      <w:r>
+        <w:t>.</w:t>
+      </w:r>
+      <w:r>
+        <w:t xml:space="preserve"> </w:t>
+      </w:r>
+      <w:r>
+        <w:t>The</w:t>
+      </w:r>
+      <w:r>
+        <w:t>y</w:t>
+      </w:r>
+      <w:r>
+        <w:t xml:space="preserve"> can</w:t>
+      </w:r>
+      <w:r>
+        <w:t xml:space="preserve"> also</w:t>
+      </w:r>
+      <w:r>
+        <w:t xml:space="preserve"> expect to see the formal charge on each atom if it is not neutral.</w:t>
+      </w:r>
+      <w:r>
+        <w:t xml:space="preserve"> </w:t>
+      </w:r>
+      <w:r>
+        <w:t xml:space="preserve">The </w:t>
+      </w:r>
+      <w:r>
+        <w:t xml:space="preserve">atoms are distinguishable one from the other, for instance </w:t>
+      </w:r>
+      <w:r>
+        <w:t xml:space="preserve">hydrogen atoms </w:t>
+      </w:r>
+      <w:r>
+        <w:t xml:space="preserve">as seen in the </w:t>
+      </w:r>
+      <w:r>
+        <w:t>group</w:t>
+      </w:r>
+      <w:r>
+        <w:t xml:space="preserve"> </w:t>
+      </w:r>
+      <w:r>
+        <w:t>are</w:t>
+      </w:r>
+      <w:r>
+        <w:t xml:space="preserve"> of a light</w:t>
+      </w:r>
+      <w:r>
+        <w:t xml:space="preserve">er </w:t>
+      </w:r>
+      <w:r>
+        <w:t>color</w:t>
+      </w:r>
+      <w:r>
+        <w:t xml:space="preserve"> and of a smaller size.</w:t>
+      </w:r>
+      <w:r>
+        <w:t xml:space="preserve"> </w:t>
+      </w:r>
+      <w:r>
+        <w:t xml:space="preserve">The user </w:t>
+      </w:r>
+      <w:r>
+        <w:t xml:space="preserve">can also </w:t>
+      </w:r>
+      <w:r>
+        <w:t>see</w:t>
+      </w:r>
+      <w:r>
+        <w:t xml:space="preserve"> its symbol by hovering over it.</w:t>
+      </w:r>
+    </w:p>
+    <w:p>
+      <w:pPr>
+        <w:pStyle w:val="Heading3"/>
+      </w:pPr>
+      <w:bookmarkStart w:id="42" w:name="_Toc38010665"/>
+      <w:r>
+        <w:t>Technical Description</w:t>
+      </w:r>
       <w:bookmarkEnd w:id="42"/>
     </w:p>
     <w:p>
@@ -7662,175 +7847,62 @@
         <w:ind w:left="720"/>
       </w:pPr>
       <w:r>
-        <w:t xml:space="preserve">The </w:t>
-      </w:r>
-      <w:r>
-        <w:t xml:space="preserve">user can </w:t>
-      </w:r>
-      <w:r>
-        <w:t xml:space="preserve">expect </w:t>
-      </w:r>
-      <w:r>
-        <w:t xml:space="preserve">the angles between atoms </w:t>
-      </w:r>
-      <w:r>
-        <w:t xml:space="preserve">to be close to what </w:t>
-      </w:r>
-      <w:r>
-        <w:t>they are theoretically</w:t>
-      </w:r>
-      <w:r>
-        <w:t xml:space="preserve"> according to the VSEPR model</w:t>
-      </w:r>
-      <w:r>
-        <w:t xml:space="preserve">. </w:t>
-      </w:r>
-      <w:r>
-        <w:t>The user can expect to see the proper bond counts for each solution</w:t>
-      </w:r>
-      <w:r>
-        <w:t>.</w:t>
+        <w:t>The molecular representation of the compound is created with a set of spheres to represent the atoms, and cylinders to represent the bonds.</w:t>
+      </w:r>
+      <w:r>
+        <w:t xml:space="preserve"> The Three-Dimensional representation is generated from a specific solution given by the algorithm. It takes the solution and recursively places the atoms in their respective location. Loops within the molecule are handled first and hence are generally in the center. </w:t>
+      </w:r>
+      <w:r>
+        <w:t>The user can rotate the 3D compound, this is done by rotating the axis itself on which the whole compound is reliant.</w:t>
       </w:r>
       <w:r>
         <w:t xml:space="preserve"> </w:t>
       </w:r>
       <w:r>
-        <w:t>The</w:t>
-      </w:r>
-      <w:r>
-        <w:t>y</w:t>
-      </w:r>
-      <w:r>
-        <w:t xml:space="preserve"> can</w:t>
-      </w:r>
-      <w:r>
-        <w:t xml:space="preserve"> also</w:t>
-      </w:r>
-      <w:r>
-        <w:t xml:space="preserve"> expect to see the formal charge on each atom if it is not neutral.</w:t>
+        <w:t>Translating simply changes the coordinates of the group of spheres and cylinders.</w:t>
       </w:r>
       <w:r>
         <w:t xml:space="preserve"> </w:t>
       </w:r>
-      <w:r>
-        <w:t xml:space="preserve">The </w:t>
-      </w:r>
-      <w:r>
-        <w:t xml:space="preserve">atoms are distinguishable one from the other, for instance </w:t>
-      </w:r>
-      <w:r>
-        <w:t xml:space="preserve">hydrogen atoms </w:t>
-      </w:r>
-      <w:r>
-        <w:t xml:space="preserve">as seen in the </w:t>
-      </w:r>
-      <w:r>
-        <w:t>group</w:t>
-      </w:r>
-      <w:r>
-        <w:t xml:space="preserve"> </w:t>
-      </w:r>
-      <w:r>
-        <w:t>are</w:t>
-      </w:r>
-      <w:r>
-        <w:t xml:space="preserve"> of a light</w:t>
-      </w:r>
-      <w:r>
-        <w:t xml:space="preserve">er </w:t>
-      </w:r>
-      <w:r>
-        <w:t>color</w:t>
-      </w:r>
-      <w:r>
-        <w:t xml:space="preserve"> and of a smaller size.</w:t>
-      </w:r>
-      <w:r>
-        <w:t xml:space="preserve"> </w:t>
-      </w:r>
-      <w:r>
-        <w:t xml:space="preserve">The user </w:t>
-      </w:r>
-      <w:r>
-        <w:t xml:space="preserve">can also </w:t>
-      </w:r>
-      <w:r>
-        <w:t>see</w:t>
-      </w:r>
-      <w:r>
-        <w:t xml:space="preserve"> its symbol by hovering over it.</w:t>
-      </w:r>
+    </w:p>
+    <w:p>
+      <w:pPr>
+        <w:pStyle w:val="Heading2"/>
+      </w:pPr>
+      <w:bookmarkStart w:id="43" w:name="_Toc38010666"/>
+      <w:r>
+        <w:lastRenderedPageBreak/>
+        <w:t>Screenshots</w:t>
+      </w:r>
+      <w:bookmarkEnd w:id="43"/>
     </w:p>
     <w:p>
       <w:pPr>
         <w:pStyle w:val="Heading3"/>
       </w:pPr>
-      <w:bookmarkStart w:id="43" w:name="_Toc38010665"/>
-      <w:r>
-        <w:t>Technical Description</w:t>
-      </w:r>
-      <w:bookmarkEnd w:id="43"/>
+      <w:bookmarkStart w:id="44" w:name="_Toc38010667"/>
+      <w:r>
+        <w:t>Summary</w:t>
+      </w:r>
+      <w:bookmarkEnd w:id="44"/>
     </w:p>
     <w:p>
       <w:pPr>
         <w:ind w:left="720"/>
       </w:pPr>
       <w:r>
-        <w:t>The molecular representation of the compound is created with a set of spheres to represent the atoms, and cylinders to represent the bonds.</w:t>
-      </w:r>
-      <w:r>
-        <w:t xml:space="preserve"> The Three-Dimensional representation is generated from a specific solution given by the algorithm. It takes the solution and recursively places the atoms in their respective location. Loops within the molecule are handled first and hence are generally in the center. </w:t>
-      </w:r>
-      <w:r>
-        <w:t>The user can rotate the 3D compound, this is done by rotating the axis itself on which the whole compound is reliant.</w:t>
-      </w:r>
-      <w:r>
-        <w:t xml:space="preserve"> </w:t>
-      </w:r>
-      <w:r>
-        <w:t>Translating simply changes the coordinates of the group of spheres and cylinders.</w:t>
-      </w:r>
-      <w:r>
-        <w:t xml:space="preserve"> </w:t>
-      </w:r>
-    </w:p>
-    <w:p>
-      <w:pPr>
-        <w:pStyle w:val="Heading2"/>
-      </w:pPr>
-      <w:bookmarkStart w:id="44" w:name="_Toc38010666"/>
-      <w:r>
-        <w:t>Screenshots</w:t>
-      </w:r>
-      <w:bookmarkEnd w:id="44"/>
+        <w:t>The screenshots allow the user to export the models as an image to insert in another document easily or simply to have as a PNG.</w:t>
+      </w:r>
     </w:p>
     <w:p>
       <w:pPr>
         <w:pStyle w:val="Heading3"/>
       </w:pPr>
-      <w:bookmarkStart w:id="45" w:name="_Toc38010667"/>
-      <w:r>
-        <w:t>Summary</w:t>
+      <w:bookmarkStart w:id="45" w:name="_Toc38010668"/>
+      <w:r>
+        <w:t>How to use</w:t>
       </w:r>
       <w:bookmarkEnd w:id="45"/>
-    </w:p>
-    <w:p>
-      <w:pPr>
-        <w:ind w:left="720"/>
-      </w:pPr>
-      <w:r>
-        <w:t>The screenshots allow the user to export the models as an image to insert in another document easily or simply to have as a PNG.</w:t>
-      </w:r>
-    </w:p>
-    <w:p>
-      <w:pPr>
-        <w:pStyle w:val="Heading3"/>
-      </w:pPr>
-      <w:bookmarkStart w:id="46" w:name="_Toc38010668"/>
-      <w:r>
-        <w:t>How to use</w:t>
-      </w:r>
-      <w:bookmarkEnd w:id="46"/>
     </w:p>
     <w:p>
       <w:pPr>
@@ -7853,12 +7925,11 @@
       <w:pPr>
         <w:pStyle w:val="Heading3"/>
       </w:pPr>
-      <w:bookmarkStart w:id="47" w:name="_Toc38010669"/>
-      <w:r>
-        <w:lastRenderedPageBreak/>
+      <w:bookmarkStart w:id="46" w:name="_Toc38010669"/>
+      <w:r>
         <w:t>What to expect</w:t>
       </w:r>
-      <w:bookmarkEnd w:id="47"/>
+      <w:bookmarkEnd w:id="46"/>
     </w:p>
     <w:p>
       <w:pPr>
@@ -7899,66 +7970,66 @@
       <w:pPr>
         <w:pStyle w:val="Heading3"/>
       </w:pPr>
-      <w:bookmarkStart w:id="48" w:name="_Toc38010670"/>
+      <w:bookmarkStart w:id="47" w:name="_Toc38010670"/>
       <w:r>
         <w:t>Technical Description</w:t>
       </w:r>
+      <w:bookmarkEnd w:id="47"/>
+    </w:p>
+    <w:p>
+      <w:pPr>
+        <w:ind w:left="720"/>
+      </w:pPr>
+      <w:r>
+        <w:t xml:space="preserve">This feature uses a simple built-in framework that takes the screen and re-renders it </w:t>
+      </w:r>
+      <w:r>
+        <w:t>as a PNG image.</w:t>
+      </w:r>
+    </w:p>
+    <w:p>
+      <w:pPr>
+        <w:pStyle w:val="Heading2"/>
+      </w:pPr>
+      <w:bookmarkStart w:id="48" w:name="_Toc38010671"/>
+      <w:r>
+        <w:t>Saving</w:t>
+      </w:r>
+      <w:r>
+        <w:t>/Loading</w:t>
+      </w:r>
+      <w:r>
+        <w:t xml:space="preserve"> Molecules</w:t>
+      </w:r>
       <w:bookmarkEnd w:id="48"/>
     </w:p>
     <w:p>
       <w:pPr>
+        <w:pStyle w:val="Heading3"/>
+      </w:pPr>
+      <w:bookmarkStart w:id="49" w:name="_Toc38010672"/>
+      <w:r>
+        <w:t>Summary</w:t>
+      </w:r>
+      <w:bookmarkEnd w:id="49"/>
+    </w:p>
+    <w:p>
+      <w:pPr>
         <w:ind w:left="720"/>
       </w:pPr>
       <w:r>
-        <w:t xml:space="preserve">This feature uses a simple built-in framework that takes the screen and re-renders it </w:t>
-      </w:r>
-      <w:r>
-        <w:t>as a PNG image.</w:t>
-      </w:r>
-    </w:p>
-    <w:p>
-      <w:pPr>
-        <w:pStyle w:val="Heading2"/>
-      </w:pPr>
-      <w:bookmarkStart w:id="49" w:name="_Toc38010671"/>
-      <w:r>
-        <w:t>Saving</w:t>
-      </w:r>
-      <w:r>
-        <w:t>/Loading</w:t>
-      </w:r>
-      <w:r>
-        <w:t xml:space="preserve"> Molecules</w:t>
-      </w:r>
-      <w:bookmarkEnd w:id="49"/>
+        <w:t>This feature allows the user to save a specific solution found so that it can be loaded at any other moment in the Selection page, thus saving a lot of time.</w:t>
+      </w:r>
     </w:p>
     <w:p>
       <w:pPr>
         <w:pStyle w:val="Heading3"/>
       </w:pPr>
-      <w:bookmarkStart w:id="50" w:name="_Toc38010672"/>
-      <w:r>
-        <w:t>Summary</w:t>
+      <w:bookmarkStart w:id="50" w:name="_Toc38010673"/>
+      <w:r>
+        <w:t>How to use</w:t>
       </w:r>
       <w:bookmarkEnd w:id="50"/>
-    </w:p>
-    <w:p>
-      <w:pPr>
-        <w:ind w:left="720"/>
-      </w:pPr>
-      <w:r>
-        <w:t>This feature allows the user to save a specific solution found so that it can be loaded at any other moment in the Selection page, thus saving a lot of time.</w:t>
-      </w:r>
-    </w:p>
-    <w:p>
-      <w:pPr>
-        <w:pStyle w:val="Heading3"/>
-      </w:pPr>
-      <w:bookmarkStart w:id="51" w:name="_Toc38010673"/>
-      <w:r>
-        <w:t>How to use</w:t>
-      </w:r>
-      <w:bookmarkEnd w:id="51"/>
     </w:p>
     <w:p>
       <w:pPr>
@@ -8016,11 +8087,11 @@
       <w:pPr>
         <w:pStyle w:val="Heading3"/>
       </w:pPr>
-      <w:bookmarkStart w:id="52" w:name="_Toc38010674"/>
+      <w:bookmarkStart w:id="51" w:name="_Toc38010674"/>
       <w:r>
         <w:t>What to expect</w:t>
       </w:r>
-      <w:bookmarkEnd w:id="52"/>
+      <w:bookmarkEnd w:id="51"/>
     </w:p>
     <w:p>
       <w:pPr>
@@ -8045,7 +8116,16 @@
         <w:t>molecule</w:t>
       </w:r>
       <w:r>
-        <w:t xml:space="preserve"> file. This file is a type used specifically for this application and will not work with other applications. When loading the file, the application will load it as if it came directly from the algorithm itself, but must faster due to </w:t>
+        <w:t xml:space="preserve"> file. This file is a type used specifically for this application and will not work with other applications. When loading the file, the application will load it as if it came directly from the algorithm itself, but </w:t>
+      </w:r>
+      <w:r>
+        <w:t>much</w:t>
+      </w:r>
+      <w:r>
+        <w:t xml:space="preserve"> </w:t>
+      </w:r>
+      <w:r>
+        <w:t xml:space="preserve">faster due to </w:t>
       </w:r>
       <w:r>
         <w:t>not having to calculate the solutions. It will similarly load the Results page, as if it were a normal input.</w:t>
@@ -8055,58 +8135,58 @@
       <w:pPr>
         <w:pStyle w:val="Heading3"/>
       </w:pPr>
-      <w:bookmarkStart w:id="53" w:name="_Toc38010675"/>
-      <w:r>
+      <w:bookmarkStart w:id="52" w:name="_Toc38010675"/>
+      <w:r>
+        <w:lastRenderedPageBreak/>
         <w:t>Technical Description</w:t>
       </w:r>
+      <w:bookmarkEnd w:id="52"/>
+    </w:p>
+    <w:p>
+      <w:pPr>
+        <w:ind w:left="720"/>
+      </w:pPr>
+      <w:r>
+        <w:t>The file is saved using the same interface used for the communication between the application and the algorithm. This allows for the difference between loading a file and using the algorithm to be minimal. The application then has no difficulty reading from the file efficiently.</w:t>
+      </w:r>
+    </w:p>
+    <w:p>
+      <w:pPr>
+        <w:pStyle w:val="Heading2"/>
+      </w:pPr>
+      <w:bookmarkStart w:id="53" w:name="_Toc38010676"/>
+      <w:r>
+        <w:t>Settings</w:t>
+      </w:r>
       <w:bookmarkEnd w:id="53"/>
     </w:p>
     <w:p>
       <w:pPr>
+        <w:pStyle w:val="Heading3"/>
+      </w:pPr>
+      <w:bookmarkStart w:id="54" w:name="_Toc38010677"/>
+      <w:r>
+        <w:t>Summary</w:t>
+      </w:r>
+      <w:bookmarkEnd w:id="54"/>
+    </w:p>
+    <w:p>
+      <w:pPr>
         <w:ind w:left="720"/>
       </w:pPr>
       <w:r>
-        <w:t>The file is saved using the same interface used for the communication between the application and the algorithm. This allows for the difference between loading a file and using the algorithm to be minimal. The application then has no difficulty reading from the file efficiently.</w:t>
-      </w:r>
-    </w:p>
-    <w:p>
-      <w:pPr>
-        <w:pStyle w:val="Heading2"/>
-      </w:pPr>
-      <w:bookmarkStart w:id="54" w:name="_Toc38010676"/>
-      <w:r>
-        <w:t>Settings</w:t>
-      </w:r>
-      <w:bookmarkEnd w:id="54"/>
+        <w:t>This feature allows the user to select the level of detail the algorithm can go to, thus allowing the exclusion of unwanted possibilities.</w:t>
+      </w:r>
     </w:p>
     <w:p>
       <w:pPr>
         <w:pStyle w:val="Heading3"/>
       </w:pPr>
-      <w:bookmarkStart w:id="55" w:name="_Toc38010677"/>
-      <w:r>
-        <w:t>Summary</w:t>
+      <w:bookmarkStart w:id="55" w:name="_Toc38010678"/>
+      <w:r>
+        <w:t>How to use</w:t>
       </w:r>
       <w:bookmarkEnd w:id="55"/>
-    </w:p>
-    <w:p>
-      <w:pPr>
-        <w:ind w:left="720"/>
-      </w:pPr>
-      <w:r>
-        <w:t>This feature allows the user to select the level of detail the algorithm can go to, thus allowing the exclusion of unwanted possibilities.</w:t>
-      </w:r>
-    </w:p>
-    <w:p>
-      <w:pPr>
-        <w:pStyle w:val="Heading3"/>
-      </w:pPr>
-      <w:bookmarkStart w:id="56" w:name="_Toc38010678"/>
-      <w:r>
-        <w:lastRenderedPageBreak/>
-        <w:t>How to use</w:t>
-      </w:r>
-      <w:bookmarkEnd w:id="56"/>
     </w:p>
     <w:p>
       <w:pPr>
@@ -8138,11 +8218,11 @@
       <w:pPr>
         <w:pStyle w:val="Heading3"/>
       </w:pPr>
-      <w:bookmarkStart w:id="57" w:name="_Toc38010679"/>
+      <w:bookmarkStart w:id="56" w:name="_Toc38010679"/>
       <w:r>
         <w:t>What to expect</w:t>
       </w:r>
-      <w:bookmarkEnd w:id="57"/>
+      <w:bookmarkEnd w:id="56"/>
     </w:p>
     <w:p>
       <w:pPr>
@@ -8165,57 +8245,69 @@
       <w:pPr>
         <w:pStyle w:val="Heading3"/>
       </w:pPr>
-      <w:bookmarkStart w:id="58" w:name="_Toc38010680"/>
+      <w:bookmarkStart w:id="57" w:name="_Toc38010680"/>
       <w:r>
         <w:t>Technical Description</w:t>
       </w:r>
+      <w:bookmarkEnd w:id="57"/>
+    </w:p>
+    <w:p>
+      <w:pPr>
+        <w:ind w:left="720"/>
+      </w:pPr>
+      <w:r>
+        <w:t>The settings can save a lot of computation for the algorithm by setting a limit in the search. The application, if the setting is not at its default, it will communicate with the algorithm to tell it the desired settings.</w:t>
+      </w:r>
+    </w:p>
+    <w:p>
+      <w:pPr>
+        <w:pStyle w:val="Heading2"/>
+      </w:pPr>
+      <w:bookmarkStart w:id="58" w:name="_Toc38010681"/>
+      <w:r>
+        <w:t>Manual Mode</w:t>
+      </w:r>
       <w:bookmarkEnd w:id="58"/>
     </w:p>
     <w:p>
       <w:pPr>
+        <w:pStyle w:val="Heading3"/>
+      </w:pPr>
+      <w:bookmarkStart w:id="59" w:name="_Toc38010682"/>
+      <w:r>
+        <w:t>Summary</w:t>
+      </w:r>
+      <w:bookmarkEnd w:id="59"/>
+    </w:p>
+    <w:p>
+      <w:pPr>
         <w:ind w:left="720"/>
       </w:pPr>
       <w:r>
-        <w:t>The settings can save a lot of computation for the algorithm by setting a limit in the search. The application, if the setting is not at its default, it will communicate with the algorithm to tell it the desired settings.</w:t>
-      </w:r>
-    </w:p>
-    <w:p>
-      <w:pPr>
-        <w:pStyle w:val="Heading2"/>
-      </w:pPr>
-      <w:bookmarkStart w:id="59" w:name="_Toc38010681"/>
-      <w:r>
-        <w:t>Manual Mode</w:t>
-      </w:r>
-      <w:bookmarkEnd w:id="59"/>
+        <w:t xml:space="preserve">Manual mode allows the user to quickly input </w:t>
+      </w:r>
+      <w:r>
+        <w:t xml:space="preserve">and </w:t>
+      </w:r>
+      <w:r>
+        <w:t>load</w:t>
+      </w:r>
+      <w:r>
+        <w:t xml:space="preserve"> </w:t>
+      </w:r>
+      <w:r>
+        <w:t>a specific solution.</w:t>
+      </w:r>
     </w:p>
     <w:p>
       <w:pPr>
         <w:pStyle w:val="Heading3"/>
       </w:pPr>
-      <w:bookmarkStart w:id="60" w:name="_Toc38010682"/>
-      <w:r>
-        <w:t>Summary</w:t>
+      <w:bookmarkStart w:id="60" w:name="_Toc38010683"/>
+      <w:r>
+        <w:t>How to use</w:t>
       </w:r>
       <w:bookmarkEnd w:id="60"/>
-    </w:p>
-    <w:p>
-      <w:pPr>
-        <w:ind w:left="720"/>
-      </w:pPr>
-      <w:r>
-        <w:t>Manual mode allows the user to quickly input a specific solution.</w:t>
-      </w:r>
-    </w:p>
-    <w:p>
-      <w:pPr>
-        <w:pStyle w:val="Heading3"/>
-      </w:pPr>
-      <w:bookmarkStart w:id="61" w:name="_Toc38010683"/>
-      <w:r>
-        <w:t>How to use</w:t>
-      </w:r>
-      <w:bookmarkEnd w:id="61"/>
     </w:p>
     <w:p>
       <w:pPr>
@@ -8251,15 +8343,7 @@
         <w:t>To input the solution, the user must first enter the number of atoms at the top, pressing enter or pressing the button. Afterwards, on the first line, the user must input the symbo</w:t>
       </w:r>
       <w:r>
-        <w:t xml:space="preserve">ls (e.g. C, O, </w:t>
-      </w:r>
-      <w:proofErr w:type="gramStart"/>
-      <w:r>
-        <w:t>Na</w:t>
-      </w:r>
-      <w:proofErr w:type="gramEnd"/>
-      <w:r>
-        <w:t xml:space="preserve">) of the atoms. They should see the same atoms appear in the same column. Then at the intersection of the elements that have a bond between them, the user should enter the degree of the bond (1 for single, 2 for double, etc.). Once they are done, on the last line, they should enter, </w:t>
+        <w:t xml:space="preserve">ls (e.g. C, O, Na) of the atoms. They should see the same atoms appear in the same column. Then at the intersection of the elements that have a bond between them, the user should enter the degree of the bond (1 for single, 2 for double, etc.). Once they are done, on the last line, they should enter, </w:t>
       </w:r>
       <w:r>
         <w:rPr>
@@ -8275,51 +8359,60 @@
       <w:pPr>
         <w:pStyle w:val="Heading3"/>
       </w:pPr>
-      <w:bookmarkStart w:id="62" w:name="_Toc38010684"/>
-      <w:r>
+      <w:bookmarkStart w:id="61" w:name="_Toc38010684"/>
+      <w:r>
+        <w:lastRenderedPageBreak/>
         <w:t>What to expect</w:t>
       </w:r>
+      <w:bookmarkEnd w:id="61"/>
+    </w:p>
+    <w:p>
+      <w:pPr>
+        <w:ind w:left="720"/>
+      </w:pPr>
+      <w:r>
+        <w:t>After inputting the solution, the application will treat it as if it were a solution straight from the algorithm, and produce a Three-Dimensional model along with the Lewis Structure. As with any other solution the application displays, it can also be save</w:t>
+      </w:r>
+      <w:r>
+        <w:t>d</w:t>
+      </w:r>
+      <w:r>
+        <w:t xml:space="preserve"> by the user.</w:t>
+      </w:r>
+    </w:p>
+    <w:p>
+      <w:pPr>
+        <w:pStyle w:val="Heading3"/>
+      </w:pPr>
+      <w:bookmarkStart w:id="62" w:name="_Toc38010685"/>
+      <w:r>
+        <w:t>Technical Description</w:t>
+      </w:r>
       <w:bookmarkEnd w:id="62"/>
     </w:p>
     <w:p>
       <w:pPr>
-        <w:ind w:left="720"/>
-      </w:pPr>
-      <w:r>
-        <w:t>After inputting the solution, the application will treat it as if it were a solution straight from the algorithm, and produce a Three-Dimensional model along with the Lewis Structure. As with any other solution the application displays, it can also be save by the user in the same way as the other solutions.</w:t>
-      </w:r>
-    </w:p>
-    <w:p>
-      <w:pPr>
-        <w:pStyle w:val="Heading3"/>
-      </w:pPr>
-      <w:bookmarkStart w:id="63" w:name="_Toc38010685"/>
-      <w:r>
-        <w:t>Technical Description</w:t>
+        <w:ind w:left="432"/>
+      </w:pPr>
+      <w:r>
+        <w:t xml:space="preserve">All the information inputted is a very </w:t>
+      </w:r>
+      <w:r>
+        <w:t>basic</w:t>
+      </w:r>
+      <w:r>
+        <w:t xml:space="preserve"> way of the user setting all the fields the algorithm would generally automatically generate. This input is then translated into the interface the application is used to dealing with allowing it to load the solution as if it came directly from the algorithm itself.</w:t>
+      </w:r>
+    </w:p>
+    <w:p>
+      <w:pPr>
+        <w:pStyle w:val="Heading1"/>
+      </w:pPr>
+      <w:bookmarkStart w:id="63" w:name="_Toc38010686"/>
+      <w:r>
+        <w:t>Shortcuts</w:t>
       </w:r>
       <w:bookmarkEnd w:id="63"/>
-    </w:p>
-    <w:p>
-      <w:pPr>
-        <w:ind w:left="432"/>
-      </w:pPr>
-      <w:r>
-        <w:t xml:space="preserve">All the information inputted is a very rudimentary way of the user setting all the fields the algorithm would generally automatically generate. This input is then translated into the interface the </w:t>
-      </w:r>
-      <w:r>
-        <w:lastRenderedPageBreak/>
-        <w:t>application is used to dealing with allowing it to load the solution as if it came directly from the algorithm itself.</w:t>
-      </w:r>
-    </w:p>
-    <w:p>
-      <w:pPr>
-        <w:pStyle w:val="Heading1"/>
-      </w:pPr>
-      <w:bookmarkStart w:id="64" w:name="_Toc38010686"/>
-      <w:r>
-        <w:t>Shortcuts</w:t>
-      </w:r>
-      <w:bookmarkEnd w:id="64"/>
     </w:p>
     <w:p>
       <w:pPr>
@@ -8373,80 +8466,8 @@
     </w:p>
     <w:p>
       <w:pPr>
-        <w:pStyle w:val="Heading1"/>
-      </w:pPr>
-      <w:bookmarkStart w:id="65" w:name="_Toc38010687"/>
-      <w:r>
-        <w:lastRenderedPageBreak/>
-        <w:t>Appendix</w:t>
-      </w:r>
-      <w:bookmarkEnd w:id="65"/>
-    </w:p>
-    <w:p>
-      <w:pPr>
-        <w:pStyle w:val="Heading2"/>
-      </w:pPr>
-      <w:bookmarkStart w:id="66" w:name="_Toc38010688"/>
-      <w:r>
-        <w:t>Structures</w:t>
-      </w:r>
-      <w:bookmarkEnd w:id="66"/>
-      <w:r>
-        <w:t xml:space="preserve"> </w:t>
-      </w:r>
-    </w:p>
-    <w:p>
-      <w:pPr>
         <w:ind w:left="720"/>
       </w:pPr>
-      <w:r>
-        <w:t>The structures are represented using adjacency matrices to easily list all which element bonds with which and how many bonds it is (whether single, double, triple, etc.). This allows for an efficient transfer of information and allows for a lot of information to be stored in that same matrix.</w:t>
-      </w:r>
-    </w:p>
-    <w:p>
-      <w:pPr>
-        <w:pStyle w:val="Heading2"/>
-      </w:pPr>
-      <w:bookmarkStart w:id="67" w:name="_Toc38010689"/>
-      <w:r>
-        <w:t>Sorting</w:t>
-      </w:r>
-      <w:bookmarkEnd w:id="67"/>
-    </w:p>
-    <w:p>
-      <w:pPr>
-        <w:ind w:left="720"/>
-      </w:pPr>
-      <w:r>
-        <w:t xml:space="preserve">The sorting is done using a bubble sort algorithm, but to use it, we need to have values for each of the atomic elements. Luckily, each of them </w:t>
-      </w:r>
-      <w:r>
-        <w:t>has</w:t>
-      </w:r>
-      <w:r>
-        <w:t xml:space="preserve"> an atomic number, which is basically the way they’re ordered from lowest, to highest atomic mass.</w:t>
-      </w:r>
-      <w:r>
-        <w:t xml:space="preserve"> To use the bubble sorting algorithm, first we convert them to their corresponding atomic numbers by accessing our CSV data, sort them, and turn them back into their symbolic representation. </w:t>
-      </w:r>
-    </w:p>
-    <w:p>
-      <w:pPr>
-        <w:pStyle w:val="Heading2"/>
-      </w:pPr>
-      <w:bookmarkStart w:id="68" w:name="_Toc38010690"/>
-      <w:r>
-        <w:t>Displaying</w:t>
-      </w:r>
-      <w:bookmarkEnd w:id="68"/>
-    </w:p>
-    <w:p>
-      <w:pPr>
-        <w:ind w:left="720"/>
-      </w:pPr>
-      <w:r>
-        <w:t>The displaying of the solution was split into two very similar parts, the Lewis Structure and the Three-Dimensional model. Both of them use a recursive call to get the locations of all the atoms connected to one and branches out from there. Since this could lead to potential infinite calls if there is a loop in the molecule, the algorithm also detects loops and gives that information to the application, which then handles the loop part first, and then proceeds to recursively call everything that is connected to that loop.</w:t>
-      </w:r>
     </w:p>
     <w:sectPr>
       <w:headerReference w:type="default" r:id="rId10"/>
@@ -8461,7 +8482,7 @@
 </file>
 
 <file path=word/endnotes.xml><?xml version="1.0" encoding="utf-8"?>
-<w:endnotes xmlns:wpc="http://schemas.microsoft.com/office/word/2010/wordprocessingCanvas" xmlns:mc="http://schemas.openxmlformats.org/markup-compatibility/2006" xmlns:o="urn:schemas-microsoft-com:office:office" xmlns:r="http://schemas.openxmlformats.org/officeDocument/2006/relationships" xmlns:m="http://schemas.openxmlformats.org/officeDocument/2006/math" xmlns:v="urn:schemas-microsoft-com:vml" xmlns:wp14="http://schemas.microsoft.com/office/word/2010/wordprocessingDrawing" xmlns:wp="http://schemas.openxmlformats.org/drawingml/2006/wordprocessingDrawing" xmlns:w10="urn:schemas-microsoft-com:office:word" xmlns:w="http://schemas.openxmlformats.org/wordprocessingml/2006/main" xmlns:w14="http://schemas.microsoft.com/office/word/2010/wordml" xmlns:w15="http://schemas.microsoft.com/office/word/2012/wordml" xmlns:wpg="http://schemas.microsoft.com/office/word/2010/wordprocessingGroup" xmlns:wpi="http://schemas.microsoft.com/office/word/2010/wordprocessingInk" xmlns:wne="http://schemas.microsoft.com/office/word/2006/wordml" xmlns:wps="http://schemas.microsoft.com/office/word/2010/wordprocessingShape" mc:Ignorable="w14 w15 wp14">
+<w:endnotes xmlns:wpc="http://schemas.microsoft.com/office/word/2010/wordprocessingCanvas" xmlns:cx="http://schemas.microsoft.com/office/drawing/2014/chartex" xmlns:cx1="http://schemas.microsoft.com/office/drawing/2015/9/8/chartex" xmlns:cx2="http://schemas.microsoft.com/office/drawing/2015/10/21/chartex" xmlns:cx3="http://schemas.microsoft.com/office/drawing/2016/5/9/chartex" xmlns:cx4="http://schemas.microsoft.com/office/drawing/2016/5/10/chartex" xmlns:cx5="http://schemas.microsoft.com/office/drawing/2016/5/11/chartex" xmlns:cx6="http://schemas.microsoft.com/office/drawing/2016/5/12/chartex" xmlns:cx7="http://schemas.microsoft.com/office/drawing/2016/5/13/chartex" xmlns:cx8="http://schemas.microsoft.com/office/drawing/2016/5/14/chartex" xmlns:mc="http://schemas.openxmlformats.org/markup-compatibility/2006" xmlns:aink="http://schemas.microsoft.com/office/drawing/2016/ink" xmlns:am3d="http://schemas.microsoft.com/office/drawing/2017/model3d" xmlns:o="urn:schemas-microsoft-com:office:office" xmlns:r="http://schemas.openxmlformats.org/officeDocument/2006/relationships" xmlns:m="http://schemas.openxmlformats.org/officeDocument/2006/math" xmlns:v="urn:schemas-microsoft-com:vml" xmlns:wp14="http://schemas.microsoft.com/office/word/2010/wordprocessingDrawing" xmlns:wp="http://schemas.openxmlformats.org/drawingml/2006/wordprocessingDrawing" xmlns:w10="urn:schemas-microsoft-com:office:word" xmlns:w="http://schemas.openxmlformats.org/wordprocessingml/2006/main" xmlns:w14="http://schemas.microsoft.com/office/word/2010/wordml" xmlns:w15="http://schemas.microsoft.com/office/word/2012/wordml" xmlns:w16cid="http://schemas.microsoft.com/office/word/2016/wordml/cid" xmlns:w16se="http://schemas.microsoft.com/office/word/2015/wordml/symex" xmlns:wpg="http://schemas.microsoft.com/office/word/2010/wordprocessingGroup" xmlns:wpi="http://schemas.microsoft.com/office/word/2010/wordprocessingInk" xmlns:wne="http://schemas.microsoft.com/office/word/2006/wordml" xmlns:wps="http://schemas.microsoft.com/office/word/2010/wordprocessingShape" mc:Ignorable="w14 w15 w16se w16cid wp14">
   <w:endnote w:type="separator" w:id="-1">
     <w:p>
       <w:pPr>
@@ -8486,7 +8507,7 @@
 </file>
 
 <file path=word/footnotes.xml><?xml version="1.0" encoding="utf-8"?>
-<w:footnotes xmlns:wpc="http://schemas.microsoft.com/office/word/2010/wordprocessingCanvas" xmlns:mc="http://schemas.openxmlformats.org/markup-compatibility/2006" xmlns:o="urn:schemas-microsoft-com:office:office" xmlns:r="http://schemas.openxmlformats.org/officeDocument/2006/relationships" xmlns:m="http://schemas.openxmlformats.org/officeDocument/2006/math" xmlns:v="urn:schemas-microsoft-com:vml" xmlns:wp14="http://schemas.microsoft.com/office/word/2010/wordprocessingDrawing" xmlns:wp="http://schemas.openxmlformats.org/drawingml/2006/wordprocessingDrawing" xmlns:w10="urn:schemas-microsoft-com:office:word" xmlns:w="http://schemas.openxmlformats.org/wordprocessingml/2006/main" xmlns:w14="http://schemas.microsoft.com/office/word/2010/wordml" xmlns:w15="http://schemas.microsoft.com/office/word/2012/wordml" xmlns:wpg="http://schemas.microsoft.com/office/word/2010/wordprocessingGroup" xmlns:wpi="http://schemas.microsoft.com/office/word/2010/wordprocessingInk" xmlns:wne="http://schemas.microsoft.com/office/word/2006/wordml" xmlns:wps="http://schemas.microsoft.com/office/word/2010/wordprocessingShape" mc:Ignorable="w14 w15 wp14">
+<w:footnotes xmlns:wpc="http://schemas.microsoft.com/office/word/2010/wordprocessingCanvas" xmlns:cx="http://schemas.microsoft.com/office/drawing/2014/chartex" xmlns:cx1="http://schemas.microsoft.com/office/drawing/2015/9/8/chartex" xmlns:cx2="http://schemas.microsoft.com/office/drawing/2015/10/21/chartex" xmlns:cx3="http://schemas.microsoft.com/office/drawing/2016/5/9/chartex" xmlns:cx4="http://schemas.microsoft.com/office/drawing/2016/5/10/chartex" xmlns:cx5="http://schemas.microsoft.com/office/drawing/2016/5/11/chartex" xmlns:cx6="http://schemas.microsoft.com/office/drawing/2016/5/12/chartex" xmlns:cx7="http://schemas.microsoft.com/office/drawing/2016/5/13/chartex" xmlns:cx8="http://schemas.microsoft.com/office/drawing/2016/5/14/chartex" xmlns:mc="http://schemas.openxmlformats.org/markup-compatibility/2006" xmlns:aink="http://schemas.microsoft.com/office/drawing/2016/ink" xmlns:am3d="http://schemas.microsoft.com/office/drawing/2017/model3d" xmlns:o="urn:schemas-microsoft-com:office:office" xmlns:r="http://schemas.openxmlformats.org/officeDocument/2006/relationships" xmlns:m="http://schemas.openxmlformats.org/officeDocument/2006/math" xmlns:v="urn:schemas-microsoft-com:vml" xmlns:wp14="http://schemas.microsoft.com/office/word/2010/wordprocessingDrawing" xmlns:wp="http://schemas.openxmlformats.org/drawingml/2006/wordprocessingDrawing" xmlns:w10="urn:schemas-microsoft-com:office:word" xmlns:w="http://schemas.openxmlformats.org/wordprocessingml/2006/main" xmlns:w14="http://schemas.microsoft.com/office/word/2010/wordml" xmlns:w15="http://schemas.microsoft.com/office/word/2012/wordml" xmlns:w16cid="http://schemas.microsoft.com/office/word/2016/wordml/cid" xmlns:w16se="http://schemas.microsoft.com/office/word/2015/wordml/symex" xmlns:wpg="http://schemas.microsoft.com/office/word/2010/wordprocessingGroup" xmlns:wpi="http://schemas.microsoft.com/office/word/2010/wordprocessingInk" xmlns:wne="http://schemas.microsoft.com/office/word/2006/wordml" xmlns:wps="http://schemas.microsoft.com/office/word/2010/wordprocessingShape" mc:Ignorable="w14 w15 w16se w16cid wp14">
   <w:footnote w:type="separator" w:id="-1">
     <w:p>
       <w:pPr>
@@ -8511,7 +8532,7 @@
 </file>
 
 <file path=word/header1.xml><?xml version="1.0" encoding="utf-8"?>
-<w:hdr xmlns:wpc="http://schemas.microsoft.com/office/word/2010/wordprocessingCanvas" xmlns:mc="http://schemas.openxmlformats.org/markup-compatibility/2006" xmlns:o="urn:schemas-microsoft-com:office:office" xmlns:r="http://schemas.openxmlformats.org/officeDocument/2006/relationships" xmlns:m="http://schemas.openxmlformats.org/officeDocument/2006/math" xmlns:v="urn:schemas-microsoft-com:vml" xmlns:wp14="http://schemas.microsoft.com/office/word/2010/wordprocessingDrawing" xmlns:wp="http://schemas.openxmlformats.org/drawingml/2006/wordprocessingDrawing" xmlns:w10="urn:schemas-microsoft-com:office:word" xmlns:w="http://schemas.openxmlformats.org/wordprocessingml/2006/main" xmlns:w14="http://schemas.microsoft.com/office/word/2010/wordml" xmlns:w15="http://schemas.microsoft.com/office/word/2012/wordml" xmlns:wpg="http://schemas.microsoft.com/office/word/2010/wordprocessingGroup" xmlns:wpi="http://schemas.microsoft.com/office/word/2010/wordprocessingInk" xmlns:wne="http://schemas.microsoft.com/office/word/2006/wordml" xmlns:wps="http://schemas.microsoft.com/office/word/2010/wordprocessingShape" mc:Ignorable="w14 w15 wp14">
+<w:hdr xmlns:wpc="http://schemas.microsoft.com/office/word/2010/wordprocessingCanvas" xmlns:cx="http://schemas.microsoft.com/office/drawing/2014/chartex" xmlns:cx1="http://schemas.microsoft.com/office/drawing/2015/9/8/chartex" xmlns:cx2="http://schemas.microsoft.com/office/drawing/2015/10/21/chartex" xmlns:cx3="http://schemas.microsoft.com/office/drawing/2016/5/9/chartex" xmlns:cx4="http://schemas.microsoft.com/office/drawing/2016/5/10/chartex" xmlns:cx5="http://schemas.microsoft.com/office/drawing/2016/5/11/chartex" xmlns:cx6="http://schemas.microsoft.com/office/drawing/2016/5/12/chartex" xmlns:cx7="http://schemas.microsoft.com/office/drawing/2016/5/13/chartex" xmlns:cx8="http://schemas.microsoft.com/office/drawing/2016/5/14/chartex" xmlns:mc="http://schemas.openxmlformats.org/markup-compatibility/2006" xmlns:aink="http://schemas.microsoft.com/office/drawing/2016/ink" xmlns:am3d="http://schemas.microsoft.com/office/drawing/2017/model3d" xmlns:o="urn:schemas-microsoft-com:office:office" xmlns:r="http://schemas.openxmlformats.org/officeDocument/2006/relationships" xmlns:m="http://schemas.openxmlformats.org/officeDocument/2006/math" xmlns:v="urn:schemas-microsoft-com:vml" xmlns:wp14="http://schemas.microsoft.com/office/word/2010/wordprocessingDrawing" xmlns:wp="http://schemas.openxmlformats.org/drawingml/2006/wordprocessingDrawing" xmlns:w10="urn:schemas-microsoft-com:office:word" xmlns:w="http://schemas.openxmlformats.org/wordprocessingml/2006/main" xmlns:w14="http://schemas.microsoft.com/office/word/2010/wordml" xmlns:w15="http://schemas.microsoft.com/office/word/2012/wordml" xmlns:w16cid="http://schemas.microsoft.com/office/word/2016/wordml/cid" xmlns:w16se="http://schemas.microsoft.com/office/word/2015/wordml/symex" xmlns:wpg="http://schemas.microsoft.com/office/word/2010/wordprocessingGroup" xmlns:wpi="http://schemas.microsoft.com/office/word/2010/wordprocessingInk" xmlns:wne="http://schemas.microsoft.com/office/word/2006/wordml" xmlns:wps="http://schemas.microsoft.com/office/word/2010/wordprocessingShape" mc:Ignorable="w14 w15 w16se w16cid wp14">
   <w:sdt>
     <w:sdtPr>
       <w:rPr>
@@ -8593,7 +8614,7 @@
 </file>
 
 <file path=word/header2.xml><?xml version="1.0" encoding="utf-8"?>
-<w:hdr xmlns:wpc="http://schemas.microsoft.com/office/word/2010/wordprocessingCanvas" xmlns:mc="http://schemas.openxmlformats.org/markup-compatibility/2006" xmlns:o="urn:schemas-microsoft-com:office:office" xmlns:r="http://schemas.openxmlformats.org/officeDocument/2006/relationships" xmlns:m="http://schemas.openxmlformats.org/officeDocument/2006/math" xmlns:v="urn:schemas-microsoft-com:vml" xmlns:wp14="http://schemas.microsoft.com/office/word/2010/wordprocessingDrawing" xmlns:wp="http://schemas.openxmlformats.org/drawingml/2006/wordprocessingDrawing" xmlns:w10="urn:schemas-microsoft-com:office:word" xmlns:w="http://schemas.openxmlformats.org/wordprocessingml/2006/main" xmlns:w14="http://schemas.microsoft.com/office/word/2010/wordml" xmlns:w15="http://schemas.microsoft.com/office/word/2012/wordml" xmlns:wpg="http://schemas.microsoft.com/office/word/2010/wordprocessingGroup" xmlns:wpi="http://schemas.microsoft.com/office/word/2010/wordprocessingInk" xmlns:wne="http://schemas.microsoft.com/office/word/2006/wordml" xmlns:wps="http://schemas.microsoft.com/office/word/2010/wordprocessingShape" mc:Ignorable="w14 w15 wp14">
+<w:hdr xmlns:wpc="http://schemas.microsoft.com/office/word/2010/wordprocessingCanvas" xmlns:cx="http://schemas.microsoft.com/office/drawing/2014/chartex" xmlns:cx1="http://schemas.microsoft.com/office/drawing/2015/9/8/chartex" xmlns:cx2="http://schemas.microsoft.com/office/drawing/2015/10/21/chartex" xmlns:cx3="http://schemas.microsoft.com/office/drawing/2016/5/9/chartex" xmlns:cx4="http://schemas.microsoft.com/office/drawing/2016/5/10/chartex" xmlns:cx5="http://schemas.microsoft.com/office/drawing/2016/5/11/chartex" xmlns:cx6="http://schemas.microsoft.com/office/drawing/2016/5/12/chartex" xmlns:cx7="http://schemas.microsoft.com/office/drawing/2016/5/13/chartex" xmlns:cx8="http://schemas.microsoft.com/office/drawing/2016/5/14/chartex" xmlns:mc="http://schemas.openxmlformats.org/markup-compatibility/2006" xmlns:aink="http://schemas.microsoft.com/office/drawing/2016/ink" xmlns:am3d="http://schemas.microsoft.com/office/drawing/2017/model3d" xmlns:o="urn:schemas-microsoft-com:office:office" xmlns:r="http://schemas.openxmlformats.org/officeDocument/2006/relationships" xmlns:m="http://schemas.openxmlformats.org/officeDocument/2006/math" xmlns:v="urn:schemas-microsoft-com:vml" xmlns:wp14="http://schemas.microsoft.com/office/word/2010/wordprocessingDrawing" xmlns:wp="http://schemas.openxmlformats.org/drawingml/2006/wordprocessingDrawing" xmlns:w10="urn:schemas-microsoft-com:office:word" xmlns:w="http://schemas.openxmlformats.org/wordprocessingml/2006/main" xmlns:w14="http://schemas.microsoft.com/office/word/2010/wordml" xmlns:w15="http://schemas.microsoft.com/office/word/2012/wordml" xmlns:w16cid="http://schemas.microsoft.com/office/word/2016/wordml/cid" xmlns:w16se="http://schemas.microsoft.com/office/word/2015/wordml/symex" xmlns:wpg="http://schemas.microsoft.com/office/word/2010/wordprocessingGroup" xmlns:wpi="http://schemas.microsoft.com/office/word/2010/wordprocessingInk" xmlns:wne="http://schemas.microsoft.com/office/word/2006/wordml" xmlns:wps="http://schemas.microsoft.com/office/word/2010/wordprocessingShape" mc:Ignorable="w14 w15 w16se w16cid wp14">
   <w:sdt>
     <w:sdtPr>
       <w:rPr>
@@ -8675,7 +8696,7 @@
 </file>
 
 <file path=word/numbering.xml><?xml version="1.0" encoding="utf-8"?>
-<w:numbering xmlns:wpc="http://schemas.microsoft.com/office/word/2010/wordprocessingCanvas" xmlns:mc="http://schemas.openxmlformats.org/markup-compatibility/2006" xmlns:o="urn:schemas-microsoft-com:office:office" xmlns:r="http://schemas.openxmlformats.org/officeDocument/2006/relationships" xmlns:m="http://schemas.openxmlformats.org/officeDocument/2006/math" xmlns:v="urn:schemas-microsoft-com:vml" xmlns:wp14="http://schemas.microsoft.com/office/word/2010/wordprocessingDrawing" xmlns:wp="http://schemas.openxmlformats.org/drawingml/2006/wordprocessingDrawing" xmlns:w10="urn:schemas-microsoft-com:office:word" xmlns:w="http://schemas.openxmlformats.org/wordprocessingml/2006/main" xmlns:w14="http://schemas.microsoft.com/office/word/2010/wordml" xmlns:w15="http://schemas.microsoft.com/office/word/2012/wordml" xmlns:wpg="http://schemas.microsoft.com/office/word/2010/wordprocessingGroup" xmlns:wpi="http://schemas.microsoft.com/office/word/2010/wordprocessingInk" xmlns:wne="http://schemas.microsoft.com/office/word/2006/wordml" xmlns:wps="http://schemas.microsoft.com/office/word/2010/wordprocessingShape" mc:Ignorable="w14 w15 wp14">
+<w:numbering xmlns:wpc="http://schemas.microsoft.com/office/word/2010/wordprocessingCanvas" xmlns:cx="http://schemas.microsoft.com/office/drawing/2014/chartex" xmlns:cx1="http://schemas.microsoft.com/office/drawing/2015/9/8/chartex" xmlns:cx2="http://schemas.microsoft.com/office/drawing/2015/10/21/chartex" xmlns:cx3="http://schemas.microsoft.com/office/drawing/2016/5/9/chartex" xmlns:cx4="http://schemas.microsoft.com/office/drawing/2016/5/10/chartex" xmlns:cx5="http://schemas.microsoft.com/office/drawing/2016/5/11/chartex" xmlns:cx6="http://schemas.microsoft.com/office/drawing/2016/5/12/chartex" xmlns:cx7="http://schemas.microsoft.com/office/drawing/2016/5/13/chartex" xmlns:cx8="http://schemas.microsoft.com/office/drawing/2016/5/14/chartex" xmlns:mc="http://schemas.openxmlformats.org/markup-compatibility/2006" xmlns:aink="http://schemas.microsoft.com/office/drawing/2016/ink" xmlns:am3d="http://schemas.microsoft.com/office/drawing/2017/model3d" xmlns:o="urn:schemas-microsoft-com:office:office" xmlns:r="http://schemas.openxmlformats.org/officeDocument/2006/relationships" xmlns:m="http://schemas.openxmlformats.org/officeDocument/2006/math" xmlns:v="urn:schemas-microsoft-com:vml" xmlns:wp14="http://schemas.microsoft.com/office/word/2010/wordprocessingDrawing" xmlns:wp="http://schemas.openxmlformats.org/drawingml/2006/wordprocessingDrawing" xmlns:w10="urn:schemas-microsoft-com:office:word" xmlns:w="http://schemas.openxmlformats.org/wordprocessingml/2006/main" xmlns:w14="http://schemas.microsoft.com/office/word/2010/wordml" xmlns:w15="http://schemas.microsoft.com/office/word/2012/wordml" xmlns:w16cid="http://schemas.microsoft.com/office/word/2016/wordml/cid" xmlns:w16se="http://schemas.microsoft.com/office/word/2015/wordml/symex" xmlns:wpg="http://schemas.microsoft.com/office/word/2010/wordprocessingGroup" xmlns:wpi="http://schemas.microsoft.com/office/word/2010/wordprocessingInk" xmlns:wne="http://schemas.microsoft.com/office/word/2006/wordml" xmlns:wps="http://schemas.microsoft.com/office/word/2010/wordprocessingShape" mc:Ignorable="w14 w15 w16se w16cid wp14">
   <w:abstractNum w:abstractNumId="0" w15:restartNumberingAfterBreak="0">
     <w:nsid w:val="31607C31"/>
     <w:multiLevelType w:val="hybridMultilevel"/>
@@ -9098,7 +9119,7 @@
 </file>
 
 <file path=word/styles.xml><?xml version="1.0" encoding="utf-8"?>
-<w:styles xmlns:mc="http://schemas.openxmlformats.org/markup-compatibility/2006" xmlns:r="http://schemas.openxmlformats.org/officeDocument/2006/relationships" xmlns:w="http://schemas.openxmlformats.org/wordprocessingml/2006/main" xmlns:w14="http://schemas.microsoft.com/office/word/2010/wordml" xmlns:w15="http://schemas.microsoft.com/office/word/2012/wordml" mc:Ignorable="w14 w15">
+<w:styles xmlns:mc="http://schemas.openxmlformats.org/markup-compatibility/2006" xmlns:r="http://schemas.openxmlformats.org/officeDocument/2006/relationships" xmlns:w="http://schemas.openxmlformats.org/wordprocessingml/2006/main" xmlns:w14="http://schemas.microsoft.com/office/word/2010/wordml" xmlns:w15="http://schemas.microsoft.com/office/word/2012/wordml" xmlns:w16cid="http://schemas.microsoft.com/office/word/2016/wordml/cid" xmlns:w16se="http://schemas.microsoft.com/office/word/2015/wordml/symex" mc:Ignorable="w14 w15 w16se w16cid">
   <w:docDefaults>
     <w:rPrDefault>
       <w:rPr>
@@ -9114,7 +9135,7 @@
       </w:pPr>
     </w:pPrDefault>
   </w:docDefaults>
-  <w:latentStyles w:defLockedState="0" w:defUIPriority="99" w:defSemiHidden="0" w:defUnhideWhenUsed="0" w:defQFormat="0" w:count="371">
+  <w:latentStyles w:defLockedState="0" w:defUIPriority="99" w:defSemiHidden="0" w:defUnhideWhenUsed="0" w:defQFormat="0" w:count="376">
     <w:lsdException w:name="Normal" w:uiPriority="0" w:qFormat="1"/>
     <w:lsdException w:name="heading 1" w:uiPriority="9" w:qFormat="1"/>
     <w:lsdException w:name="heading 2" w:semiHidden="1" w:uiPriority="9" w:unhideWhenUsed="1" w:qFormat="1"/>
@@ -9220,7 +9241,6 @@
     <w:lsdException w:name="HTML Sample" w:semiHidden="1" w:unhideWhenUsed="1"/>
     <w:lsdException w:name="HTML Typewriter" w:semiHidden="1" w:unhideWhenUsed="1"/>
     <w:lsdException w:name="HTML Variable" w:semiHidden="1" w:unhideWhenUsed="1"/>
-    <w:lsdException w:name="Normal Table" w:semiHidden="1" w:unhideWhenUsed="1"/>
     <w:lsdException w:name="annotation subject" w:semiHidden="1" w:unhideWhenUsed="1"/>
     <w:lsdException w:name="No List" w:semiHidden="1" w:unhideWhenUsed="1"/>
     <w:lsdException w:name="Outline List 1" w:semiHidden="1" w:unhideWhenUsed="1"/>
@@ -9263,11 +9283,8 @@
     <w:lsdException w:name="Table Contemporary" w:semiHidden="1" w:unhideWhenUsed="1"/>
     <w:lsdException w:name="Table Elegant" w:semiHidden="1" w:unhideWhenUsed="1"/>
     <w:lsdException w:name="Table Professional" w:semiHidden="1" w:unhideWhenUsed="1"/>
-    <w:lsdException w:name="Table Subtle 1" w:semiHidden="1" w:unhideWhenUsed="1"/>
     <w:lsdException w:name="Table Subtle 2" w:semiHidden="1" w:unhideWhenUsed="1"/>
     <w:lsdException w:name="Table Web 1" w:semiHidden="1" w:unhideWhenUsed="1"/>
-    <w:lsdException w:name="Table Web 2" w:semiHidden="1" w:unhideWhenUsed="1"/>
-    <w:lsdException w:name="Table Web 3" w:semiHidden="1" w:unhideWhenUsed="1"/>
     <w:lsdException w:name="Balloon Text" w:semiHidden="1" w:unhideWhenUsed="1"/>
     <w:lsdException w:name="Table Grid" w:uiPriority="39"/>
     <w:lsdException w:name="Table Theme" w:semiHidden="1" w:unhideWhenUsed="1"/>
@@ -9486,6 +9503,11 @@
     <w:lsdException w:name="List Table 5 Dark Accent 6" w:uiPriority="50"/>
     <w:lsdException w:name="List Table 6 Colorful Accent 6" w:uiPriority="51"/>
     <w:lsdException w:name="List Table 7 Colorful Accent 6" w:uiPriority="52"/>
+    <w:lsdException w:name="Mention" w:semiHidden="1" w:unhideWhenUsed="1"/>
+    <w:lsdException w:name="Smart Hyperlink" w:semiHidden="1" w:unhideWhenUsed="1"/>
+    <w:lsdException w:name="Hashtag" w:semiHidden="1" w:unhideWhenUsed="1"/>
+    <w:lsdException w:name="Unresolved Mention" w:semiHidden="1" w:unhideWhenUsed="1"/>
+    <w:lsdException w:name="Smart Link" w:semiHidden="1" w:unhideWhenUsed="1"/>
   </w:latentStyles>
   <w:style w:type="paragraph" w:default="1" w:styleId="Normal">
     <w:name w:val="Normal"/>
@@ -10312,6 +10334,18 @@
       <w:szCs w:val="20"/>
     </w:rPr>
   </w:style>
+  <w:style w:type="character" w:styleId="FollowedHyperlink">
+    <w:name w:val="FollowedHyperlink"/>
+    <w:basedOn w:val="DefaultParagraphFont"/>
+    <w:uiPriority w:val="99"/>
+    <w:semiHidden/>
+    <w:unhideWhenUsed/>
+    <w:rsid w:val="00F06BC2"/>
+    <w:rPr>
+      <w:color w:val="954F72" w:themeColor="followedHyperlink"/>
+      <w:u w:val="single"/>
+    </w:rPr>
+  </w:style>
 </w:styles>
 </file>
 
@@ -10581,7 +10615,7 @@
 </file>
 
 <file path=customXml/itemProps1.xml><?xml version="1.0" encoding="utf-8"?>
-<ds:datastoreItem xmlns:ds="http://schemas.openxmlformats.org/officeDocument/2006/customXml" ds:itemID="{13DD6445-80F9-4325-A141-007A3CEB2DC1}">
+<ds:datastoreItem xmlns:ds="http://schemas.openxmlformats.org/officeDocument/2006/customXml" ds:itemID="{855F77A8-1DE8-4963-AEB5-2ACA1CCB03C1}">
   <ds:schemaRefs>
     <ds:schemaRef ds:uri="http://schemas.openxmlformats.org/officeDocument/2006/bibliography"/>
   </ds:schemaRefs>

</xml_diff>